<commit_message>
Adicionado o capítulo "Desenvolvimento"
</commit_message>
<xml_diff>
--- a/Documents/Projeto de desenvolvimento de sistemas.docx
+++ b/Documents/Projeto de desenvolvimento de sistemas.docx
@@ -307,7 +307,7 @@
         <w:rPr>
           <w:noProof/>
         </w:rPr>
-        <w:instrText xml:space="preserve"> PAGEREF _Toc40565203 \h </w:instrText>
+        <w:instrText xml:space="preserve"> PAGEREF _Toc41740074 \h </w:instrText>
       </w:r>
       <w:r>
         <w:rPr>
@@ -370,7 +370,7 @@
         <w:rPr>
           <w:noProof/>
         </w:rPr>
-        <w:instrText xml:space="preserve"> PAGEREF _Toc40565204 \h </w:instrText>
+        <w:instrText xml:space="preserve"> PAGEREF _Toc41740075 \h </w:instrText>
       </w:r>
       <w:r>
         <w:rPr>
@@ -433,7 +433,7 @@
         <w:rPr>
           <w:noProof/>
         </w:rPr>
-        <w:instrText xml:space="preserve"> PAGEREF _Toc40565205 \h </w:instrText>
+        <w:instrText xml:space="preserve"> PAGEREF _Toc41740076 \h </w:instrText>
       </w:r>
       <w:r>
         <w:rPr>
@@ -450,7 +450,7 @@
         <w:rPr>
           <w:noProof/>
         </w:rPr>
-        <w:t>5</w:t>
+        <w:t>6</w:t>
       </w:r>
       <w:r>
         <w:rPr>
@@ -496,7 +496,7 @@
         <w:rPr>
           <w:noProof/>
         </w:rPr>
-        <w:instrText xml:space="preserve"> PAGEREF _Toc40565206 \h </w:instrText>
+        <w:instrText xml:space="preserve"> PAGEREF _Toc41740077 \h </w:instrText>
       </w:r>
       <w:r>
         <w:rPr>
@@ -513,7 +513,7 @@
         <w:rPr>
           <w:noProof/>
         </w:rPr>
-        <w:t>6</w:t>
+        <w:t>8</w:t>
       </w:r>
       <w:r>
         <w:rPr>
@@ -524,6 +524,441 @@
     </w:p>
     <w:p>
       <w:pPr>
+        <w:pStyle w:val="Sumrio2"/>
+        <w:tabs>
+          <w:tab w:val="right" w:leader="dot" w:pos="9061"/>
+        </w:tabs>
+        <w:rPr>
+          <w:rFonts w:asciiTheme="minorHAnsi" w:eastAsiaTheme="minorEastAsia" w:hAnsiTheme="minorHAnsi" w:cstheme="minorBidi"/>
+          <w:b w:val="0"/>
+          <w:caps w:val="0"/>
+          <w:noProof/>
+          <w:sz w:val="22"/>
+          <w:szCs w:val="22"/>
+        </w:rPr>
+      </w:pPr>
+      <w:r>
+        <w:rPr>
+          <w:noProof/>
+        </w:rPr>
+        <w:t>5 Desenvolvimento</w:t>
+      </w:r>
+      <w:r>
+        <w:rPr>
+          <w:noProof/>
+        </w:rPr>
+        <w:tab/>
+      </w:r>
+      <w:r>
+        <w:rPr>
+          <w:noProof/>
+        </w:rPr>
+        <w:fldChar w:fldCharType="begin"/>
+      </w:r>
+      <w:r>
+        <w:rPr>
+          <w:noProof/>
+        </w:rPr>
+        <w:instrText xml:space="preserve"> PAGEREF _Toc41740078 \h </w:instrText>
+      </w:r>
+      <w:r>
+        <w:rPr>
+          <w:noProof/>
+        </w:rPr>
+      </w:r>
+      <w:r>
+        <w:rPr>
+          <w:noProof/>
+        </w:rPr>
+        <w:fldChar w:fldCharType="separate"/>
+      </w:r>
+      <w:r>
+        <w:rPr>
+          <w:noProof/>
+        </w:rPr>
+        <w:t>15</w:t>
+      </w:r>
+      <w:r>
+        <w:rPr>
+          <w:noProof/>
+        </w:rPr>
+        <w:fldChar w:fldCharType="end"/>
+      </w:r>
+    </w:p>
+    <w:p>
+      <w:pPr>
+        <w:pStyle w:val="Sumrio3"/>
+        <w:tabs>
+          <w:tab w:val="right" w:leader="dot" w:pos="9061"/>
+        </w:tabs>
+        <w:rPr>
+          <w:rFonts w:asciiTheme="minorHAnsi" w:eastAsiaTheme="minorEastAsia" w:hAnsiTheme="minorHAnsi" w:cstheme="minorBidi"/>
+          <w:iCs w:val="0"/>
+          <w:noProof/>
+          <w:sz w:val="22"/>
+          <w:szCs w:val="22"/>
+        </w:rPr>
+      </w:pPr>
+      <w:r>
+        <w:rPr>
+          <w:noProof/>
+        </w:rPr>
+        <w:t>5.1 Criando uma solução</w:t>
+      </w:r>
+      <w:r>
+        <w:rPr>
+          <w:noProof/>
+        </w:rPr>
+        <w:tab/>
+      </w:r>
+      <w:r>
+        <w:rPr>
+          <w:noProof/>
+        </w:rPr>
+        <w:fldChar w:fldCharType="begin"/>
+      </w:r>
+      <w:r>
+        <w:rPr>
+          <w:noProof/>
+        </w:rPr>
+        <w:instrText xml:space="preserve"> PAGEREF _Toc41740079 \h </w:instrText>
+      </w:r>
+      <w:r>
+        <w:rPr>
+          <w:noProof/>
+        </w:rPr>
+      </w:r>
+      <w:r>
+        <w:rPr>
+          <w:noProof/>
+        </w:rPr>
+        <w:fldChar w:fldCharType="separate"/>
+      </w:r>
+      <w:r>
+        <w:rPr>
+          <w:noProof/>
+        </w:rPr>
+        <w:t>15</w:t>
+      </w:r>
+      <w:r>
+        <w:rPr>
+          <w:noProof/>
+        </w:rPr>
+        <w:fldChar w:fldCharType="end"/>
+      </w:r>
+    </w:p>
+    <w:p>
+      <w:pPr>
+        <w:pStyle w:val="Sumrio3"/>
+        <w:tabs>
+          <w:tab w:val="right" w:leader="dot" w:pos="9061"/>
+        </w:tabs>
+        <w:rPr>
+          <w:rFonts w:asciiTheme="minorHAnsi" w:eastAsiaTheme="minorEastAsia" w:hAnsiTheme="minorHAnsi" w:cstheme="minorBidi"/>
+          <w:iCs w:val="0"/>
+          <w:noProof/>
+          <w:sz w:val="22"/>
+          <w:szCs w:val="22"/>
+        </w:rPr>
+      </w:pPr>
+      <w:r>
+        <w:rPr>
+          <w:noProof/>
+        </w:rPr>
+        <w:t>5.2 Criando os projetos</w:t>
+      </w:r>
+      <w:r>
+        <w:rPr>
+          <w:noProof/>
+        </w:rPr>
+        <w:tab/>
+      </w:r>
+      <w:r>
+        <w:rPr>
+          <w:noProof/>
+        </w:rPr>
+        <w:fldChar w:fldCharType="begin"/>
+      </w:r>
+      <w:r>
+        <w:rPr>
+          <w:noProof/>
+        </w:rPr>
+        <w:instrText xml:space="preserve"> PAGEREF _Toc41740080 \h </w:instrText>
+      </w:r>
+      <w:r>
+        <w:rPr>
+          <w:noProof/>
+        </w:rPr>
+      </w:r>
+      <w:r>
+        <w:rPr>
+          <w:noProof/>
+        </w:rPr>
+        <w:fldChar w:fldCharType="separate"/>
+      </w:r>
+      <w:r>
+        <w:rPr>
+          <w:noProof/>
+        </w:rPr>
+        <w:t>18</w:t>
+      </w:r>
+      <w:r>
+        <w:rPr>
+          <w:noProof/>
+        </w:rPr>
+        <w:fldChar w:fldCharType="end"/>
+      </w:r>
+    </w:p>
+    <w:p>
+      <w:pPr>
+        <w:pStyle w:val="Sumrio3"/>
+        <w:tabs>
+          <w:tab w:val="right" w:leader="dot" w:pos="9061"/>
+        </w:tabs>
+        <w:rPr>
+          <w:rFonts w:asciiTheme="minorHAnsi" w:eastAsiaTheme="minorEastAsia" w:hAnsiTheme="minorHAnsi" w:cstheme="minorBidi"/>
+          <w:iCs w:val="0"/>
+          <w:noProof/>
+          <w:sz w:val="22"/>
+          <w:szCs w:val="22"/>
+        </w:rPr>
+      </w:pPr>
+      <w:r>
+        <w:rPr>
+          <w:noProof/>
+        </w:rPr>
+        <w:t>5.3 Organizando em pastas</w:t>
+      </w:r>
+      <w:r>
+        <w:rPr>
+          <w:noProof/>
+        </w:rPr>
+        <w:tab/>
+      </w:r>
+      <w:r>
+        <w:rPr>
+          <w:noProof/>
+        </w:rPr>
+        <w:fldChar w:fldCharType="begin"/>
+      </w:r>
+      <w:r>
+        <w:rPr>
+          <w:noProof/>
+        </w:rPr>
+        <w:instrText xml:space="preserve"> PAGEREF _Toc41740081 \h </w:instrText>
+      </w:r>
+      <w:r>
+        <w:rPr>
+          <w:noProof/>
+        </w:rPr>
+      </w:r>
+      <w:r>
+        <w:rPr>
+          <w:noProof/>
+        </w:rPr>
+        <w:fldChar w:fldCharType="separate"/>
+      </w:r>
+      <w:r>
+        <w:rPr>
+          <w:noProof/>
+        </w:rPr>
+        <w:t>18</w:t>
+      </w:r>
+      <w:r>
+        <w:rPr>
+          <w:noProof/>
+        </w:rPr>
+        <w:fldChar w:fldCharType="end"/>
+      </w:r>
+    </w:p>
+    <w:p>
+      <w:pPr>
+        <w:pStyle w:val="Sumrio3"/>
+        <w:tabs>
+          <w:tab w:val="right" w:leader="dot" w:pos="9061"/>
+        </w:tabs>
+        <w:rPr>
+          <w:rFonts w:asciiTheme="minorHAnsi" w:eastAsiaTheme="minorEastAsia" w:hAnsiTheme="minorHAnsi" w:cstheme="minorBidi"/>
+          <w:iCs w:val="0"/>
+          <w:noProof/>
+          <w:sz w:val="22"/>
+          <w:szCs w:val="22"/>
+        </w:rPr>
+      </w:pPr>
+      <w:r>
+        <w:rPr>
+          <w:noProof/>
+        </w:rPr>
+        <w:t>5.4 Criando as telas do projeto</w:t>
+      </w:r>
+      <w:r>
+        <w:rPr>
+          <w:noProof/>
+        </w:rPr>
+        <w:tab/>
+      </w:r>
+      <w:r>
+        <w:rPr>
+          <w:noProof/>
+        </w:rPr>
+        <w:fldChar w:fldCharType="begin"/>
+      </w:r>
+      <w:r>
+        <w:rPr>
+          <w:noProof/>
+        </w:rPr>
+        <w:instrText xml:space="preserve"> PAGEREF _Toc41740082 \h </w:instrText>
+      </w:r>
+      <w:r>
+        <w:rPr>
+          <w:noProof/>
+        </w:rPr>
+      </w:r>
+      <w:r>
+        <w:rPr>
+          <w:noProof/>
+        </w:rPr>
+        <w:fldChar w:fldCharType="separate"/>
+      </w:r>
+      <w:r>
+        <w:rPr>
+          <w:noProof/>
+        </w:rPr>
+        <w:t>19</w:t>
+      </w:r>
+      <w:r>
+        <w:rPr>
+          <w:noProof/>
+        </w:rPr>
+        <w:fldChar w:fldCharType="end"/>
+      </w:r>
+    </w:p>
+    <w:p>
+      <w:pPr>
+        <w:pStyle w:val="Sumrio3"/>
+        <w:tabs>
+          <w:tab w:val="right" w:leader="dot" w:pos="9061"/>
+        </w:tabs>
+        <w:rPr>
+          <w:rFonts w:asciiTheme="minorHAnsi" w:eastAsiaTheme="minorEastAsia" w:hAnsiTheme="minorHAnsi" w:cstheme="minorBidi"/>
+          <w:iCs w:val="0"/>
+          <w:noProof/>
+          <w:sz w:val="22"/>
+          <w:szCs w:val="22"/>
+        </w:rPr>
+      </w:pPr>
+      <w:r>
+        <w:rPr>
+          <w:noProof/>
+        </w:rPr>
+        <w:t>5.5 Criando a classe de acesso a dados (DAO)</w:t>
+      </w:r>
+      <w:r>
+        <w:rPr>
+          <w:noProof/>
+        </w:rPr>
+        <w:tab/>
+      </w:r>
+      <w:r>
+        <w:rPr>
+          <w:noProof/>
+        </w:rPr>
+        <w:fldChar w:fldCharType="begin"/>
+      </w:r>
+      <w:r>
+        <w:rPr>
+          <w:noProof/>
+        </w:rPr>
+        <w:instrText xml:space="preserve"> PAGEREF _Toc41740083 \h </w:instrText>
+      </w:r>
+      <w:r>
+        <w:rPr>
+          <w:noProof/>
+        </w:rPr>
+      </w:r>
+      <w:r>
+        <w:rPr>
+          <w:noProof/>
+        </w:rPr>
+        <w:fldChar w:fldCharType="separate"/>
+      </w:r>
+      <w:r>
+        <w:rPr>
+          <w:noProof/>
+        </w:rPr>
+        <w:t>21</w:t>
+      </w:r>
+      <w:r>
+        <w:rPr>
+          <w:noProof/>
+        </w:rPr>
+        <w:fldChar w:fldCharType="end"/>
+      </w:r>
+    </w:p>
+    <w:p>
+      <w:pPr>
+        <w:pStyle w:val="Sumrio3"/>
+        <w:tabs>
+          <w:tab w:val="right" w:leader="dot" w:pos="9061"/>
+        </w:tabs>
+        <w:rPr>
+          <w:rFonts w:asciiTheme="minorHAnsi" w:eastAsiaTheme="minorEastAsia" w:hAnsiTheme="minorHAnsi" w:cstheme="minorBidi"/>
+          <w:iCs w:val="0"/>
+          <w:noProof/>
+          <w:sz w:val="22"/>
+          <w:szCs w:val="22"/>
+        </w:rPr>
+      </w:pPr>
+      <w:r>
+        <w:rPr>
+          <w:noProof/>
+        </w:rPr>
+        <w:t>5.6 Criando uma base de dados no SQL Management Studio</w:t>
+      </w:r>
+      <w:r>
+        <w:rPr>
+          <w:noProof/>
+        </w:rPr>
+        <w:tab/>
+      </w:r>
+      <w:r>
+        <w:rPr>
+          <w:noProof/>
+        </w:rPr>
+        <w:fldChar w:fldCharType="begin"/>
+      </w:r>
+      <w:r>
+        <w:rPr>
+          <w:noProof/>
+        </w:rPr>
+        <w:instrText xml:space="preserve"> PAGEREF _Toc41740084 \h </w:instrText>
+      </w:r>
+      <w:r>
+        <w:rPr>
+          <w:noProof/>
+        </w:rPr>
+      </w:r>
+      <w:r>
+        <w:rPr>
+          <w:noProof/>
+        </w:rPr>
+        <w:fldChar w:fldCharType="separate"/>
+      </w:r>
+      <w:r>
+        <w:rPr>
+          <w:noProof/>
+        </w:rPr>
+        <w:t>22</w:t>
+      </w:r>
+      <w:r>
+        <w:rPr>
+          <w:noProof/>
+        </w:rPr>
+        <w:fldChar w:fldCharType="end"/>
+      </w:r>
+    </w:p>
+    <w:p>
+      <w:pPr>
         <w:pStyle w:val="ndice5"/>
       </w:pPr>
       <w:r>
@@ -610,11 +1045,7 @@
     <w:p>
       <w:pPr>
         <w:pStyle w:val="TE-Normal"/>
-      </w:pPr>
-    </w:p>
-    <w:p>
-      <w:pPr>
-        <w:pStyle w:val="TE-Normal"/>
+        <w:ind w:firstLine="0"/>
         <w:sectPr>
           <w:pgSz w:w="11906" w:h="16838" w:code="9"/>
           <w:pgMar w:top="1701" w:right="1134" w:bottom="1531" w:left="1701" w:header="720" w:footer="720" w:gutter="0"/>
@@ -628,16 +1059,16 @@
       <w:pPr>
         <w:pStyle w:val="T1-TituloPrimario"/>
       </w:pPr>
-      <w:bookmarkStart w:id="9" w:name="_Toc40565203"/>
-      <w:bookmarkStart w:id="10" w:name="_Toc527721613"/>
-      <w:bookmarkStart w:id="11" w:name="_Toc527793652"/>
-      <w:bookmarkStart w:id="12" w:name="_Toc527795385"/>
-      <w:bookmarkStart w:id="13" w:name="_Toc527798495"/>
+      <w:bookmarkStart w:id="9" w:name="_Toc527721613"/>
+      <w:bookmarkStart w:id="10" w:name="_Toc527793652"/>
+      <w:bookmarkStart w:id="11" w:name="_Toc527795385"/>
+      <w:bookmarkStart w:id="12" w:name="_Toc527798495"/>
+      <w:bookmarkStart w:id="13" w:name="_Toc41740074"/>
       <w:r>
         <w:lastRenderedPageBreak/>
         <w:t>REgra de negócio</w:t>
       </w:r>
-      <w:bookmarkEnd w:id="9"/>
+      <w:bookmarkEnd w:id="13"/>
     </w:p>
     <w:p>
       <w:pPr>
@@ -657,6 +1088,9 @@
         <w:pStyle w:val="TE-LegendaFigura"/>
       </w:pPr>
       <w:r>
+        <w:rPr>
+          <w:noProof/>
+        </w:rPr>
         <w:drawing>
           <wp:anchor distT="0" distB="0" distL="114300" distR="114300" simplePos="0" relativeHeight="251659264" behindDoc="0" locked="0" layoutInCell="1" allowOverlap="1" wp14:anchorId="33210E74" wp14:editId="312A0D1F">
             <wp:simplePos x="0" y="0"/>
@@ -794,7 +1228,7 @@
       <w:pPr>
         <w:pStyle w:val="T1-TituloPrimario"/>
       </w:pPr>
-      <w:bookmarkStart w:id="14" w:name="_Toc40565204"/>
+      <w:bookmarkStart w:id="14" w:name="_Toc41740075"/>
       <w:r>
         <w:lastRenderedPageBreak/>
         <w:t>LEvantamento de requisitos</w:t>
@@ -806,7 +1240,13 @@
         <w:pStyle w:val="TE-Normal"/>
       </w:pPr>
       <w:r>
-        <w:t>Nesse levantamento, tem como função declarar em uma linguagem natural e com o diagrama as funcionalidades e as restrições sob as quais o sistema deve ser operado. Com essa documento escrito mostra de forma clara como é o conhecimento técnico detalhado do sistema levantado.</w:t>
+        <w:t xml:space="preserve">Nesse levantamento, tem como função declarar em uma linguagem natural e com o diagrama as funcionalidades e as restrições sob as quais o sistema deve ser operado. Com </w:t>
+      </w:r>
+      <w:r>
+        <w:t>esse documento escrito</w:t>
+      </w:r>
+      <w:r>
+        <w:t xml:space="preserve"> mostra de forma clara como é o conhecimento técnico detalhado do sistema levantado.</w:t>
       </w:r>
     </w:p>
     <w:p>
@@ -1596,6 +2036,8 @@
               <w:jc w:val="both"/>
               <w:rPr>
                 <w:rFonts w:ascii="Arial" w:hAnsi="Arial" w:cs="Arial"/>
+                <w:b/>
+                <w:bCs/>
                 <w:sz w:val="22"/>
                 <w:szCs w:val="22"/>
               </w:rPr>
@@ -1637,7 +2079,15 @@
                 <w:sz w:val="22"/>
                 <w:szCs w:val="22"/>
               </w:rPr>
-              <w:t>RF2.1.2</w:t>
+              <w:t>RF2.1.</w:t>
+            </w:r>
+            <w:r>
+              <w:rPr>
+                <w:rFonts w:ascii="Arial" w:hAnsi="Arial" w:cs="Arial"/>
+                <w:sz w:val="22"/>
+                <w:szCs w:val="22"/>
+              </w:rPr>
+              <w:t>2</w:t>
             </w:r>
           </w:p>
         </w:tc>
@@ -1720,7 +2170,15 @@
                 <w:sz w:val="22"/>
                 <w:szCs w:val="22"/>
               </w:rPr>
-              <w:t>RF2.1.1.1</w:t>
+              <w:t>RF2.1.</w:t>
+            </w:r>
+            <w:r>
+              <w:rPr>
+                <w:rFonts w:ascii="Arial" w:hAnsi="Arial" w:cs="Arial"/>
+                <w:sz w:val="22"/>
+                <w:szCs w:val="22"/>
+              </w:rPr>
+              <w:t>3</w:t>
             </w:r>
           </w:p>
         </w:tc>
@@ -1748,7 +2206,7 @@
                 <w:sz w:val="22"/>
                 <w:szCs w:val="22"/>
               </w:rPr>
-              <w:t>Permitir edição dos valores dos preços dos produtos em geral</w:t>
+              <w:t xml:space="preserve">Listar as descrições do produto cadastrado </w:t>
             </w:r>
           </w:p>
         </w:tc>
@@ -1803,7 +2261,7 @@
                 <w:sz w:val="22"/>
                 <w:szCs w:val="22"/>
               </w:rPr>
-              <w:t>RF2.1.1.2</w:t>
+              <w:t>RF2.1.1.1</w:t>
             </w:r>
           </w:p>
         </w:tc>
@@ -1828,6 +2286,89 @@
                 <w:rFonts w:ascii="Arial" w:hAnsi="Arial" w:cs="Arial"/>
                 <w:b/>
                 <w:bCs/>
+                <w:sz w:val="22"/>
+                <w:szCs w:val="22"/>
+              </w:rPr>
+              <w:t>Permitir edição dos valores dos preços dos produtos em geral</w:t>
+            </w:r>
+          </w:p>
+        </w:tc>
+        <w:tc>
+          <w:tcPr>
+            <w:tcW w:w="2091" w:type="dxa"/>
+            <w:shd w:val="clear" w:color="auto" w:fill="B8CCE4" w:themeFill="accent1" w:themeFillTint="66"/>
+          </w:tcPr>
+          <w:p>
+            <w:pPr>
+              <w:jc w:val="both"/>
+              <w:rPr>
+                <w:rFonts w:ascii="Arial" w:hAnsi="Arial" w:cs="Arial"/>
+                <w:sz w:val="22"/>
+                <w:szCs w:val="22"/>
+              </w:rPr>
+            </w:pPr>
+            <w:r>
+              <w:rPr>
+                <w:rFonts w:ascii="Arial" w:hAnsi="Arial" w:cs="Arial"/>
+                <w:b/>
+                <w:bCs/>
+                <w:sz w:val="22"/>
+                <w:szCs w:val="22"/>
+              </w:rPr>
+              <w:t>Obrigatório</w:t>
+            </w:r>
+          </w:p>
+        </w:tc>
+      </w:tr>
+      <w:tr>
+        <w:trPr>
+          <w:trHeight w:val="414"/>
+        </w:trPr>
+        <w:tc>
+          <w:tcPr>
+            <w:tcW w:w="1263" w:type="dxa"/>
+            <w:shd w:val="clear" w:color="auto" w:fill="95B3D7" w:themeFill="accent1" w:themeFillTint="99"/>
+          </w:tcPr>
+          <w:p>
+            <w:pPr>
+              <w:jc w:val="both"/>
+              <w:rPr>
+                <w:rFonts w:ascii="Arial" w:hAnsi="Arial" w:cs="Arial"/>
+                <w:sz w:val="22"/>
+                <w:szCs w:val="22"/>
+              </w:rPr>
+            </w:pPr>
+            <w:r>
+              <w:rPr>
+                <w:rFonts w:ascii="Arial" w:hAnsi="Arial" w:cs="Arial"/>
+                <w:sz w:val="22"/>
+                <w:szCs w:val="22"/>
+              </w:rPr>
+              <w:t>RF2.1.1.2</w:t>
+            </w:r>
+          </w:p>
+        </w:tc>
+        <w:tc>
+          <w:tcPr>
+            <w:tcW w:w="5963" w:type="dxa"/>
+            <w:shd w:val="clear" w:color="auto" w:fill="DBE5F1" w:themeFill="accent1" w:themeFillTint="33"/>
+          </w:tcPr>
+          <w:p>
+            <w:pPr>
+              <w:jc w:val="both"/>
+              <w:rPr>
+                <w:rFonts w:ascii="Arial" w:hAnsi="Arial" w:cs="Arial"/>
+                <w:b/>
+                <w:bCs/>
+                <w:sz w:val="22"/>
+                <w:szCs w:val="22"/>
+              </w:rPr>
+            </w:pPr>
+            <w:r>
+              <w:rPr>
+                <w:rFonts w:ascii="Arial" w:hAnsi="Arial" w:cs="Arial"/>
+                <w:b/>
+                <w:bCs/>
                 <w:color w:val="000000" w:themeColor="text1"/>
                 <w:sz w:val="22"/>
                 <w:szCs w:val="22"/>
@@ -1839,7 +2380,7 @@
         <w:tc>
           <w:tcPr>
             <w:tcW w:w="2091" w:type="dxa"/>
-            <w:shd w:val="clear" w:color="auto" w:fill="B8CCE4" w:themeFill="accent1" w:themeFillTint="66"/>
+            <w:shd w:val="clear" w:color="auto" w:fill="DBE5F1" w:themeFill="accent1" w:themeFillTint="33"/>
           </w:tcPr>
           <w:p>
             <w:pPr>
@@ -1894,7 +2435,7 @@
         <w:tc>
           <w:tcPr>
             <w:tcW w:w="5963" w:type="dxa"/>
-            <w:shd w:val="clear" w:color="auto" w:fill="DBE5F1" w:themeFill="accent1" w:themeFillTint="33"/>
+            <w:shd w:val="clear" w:color="auto" w:fill="B8CCE4" w:themeFill="accent1" w:themeFillTint="66"/>
           </w:tcPr>
           <w:p>
             <w:pPr>
@@ -1922,7 +2463,7 @@
         <w:tc>
           <w:tcPr>
             <w:tcW w:w="2091" w:type="dxa"/>
-            <w:shd w:val="clear" w:color="auto" w:fill="DBE5F1" w:themeFill="accent1" w:themeFillTint="33"/>
+            <w:shd w:val="clear" w:color="auto" w:fill="B8CCE4" w:themeFill="accent1" w:themeFillTint="66"/>
           </w:tcPr>
           <w:p>
             <w:pPr>
@@ -1977,7 +2518,7 @@
         <w:tc>
           <w:tcPr>
             <w:tcW w:w="5963" w:type="dxa"/>
-            <w:shd w:val="clear" w:color="auto" w:fill="B8CCE4" w:themeFill="accent1" w:themeFillTint="66"/>
+            <w:shd w:val="clear" w:color="auto" w:fill="DBE5F1" w:themeFill="accent1" w:themeFillTint="33"/>
           </w:tcPr>
           <w:p>
             <w:pPr>
@@ -2006,7 +2547,7 @@
         <w:tc>
           <w:tcPr>
             <w:tcW w:w="2091" w:type="dxa"/>
-            <w:shd w:val="clear" w:color="auto" w:fill="B8CCE4" w:themeFill="accent1" w:themeFillTint="66"/>
+            <w:shd w:val="clear" w:color="auto" w:fill="DBE5F1" w:themeFill="accent1" w:themeFillTint="33"/>
           </w:tcPr>
           <w:p>
             <w:pPr>
@@ -2062,7 +2603,7 @@
         <w:tc>
           <w:tcPr>
             <w:tcW w:w="5963" w:type="dxa"/>
-            <w:shd w:val="clear" w:color="auto" w:fill="DBE5F1" w:themeFill="accent1" w:themeFillTint="33"/>
+            <w:shd w:val="clear" w:color="auto" w:fill="B8CCE4" w:themeFill="accent1" w:themeFillTint="66"/>
           </w:tcPr>
           <w:p>
             <w:pPr>
@@ -2091,7 +2632,7 @@
         <w:tc>
           <w:tcPr>
             <w:tcW w:w="2091" w:type="dxa"/>
-            <w:shd w:val="clear" w:color="auto" w:fill="DBE5F1" w:themeFill="accent1" w:themeFillTint="33"/>
+            <w:shd w:val="clear" w:color="auto" w:fill="B8CCE4" w:themeFill="accent1" w:themeFillTint="66"/>
           </w:tcPr>
           <w:p>
             <w:pPr>
@@ -2147,7 +2688,7 @@
         <w:tc>
           <w:tcPr>
             <w:tcW w:w="5963" w:type="dxa"/>
-            <w:shd w:val="clear" w:color="auto" w:fill="B8CCE4" w:themeFill="accent1" w:themeFillTint="66"/>
+            <w:shd w:val="clear" w:color="auto" w:fill="DBE5F1" w:themeFill="accent1" w:themeFillTint="33"/>
           </w:tcPr>
           <w:p>
             <w:pPr>
@@ -2174,7 +2715,7 @@
         <w:tc>
           <w:tcPr>
             <w:tcW w:w="2091" w:type="dxa"/>
-            <w:shd w:val="clear" w:color="auto" w:fill="B8CCE4" w:themeFill="accent1" w:themeFillTint="66"/>
+            <w:shd w:val="clear" w:color="auto" w:fill="DBE5F1" w:themeFill="accent1" w:themeFillTint="33"/>
           </w:tcPr>
           <w:p>
             <w:pPr>
@@ -2224,30 +2765,14 @@
                 <w:szCs w:val="22"/>
               </w:rPr>
               <w:lastRenderedPageBreak/>
-              <w:t>RNF</w:t>
-            </w:r>
-            <w:r>
-              <w:rPr>
-                <w:rFonts w:ascii="Arial" w:hAnsi="Arial" w:cs="Arial"/>
-                <w:sz w:val="22"/>
-                <w:szCs w:val="22"/>
-              </w:rPr>
-              <w:t>5</w:t>
-            </w:r>
-            <w:r>
-              <w:rPr>
-                <w:rFonts w:ascii="Arial" w:hAnsi="Arial" w:cs="Arial"/>
-                <w:sz w:val="22"/>
-                <w:szCs w:val="22"/>
-              </w:rPr>
-              <w:t>.1</w:t>
+              <w:t>RNF5.1</w:t>
             </w:r>
           </w:p>
         </w:tc>
         <w:tc>
           <w:tcPr>
             <w:tcW w:w="5963" w:type="dxa"/>
-            <w:shd w:val="clear" w:color="auto" w:fill="DBE5F1" w:themeFill="accent1" w:themeFillTint="33"/>
+            <w:shd w:val="clear" w:color="auto" w:fill="B8CCE4" w:themeFill="accent1" w:themeFillTint="66"/>
           </w:tcPr>
           <w:p>
             <w:pPr>
@@ -2287,7 +2812,7 @@
         <w:tc>
           <w:tcPr>
             <w:tcW w:w="2091" w:type="dxa"/>
-            <w:shd w:val="clear" w:color="auto" w:fill="DBE5F1" w:themeFill="accent1" w:themeFillTint="33"/>
+            <w:shd w:val="clear" w:color="auto" w:fill="B8CCE4" w:themeFill="accent1" w:themeFillTint="66"/>
           </w:tcPr>
           <w:p>
             <w:pPr>
@@ -2337,22 +2862,14 @@
                 <w:sz w:val="22"/>
                 <w:szCs w:val="22"/>
               </w:rPr>
-              <w:t>RNF</w:t>
-            </w:r>
-            <w:r>
-              <w:rPr>
-                <w:rFonts w:ascii="Arial" w:hAnsi="Arial" w:cs="Arial"/>
-                <w:sz w:val="22"/>
-                <w:szCs w:val="22"/>
-              </w:rPr>
-              <w:t>6.1</w:t>
+              <w:t>RNF6.1</w:t>
             </w:r>
           </w:p>
         </w:tc>
         <w:tc>
           <w:tcPr>
             <w:tcW w:w="5963" w:type="dxa"/>
-            <w:shd w:val="clear" w:color="auto" w:fill="B8CCE4" w:themeFill="accent1" w:themeFillTint="66"/>
+            <w:shd w:val="clear" w:color="auto" w:fill="DBE5F1" w:themeFill="accent1" w:themeFillTint="33"/>
           </w:tcPr>
           <w:p>
             <w:pPr>
@@ -2380,7 +2897,7 @@
         <w:tc>
           <w:tcPr>
             <w:tcW w:w="2091" w:type="dxa"/>
-            <w:shd w:val="clear" w:color="auto" w:fill="B8CCE4" w:themeFill="accent1" w:themeFillTint="66"/>
+            <w:shd w:val="clear" w:color="auto" w:fill="DBE5F1" w:themeFill="accent1" w:themeFillTint="33"/>
           </w:tcPr>
           <w:p>
             <w:pPr>
@@ -2430,22 +2947,14 @@
                 <w:sz w:val="22"/>
                 <w:szCs w:val="22"/>
               </w:rPr>
-              <w:t>RNF</w:t>
-            </w:r>
-            <w:r>
-              <w:rPr>
-                <w:rFonts w:ascii="Arial" w:hAnsi="Arial" w:cs="Arial"/>
-                <w:sz w:val="22"/>
-                <w:szCs w:val="22"/>
-              </w:rPr>
-              <w:t>7.1</w:t>
+              <w:t>RNF7.1</w:t>
             </w:r>
           </w:p>
         </w:tc>
         <w:tc>
           <w:tcPr>
             <w:tcW w:w="5963" w:type="dxa"/>
-            <w:shd w:val="clear" w:color="auto" w:fill="DBE5F1" w:themeFill="accent1" w:themeFillTint="33"/>
+            <w:shd w:val="clear" w:color="auto" w:fill="B8CCE4" w:themeFill="accent1" w:themeFillTint="66"/>
           </w:tcPr>
           <w:p>
             <w:pPr>
@@ -2473,7 +2982,7 @@
         <w:tc>
           <w:tcPr>
             <w:tcW w:w="2091" w:type="dxa"/>
-            <w:shd w:val="clear" w:color="auto" w:fill="DBE5F1" w:themeFill="accent1" w:themeFillTint="33"/>
+            <w:shd w:val="clear" w:color="auto" w:fill="B8CCE4" w:themeFill="accent1" w:themeFillTint="66"/>
           </w:tcPr>
           <w:p>
             <w:pPr>
@@ -2530,7 +3039,7 @@
         <w:tc>
           <w:tcPr>
             <w:tcW w:w="5963" w:type="dxa"/>
-            <w:shd w:val="clear" w:color="auto" w:fill="B8CCE4" w:themeFill="accent1" w:themeFillTint="66"/>
+            <w:shd w:val="clear" w:color="auto" w:fill="DBE5F1" w:themeFill="accent1" w:themeFillTint="33"/>
           </w:tcPr>
           <w:p>
             <w:pPr>
@@ -2570,7 +3079,7 @@
         <w:tc>
           <w:tcPr>
             <w:tcW w:w="2091" w:type="dxa"/>
-            <w:shd w:val="clear" w:color="auto" w:fill="B8CCE4" w:themeFill="accent1" w:themeFillTint="66"/>
+            <w:shd w:val="clear" w:color="auto" w:fill="DBE5F1" w:themeFill="accent1" w:themeFillTint="33"/>
           </w:tcPr>
           <w:p>
             <w:pPr>
@@ -2615,7 +3124,7 @@
       <w:pPr>
         <w:pStyle w:val="T1-TituloPrimario"/>
       </w:pPr>
-      <w:bookmarkStart w:id="15" w:name="_Toc40565205"/>
+      <w:bookmarkStart w:id="15" w:name="_Toc41740076"/>
       <w:r>
         <w:lastRenderedPageBreak/>
         <w:t>diagrama de classe</w:t>
@@ -2742,6 +3251,7 @@
           <w:numId w:val="44"/>
         </w:numPr>
       </w:pPr>
+      <w:proofErr w:type="spellStart"/>
       <w:r>
         <w:rPr>
           <w:i/>
@@ -2749,12 +3259,14 @@
         </w:rPr>
         <w:t>ListaCompra</w:t>
       </w:r>
+      <w:proofErr w:type="spellEnd"/>
       <w:r>
         <w:t xml:space="preserve">: </w:t>
       </w:r>
       <w:r>
         <w:t xml:space="preserve">O </w:t>
       </w:r>
+      <w:proofErr w:type="spellStart"/>
       <w:r>
         <w:rPr>
           <w:i/>
@@ -2783,6 +3295,7 @@
         </w:rPr>
         <w:t>ompra</w:t>
       </w:r>
+      <w:proofErr w:type="spellEnd"/>
       <w:r>
         <w:t xml:space="preserve"> tem como função </w:t>
       </w:r>
@@ -2861,6 +3374,7 @@
       <w:r>
         <w:t xml:space="preserve">udo o que está no </w:t>
       </w:r>
+      <w:proofErr w:type="spellStart"/>
       <w:r>
         <w:rPr>
           <w:i/>
@@ -2868,8 +3382,17 @@
         </w:rPr>
         <w:t>ItemCompra</w:t>
       </w:r>
-      <w:r>
-        <w:t xml:space="preserve"> para coletar todos os dados que ele armazenou. E o totalEstimado é o </w:t>
+      <w:proofErr w:type="spellEnd"/>
+      <w:r>
+        <w:t xml:space="preserve"> para coletar todos os dados que ele armazenou. E o </w:t>
+      </w:r>
+      <w:proofErr w:type="spellStart"/>
+      <w:r>
+        <w:t>totalEstimado</w:t>
+      </w:r>
+      <w:proofErr w:type="spellEnd"/>
+      <w:r>
+        <w:t xml:space="preserve"> é o </w:t>
       </w:r>
       <w:r>
         <w:t>cálculo</w:t>
@@ -2887,12 +3410,21 @@
       <w:r>
         <w:t xml:space="preserve"> está público na visibilidade dele, e o </w:t>
       </w:r>
+      <w:proofErr w:type="spellStart"/>
       <w:r>
         <w:rPr>
           <w:i/>
           <w:iCs/>
         </w:rPr>
-        <w:t xml:space="preserve">ObterTotalEstimado </w:t>
+        <w:t>ObterTotalEstimado</w:t>
+      </w:r>
+      <w:proofErr w:type="spellEnd"/>
+      <w:r>
+        <w:rPr>
+          <w:i/>
+          <w:iCs/>
+        </w:rPr>
+        <w:t xml:space="preserve"> </w:t>
       </w:r>
       <w:r>
         <w:t xml:space="preserve">gera o valor total estimado que foi </w:t>
@@ -2909,6 +3441,7 @@
           <w:numId w:val="44"/>
         </w:numPr>
       </w:pPr>
+      <w:proofErr w:type="spellStart"/>
       <w:r>
         <w:rPr>
           <w:i/>
@@ -2916,6 +3449,7 @@
         </w:rPr>
         <w:t>ItemCompra</w:t>
       </w:r>
+      <w:proofErr w:type="spellEnd"/>
       <w:r>
         <w:t>:</w:t>
       </w:r>
@@ -2928,6 +3462,7 @@
       <w:r>
         <w:t xml:space="preserve"> </w:t>
       </w:r>
+      <w:proofErr w:type="spellStart"/>
       <w:r>
         <w:rPr>
           <w:i/>
@@ -2935,6 +3470,7 @@
         </w:rPr>
         <w:t>ItemCompra</w:t>
       </w:r>
+      <w:proofErr w:type="spellEnd"/>
       <w:r>
         <w:t xml:space="preserve"> </w:t>
       </w:r>
@@ -2963,6 +3499,7 @@
       <w:r>
         <w:t xml:space="preserve">que ele herda um certo produto com as descrições que apresenta. O </w:t>
       </w:r>
+      <w:proofErr w:type="spellStart"/>
       <w:r>
         <w:rPr>
           <w:i/>
@@ -2970,6 +3507,7 @@
         </w:rPr>
         <w:t>totalEstimado</w:t>
       </w:r>
+      <w:proofErr w:type="spellEnd"/>
       <w:r>
         <w:rPr>
           <w:i/>
@@ -3075,7 +3613,7 @@
         <w:pStyle w:val="T1-TituloPrimario"/>
       </w:pPr>
       <w:bookmarkStart w:id="16" w:name="_Toc40539014"/>
-      <w:bookmarkStart w:id="17" w:name="_Toc40565206"/>
+      <w:bookmarkStart w:id="17" w:name="_Toc41740077"/>
       <w:r>
         <w:lastRenderedPageBreak/>
         <w:t>como criar repositório no github</w:t>
@@ -3366,70 +3904,122 @@
         </w:rPr>
         <w:t>No "</w:t>
       </w:r>
+      <w:proofErr w:type="spellStart"/>
       <w:r>
         <w:rPr>
           <w:i/>
           <w:iCs/>
           <w:lang w:val="pt"/>
         </w:rPr>
-        <w:t>repository name",</w:t>
-      </w:r>
-      <w:r>
-        <w:rPr>
-          <w:lang w:val="pt"/>
-        </w:rPr>
-        <w:t xml:space="preserve"> basta colocar o nome do repositório que deseja, em "</w:t>
-      </w:r>
+        <w:t>repository</w:t>
+      </w:r>
+      <w:proofErr w:type="spellEnd"/>
       <w:r>
         <w:rPr>
           <w:i/>
           <w:iCs/>
           <w:lang w:val="pt"/>
         </w:rPr>
-        <w:t>description</w:t>
-      </w:r>
-      <w:r>
-        <w:rPr>
-          <w:lang w:val="pt"/>
-        </w:rPr>
-        <w:t>" descreva o que quer colocar como uma descrição sobre ele ou algum complemento na função que ele foi criado.</w:t>
-      </w:r>
-    </w:p>
-    <w:p>
-      <w:pPr>
-        <w:pStyle w:val="TE-Normal"/>
-        <w:rPr>
-          <w:lang w:val="pt"/>
-        </w:rPr>
-      </w:pPr>
-      <w:r>
-        <w:rPr>
-          <w:lang w:val="pt"/>
-        </w:rPr>
-        <w:t xml:space="preserve">Em seguida tem as opções de público ou privado, sendo que quando o projeto do repositório é público fica acessível a todos quando todos podem ver o que está dentro dele, e o uso do </w:t>
-      </w:r>
+        <w:t xml:space="preserve"> </w:t>
+      </w:r>
+      <w:proofErr w:type="spellStart"/>
       <w:r>
         <w:rPr>
           <w:i/>
           <w:iCs/>
           <w:lang w:val="pt"/>
         </w:rPr>
-        <w:t>private</w:t>
-      </w:r>
-      <w:r>
-        <w:rPr>
-          <w:lang w:val="pt"/>
-        </w:rPr>
-        <w:t xml:space="preserve"> é usado para usuários que querem colocar permissões de acesso alterando a visibilidade do repositório. E para finalizar a criação do repositório clique em "</w:t>
-      </w:r>
+        <w:t>name</w:t>
+      </w:r>
+      <w:proofErr w:type="spellEnd"/>
       <w:r>
         <w:rPr>
           <w:i/>
           <w:iCs/>
           <w:lang w:val="pt"/>
         </w:rPr>
-        <w:t>create repository</w:t>
-      </w:r>
+        <w:t>",</w:t>
+      </w:r>
+      <w:r>
+        <w:rPr>
+          <w:lang w:val="pt"/>
+        </w:rPr>
+        <w:t xml:space="preserve"> basta colocar o nome do repositório que deseja, em "</w:t>
+      </w:r>
+      <w:proofErr w:type="spellStart"/>
+      <w:r>
+        <w:rPr>
+          <w:i/>
+          <w:iCs/>
+          <w:lang w:val="pt"/>
+        </w:rPr>
+        <w:t>description</w:t>
+      </w:r>
+      <w:proofErr w:type="spellEnd"/>
+      <w:r>
+        <w:rPr>
+          <w:lang w:val="pt"/>
+        </w:rPr>
+        <w:t>" descreva o que quer colocar como uma descrição sobre ele ou algum complemento na função que ele foi criado.</w:t>
+      </w:r>
+    </w:p>
+    <w:p>
+      <w:pPr>
+        <w:pStyle w:val="TE-Normal"/>
+        <w:rPr>
+          <w:lang w:val="pt"/>
+        </w:rPr>
+      </w:pPr>
+      <w:r>
+        <w:rPr>
+          <w:lang w:val="pt"/>
+        </w:rPr>
+        <w:t xml:space="preserve">Em seguida tem as opções de público ou privado, sendo que quando o projeto do repositório é público fica acessível a todos quando todos podem ver o que está dentro dele, e o uso do </w:t>
+      </w:r>
+      <w:proofErr w:type="spellStart"/>
+      <w:r>
+        <w:rPr>
+          <w:i/>
+          <w:iCs/>
+          <w:lang w:val="pt"/>
+        </w:rPr>
+        <w:t>private</w:t>
+      </w:r>
+      <w:proofErr w:type="spellEnd"/>
+      <w:r>
+        <w:rPr>
+          <w:lang w:val="pt"/>
+        </w:rPr>
+        <w:t xml:space="preserve"> é usado para usuários que querem colocar permissões de acesso alterando a visibilidade do repositório. E para finalizar a criação do repositório clique em "</w:t>
+      </w:r>
+      <w:proofErr w:type="spellStart"/>
+      <w:r>
+        <w:rPr>
+          <w:i/>
+          <w:iCs/>
+          <w:lang w:val="pt"/>
+        </w:rPr>
+        <w:t>create</w:t>
+      </w:r>
+      <w:proofErr w:type="spellEnd"/>
+      <w:r>
+        <w:rPr>
+          <w:i/>
+          <w:iCs/>
+          <w:lang w:val="pt"/>
+        </w:rPr>
+        <w:t xml:space="preserve"> </w:t>
+      </w:r>
+      <w:proofErr w:type="spellStart"/>
+      <w:r>
+        <w:rPr>
+          <w:i/>
+          <w:iCs/>
+          <w:lang w:val="pt"/>
+        </w:rPr>
+        <w:t>repository</w:t>
+      </w:r>
+      <w:proofErr w:type="spellEnd"/>
       <w:r>
         <w:rPr>
           <w:lang w:val="pt"/>
@@ -3834,7 +4424,21 @@
         <w:rPr>
           <w:lang w:val="pt"/>
         </w:rPr>
-        <w:t>Em seguida digite o comando "cd" para ir no diretório que a pasta está e depois a posição que ele está presente.</w:t>
+        <w:t>Em seguida digite o comando "</w:t>
+      </w:r>
+      <w:proofErr w:type="spellStart"/>
+      <w:r>
+        <w:rPr>
+          <w:lang w:val="pt"/>
+        </w:rPr>
+        <w:t>cd</w:t>
+      </w:r>
+      <w:proofErr w:type="spellEnd"/>
+      <w:r>
+        <w:rPr>
+          <w:lang w:val="pt"/>
+        </w:rPr>
+        <w:t>" para ir no diretório que a pasta está e depois a posição que ele está presente.</w:t>
       </w:r>
     </w:p>
     <w:p>
@@ -3848,7 +4452,21 @@
         <w:rPr>
           <w:lang w:val="pt"/>
         </w:rPr>
-        <w:t>Inserindo o comando “cd”.</w:t>
+        <w:t>Inserindo o comando “</w:t>
+      </w:r>
+      <w:proofErr w:type="spellStart"/>
+      <w:r>
+        <w:rPr>
+          <w:lang w:val="pt"/>
+        </w:rPr>
+        <w:t>cd</w:t>
+      </w:r>
+      <w:proofErr w:type="spellEnd"/>
+      <w:r>
+        <w:rPr>
+          <w:lang w:val="pt"/>
+        </w:rPr>
+        <w:t>”.</w:t>
       </w:r>
     </w:p>
     <w:p>
@@ -3953,7 +4571,35 @@
           <w:lang w:val="pt"/>
         </w:rPr>
         <w:tab/>
-        <w:t>Para fazer pegar o clone do repositório é necessario ir no link dele e clicar no botão "Clone or Download", depois de clicado ele vai mostrar um link de endereço onde o repositório está, e copie-o.</w:t>
+        <w:t xml:space="preserve">Para fazer pegar o clone do repositório é </w:t>
+      </w:r>
+      <w:proofErr w:type="spellStart"/>
+      <w:r>
+        <w:rPr>
+          <w:lang w:val="pt"/>
+        </w:rPr>
+        <w:t>necessario</w:t>
+      </w:r>
+      <w:proofErr w:type="spellEnd"/>
+      <w:r>
+        <w:rPr>
+          <w:lang w:val="pt"/>
+        </w:rPr>
+        <w:t xml:space="preserve"> ir no link dele e clicar no botão "Clone </w:t>
+      </w:r>
+      <w:proofErr w:type="spellStart"/>
+      <w:r>
+        <w:rPr>
+          <w:lang w:val="pt"/>
+        </w:rPr>
+        <w:t>or</w:t>
+      </w:r>
+      <w:proofErr w:type="spellEnd"/>
+      <w:r>
+        <w:rPr>
+          <w:lang w:val="pt"/>
+        </w:rPr>
+        <w:t xml:space="preserve"> Download", depois de clicado ele vai mostrar um link de endereço onde o repositório está, e copie-o.</w:t>
       </w:r>
     </w:p>
     <w:p>
@@ -4073,7 +4719,33 @@
           <w:lang w:val="pt"/>
         </w:rPr>
         <w:tab/>
-        <w:t>Agora no prompt de comando, se usa o comando "git clone", com ele se obtem uma cópia atual do repositório que está no GitHub.</w:t>
+        <w:t>Agora no prompt de comando, se usa o comando "</w:t>
+      </w:r>
+      <w:proofErr w:type="spellStart"/>
+      <w:r>
+        <w:rPr>
+          <w:lang w:val="pt"/>
+        </w:rPr>
+        <w:t>git</w:t>
+      </w:r>
+      <w:proofErr w:type="spellEnd"/>
+      <w:r>
+        <w:rPr>
+          <w:lang w:val="pt"/>
+        </w:rPr>
+        <w:t xml:space="preserve"> clone", com ele se </w:t>
+      </w:r>
+      <w:r>
+        <w:rPr>
+          <w:lang w:val="pt"/>
+        </w:rPr>
+        <w:t>obtém</w:t>
+      </w:r>
+      <w:r>
+        <w:rPr>
+          <w:lang w:val="pt"/>
+        </w:rPr>
+        <w:t xml:space="preserve"> uma cópia atual do repositório que está no GitHub.</w:t>
       </w:r>
     </w:p>
     <w:p>
@@ -4095,7 +4767,21 @@
         <w:rPr>
           <w:lang w:val="pt"/>
         </w:rPr>
-        <w:t>Usando o comando “git clone”.</w:t>
+        <w:t>Usando o comando “</w:t>
+      </w:r>
+      <w:proofErr w:type="spellStart"/>
+      <w:r>
+        <w:rPr>
+          <w:lang w:val="pt"/>
+        </w:rPr>
+        <w:t>git</w:t>
+      </w:r>
+      <w:proofErr w:type="spellEnd"/>
+      <w:r>
+        <w:rPr>
+          <w:lang w:val="pt"/>
+        </w:rPr>
+        <w:t xml:space="preserve"> clone”.</w:t>
       </w:r>
     </w:p>
     <w:p>
@@ -4194,7 +4880,21 @@
           <w:lang w:val="pt"/>
         </w:rPr>
         <w:tab/>
-        <w:t>Quando é posto todos os comandos, pressione enter.</w:t>
+        <w:t xml:space="preserve">Quando é posto todos os comandos, pressione </w:t>
+      </w:r>
+      <w:r>
+        <w:rPr>
+          <w:i/>
+          <w:iCs/>
+          <w:lang w:val="pt"/>
+        </w:rPr>
+        <w:t>enter</w:t>
+      </w:r>
+      <w:r>
+        <w:rPr>
+          <w:lang w:val="pt"/>
+        </w:rPr>
+        <w:t>.</w:t>
       </w:r>
     </w:p>
     <w:p>
@@ -4216,7 +4916,21 @@
         <w:rPr>
           <w:lang w:val="pt"/>
         </w:rPr>
-        <w:t>Confirmação após o “git clone”.</w:t>
+        <w:t>Confirmação após o “</w:t>
+      </w:r>
+      <w:proofErr w:type="spellStart"/>
+      <w:r>
+        <w:rPr>
+          <w:lang w:val="pt"/>
+        </w:rPr>
+        <w:t>git</w:t>
+      </w:r>
+      <w:proofErr w:type="spellEnd"/>
+      <w:r>
+        <w:rPr>
+          <w:lang w:val="pt"/>
+        </w:rPr>
+        <w:t xml:space="preserve"> clone”.</w:t>
       </w:r>
     </w:p>
     <w:p>
@@ -4317,13 +5031,23 @@
         <w:tab/>
         <w:t>Depois de clonado os arquivos do repositório dentro do documento, é necessário colocar o comando "</w:t>
       </w:r>
+      <w:proofErr w:type="spellStart"/>
       <w:r>
         <w:rPr>
           <w:i/>
           <w:iCs/>
           <w:lang w:val="pt"/>
         </w:rPr>
-        <w:t>git status</w:t>
+        <w:t>git</w:t>
+      </w:r>
+      <w:proofErr w:type="spellEnd"/>
+      <w:r>
+        <w:rPr>
+          <w:i/>
+          <w:iCs/>
+          <w:lang w:val="pt"/>
+        </w:rPr>
+        <w:t xml:space="preserve"> status</w:t>
       </w:r>
       <w:r>
         <w:rPr>
@@ -4351,7 +5075,21 @@
         <w:rPr>
           <w:lang w:val="pt"/>
         </w:rPr>
-        <w:t>Após usar o comando “git status”.</w:t>
+        <w:t>Após usar o comando “</w:t>
+      </w:r>
+      <w:proofErr w:type="spellStart"/>
+      <w:r>
+        <w:rPr>
+          <w:lang w:val="pt"/>
+        </w:rPr>
+        <w:t>git</w:t>
+      </w:r>
+      <w:proofErr w:type="spellEnd"/>
+      <w:r>
+        <w:rPr>
+          <w:lang w:val="pt"/>
+        </w:rPr>
+        <w:t xml:space="preserve"> status”.</w:t>
       </w:r>
     </w:p>
     <w:p>
@@ -4465,21 +5203,85 @@
           <w:iCs/>
           <w:lang w:val="pt"/>
         </w:rPr>
-        <w:t>"git add *"</w:t>
-      </w:r>
-      <w:r>
-        <w:rPr>
-          <w:lang w:val="pt"/>
-        </w:rPr>
-        <w:t>, com esse comando ele adiciona as mudanças do repositório nas quais que foram adicionadas dentro dela, e em seguida digite "</w:t>
-      </w:r>
+        <w:t>"</w:t>
+      </w:r>
+      <w:proofErr w:type="spellStart"/>
       <w:r>
         <w:rPr>
           <w:i/>
           <w:iCs/>
           <w:lang w:val="pt"/>
         </w:rPr>
-        <w:t xml:space="preserve">git commit -m "mensagem explicando o que está fazendo" ", </w:t>
+        <w:t>git</w:t>
+      </w:r>
+      <w:proofErr w:type="spellEnd"/>
+      <w:r>
+        <w:rPr>
+          <w:i/>
+          <w:iCs/>
+          <w:lang w:val="pt"/>
+        </w:rPr>
+        <w:t xml:space="preserve"> </w:t>
+      </w:r>
+      <w:proofErr w:type="spellStart"/>
+      <w:r>
+        <w:rPr>
+          <w:i/>
+          <w:iCs/>
+          <w:lang w:val="pt"/>
+        </w:rPr>
+        <w:t>add</w:t>
+      </w:r>
+      <w:proofErr w:type="spellEnd"/>
+      <w:r>
+        <w:rPr>
+          <w:i/>
+          <w:iCs/>
+          <w:lang w:val="pt"/>
+        </w:rPr>
+        <w:t xml:space="preserve"> *"</w:t>
+      </w:r>
+      <w:r>
+        <w:rPr>
+          <w:lang w:val="pt"/>
+        </w:rPr>
+        <w:t>, com esse comando ele adiciona as mudanças do repositório nas quais que foram adicionadas dentro dela, e em seguida digite "</w:t>
+      </w:r>
+      <w:proofErr w:type="spellStart"/>
+      <w:r>
+        <w:rPr>
+          <w:i/>
+          <w:iCs/>
+          <w:lang w:val="pt"/>
+        </w:rPr>
+        <w:t>git</w:t>
+      </w:r>
+      <w:proofErr w:type="spellEnd"/>
+      <w:r>
+        <w:rPr>
+          <w:i/>
+          <w:iCs/>
+          <w:lang w:val="pt"/>
+        </w:rPr>
+        <w:t xml:space="preserve"> </w:t>
+      </w:r>
+      <w:proofErr w:type="spellStart"/>
+      <w:r>
+        <w:rPr>
+          <w:i/>
+          <w:iCs/>
+          <w:lang w:val="pt"/>
+        </w:rPr>
+        <w:t>commit</w:t>
+      </w:r>
+      <w:proofErr w:type="spellEnd"/>
+      <w:r>
+        <w:rPr>
+          <w:i/>
+          <w:iCs/>
+          <w:lang w:val="pt"/>
+        </w:rPr>
+        <w:t xml:space="preserve"> -m "mensagem explicando o que está fazendo" ", </w:t>
       </w:r>
       <w:r>
         <w:rPr>
@@ -4507,7 +5309,63 @@
         <w:rPr>
           <w:lang w:val="pt"/>
         </w:rPr>
-        <w:t>Usando o comando “git add” e “git commit -m”.</w:t>
+        <w:t>Usando o comando “</w:t>
+      </w:r>
+      <w:proofErr w:type="spellStart"/>
+      <w:r>
+        <w:rPr>
+          <w:lang w:val="pt"/>
+        </w:rPr>
+        <w:t>git</w:t>
+      </w:r>
+      <w:proofErr w:type="spellEnd"/>
+      <w:r>
+        <w:rPr>
+          <w:lang w:val="pt"/>
+        </w:rPr>
+        <w:t xml:space="preserve"> </w:t>
+      </w:r>
+      <w:proofErr w:type="spellStart"/>
+      <w:r>
+        <w:rPr>
+          <w:lang w:val="pt"/>
+        </w:rPr>
+        <w:t>add</w:t>
+      </w:r>
+      <w:proofErr w:type="spellEnd"/>
+      <w:r>
+        <w:rPr>
+          <w:lang w:val="pt"/>
+        </w:rPr>
+        <w:t>” e “</w:t>
+      </w:r>
+      <w:proofErr w:type="spellStart"/>
+      <w:r>
+        <w:rPr>
+          <w:lang w:val="pt"/>
+        </w:rPr>
+        <w:t>git</w:t>
+      </w:r>
+      <w:proofErr w:type="spellEnd"/>
+      <w:r>
+        <w:rPr>
+          <w:lang w:val="pt"/>
+        </w:rPr>
+        <w:t xml:space="preserve"> </w:t>
+      </w:r>
+      <w:proofErr w:type="spellStart"/>
+      <w:r>
+        <w:rPr>
+          <w:lang w:val="pt"/>
+        </w:rPr>
+        <w:t>commit</w:t>
+      </w:r>
+      <w:proofErr w:type="spellEnd"/>
+      <w:r>
+        <w:rPr>
+          <w:lang w:val="pt"/>
+        </w:rPr>
+        <w:t xml:space="preserve"> -m”.</w:t>
       </w:r>
     </w:p>
     <w:p>
@@ -4608,19 +5466,53 @@
         <w:tab/>
         <w:t>E por fim, para mandar o documento para o repositório, se usa o comando "</w:t>
       </w:r>
+      <w:proofErr w:type="spellStart"/>
       <w:r>
         <w:rPr>
           <w:i/>
           <w:iCs/>
           <w:lang w:val="pt"/>
         </w:rPr>
-        <w:t>git push</w:t>
-      </w:r>
-      <w:r>
-        <w:rPr>
-          <w:lang w:val="pt"/>
-        </w:rPr>
-        <w:t xml:space="preserve">", faz com que mande o commit localmente do computador para o repositório. </w:t>
+        <w:t>git</w:t>
+      </w:r>
+      <w:proofErr w:type="spellEnd"/>
+      <w:r>
+        <w:rPr>
+          <w:i/>
+          <w:iCs/>
+          <w:lang w:val="pt"/>
+        </w:rPr>
+        <w:t xml:space="preserve"> </w:t>
+      </w:r>
+      <w:proofErr w:type="spellStart"/>
+      <w:r>
+        <w:rPr>
+          <w:i/>
+          <w:iCs/>
+          <w:lang w:val="pt"/>
+        </w:rPr>
+        <w:t>push</w:t>
+      </w:r>
+      <w:proofErr w:type="spellEnd"/>
+      <w:r>
+        <w:rPr>
+          <w:lang w:val="pt"/>
+        </w:rPr>
+        <w:t xml:space="preserve">", faz com que mande o </w:t>
+      </w:r>
+      <w:proofErr w:type="spellStart"/>
+      <w:r>
+        <w:rPr>
+          <w:lang w:val="pt"/>
+        </w:rPr>
+        <w:t>commit</w:t>
+      </w:r>
+      <w:proofErr w:type="spellEnd"/>
+      <w:r>
+        <w:rPr>
+          <w:lang w:val="pt"/>
+        </w:rPr>
+        <w:t xml:space="preserve"> localmente do computador para o repositório. </w:t>
       </w:r>
     </w:p>
     <w:p>
@@ -4741,7 +5633,19 @@
           <w:lang w:val="pt"/>
         </w:rPr>
         <w:tab/>
-        <w:t>Para a confirmação da transferência do arquivo, é requerido colocar o e-mail da conta do GitHub e a senha do criador ou colaborador (no caso se o repositório esteja privado), para confirmara transferência, e depois de finalizar a ação ele estará presente dentro do servidor.</w:t>
+        <w:t>Para a confirmação da transferência do arquivo, é requerido colocar o e-mail da conta do GitHub e a senha do criador ou colaborador (no caso se o repositório esteja privado), para confirma</w:t>
+      </w:r>
+      <w:r>
+        <w:rPr>
+          <w:lang w:val="pt"/>
+        </w:rPr>
+        <w:t xml:space="preserve"> a</w:t>
+      </w:r>
+      <w:r>
+        <w:rPr>
+          <w:lang w:val="pt"/>
+        </w:rPr>
+        <w:t xml:space="preserve"> transferência, e depois de finalizar a ação ele estará presente dentro do servidor.</w:t>
       </w:r>
     </w:p>
     <w:p>
@@ -4862,21 +5766,2185 @@
         <w:pStyle w:val="TE-Normal"/>
       </w:pPr>
     </w:p>
-    <w:bookmarkEnd w:id="10"/>
-    <w:bookmarkEnd w:id="11"/>
-    <w:bookmarkEnd w:id="12"/>
-    <w:bookmarkEnd w:id="13"/>
-    <w:p>
-      <w:pPr>
-        <w:pStyle w:val="TE-Normal"/>
-        <w:ind w:firstLine="709"/>
+    <w:p>
+      <w:pPr>
+        <w:pStyle w:val="TE-Normal"/>
+      </w:pPr>
+    </w:p>
+    <w:p>
+      <w:pPr>
+        <w:pStyle w:val="TE-Normal"/>
+      </w:pPr>
+    </w:p>
+    <w:p>
+      <w:pPr>
+        <w:pStyle w:val="TE-Normal"/>
+      </w:pPr>
+    </w:p>
+    <w:p>
+      <w:pPr>
+        <w:pStyle w:val="TE-Normal"/>
+      </w:pPr>
+    </w:p>
+    <w:p>
+      <w:pPr>
+        <w:pStyle w:val="TE-Normal"/>
+      </w:pPr>
+    </w:p>
+    <w:p>
+      <w:pPr>
+        <w:pStyle w:val="TE-Normal"/>
+      </w:pPr>
+    </w:p>
+    <w:p>
+      <w:pPr>
+        <w:pStyle w:val="TE-Normal"/>
+      </w:pPr>
+    </w:p>
+    <w:p>
+      <w:pPr>
+        <w:pStyle w:val="TE-Normal"/>
+      </w:pPr>
+    </w:p>
+    <w:p>
+      <w:pPr>
+        <w:pStyle w:val="TE-Normal"/>
+      </w:pPr>
+    </w:p>
+    <w:p>
+      <w:pPr>
+        <w:pStyle w:val="TE-Normal"/>
+      </w:pPr>
+    </w:p>
+    <w:p>
+      <w:pPr>
+        <w:pStyle w:val="TE-Normal"/>
+      </w:pPr>
+    </w:p>
+    <w:p>
+      <w:pPr>
+        <w:pStyle w:val="TE-Normal"/>
+      </w:pPr>
+    </w:p>
+    <w:p>
+      <w:pPr>
+        <w:pStyle w:val="TE-Normal"/>
+      </w:pPr>
+    </w:p>
+    <w:p>
+      <w:pPr>
+        <w:pStyle w:val="TE-Normal"/>
+      </w:pPr>
+    </w:p>
+    <w:p>
+      <w:pPr>
+        <w:pStyle w:val="TE-Normal"/>
+      </w:pPr>
+    </w:p>
+    <w:p>
+      <w:pPr>
+        <w:pStyle w:val="TE-Normal"/>
+      </w:pPr>
+    </w:p>
+    <w:p>
+      <w:pPr>
+        <w:pStyle w:val="TE-Normal"/>
+      </w:pPr>
+    </w:p>
+    <w:p>
+      <w:pPr>
+        <w:pStyle w:val="TE-Normal"/>
+      </w:pPr>
+    </w:p>
+    <w:p>
+      <w:pPr>
+        <w:pStyle w:val="TE-Normal"/>
+      </w:pPr>
+    </w:p>
+    <w:p>
+      <w:pPr>
+        <w:pStyle w:val="TE-Normal"/>
+      </w:pPr>
+    </w:p>
+    <w:p>
+      <w:pPr>
+        <w:pStyle w:val="TE-Normal"/>
+      </w:pPr>
+    </w:p>
+    <w:p>
+      <w:pPr>
+        <w:pStyle w:val="TE-Normal"/>
+      </w:pPr>
+    </w:p>
+    <w:p>
+      <w:pPr>
+        <w:pStyle w:val="TE-Normal"/>
+      </w:pPr>
+    </w:p>
+    <w:p>
+      <w:pPr>
+        <w:pStyle w:val="T1-TituloPrimario"/>
+      </w:pPr>
+      <w:bookmarkStart w:id="18" w:name="_Toc41740078"/>
+      <w:bookmarkEnd w:id="9"/>
+      <w:bookmarkEnd w:id="10"/>
+      <w:bookmarkEnd w:id="11"/>
+      <w:bookmarkEnd w:id="12"/>
+      <w:r>
+        <w:lastRenderedPageBreak/>
+        <w:t>Desenvolvimento</w:t>
+      </w:r>
+      <w:bookmarkEnd w:id="18"/>
+    </w:p>
+    <w:p>
+      <w:pPr>
+        <w:pStyle w:val="TE-Normal"/>
+      </w:pPr>
+      <w:r>
+        <w:t xml:space="preserve">Na criação desse desenvolvimento de um sistema de lista de compras é utilizado o </w:t>
+      </w:r>
+      <w:r>
+        <w:t>Visual Studio</w:t>
+      </w:r>
+      <w:r>
+        <w:t xml:space="preserve"> 2019</w:t>
+      </w:r>
+      <w:r>
+        <w:t xml:space="preserve"> para o desenvolvimento de software dedicado ao .NET FRAMEWORK utilizando a linguem de programação em C#, sendo que a tela de interface será em </w:t>
+      </w:r>
+      <w:r>
+        <w:rPr>
+          <w:i/>
+          <w:iCs/>
+        </w:rPr>
+        <w:t>desktop</w:t>
+      </w:r>
+      <w:r>
+        <w:t xml:space="preserve">, com criação com um banco de dados usando o </w:t>
+      </w:r>
+      <w:r>
+        <w:t>SQL Management Studio.</w:t>
+      </w:r>
+    </w:p>
+    <w:p>
+      <w:pPr>
+        <w:pStyle w:val="T2-TituloSecundario"/>
+      </w:pPr>
+      <w:bookmarkStart w:id="19" w:name="_Toc41740079"/>
+      <w:r>
+        <w:t>Criando uma solução</w:t>
+      </w:r>
+      <w:bookmarkEnd w:id="19"/>
+      <w:r>
+        <w:t xml:space="preserve"> </w:t>
+      </w:r>
+    </w:p>
+    <w:p>
+      <w:pPr>
+        <w:pStyle w:val="TE-Normal"/>
+      </w:pPr>
+      <w:r>
+        <w:t>Para adicionar</w:t>
+      </w:r>
+      <w:r>
+        <w:t xml:space="preserve"> uma solução no Visual Studio 2019, precisa inicia-lo e escolher a opção “criar novo projeto” no campo inferior direito para iniciar uma nova solução.</w:t>
+      </w:r>
+    </w:p>
+    <w:p>
+      <w:pPr>
+        <w:pStyle w:val="TE-Normal"/>
+      </w:pPr>
+    </w:p>
+    <w:p>
+      <w:pPr>
+        <w:pStyle w:val="TE-LegendaFigura"/>
+      </w:pPr>
+      <w:r>
+        <w:t>Menu de introdução no Visual Studio.</w:t>
+      </w:r>
+    </w:p>
+    <w:p>
+      <w:pPr>
+        <w:pStyle w:val="TE-Figura"/>
+      </w:pPr>
+      <w:r>
+        <w:rPr>
+          <w:noProof/>
+        </w:rPr>
+        <w:drawing>
+          <wp:inline distT="0" distB="0" distL="0" distR="0" wp14:anchorId="69C61575" wp14:editId="74809C87">
+            <wp:extent cx="5570746" cy="3411855"/>
+            <wp:effectExtent l="0" t="0" r="0" b="0"/>
+            <wp:docPr id="5" name="Imagem 5"/>
+            <wp:cNvGraphicFramePr>
+              <a:graphicFrameLocks xmlns:a="http://schemas.openxmlformats.org/drawingml/2006/main" noChangeAspect="1"/>
+            </wp:cNvGraphicFramePr>
+            <a:graphic xmlns:a="http://schemas.openxmlformats.org/drawingml/2006/main">
+              <a:graphicData uri="http://schemas.openxmlformats.org/drawingml/2006/picture">
+                <pic:pic xmlns:pic="http://schemas.openxmlformats.org/drawingml/2006/picture">
+                  <pic:nvPicPr>
+                    <pic:cNvPr id="0" name="Picture 1"/>
+                    <pic:cNvPicPr>
+                      <a:picLocks noChangeAspect="1" noChangeArrowheads="1"/>
+                    </pic:cNvPicPr>
+                  </pic:nvPicPr>
+                  <pic:blipFill>
+                    <a:blip r:embed="rId25">
+                      <a:extLst>
+                        <a:ext uri="{28A0092B-C50C-407E-A947-70E740481C1C}">
+                          <a14:useLocalDpi xmlns:a14="http://schemas.microsoft.com/office/drawing/2010/main" val="0"/>
+                        </a:ext>
+                      </a:extLst>
+                    </a:blip>
+                    <a:srcRect/>
+                    <a:stretch>
+                      <a:fillRect/>
+                    </a:stretch>
+                  </pic:blipFill>
+                  <pic:spPr bwMode="auto">
+                    <a:xfrm>
+                      <a:off x="0" y="0"/>
+                      <a:ext cx="5835414" cy="3573953"/>
+                    </a:xfrm>
+                    <a:prstGeom prst="rect">
+                      <a:avLst/>
+                    </a:prstGeom>
+                    <a:noFill/>
+                    <a:ln>
+                      <a:noFill/>
+                    </a:ln>
+                  </pic:spPr>
+                </pic:pic>
+              </a:graphicData>
+            </a:graphic>
+          </wp:inline>
+        </w:drawing>
+      </w:r>
+    </w:p>
+    <w:p>
+      <w:pPr>
+        <w:pStyle w:val="TE-Normal"/>
+        <w:jc w:val="center"/>
+        <w:rPr>
+          <w:sz w:val="24"/>
+          <w:szCs w:val="24"/>
+        </w:rPr>
+      </w:pPr>
+      <w:r>
+        <w:rPr>
+          <w:sz w:val="24"/>
+          <w:szCs w:val="24"/>
+          <w:lang w:val="pt"/>
+        </w:rPr>
+        <w:t>Fonte</w:t>
+      </w:r>
+      <w:r>
+        <w:rPr>
+          <w:sz w:val="24"/>
+          <w:szCs w:val="24"/>
+        </w:rPr>
+        <w:t>: Autor próprio</w:t>
+      </w:r>
+    </w:p>
+    <w:p>
+      <w:pPr>
+        <w:pStyle w:val="TE-Normal"/>
+        <w:jc w:val="center"/>
+      </w:pPr>
+    </w:p>
+    <w:p>
+      <w:pPr>
+        <w:pStyle w:val="TE-Normal"/>
+      </w:pPr>
+      <w:r>
+        <w:t xml:space="preserve">Depois de selecionado </w:t>
+      </w:r>
+      <w:r>
+        <w:t>vai parecer inúmeros tipos de projetos para iniciar no programa, a aplicação que vai ser utilizada vai ser o Windows Forms (.NET Framework), pois ela fornece acesso a funcionalidade mínima de um elemento de interface de usuário, tendo textos, fontes, tamanho, e eventos comuns como o clique e arraste</w:t>
+      </w:r>
+      <w:r>
+        <w:t>/</w:t>
+      </w:r>
+      <w:r>
+        <w:t>queda do mouse.</w:t>
+      </w:r>
+    </w:p>
+    <w:p>
+      <w:pPr>
+        <w:pStyle w:val="TE-LegendaFigura"/>
+      </w:pPr>
+      <w:r>
+        <w:t xml:space="preserve">Selecionando o Windows </w:t>
+      </w:r>
+      <w:r>
+        <w:t>Forms (</w:t>
+      </w:r>
+      <w:r>
+        <w:t>.NET framework)</w:t>
+      </w:r>
+      <w:r>
+        <w:t>.</w:t>
+      </w:r>
+    </w:p>
+    <w:p>
+      <w:pPr>
+        <w:pStyle w:val="TE-Figura"/>
+      </w:pPr>
+      <w:r>
+        <w:rPr>
+          <w:noProof/>
+        </w:rPr>
+        <w:drawing>
+          <wp:inline distT="0" distB="0" distL="0" distR="0" wp14:anchorId="4FD71670" wp14:editId="1EF9E298">
+            <wp:extent cx="5202248" cy="3565779"/>
+            <wp:effectExtent l="0" t="0" r="0" b="0"/>
+            <wp:docPr id="8" name="Imagem 8"/>
+            <wp:cNvGraphicFramePr>
+              <a:graphicFrameLocks xmlns:a="http://schemas.openxmlformats.org/drawingml/2006/main" noChangeAspect="1"/>
+            </wp:cNvGraphicFramePr>
+            <a:graphic xmlns:a="http://schemas.openxmlformats.org/drawingml/2006/main">
+              <a:graphicData uri="http://schemas.openxmlformats.org/drawingml/2006/picture">
+                <pic:pic xmlns:pic="http://schemas.openxmlformats.org/drawingml/2006/picture">
+                  <pic:nvPicPr>
+                    <pic:cNvPr id="0" name="Picture 4"/>
+                    <pic:cNvPicPr>
+                      <a:picLocks noChangeAspect="1" noChangeArrowheads="1"/>
+                    </pic:cNvPicPr>
+                  </pic:nvPicPr>
+                  <pic:blipFill>
+                    <a:blip r:embed="rId26">
+                      <a:extLst>
+                        <a:ext uri="{28A0092B-C50C-407E-A947-70E740481C1C}">
+                          <a14:useLocalDpi xmlns:a14="http://schemas.microsoft.com/office/drawing/2010/main" val="0"/>
+                        </a:ext>
+                      </a:extLst>
+                    </a:blip>
+                    <a:srcRect/>
+                    <a:stretch>
+                      <a:fillRect/>
+                    </a:stretch>
+                  </pic:blipFill>
+                  <pic:spPr bwMode="auto">
+                    <a:xfrm>
+                      <a:off x="0" y="0"/>
+                      <a:ext cx="5249245" cy="3597992"/>
+                    </a:xfrm>
+                    <a:prstGeom prst="rect">
+                      <a:avLst/>
+                    </a:prstGeom>
+                    <a:noFill/>
+                    <a:ln>
+                      <a:noFill/>
+                    </a:ln>
+                  </pic:spPr>
+                </pic:pic>
+              </a:graphicData>
+            </a:graphic>
+          </wp:inline>
+        </w:drawing>
+      </w:r>
+    </w:p>
+    <w:p>
+      <w:pPr>
+        <w:pStyle w:val="TE-Normal"/>
+        <w:jc w:val="center"/>
+        <w:rPr>
+          <w:sz w:val="24"/>
+          <w:szCs w:val="24"/>
+        </w:rPr>
+      </w:pPr>
+      <w:r>
+        <w:rPr>
+          <w:sz w:val="24"/>
+          <w:szCs w:val="24"/>
+          <w:lang w:val="pt"/>
+        </w:rPr>
+        <w:t>Fonte</w:t>
+      </w:r>
+      <w:r>
+        <w:rPr>
+          <w:sz w:val="24"/>
+          <w:szCs w:val="24"/>
+        </w:rPr>
+        <w:t>: Autor próprio</w:t>
+      </w:r>
+    </w:p>
+    <w:p>
+      <w:pPr>
+        <w:pStyle w:val="TE-Normal"/>
+        <w:rPr>
+          <w:sz w:val="24"/>
+          <w:szCs w:val="24"/>
+        </w:rPr>
+      </w:pPr>
+    </w:p>
+    <w:p>
+      <w:pPr>
+        <w:pStyle w:val="TE-Normal"/>
+        <w:rPr>
+          <w:sz w:val="24"/>
+          <w:szCs w:val="24"/>
+        </w:rPr>
+      </w:pPr>
+      <w:r>
+        <w:rPr>
+          <w:sz w:val="24"/>
+          <w:szCs w:val="24"/>
+        </w:rPr>
+        <w:t xml:space="preserve">Assim que foi selecionado, pede para dar continuidade com a criação, depois que escolheu o tipo do projeto, ele mostra na tela como confirmação se é esse o projeto a ser criado, com ele, mostra qual linguagem ele suporta, onde vai ser aplicado e qual o sistema operacional que vai suporta-lo. </w:t>
+      </w:r>
+    </w:p>
+    <w:p>
+      <w:pPr>
+        <w:pStyle w:val="TE-Normal"/>
+        <w:rPr>
+          <w:sz w:val="24"/>
+          <w:szCs w:val="24"/>
+        </w:rPr>
+      </w:pPr>
+      <w:r>
+        <w:rPr>
+          <w:sz w:val="24"/>
+          <w:szCs w:val="24"/>
+        </w:rPr>
+        <w:t>Abaixo pede para colocar o nome do projeto, em seguida o local onde o repositório do arquivo deve ficar, o nome da solução, significa que ele é um container para um ou mais projetos no Visual Studio, e por fim qual a versão do .NET Framework que vai ser utilizado, e com isso com o botão “criar” ele fez um novo projeto para trabalhar.</w:t>
+      </w:r>
+    </w:p>
+    <w:p>
+      <w:pPr>
+        <w:pStyle w:val="TE-Normal"/>
+        <w:rPr>
+          <w:sz w:val="24"/>
+          <w:szCs w:val="24"/>
+        </w:rPr>
+      </w:pPr>
+    </w:p>
+    <w:p>
+      <w:pPr>
+        <w:pStyle w:val="TE-LegendaFigura"/>
+      </w:pPr>
+      <w:r>
+        <w:t>Configurando o projeto no Visual Studio</w:t>
+      </w:r>
+    </w:p>
+    <w:p>
+      <w:pPr>
+        <w:pStyle w:val="TE-Figura"/>
+      </w:pPr>
+      <w:r>
+        <w:rPr>
+          <w:noProof/>
+        </w:rPr>
+        <w:lastRenderedPageBreak/>
+        <w:drawing>
+          <wp:inline distT="0" distB="0" distL="0" distR="0" wp14:anchorId="7D36188E" wp14:editId="73E0D0D2">
+            <wp:extent cx="5139693" cy="3381154"/>
+            <wp:effectExtent l="0" t="0" r="3810" b="0"/>
+            <wp:docPr id="9" name="Imagem 9"/>
+            <wp:cNvGraphicFramePr>
+              <a:graphicFrameLocks xmlns:a="http://schemas.openxmlformats.org/drawingml/2006/main" noChangeAspect="1"/>
+            </wp:cNvGraphicFramePr>
+            <a:graphic xmlns:a="http://schemas.openxmlformats.org/drawingml/2006/main">
+              <a:graphicData uri="http://schemas.openxmlformats.org/drawingml/2006/picture">
+                <pic:pic xmlns:pic="http://schemas.openxmlformats.org/drawingml/2006/picture">
+                  <pic:nvPicPr>
+                    <pic:cNvPr id="0" name="Picture 5"/>
+                    <pic:cNvPicPr>
+                      <a:picLocks noChangeAspect="1" noChangeArrowheads="1"/>
+                    </pic:cNvPicPr>
+                  </pic:nvPicPr>
+                  <pic:blipFill>
+                    <a:blip r:embed="rId27">
+                      <a:extLst>
+                        <a:ext uri="{28A0092B-C50C-407E-A947-70E740481C1C}">
+                          <a14:useLocalDpi xmlns:a14="http://schemas.microsoft.com/office/drawing/2010/main" val="0"/>
+                        </a:ext>
+                      </a:extLst>
+                    </a:blip>
+                    <a:srcRect/>
+                    <a:stretch>
+                      <a:fillRect/>
+                    </a:stretch>
+                  </pic:blipFill>
+                  <pic:spPr bwMode="auto">
+                    <a:xfrm>
+                      <a:off x="0" y="0"/>
+                      <a:ext cx="5213786" cy="3429896"/>
+                    </a:xfrm>
+                    <a:prstGeom prst="rect">
+                      <a:avLst/>
+                    </a:prstGeom>
+                    <a:noFill/>
+                    <a:ln>
+                      <a:noFill/>
+                    </a:ln>
+                  </pic:spPr>
+                </pic:pic>
+              </a:graphicData>
+            </a:graphic>
+          </wp:inline>
+        </w:drawing>
+      </w:r>
+    </w:p>
+    <w:p>
+      <w:pPr>
+        <w:pStyle w:val="TE-Normal"/>
+        <w:jc w:val="center"/>
+      </w:pPr>
+      <w:r>
+        <w:rPr>
+          <w:lang w:val="pt-PT"/>
+        </w:rPr>
+        <w:t>Fonte</w:t>
+      </w:r>
+      <w:r>
+        <w:t>: Autor próprio</w:t>
+      </w:r>
+    </w:p>
+    <w:p>
+      <w:pPr>
+        <w:pStyle w:val="TE-Normal"/>
+      </w:pPr>
+      <w:r>
+        <w:t>Quando iniciado ele vai para aparecer a área de trabalho do Visual Studio, ao lado direito da tela aparece o nome da solução criada e também o ícone com o nome da criação do Windows Forms.</w:t>
+      </w:r>
+    </w:p>
+    <w:p>
+      <w:pPr>
+        <w:pStyle w:val="TE-LegendaFigura"/>
+      </w:pPr>
+      <w:r>
+        <w:t>Tela da área de trabalho do Visual Studio</w:t>
+      </w:r>
+    </w:p>
+    <w:p>
+      <w:pPr>
+        <w:pStyle w:val="TE-Figura"/>
+      </w:pPr>
+      <w:r>
+        <w:rPr>
+          <w:noProof/>
+        </w:rPr>
+        <w:drawing>
+          <wp:inline distT="0" distB="0" distL="0" distR="0" wp14:anchorId="460A270A" wp14:editId="3725B3DB">
+            <wp:extent cx="5248408" cy="3529090"/>
+            <wp:effectExtent l="0" t="0" r="0" b="0"/>
+            <wp:docPr id="10" name="Imagem 10"/>
+            <wp:cNvGraphicFramePr>
+              <a:graphicFrameLocks xmlns:a="http://schemas.openxmlformats.org/drawingml/2006/main" noChangeAspect="1"/>
+            </wp:cNvGraphicFramePr>
+            <a:graphic xmlns:a="http://schemas.openxmlformats.org/drawingml/2006/main">
+              <a:graphicData uri="http://schemas.openxmlformats.org/drawingml/2006/picture">
+                <pic:pic xmlns:pic="http://schemas.openxmlformats.org/drawingml/2006/picture">
+                  <pic:nvPicPr>
+                    <pic:cNvPr id="0" name="Picture 6"/>
+                    <pic:cNvPicPr>
+                      <a:picLocks noChangeAspect="1" noChangeArrowheads="1"/>
+                    </pic:cNvPicPr>
+                  </pic:nvPicPr>
+                  <pic:blipFill>
+                    <a:blip r:embed="rId28">
+                      <a:extLst>
+                        <a:ext uri="{28A0092B-C50C-407E-A947-70E740481C1C}">
+                          <a14:useLocalDpi xmlns:a14="http://schemas.microsoft.com/office/drawing/2010/main" val="0"/>
+                        </a:ext>
+                      </a:extLst>
+                    </a:blip>
+                    <a:srcRect/>
+                    <a:stretch>
+                      <a:fillRect/>
+                    </a:stretch>
+                  </pic:blipFill>
+                  <pic:spPr bwMode="auto">
+                    <a:xfrm>
+                      <a:off x="0" y="0"/>
+                      <a:ext cx="5374080" cy="3613593"/>
+                    </a:xfrm>
+                    <a:prstGeom prst="rect">
+                      <a:avLst/>
+                    </a:prstGeom>
+                    <a:noFill/>
+                    <a:ln>
+                      <a:noFill/>
+                    </a:ln>
+                  </pic:spPr>
+                </pic:pic>
+              </a:graphicData>
+            </a:graphic>
+          </wp:inline>
+        </w:drawing>
+      </w:r>
+    </w:p>
+    <w:p>
+      <w:pPr>
+        <w:pStyle w:val="TE-Normal"/>
+        <w:jc w:val="center"/>
+      </w:pPr>
+      <w:r>
+        <w:rPr>
+          <w:lang w:val="pt-PT"/>
+        </w:rPr>
+        <w:t>Fonte</w:t>
+      </w:r>
+      <w:r>
+        <w:t>: Autor próprio</w:t>
+      </w:r>
+    </w:p>
+    <w:p>
+      <w:pPr>
+        <w:pStyle w:val="T2-TituloSecundario"/>
+      </w:pPr>
+      <w:bookmarkStart w:id="20" w:name="_Toc41740080"/>
+      <w:r>
+        <w:lastRenderedPageBreak/>
+        <w:t>Criando os projetos</w:t>
+      </w:r>
+      <w:bookmarkEnd w:id="20"/>
+    </w:p>
+    <w:p>
+      <w:pPr>
+        <w:pStyle w:val="TE-Normal"/>
+      </w:pPr>
+      <w:r>
+        <w:t>Para criar novos projetos dento da solução feita, deve-se ir no nome da solução dentro do gerenciador de soluções e dentro dele tem o nome da solução e o números de projetos que tem dentro dela, para adicionar um novo deve-se clicar o botão direito, ir em adicionar e pro fim no “Novo projeto...”.</w:t>
+      </w:r>
+    </w:p>
+    <w:p>
+      <w:pPr>
+        <w:pStyle w:val="TE-LegendaFigura"/>
+      </w:pPr>
+      <w:r>
+        <w:t>Adicionado um projeto no gerenciador de soluções</w:t>
+      </w:r>
+    </w:p>
+    <w:p>
+      <w:pPr>
+        <w:pStyle w:val="TE-Figura"/>
+      </w:pPr>
+      <w:r>
+        <w:rPr>
+          <w:noProof/>
+        </w:rPr>
+        <w:drawing>
+          <wp:inline distT="0" distB="0" distL="0" distR="0" wp14:anchorId="19CBED2C" wp14:editId="125F2FC8">
+            <wp:extent cx="5762625" cy="3867150"/>
+            <wp:effectExtent l="0" t="0" r="9525" b="0"/>
+            <wp:docPr id="12" name="Imagem 12"/>
+            <wp:cNvGraphicFramePr>
+              <a:graphicFrameLocks xmlns:a="http://schemas.openxmlformats.org/drawingml/2006/main" noChangeAspect="1"/>
+            </wp:cNvGraphicFramePr>
+            <a:graphic xmlns:a="http://schemas.openxmlformats.org/drawingml/2006/main">
+              <a:graphicData uri="http://schemas.openxmlformats.org/drawingml/2006/picture">
+                <pic:pic xmlns:pic="http://schemas.openxmlformats.org/drawingml/2006/picture">
+                  <pic:nvPicPr>
+                    <pic:cNvPr id="0" name="Picture 8"/>
+                    <pic:cNvPicPr>
+                      <a:picLocks noChangeAspect="1" noChangeArrowheads="1"/>
+                    </pic:cNvPicPr>
+                  </pic:nvPicPr>
+                  <pic:blipFill>
+                    <a:blip r:embed="rId29">
+                      <a:extLst>
+                        <a:ext uri="{28A0092B-C50C-407E-A947-70E740481C1C}">
+                          <a14:useLocalDpi xmlns:a14="http://schemas.microsoft.com/office/drawing/2010/main" val="0"/>
+                        </a:ext>
+                      </a:extLst>
+                    </a:blip>
+                    <a:srcRect/>
+                    <a:stretch>
+                      <a:fillRect/>
+                    </a:stretch>
+                  </pic:blipFill>
+                  <pic:spPr bwMode="auto">
+                    <a:xfrm>
+                      <a:off x="0" y="0"/>
+                      <a:ext cx="5762625" cy="3867150"/>
+                    </a:xfrm>
+                    <a:prstGeom prst="rect">
+                      <a:avLst/>
+                    </a:prstGeom>
+                    <a:noFill/>
+                    <a:ln>
+                      <a:noFill/>
+                    </a:ln>
+                  </pic:spPr>
+                </pic:pic>
+              </a:graphicData>
+            </a:graphic>
+          </wp:inline>
+        </w:drawing>
+      </w:r>
+    </w:p>
+    <w:p>
+      <w:pPr>
+        <w:pStyle w:val="TE-Normal"/>
+        <w:jc w:val="center"/>
+      </w:pPr>
+      <w:r>
+        <w:rPr>
+          <w:lang w:val="pt-PT"/>
+        </w:rPr>
+        <w:t>Fonte</w:t>
+      </w:r>
+      <w:r>
+        <w:t>: Autor próprio</w:t>
+      </w:r>
+      <w:r>
+        <w:t>.</w:t>
+      </w:r>
+    </w:p>
+    <w:p>
+      <w:pPr>
+        <w:pStyle w:val="TE-Normal"/>
+      </w:pPr>
+      <w:r>
+        <w:t xml:space="preserve">Assim que aparecer a tela de novo projeto, vai ser criado dois </w:t>
+      </w:r>
+      <w:r>
+        <w:t xml:space="preserve">novos </w:t>
+      </w:r>
+      <w:r>
+        <w:t xml:space="preserve">projetos de biblioteca de </w:t>
+      </w:r>
+      <w:r>
+        <w:t>classe (</w:t>
+      </w:r>
+      <w:r>
+        <w:t xml:space="preserve">.NET Framework), </w:t>
+      </w:r>
+      <w:r>
+        <w:t xml:space="preserve">tendo eles como </w:t>
+      </w:r>
+      <w:r>
+        <w:rPr>
+          <w:i/>
+          <w:iCs/>
+        </w:rPr>
+        <w:t>ListaCompra.Dominio</w:t>
+      </w:r>
+      <w:r>
+        <w:t xml:space="preserve"> e </w:t>
+      </w:r>
+      <w:r>
+        <w:rPr>
+          <w:i/>
+          <w:iCs/>
+        </w:rPr>
+        <w:t>ListaCompras.DAO</w:t>
+      </w:r>
+      <w:r>
+        <w:t>.</w:t>
+      </w:r>
+    </w:p>
+    <w:p>
+      <w:pPr>
+        <w:pStyle w:val="T2-TituloSecundario"/>
+      </w:pPr>
+      <w:bookmarkStart w:id="21" w:name="_Toc41740081"/>
+      <w:r>
+        <w:t>Organizando em pastas</w:t>
+      </w:r>
+      <w:bookmarkEnd w:id="21"/>
+    </w:p>
+    <w:p>
+      <w:pPr>
+        <w:pStyle w:val="TE-Normal"/>
+      </w:pPr>
+      <w:r>
+        <w:t>Para obter mais planejamento com os projetos que estão dentro das soluções, se usa pastas para separar e gerenciar com mais controle os projetos, conforme</w:t>
+      </w:r>
+      <w:r>
+        <w:t xml:space="preserve"> a </w:t>
+      </w:r>
+      <w:r>
+        <w:t>FIGURA</w:t>
+      </w:r>
+      <w:r>
+        <w:t xml:space="preserve"> 19, ela segue o mesmo caminho para criar uma pasta ao invés de um novo </w:t>
+      </w:r>
+      <w:r>
+        <w:lastRenderedPageBreak/>
+        <w:t xml:space="preserve">projeto, é selecionado “Nova Pasta Solução”. </w:t>
+      </w:r>
+    </w:p>
+    <w:p>
+      <w:pPr>
+        <w:pStyle w:val="TE-Normal"/>
+      </w:pPr>
+      <w:r>
+        <w:t xml:space="preserve">Dentro da solução ListaCompras tem 3 classes sendo cada uma separada em 3 pastas, sendo elas, "1.Apresentação" com a função </w:t>
+      </w:r>
+      <w:r>
+        <w:t>de ser o</w:t>
+      </w:r>
+      <w:r>
+        <w:t xml:space="preserve"> ponto de entrada principal para a aplicação, "2.Domínio" dentro dela vai ficar as classes e a conexão para o SQL SERVER, o "3.Acesso a dados"  nessa pasta terá o acesso aos dados de conexão ao banco de dados.</w:t>
+      </w:r>
+    </w:p>
+    <w:p>
+      <w:pPr>
+        <w:pStyle w:val="TE-LegendaFigura"/>
+      </w:pPr>
+      <w:r>
+        <w:t>O uso da criação de pastas.</w:t>
+      </w:r>
+    </w:p>
+    <w:p>
+      <w:pPr>
+        <w:pStyle w:val="TE-Figura"/>
+      </w:pPr>
+      <w:r>
+        <w:rPr>
+          <w:noProof/>
+        </w:rPr>
+        <w:drawing>
+          <wp:inline distT="0" distB="0" distL="0" distR="0" wp14:anchorId="1A353479" wp14:editId="2FB81445">
+            <wp:extent cx="3219450" cy="2847975"/>
+            <wp:effectExtent l="0" t="0" r="0" b="9525"/>
+            <wp:docPr id="13" name="Imagem 13"/>
+            <wp:cNvGraphicFramePr>
+              <a:graphicFrameLocks xmlns:a="http://schemas.openxmlformats.org/drawingml/2006/main" noChangeAspect="1"/>
+            </wp:cNvGraphicFramePr>
+            <a:graphic xmlns:a="http://schemas.openxmlformats.org/drawingml/2006/main">
+              <a:graphicData uri="http://schemas.openxmlformats.org/drawingml/2006/picture">
+                <pic:pic xmlns:pic="http://schemas.openxmlformats.org/drawingml/2006/picture">
+                  <pic:nvPicPr>
+                    <pic:cNvPr id="0" name="Picture 9"/>
+                    <pic:cNvPicPr>
+                      <a:picLocks noChangeAspect="1" noChangeArrowheads="1"/>
+                    </pic:cNvPicPr>
+                  </pic:nvPicPr>
+                  <pic:blipFill>
+                    <a:blip r:embed="rId30">
+                      <a:extLst>
+                        <a:ext uri="{28A0092B-C50C-407E-A947-70E740481C1C}">
+                          <a14:useLocalDpi xmlns:a14="http://schemas.microsoft.com/office/drawing/2010/main" val="0"/>
+                        </a:ext>
+                      </a:extLst>
+                    </a:blip>
+                    <a:srcRect/>
+                    <a:stretch>
+                      <a:fillRect/>
+                    </a:stretch>
+                  </pic:blipFill>
+                  <pic:spPr bwMode="auto">
+                    <a:xfrm>
+                      <a:off x="0" y="0"/>
+                      <a:ext cx="3219450" cy="2847975"/>
+                    </a:xfrm>
+                    <a:prstGeom prst="rect">
+                      <a:avLst/>
+                    </a:prstGeom>
+                    <a:noFill/>
+                    <a:ln>
+                      <a:noFill/>
+                    </a:ln>
+                  </pic:spPr>
+                </pic:pic>
+              </a:graphicData>
+            </a:graphic>
+          </wp:inline>
+        </w:drawing>
+      </w:r>
+    </w:p>
+    <w:p>
+      <w:pPr>
+        <w:pStyle w:val="TE-Normal"/>
+        <w:jc w:val="center"/>
+      </w:pPr>
+      <w:r>
+        <w:rPr>
+          <w:lang w:val="pt-PT"/>
+        </w:rPr>
+        <w:t>Fonte</w:t>
+      </w:r>
+      <w:r>
+        <w:t>: Autor próprio</w:t>
+      </w:r>
+    </w:p>
+    <w:p>
+      <w:pPr>
+        <w:pStyle w:val="T2-TituloSecundario"/>
+      </w:pPr>
+      <w:bookmarkStart w:id="22" w:name="_Toc41740082"/>
+      <w:r>
+        <w:t>Criando as telas do projeto</w:t>
+      </w:r>
+      <w:bookmarkEnd w:id="22"/>
+    </w:p>
+    <w:p>
+      <w:pPr>
+        <w:pStyle w:val="TE-Normal"/>
+      </w:pPr>
+      <w:r>
+        <w:t xml:space="preserve">Como padrão na tela de Design do Windows Forms ele aparece uma janela em branco, para o desenvolvimento desse projeto vai ser utilizado a ferramenta </w:t>
+      </w:r>
+      <w:proofErr w:type="spellStart"/>
+      <w:r>
+        <w:t>TabControl</w:t>
+      </w:r>
+      <w:proofErr w:type="spellEnd"/>
+      <w:r>
+        <w:t>, com ela cria tabelas paralelas e separa os tipos de preenchimentos que vai ser gerenciado.</w:t>
+      </w:r>
+      <w:r>
+        <w:t xml:space="preserve"> Para essa solução vai ser usadas duas tabelas e são referenciadas conforme o Quadro 1 e o Quadro 2, que usa os diagramas de classe e os levantamentos para adicionar o que deve ter nas tabelas criadas as quais são “Produto” e “Lista de Compras”.</w:t>
+      </w:r>
+    </w:p>
+    <w:p>
+      <w:pPr>
+        <w:pStyle w:val="TE-Normal"/>
+      </w:pPr>
+    </w:p>
+    <w:p>
+      <w:pPr>
+        <w:pStyle w:val="TE-Normal"/>
+      </w:pPr>
+    </w:p>
+    <w:p>
+      <w:pPr>
+        <w:pStyle w:val="TE-Normal"/>
+      </w:pPr>
+    </w:p>
+    <w:p>
+      <w:pPr>
+        <w:pStyle w:val="TE-LegendaFigura"/>
+      </w:pPr>
+      <w:r>
+        <w:lastRenderedPageBreak/>
+        <w:t>Tabela Produto</w:t>
+      </w:r>
+    </w:p>
+    <w:p>
+      <w:pPr>
+        <w:pStyle w:val="TE-Figura"/>
+      </w:pPr>
+      <w:r>
+        <w:rPr>
+          <w:noProof/>
+        </w:rPr>
+        <w:drawing>
+          <wp:inline distT="0" distB="0" distL="0" distR="0" wp14:anchorId="7107385A" wp14:editId="5767915A">
+            <wp:extent cx="5429250" cy="5411302"/>
+            <wp:effectExtent l="0" t="0" r="0" b="0"/>
+            <wp:docPr id="14" name="Imagem 14"/>
+            <wp:cNvGraphicFramePr>
+              <a:graphicFrameLocks xmlns:a="http://schemas.openxmlformats.org/drawingml/2006/main" noChangeAspect="1"/>
+            </wp:cNvGraphicFramePr>
+            <a:graphic xmlns:a="http://schemas.openxmlformats.org/drawingml/2006/main">
+              <a:graphicData uri="http://schemas.openxmlformats.org/drawingml/2006/picture">
+                <pic:pic xmlns:pic="http://schemas.openxmlformats.org/drawingml/2006/picture">
+                  <pic:nvPicPr>
+                    <pic:cNvPr id="0" name="Picture 10"/>
+                    <pic:cNvPicPr>
+                      <a:picLocks noChangeAspect="1" noChangeArrowheads="1"/>
+                    </pic:cNvPicPr>
+                  </pic:nvPicPr>
+                  <pic:blipFill>
+                    <a:blip r:embed="rId31">
+                      <a:extLst>
+                        <a:ext uri="{28A0092B-C50C-407E-A947-70E740481C1C}">
+                          <a14:useLocalDpi xmlns:a14="http://schemas.microsoft.com/office/drawing/2010/main" val="0"/>
+                        </a:ext>
+                      </a:extLst>
+                    </a:blip>
+                    <a:srcRect/>
+                    <a:stretch>
+                      <a:fillRect/>
+                    </a:stretch>
+                  </pic:blipFill>
+                  <pic:spPr bwMode="auto">
+                    <a:xfrm>
+                      <a:off x="0" y="0"/>
+                      <a:ext cx="5443720" cy="5425724"/>
+                    </a:xfrm>
+                    <a:prstGeom prst="rect">
+                      <a:avLst/>
+                    </a:prstGeom>
+                    <a:noFill/>
+                    <a:ln>
+                      <a:noFill/>
+                    </a:ln>
+                  </pic:spPr>
+                </pic:pic>
+              </a:graphicData>
+            </a:graphic>
+          </wp:inline>
+        </w:drawing>
+      </w:r>
+    </w:p>
+    <w:p>
+      <w:pPr>
+        <w:pStyle w:val="TE-Normal"/>
+        <w:jc w:val="center"/>
+      </w:pPr>
+      <w:r>
+        <w:rPr>
+          <w:lang w:val="pt-PT"/>
+        </w:rPr>
+        <w:t>Fonte</w:t>
+      </w:r>
+      <w:r>
+        <w:t>: Autor próprio</w:t>
+      </w:r>
+    </w:p>
+    <w:p>
+      <w:pPr>
+        <w:pStyle w:val="TE-Normal"/>
+        <w:jc w:val="center"/>
+      </w:pPr>
+    </w:p>
+    <w:p>
+      <w:pPr>
+        <w:pStyle w:val="TE-Normal"/>
+      </w:pPr>
+      <w:r>
+        <w:t>As nomenclaturas de cada ferramenta colocada dentro do código, tem como padrão colocar o nome e o número da ferramenta criada, para facilitar a localização da ferramenta colocada é posto a abreviatura da ferramenta e o nome da função que vai exercer.</w:t>
+      </w:r>
+    </w:p>
+    <w:p>
+      <w:pPr>
+        <w:pStyle w:val="TE-Normal"/>
+      </w:pPr>
+      <w:r>
+        <w:t>Conforme a FIGURA 22,</w:t>
+      </w:r>
+      <w:r>
+        <w:t xml:space="preserve"> a tabela “Lista de compras”, é uma tabela que recebe a listagem do</w:t>
+      </w:r>
+      <w:r>
+        <w:t xml:space="preserve">s produtos e a descrição de cada e </w:t>
+      </w:r>
+      <w:r>
+        <w:t xml:space="preserve">um botão para adicionar os produtos, os itens vai ser a quantidade de produtos que vão ser adicionados na tela </w:t>
+      </w:r>
+      <w:r>
+        <w:rPr>
+          <w:i/>
+          <w:iCs/>
+        </w:rPr>
+        <w:t>L</w:t>
+      </w:r>
+      <w:r>
+        <w:rPr>
+          <w:i/>
+          <w:iCs/>
+        </w:rPr>
+        <w:t>istbox</w:t>
+      </w:r>
+      <w:r>
+        <w:t>.</w:t>
+      </w:r>
+      <w:r>
+        <w:t xml:space="preserve"> </w:t>
+      </w:r>
+    </w:p>
+    <w:p>
+      <w:pPr>
+        <w:pStyle w:val="TE-Normal"/>
+      </w:pPr>
+    </w:p>
+    <w:p>
+      <w:pPr>
+        <w:pStyle w:val="TE-LegendaFigura"/>
+      </w:pPr>
+      <w:r>
+        <w:lastRenderedPageBreak/>
+        <w:t>Tabela</w:t>
+      </w:r>
+      <w:r>
+        <w:t xml:space="preserve"> “Lista de compras”.</w:t>
+      </w:r>
+    </w:p>
+    <w:p>
+      <w:pPr>
+        <w:pStyle w:val="TE-Figura"/>
+      </w:pPr>
+      <w:r>
+        <w:rPr>
+          <w:noProof/>
+        </w:rPr>
+        <w:drawing>
+          <wp:inline distT="0" distB="0" distL="0" distR="0" wp14:anchorId="670F08D9" wp14:editId="36C018F4">
+            <wp:extent cx="5753100" cy="3962400"/>
+            <wp:effectExtent l="0" t="0" r="0" b="0"/>
+            <wp:docPr id="16" name="Imagem 16"/>
+            <wp:cNvGraphicFramePr>
+              <a:graphicFrameLocks xmlns:a="http://schemas.openxmlformats.org/drawingml/2006/main" noChangeAspect="1"/>
+            </wp:cNvGraphicFramePr>
+            <a:graphic xmlns:a="http://schemas.openxmlformats.org/drawingml/2006/main">
+              <a:graphicData uri="http://schemas.openxmlformats.org/drawingml/2006/picture">
+                <pic:pic xmlns:pic="http://schemas.openxmlformats.org/drawingml/2006/picture">
+                  <pic:nvPicPr>
+                    <pic:cNvPr id="0" name="Picture 12"/>
+                    <pic:cNvPicPr>
+                      <a:picLocks noChangeAspect="1" noChangeArrowheads="1"/>
+                    </pic:cNvPicPr>
+                  </pic:nvPicPr>
+                  <pic:blipFill>
+                    <a:blip r:embed="rId32">
+                      <a:extLst>
+                        <a:ext uri="{28A0092B-C50C-407E-A947-70E740481C1C}">
+                          <a14:useLocalDpi xmlns:a14="http://schemas.microsoft.com/office/drawing/2010/main" val="0"/>
+                        </a:ext>
+                      </a:extLst>
+                    </a:blip>
+                    <a:srcRect/>
+                    <a:stretch>
+                      <a:fillRect/>
+                    </a:stretch>
+                  </pic:blipFill>
+                  <pic:spPr bwMode="auto">
+                    <a:xfrm>
+                      <a:off x="0" y="0"/>
+                      <a:ext cx="5753100" cy="3962400"/>
+                    </a:xfrm>
+                    <a:prstGeom prst="rect">
+                      <a:avLst/>
+                    </a:prstGeom>
+                    <a:noFill/>
+                    <a:ln>
+                      <a:noFill/>
+                    </a:ln>
+                  </pic:spPr>
+                </pic:pic>
+              </a:graphicData>
+            </a:graphic>
+          </wp:inline>
+        </w:drawing>
+      </w:r>
+    </w:p>
+    <w:p>
+      <w:pPr>
+        <w:pStyle w:val="TE-Normal"/>
+        <w:jc w:val="center"/>
+      </w:pPr>
+      <w:r>
+        <w:rPr>
+          <w:lang w:val="pt-PT"/>
+        </w:rPr>
+        <w:t>Fonte</w:t>
+      </w:r>
+      <w:r>
+        <w:t>: Autor próprio</w:t>
+      </w:r>
+    </w:p>
+    <w:p>
+      <w:pPr>
+        <w:pStyle w:val="T2-TituloSecundario"/>
+      </w:pPr>
+      <w:bookmarkStart w:id="23" w:name="_Toc41740083"/>
+      <w:r>
+        <w:t>Criando a classe de acesso a dados (DAO)</w:t>
+      </w:r>
+      <w:bookmarkEnd w:id="23"/>
+    </w:p>
+    <w:p>
+      <w:pPr>
+        <w:pStyle w:val="TE-Normal"/>
+      </w:pPr>
+      <w:r>
+        <w:t>N</w:t>
+      </w:r>
+      <w:r>
+        <w:t>o projeto de banco de dados vai ser colocado um "DAO" para cada classe que vai ter,</w:t>
+      </w:r>
+      <w:r>
+        <w:t xml:space="preserve"> </w:t>
+      </w:r>
+      <w:r>
+        <w:t>sendo assim são duas no projeto "</w:t>
+      </w:r>
+      <w:proofErr w:type="spellStart"/>
+      <w:r>
+        <w:t>produto.DAO</w:t>
+      </w:r>
+      <w:proofErr w:type="spellEnd"/>
+      <w:r>
+        <w:t>" e "</w:t>
+      </w:r>
+      <w:proofErr w:type="spellStart"/>
+      <w:r>
+        <w:t>lista_produto.DAO</w:t>
+      </w:r>
+      <w:proofErr w:type="spellEnd"/>
+      <w:r>
+        <w:t>"</w:t>
+      </w:r>
+      <w:r>
+        <w:t>.</w:t>
+      </w:r>
+      <w:r>
+        <w:t xml:space="preserve"> </w:t>
+      </w:r>
+      <w:r>
+        <w:t>O2</w:t>
+      </w:r>
+      <w:r>
+        <w:t xml:space="preserve"> produto DAO, é </w:t>
+      </w:r>
+      <w:r>
+        <w:t>responsável</w:t>
+      </w:r>
+      <w:r>
+        <w:t xml:space="preserve"> por abrir e fechar conexão com o banco de dados, onde vai ter as </w:t>
+      </w:r>
+      <w:r>
+        <w:t>“</w:t>
+      </w:r>
+      <w:r>
+        <w:t>Queue&lt;T&gt;</w:t>
+      </w:r>
+      <w:r>
+        <w:t>”</w:t>
+      </w:r>
+      <w:r>
+        <w:t xml:space="preserve"> que vai fazer a comunicação com o banco de dados e fazer inserção, conexão e afins. </w:t>
+      </w:r>
+      <w:r>
+        <w:tab/>
+      </w:r>
+    </w:p>
+    <w:p>
+      <w:pPr>
+        <w:pStyle w:val="TE-Normal"/>
+      </w:pPr>
+      <w:r>
+        <w:t xml:space="preserve">- </w:t>
+      </w:r>
+      <w:r>
+        <w:t xml:space="preserve">O </w:t>
+      </w:r>
+      <w:proofErr w:type="gramStart"/>
+      <w:r>
+        <w:t>“.dao</w:t>
+      </w:r>
+      <w:proofErr w:type="gramEnd"/>
+      <w:r>
+        <w:t xml:space="preserve">" é uma dll de banco de dados que faz comunicação da classe </w:t>
+      </w:r>
+      <w:r>
+        <w:t>domínio</w:t>
+      </w:r>
+      <w:r>
+        <w:t xml:space="preserve"> com as tabelas do banco de dados, com isso ele vai fazer o gerenciamento da tela de </w:t>
+      </w:r>
+      <w:r>
+        <w:t xml:space="preserve">interface. </w:t>
+      </w:r>
+    </w:p>
+    <w:p>
+      <w:pPr>
+        <w:pStyle w:val="TE-Normal"/>
+      </w:pPr>
+      <w:r>
+        <w:t xml:space="preserve">Para fazer a conexão é usado o </w:t>
+      </w:r>
+      <w:r>
+        <w:t>“</w:t>
+      </w:r>
+      <w:r>
+        <w:t>SqlConnection</w:t>
+      </w:r>
+      <w:r>
+        <w:t>”</w:t>
+      </w:r>
+      <w:r>
+        <w:t>, que representa uma conexão ao banco de dados do SQL Server, com um sistema de banco de dados cliente/servidor, é equivalente a uma conexão de rede com o servidor.</w:t>
+      </w:r>
+    </w:p>
+    <w:p>
+      <w:pPr>
+        <w:pStyle w:val="TE-LegendaFigura"/>
+      </w:pPr>
+      <w:r>
+        <w:lastRenderedPageBreak/>
+        <w:t>Aplicação do SqlConnection no Visual Studio</w:t>
+      </w:r>
+    </w:p>
+    <w:p>
+      <w:pPr>
+        <w:pStyle w:val="TE-Figura"/>
+      </w:pPr>
+      <w:r>
+        <w:drawing>
+          <wp:inline distT="0" distB="0" distL="0" distR="0" wp14:anchorId="029C7BE9" wp14:editId="19E31231">
+            <wp:extent cx="5477749" cy="3629025"/>
+            <wp:effectExtent l="0" t="0" r="8890" b="0"/>
+            <wp:docPr id="7" name="Imagem 7"/>
+            <wp:cNvGraphicFramePr>
+              <a:graphicFrameLocks xmlns:a="http://schemas.openxmlformats.org/drawingml/2006/main" noChangeAspect="1"/>
+            </wp:cNvGraphicFramePr>
+            <a:graphic xmlns:a="http://schemas.openxmlformats.org/drawingml/2006/main">
+              <a:graphicData uri="http://schemas.openxmlformats.org/drawingml/2006/picture">
+                <pic:pic xmlns:pic="http://schemas.openxmlformats.org/drawingml/2006/picture">
+                  <pic:nvPicPr>
+                    <pic:cNvPr id="0" name="Picture 3"/>
+                    <pic:cNvPicPr>
+                      <a:picLocks noChangeAspect="1" noChangeArrowheads="1"/>
+                    </pic:cNvPicPr>
+                  </pic:nvPicPr>
+                  <pic:blipFill>
+                    <a:blip r:embed="rId33">
+                      <a:extLst>
+                        <a:ext uri="{28A0092B-C50C-407E-A947-70E740481C1C}">
+                          <a14:useLocalDpi xmlns:a14="http://schemas.microsoft.com/office/drawing/2010/main" val="0"/>
+                        </a:ext>
+                      </a:extLst>
+                    </a:blip>
+                    <a:srcRect/>
+                    <a:stretch>
+                      <a:fillRect/>
+                    </a:stretch>
+                  </pic:blipFill>
+                  <pic:spPr bwMode="auto">
+                    <a:xfrm>
+                      <a:off x="0" y="0"/>
+                      <a:ext cx="5529879" cy="3663561"/>
+                    </a:xfrm>
+                    <a:prstGeom prst="rect">
+                      <a:avLst/>
+                    </a:prstGeom>
+                    <a:noFill/>
+                    <a:ln>
+                      <a:noFill/>
+                    </a:ln>
+                  </pic:spPr>
+                </pic:pic>
+              </a:graphicData>
+            </a:graphic>
+          </wp:inline>
+        </w:drawing>
+      </w:r>
+    </w:p>
+    <w:p>
+      <w:pPr>
+        <w:pStyle w:val="TE-Normal"/>
+        <w:jc w:val="center"/>
+      </w:pPr>
+      <w:r>
+        <w:rPr>
+          <w:lang w:val="pt-PT"/>
+        </w:rPr>
+        <w:t>Fonte</w:t>
+      </w:r>
+      <w:r>
+        <w:t>: Autor próprio</w:t>
+      </w:r>
+    </w:p>
+    <w:p>
+      <w:pPr>
+        <w:pStyle w:val="TE-Normal"/>
+      </w:pPr>
+    </w:p>
+    <w:p>
+      <w:pPr>
+        <w:pStyle w:val="TE-Normal"/>
+      </w:pPr>
+      <w:r>
+        <w:t xml:space="preserve">Em seguida é necessário um Connection </w:t>
+      </w:r>
+      <w:proofErr w:type="spellStart"/>
+      <w:r>
+        <w:t>String</w:t>
+      </w:r>
+      <w:proofErr w:type="spellEnd"/>
+      <w:r>
+        <w:t xml:space="preserve"> para fazer a cadeia de conexão com o banco de dados, nesse caso irá ser usado uma conexão via SSMS, com ele tem que colocar o nome do servidor, o nome do banco de dados, o nome do usuário e a senha</w:t>
+      </w:r>
+      <w:r>
+        <w:t>.</w:t>
+      </w:r>
+    </w:p>
+    <w:p>
+      <w:pPr>
+        <w:pStyle w:val="TE-Normal"/>
+      </w:pPr>
+      <w:r>
+        <w:t xml:space="preserve">Para ele abrir uma conexão se usa o comando </w:t>
+      </w:r>
+      <w:proofErr w:type="gramStart"/>
+      <w:r>
+        <w:t>“.Open</w:t>
+      </w:r>
+      <w:proofErr w:type="gramEnd"/>
+      <w:r>
+        <w:t>();” com isso ele vai abrir conexão para acessar o SSMS e o banco de dados</w:t>
+      </w:r>
+      <w:r>
+        <w:t xml:space="preserve"> </w:t>
+      </w:r>
+      <w:r>
+        <w:t>atribuídos.</w:t>
+      </w:r>
+    </w:p>
+    <w:p>
+      <w:pPr>
+        <w:pStyle w:val="T2-TituloSecundario"/>
+      </w:pPr>
+      <w:bookmarkStart w:id="24" w:name="_Toc41740084"/>
+      <w:r>
+        <w:rPr>
+          <w:noProof/>
+        </w:rPr>
+        <w:t>Criando uma base de dados no SQL Management Studio</w:t>
+      </w:r>
+      <w:bookmarkEnd w:id="24"/>
+    </w:p>
+    <w:p>
+      <w:pPr>
+        <w:pStyle w:val="TE-Normal"/>
+        <w:rPr>
+          <w:szCs w:val="26"/>
+        </w:rPr>
+      </w:pPr>
+      <w:r>
+        <w:rPr>
+          <w:szCs w:val="26"/>
+        </w:rPr>
+        <w:t>O SSMS (SQL Server Management Studio), é um ambiente integrado feito para gerenciar seja qual for a infraestrutura SQL. O uso dele tem como função de acessar, configurar, gerenciar, desenvolver, administrar todos os componentes e fornecer um grupo de ferramentas gráficas para proporcionar o acesso ao SQL Server.</w:t>
+      </w:r>
+    </w:p>
+    <w:p>
+      <w:pPr>
+        <w:pStyle w:val="TE-Normal"/>
+        <w:rPr>
+          <w:szCs w:val="26"/>
+        </w:rPr>
+      </w:pPr>
+    </w:p>
+    <w:p>
+      <w:pPr>
+        <w:pStyle w:val="TE-LegendaFigura"/>
+      </w:pPr>
+      <w:r>
+        <w:lastRenderedPageBreak/>
+        <w:t>Tela Principal do SSMS</w:t>
+      </w:r>
+    </w:p>
+    <w:p>
+      <w:pPr>
+        <w:pStyle w:val="TE-Figura"/>
+      </w:pPr>
+      <w:r>
+        <w:rPr>
+          <w:noProof/>
+          <w:lang w:val="en"/>
+        </w:rPr>
+        <w:drawing>
+          <wp:inline distT="0" distB="0" distL="0" distR="0" wp14:anchorId="71FF166C" wp14:editId="1DEC216C">
+            <wp:extent cx="4857750" cy="4724400"/>
+            <wp:effectExtent l="0" t="0" r="0" b="0"/>
+            <wp:docPr id="17" name="Imagem 17" descr="Image"/>
+            <wp:cNvGraphicFramePr>
+              <a:graphicFrameLocks xmlns:a="http://schemas.openxmlformats.org/drawingml/2006/main" noChangeAspect="1"/>
+            </wp:cNvGraphicFramePr>
+            <a:graphic xmlns:a="http://schemas.openxmlformats.org/drawingml/2006/main">
+              <a:graphicData uri="http://schemas.openxmlformats.org/drawingml/2006/picture">
+                <pic:pic xmlns:pic="http://schemas.openxmlformats.org/drawingml/2006/picture">
+                  <pic:nvPicPr>
+                    <pic:cNvPr id="0" name="Picture 13" descr="Image"/>
+                    <pic:cNvPicPr>
+                      <a:picLocks noChangeAspect="1" noChangeArrowheads="1"/>
+                    </pic:cNvPicPr>
+                  </pic:nvPicPr>
+                  <pic:blipFill>
+                    <a:blip r:embed="rId34">
+                      <a:extLst>
+                        <a:ext uri="{28A0092B-C50C-407E-A947-70E740481C1C}">
+                          <a14:useLocalDpi xmlns:a14="http://schemas.microsoft.com/office/drawing/2010/main" val="0"/>
+                        </a:ext>
+                      </a:extLst>
+                    </a:blip>
+                    <a:srcRect/>
+                    <a:stretch>
+                      <a:fillRect/>
+                    </a:stretch>
+                  </pic:blipFill>
+                  <pic:spPr bwMode="auto">
+                    <a:xfrm>
+                      <a:off x="0" y="0"/>
+                      <a:ext cx="4857750" cy="4724400"/>
+                    </a:xfrm>
+                    <a:prstGeom prst="rect">
+                      <a:avLst/>
+                    </a:prstGeom>
+                    <a:noFill/>
+                    <a:ln>
+                      <a:noFill/>
+                    </a:ln>
+                  </pic:spPr>
+                </pic:pic>
+              </a:graphicData>
+            </a:graphic>
+          </wp:inline>
+        </w:drawing>
+      </w:r>
+    </w:p>
+    <w:p>
+      <w:pPr>
+        <w:pStyle w:val="TE-Normal"/>
+        <w:jc w:val="center"/>
+      </w:pPr>
+      <w:r>
+        <w:rPr>
+          <w:lang w:val="pt-PT"/>
+        </w:rPr>
+        <w:t>Fonte</w:t>
+      </w:r>
+      <w:r>
+        <w:t>: Autor próprio</w:t>
+      </w:r>
+    </w:p>
+    <w:p>
+      <w:pPr>
+        <w:pStyle w:val="TE-Normal"/>
+      </w:pPr>
+      <w:r>
+        <w:t xml:space="preserve">Para acessar o autenticador do SQL server, precisa entrar primeiro </w:t>
+      </w:r>
+      <w:r>
+        <w:t>na autenticação</w:t>
+      </w:r>
+      <w:r>
+        <w:t xml:space="preserve"> do </w:t>
+      </w:r>
+      <w:r>
+        <w:t>Windows.</w:t>
+      </w:r>
+    </w:p>
+    <w:p>
+      <w:pPr>
+        <w:pStyle w:val="TE-LegendaFigura"/>
+      </w:pPr>
+      <w:r>
+        <w:t>Autenticação do Windows no SQL Server</w:t>
+      </w:r>
+    </w:p>
+    <w:p>
+      <w:pPr>
+        <w:pStyle w:val="TE-Figura"/>
+      </w:pPr>
+      <w:r>
+        <w:rPr>
+          <w:noProof/>
+        </w:rPr>
+        <w:drawing>
+          <wp:inline distT="0" distB="0" distL="0" distR="0" wp14:anchorId="57F14F44" wp14:editId="302D7813">
+            <wp:extent cx="3625161" cy="2419350"/>
+            <wp:effectExtent l="0" t="0" r="0" b="0"/>
+            <wp:docPr id="18" name="Imagem 18"/>
+            <wp:cNvGraphicFramePr>
+              <a:graphicFrameLocks xmlns:a="http://schemas.openxmlformats.org/drawingml/2006/main" noChangeAspect="1"/>
+            </wp:cNvGraphicFramePr>
+            <a:graphic xmlns:a="http://schemas.openxmlformats.org/drawingml/2006/main">
+              <a:graphicData uri="http://schemas.openxmlformats.org/drawingml/2006/picture">
+                <pic:pic xmlns:pic="http://schemas.openxmlformats.org/drawingml/2006/picture">
+                  <pic:nvPicPr>
+                    <pic:cNvPr id="0" name="Picture 15"/>
+                    <pic:cNvPicPr>
+                      <a:picLocks noChangeAspect="1" noChangeArrowheads="1"/>
+                    </pic:cNvPicPr>
+                  </pic:nvPicPr>
+                  <pic:blipFill>
+                    <a:blip r:embed="rId35">
+                      <a:extLst>
+                        <a:ext uri="{28A0092B-C50C-407E-A947-70E740481C1C}">
+                          <a14:useLocalDpi xmlns:a14="http://schemas.microsoft.com/office/drawing/2010/main" val="0"/>
+                        </a:ext>
+                      </a:extLst>
+                    </a:blip>
+                    <a:srcRect/>
+                    <a:stretch>
+                      <a:fillRect/>
+                    </a:stretch>
+                  </pic:blipFill>
+                  <pic:spPr bwMode="auto">
+                    <a:xfrm>
+                      <a:off x="0" y="0"/>
+                      <a:ext cx="3765530" cy="2513029"/>
+                    </a:xfrm>
+                    <a:prstGeom prst="rect">
+                      <a:avLst/>
+                    </a:prstGeom>
+                    <a:noFill/>
+                    <a:ln>
+                      <a:noFill/>
+                    </a:ln>
+                  </pic:spPr>
+                </pic:pic>
+              </a:graphicData>
+            </a:graphic>
+          </wp:inline>
+        </w:drawing>
+      </w:r>
+    </w:p>
+    <w:p>
+      <w:pPr>
+        <w:pStyle w:val="TE-Normal"/>
+        <w:jc w:val="center"/>
+      </w:pPr>
+      <w:r>
+        <w:rPr>
+          <w:lang w:val="pt-PT"/>
+        </w:rPr>
+        <w:lastRenderedPageBreak/>
+        <w:t>Fonte</w:t>
+      </w:r>
+      <w:r>
+        <w:t>: Autor próprio</w:t>
+      </w:r>
+    </w:p>
+    <w:p>
+      <w:pPr>
+        <w:pStyle w:val="TE-Normal"/>
+      </w:pPr>
+      <w:r>
+        <w:t>Com o acesso do banco de dados via Windows, é necessário ativar para que ele aceite autenticações via SQL</w:t>
+      </w:r>
+      <w:r>
+        <w:t>, para ativar precisa ir nas propriedades indo pela instância do SQL Server.</w:t>
+      </w:r>
+    </w:p>
+    <w:p>
+      <w:pPr>
+        <w:pStyle w:val="TE-LegendaFigura"/>
+      </w:pPr>
+      <w:r>
+        <w:t>Propriedades do SQL Server</w:t>
+      </w:r>
+    </w:p>
+    <w:p>
+      <w:pPr>
+        <w:pStyle w:val="TE-Figura"/>
+      </w:pPr>
+      <w:r>
+        <w:rPr>
+          <w:noProof/>
+        </w:rPr>
+        <w:drawing>
+          <wp:inline distT="0" distB="0" distL="0" distR="0" wp14:anchorId="3059B57E" wp14:editId="404FE1BF">
+            <wp:extent cx="3686175" cy="4591050"/>
+            <wp:effectExtent l="0" t="0" r="9525" b="0"/>
+            <wp:docPr id="26" name="Imagem 26"/>
+            <wp:cNvGraphicFramePr>
+              <a:graphicFrameLocks xmlns:a="http://schemas.openxmlformats.org/drawingml/2006/main" noChangeAspect="1"/>
+            </wp:cNvGraphicFramePr>
+            <a:graphic xmlns:a="http://schemas.openxmlformats.org/drawingml/2006/main">
+              <a:graphicData uri="http://schemas.openxmlformats.org/drawingml/2006/picture">
+                <pic:pic xmlns:pic="http://schemas.openxmlformats.org/drawingml/2006/picture">
+                  <pic:nvPicPr>
+                    <pic:cNvPr id="0" name="Picture 16"/>
+                    <pic:cNvPicPr>
+                      <a:picLocks noChangeAspect="1" noChangeArrowheads="1"/>
+                    </pic:cNvPicPr>
+                  </pic:nvPicPr>
+                  <pic:blipFill>
+                    <a:blip r:embed="rId36">
+                      <a:extLst>
+                        <a:ext uri="{28A0092B-C50C-407E-A947-70E740481C1C}">
+                          <a14:useLocalDpi xmlns:a14="http://schemas.microsoft.com/office/drawing/2010/main" val="0"/>
+                        </a:ext>
+                      </a:extLst>
+                    </a:blip>
+                    <a:srcRect/>
+                    <a:stretch>
+                      <a:fillRect/>
+                    </a:stretch>
+                  </pic:blipFill>
+                  <pic:spPr bwMode="auto">
+                    <a:xfrm>
+                      <a:off x="0" y="0"/>
+                      <a:ext cx="3686175" cy="4591050"/>
+                    </a:xfrm>
+                    <a:prstGeom prst="rect">
+                      <a:avLst/>
+                    </a:prstGeom>
+                    <a:noFill/>
+                    <a:ln>
+                      <a:noFill/>
+                    </a:ln>
+                  </pic:spPr>
+                </pic:pic>
+              </a:graphicData>
+            </a:graphic>
+          </wp:inline>
+        </w:drawing>
+      </w:r>
+    </w:p>
+    <w:p>
+      <w:pPr>
+        <w:pStyle w:val="TE-Normal"/>
+        <w:jc w:val="center"/>
+      </w:pPr>
+      <w:r>
+        <w:rPr>
+          <w:lang w:val="pt-PT"/>
+        </w:rPr>
+        <w:t>Fonte</w:t>
+      </w:r>
+      <w:r>
+        <w:t>: Autor próprio</w:t>
+      </w:r>
+    </w:p>
+    <w:p>
+      <w:pPr>
+        <w:pStyle w:val="TE-Normal"/>
+      </w:pPr>
+      <w:r>
+        <w:t>Dentro das propriedades, entrar na opção de segurança e mudar o autenticador de Windows para SQL Server e do Windows</w:t>
+      </w:r>
+      <w:r>
+        <w:t>.</w:t>
+      </w:r>
+    </w:p>
+    <w:p>
+      <w:pPr>
+        <w:pStyle w:val="TE-Normal"/>
+      </w:pPr>
+    </w:p>
+    <w:p>
+      <w:pPr>
+        <w:pStyle w:val="TE-Normal"/>
+      </w:pPr>
+    </w:p>
+    <w:p>
+      <w:pPr>
+        <w:pStyle w:val="TE-Normal"/>
+      </w:pPr>
+    </w:p>
+    <w:p>
+      <w:pPr>
+        <w:pStyle w:val="TE-Normal"/>
+      </w:pPr>
+    </w:p>
+    <w:p>
+      <w:pPr>
+        <w:pStyle w:val="TE-Normal"/>
+      </w:pPr>
+    </w:p>
+    <w:p>
+      <w:pPr>
+        <w:pStyle w:val="TE-Normal"/>
+      </w:pPr>
+    </w:p>
+    <w:p>
+      <w:pPr>
+        <w:pStyle w:val="TE-LegendaFigura"/>
+      </w:pPr>
+      <w:r>
+        <w:lastRenderedPageBreak/>
+        <w:t>Mudando o modo de autenticação no SSMS</w:t>
+      </w:r>
+    </w:p>
+    <w:p>
+      <w:pPr>
+        <w:pStyle w:val="TE-Figura"/>
+      </w:pPr>
+      <w:r>
+        <w:rPr>
+          <w:noProof/>
+        </w:rPr>
+        <w:drawing>
+          <wp:inline distT="0" distB="0" distL="0" distR="0" wp14:anchorId="391AA0F0" wp14:editId="18FAC8EE">
+            <wp:extent cx="5762625" cy="5400675"/>
+            <wp:effectExtent l="0" t="0" r="9525" b="9525"/>
+            <wp:docPr id="34" name="Imagem 34"/>
+            <wp:cNvGraphicFramePr>
+              <a:graphicFrameLocks xmlns:a="http://schemas.openxmlformats.org/drawingml/2006/main" noChangeAspect="1"/>
+            </wp:cNvGraphicFramePr>
+            <a:graphic xmlns:a="http://schemas.openxmlformats.org/drawingml/2006/main">
+              <a:graphicData uri="http://schemas.openxmlformats.org/drawingml/2006/picture">
+                <pic:pic xmlns:pic="http://schemas.openxmlformats.org/drawingml/2006/picture">
+                  <pic:nvPicPr>
+                    <pic:cNvPr id="0" name="Picture 17"/>
+                    <pic:cNvPicPr>
+                      <a:picLocks noChangeAspect="1" noChangeArrowheads="1"/>
+                    </pic:cNvPicPr>
+                  </pic:nvPicPr>
+                  <pic:blipFill>
+                    <a:blip r:embed="rId37">
+                      <a:extLst>
+                        <a:ext uri="{28A0092B-C50C-407E-A947-70E740481C1C}">
+                          <a14:useLocalDpi xmlns:a14="http://schemas.microsoft.com/office/drawing/2010/main" val="0"/>
+                        </a:ext>
+                      </a:extLst>
+                    </a:blip>
+                    <a:srcRect/>
+                    <a:stretch>
+                      <a:fillRect/>
+                    </a:stretch>
+                  </pic:blipFill>
+                  <pic:spPr bwMode="auto">
+                    <a:xfrm>
+                      <a:off x="0" y="0"/>
+                      <a:ext cx="5762625" cy="5400675"/>
+                    </a:xfrm>
+                    <a:prstGeom prst="rect">
+                      <a:avLst/>
+                    </a:prstGeom>
+                    <a:noFill/>
+                    <a:ln>
+                      <a:noFill/>
+                    </a:ln>
+                  </pic:spPr>
+                </pic:pic>
+              </a:graphicData>
+            </a:graphic>
+          </wp:inline>
+        </w:drawing>
+      </w:r>
+    </w:p>
+    <w:p>
+      <w:pPr>
+        <w:pStyle w:val="TE-Normal"/>
+        <w:jc w:val="center"/>
+      </w:pPr>
+      <w:r>
+        <w:rPr>
+          <w:lang w:val="pt-PT"/>
+        </w:rPr>
+        <w:t>Fonte</w:t>
+      </w:r>
+      <w:r>
+        <w:t>: Autor próprio</w:t>
+      </w:r>
+    </w:p>
+    <w:p>
+      <w:pPr>
+        <w:pStyle w:val="TE-Normal"/>
+      </w:pPr>
+      <w:r>
+        <w:t>Quando selecionado e depois de confirmar a opção o SSMS mostrará um alerta que houve a mudança. Agora é necessário habilitar o usuário SA. Para habilitar o usuário SA, Expanda a opção “Segurança” e depois expanda a opção “Logons”, ao visualizar o usuário SA, é preciso i</w:t>
+      </w:r>
+      <w:r>
+        <w:t>r nas propriedades dele.</w:t>
+      </w:r>
+    </w:p>
+    <w:p>
+      <w:pPr>
+        <w:pStyle w:val="TE-LegendaFigura"/>
+      </w:pPr>
+      <w:r>
+        <w:t>Mudança de senha do “</w:t>
+      </w:r>
+      <w:proofErr w:type="spellStart"/>
+      <w:r>
+        <w:t>sa</w:t>
+      </w:r>
+      <w:proofErr w:type="spellEnd"/>
+      <w:r>
+        <w:t>”</w:t>
+      </w:r>
+    </w:p>
+    <w:p>
+      <w:pPr>
+        <w:pStyle w:val="TE-Figura"/>
+      </w:pPr>
+      <w:r>
+        <w:rPr>
+          <w:noProof/>
+        </w:rPr>
+        <w:lastRenderedPageBreak/>
+        <w:drawing>
+          <wp:inline distT="0" distB="0" distL="0" distR="0" wp14:anchorId="0B9914C5" wp14:editId="6EBEE106">
+            <wp:extent cx="6047105" cy="3524250"/>
+            <wp:effectExtent l="0" t="0" r="0" b="0"/>
+            <wp:docPr id="35" name="Imagem 35"/>
+            <wp:cNvGraphicFramePr>
+              <a:graphicFrameLocks xmlns:a="http://schemas.openxmlformats.org/drawingml/2006/main" noChangeAspect="1"/>
+            </wp:cNvGraphicFramePr>
+            <a:graphic xmlns:a="http://schemas.openxmlformats.org/drawingml/2006/main">
+              <a:graphicData uri="http://schemas.openxmlformats.org/drawingml/2006/picture">
+                <pic:pic xmlns:pic="http://schemas.openxmlformats.org/drawingml/2006/picture">
+                  <pic:nvPicPr>
+                    <pic:cNvPr id="0" name="Picture 18"/>
+                    <pic:cNvPicPr>
+                      <a:picLocks noChangeAspect="1" noChangeArrowheads="1"/>
+                    </pic:cNvPicPr>
+                  </pic:nvPicPr>
+                  <pic:blipFill>
+                    <a:blip r:embed="rId38">
+                      <a:extLst>
+                        <a:ext uri="{28A0092B-C50C-407E-A947-70E740481C1C}">
+                          <a14:useLocalDpi xmlns:a14="http://schemas.microsoft.com/office/drawing/2010/main" val="0"/>
+                        </a:ext>
+                      </a:extLst>
+                    </a:blip>
+                    <a:srcRect/>
+                    <a:stretch>
+                      <a:fillRect/>
+                    </a:stretch>
+                  </pic:blipFill>
+                  <pic:spPr bwMode="auto">
+                    <a:xfrm>
+                      <a:off x="0" y="0"/>
+                      <a:ext cx="6103082" cy="3556873"/>
+                    </a:xfrm>
+                    <a:prstGeom prst="rect">
+                      <a:avLst/>
+                    </a:prstGeom>
+                    <a:noFill/>
+                    <a:ln>
+                      <a:noFill/>
+                    </a:ln>
+                  </pic:spPr>
+                </pic:pic>
+              </a:graphicData>
+            </a:graphic>
+          </wp:inline>
+        </w:drawing>
+      </w:r>
+    </w:p>
+    <w:p>
+      <w:pPr>
+        <w:pStyle w:val="TE-Normal"/>
+        <w:jc w:val="center"/>
+      </w:pPr>
+      <w:r>
+        <w:rPr>
+          <w:lang w:val="pt-PT"/>
+        </w:rPr>
+        <w:t>Fonte</w:t>
+      </w:r>
+      <w:r>
+        <w:t>: Autor próprio</w:t>
+      </w:r>
+    </w:p>
+    <w:p>
+      <w:pPr>
+        <w:pStyle w:val="TE-Normal"/>
+      </w:pPr>
+    </w:p>
+    <w:p>
+      <w:pPr>
+        <w:pStyle w:val="TE-Normal"/>
+      </w:pPr>
+      <w:r>
+        <w:t xml:space="preserve">Na FIGURA 27 dentro das propriedades, o SSMS gera uma senha </w:t>
+      </w:r>
+      <w:r>
+        <w:rPr>
+          <w:i/>
+          <w:iCs/>
+        </w:rPr>
+        <w:t>defau</w:t>
+      </w:r>
+      <w:r>
+        <w:rPr>
+          <w:i/>
+          <w:iCs/>
+        </w:rPr>
+        <w:t>l</w:t>
+      </w:r>
+      <w:r>
+        <w:rPr>
+          <w:i/>
+          <w:iCs/>
+        </w:rPr>
+        <w:t>t</w:t>
+      </w:r>
+      <w:r>
+        <w:t xml:space="preserve"> para que haja uma troca de senha pelo usuário do programa, assim que é trocada a senha, o SSMS precisa reiniciar o banco de dados.</w:t>
+      </w:r>
+    </w:p>
+    <w:p>
+      <w:pPr>
+        <w:pStyle w:val="TE-Normal"/>
+      </w:pPr>
+      <w:r>
+        <w:t>Após ele ser reiniciado, ele irá pedir a autenticação de conexão, ao invés de usar o autenticador do Windows, agora configurado vai ser usado o SQL, com isso ele pedirá o nome do usuário (“</w:t>
+      </w:r>
+      <w:proofErr w:type="spellStart"/>
+      <w:r>
+        <w:t>sa</w:t>
+      </w:r>
+      <w:proofErr w:type="spellEnd"/>
+      <w:r>
+        <w:t>”) e a senha configurada.</w:t>
+      </w:r>
+    </w:p>
+    <w:p>
+      <w:pPr>
+        <w:pStyle w:val="TE-LegendaFigura"/>
+      </w:pPr>
+      <w:r>
+        <w:t>Fazendo o Login com o Autenticador do SQL Server</w:t>
+      </w:r>
+    </w:p>
+    <w:p>
+      <w:pPr>
+        <w:pStyle w:val="TE-Figura"/>
+      </w:pPr>
+      <w:r>
+        <w:rPr>
+          <w:noProof/>
+        </w:rPr>
+        <w:drawing>
+          <wp:inline distT="0" distB="0" distL="0" distR="0" wp14:anchorId="1328A202" wp14:editId="6CEB2E97">
+            <wp:extent cx="3476625" cy="2259073"/>
+            <wp:effectExtent l="0" t="0" r="0" b="8255"/>
+            <wp:docPr id="4" name="Imagem 4"/>
+            <wp:cNvGraphicFramePr>
+              <a:graphicFrameLocks xmlns:a="http://schemas.openxmlformats.org/drawingml/2006/main" noChangeAspect="1"/>
+            </wp:cNvGraphicFramePr>
+            <a:graphic xmlns:a="http://schemas.openxmlformats.org/drawingml/2006/main">
+              <a:graphicData uri="http://schemas.openxmlformats.org/drawingml/2006/picture">
+                <pic:pic xmlns:pic="http://schemas.openxmlformats.org/drawingml/2006/picture">
+                  <pic:nvPicPr>
+                    <pic:cNvPr id="0" name="Picture 1"/>
+                    <pic:cNvPicPr>
+                      <a:picLocks noChangeAspect="1" noChangeArrowheads="1"/>
+                    </pic:cNvPicPr>
+                  </pic:nvPicPr>
+                  <pic:blipFill>
+                    <a:blip r:embed="rId39">
+                      <a:extLst>
+                        <a:ext uri="{28A0092B-C50C-407E-A947-70E740481C1C}">
+                          <a14:useLocalDpi xmlns:a14="http://schemas.microsoft.com/office/drawing/2010/main" val="0"/>
+                        </a:ext>
+                      </a:extLst>
+                    </a:blip>
+                    <a:srcRect/>
+                    <a:stretch>
+                      <a:fillRect/>
+                    </a:stretch>
+                  </pic:blipFill>
+                  <pic:spPr bwMode="auto">
+                    <a:xfrm>
+                      <a:off x="0" y="0"/>
+                      <a:ext cx="3518546" cy="2286313"/>
+                    </a:xfrm>
+                    <a:prstGeom prst="rect">
+                      <a:avLst/>
+                    </a:prstGeom>
+                    <a:noFill/>
+                    <a:ln>
+                      <a:noFill/>
+                    </a:ln>
+                  </pic:spPr>
+                </pic:pic>
+              </a:graphicData>
+            </a:graphic>
+          </wp:inline>
+        </w:drawing>
+      </w:r>
+    </w:p>
+    <w:p>
+      <w:pPr>
+        <w:pStyle w:val="TE-Normal"/>
+        <w:jc w:val="center"/>
+      </w:pPr>
+      <w:r>
+        <w:rPr>
+          <w:lang w:val="pt-PT"/>
+        </w:rPr>
+        <w:t>Fonte</w:t>
+      </w:r>
+      <w:r>
+        <w:t>: Autor próprio</w:t>
+      </w:r>
+    </w:p>
+    <w:p>
+      <w:pPr>
+        <w:pStyle w:val="TE-Normal"/>
+      </w:pPr>
+      <w:r>
+        <w:lastRenderedPageBreak/>
+        <w:t>E com isso conforme a FIGURA 29 o banco de dados estará pronto para ser usado.</w:t>
+      </w:r>
+    </w:p>
+    <w:p>
+      <w:pPr>
+        <w:pStyle w:val="TE-LegendaFigura"/>
+      </w:pPr>
+      <w:r>
+        <w:t>Banco de dados configurado e conectado.</w:t>
+      </w:r>
+    </w:p>
+    <w:p>
+      <w:pPr>
+        <w:pStyle w:val="TE-Figura"/>
+      </w:pPr>
+      <w:r>
+        <w:rPr>
+          <w:noProof/>
+        </w:rPr>
+        <w:drawing>
+          <wp:inline distT="0" distB="0" distL="0" distR="0" wp14:anchorId="1E86B0CD" wp14:editId="303962C5">
+            <wp:extent cx="3590925" cy="3933825"/>
+            <wp:effectExtent l="0" t="0" r="9525" b="9525"/>
+            <wp:docPr id="6" name="Imagem 6"/>
+            <wp:cNvGraphicFramePr>
+              <a:graphicFrameLocks xmlns:a="http://schemas.openxmlformats.org/drawingml/2006/main" noChangeAspect="1"/>
+            </wp:cNvGraphicFramePr>
+            <a:graphic xmlns:a="http://schemas.openxmlformats.org/drawingml/2006/main">
+              <a:graphicData uri="http://schemas.openxmlformats.org/drawingml/2006/picture">
+                <pic:pic xmlns:pic="http://schemas.openxmlformats.org/drawingml/2006/picture">
+                  <pic:nvPicPr>
+                    <pic:cNvPr id="0" name="Picture 2"/>
+                    <pic:cNvPicPr>
+                      <a:picLocks noChangeAspect="1" noChangeArrowheads="1"/>
+                    </pic:cNvPicPr>
+                  </pic:nvPicPr>
+                  <pic:blipFill>
+                    <a:blip r:embed="rId40">
+                      <a:extLst>
+                        <a:ext uri="{28A0092B-C50C-407E-A947-70E740481C1C}">
+                          <a14:useLocalDpi xmlns:a14="http://schemas.microsoft.com/office/drawing/2010/main" val="0"/>
+                        </a:ext>
+                      </a:extLst>
+                    </a:blip>
+                    <a:srcRect/>
+                    <a:stretch>
+                      <a:fillRect/>
+                    </a:stretch>
+                  </pic:blipFill>
+                  <pic:spPr bwMode="auto">
+                    <a:xfrm>
+                      <a:off x="0" y="0"/>
+                      <a:ext cx="3590925" cy="3933825"/>
+                    </a:xfrm>
+                    <a:prstGeom prst="rect">
+                      <a:avLst/>
+                    </a:prstGeom>
+                    <a:noFill/>
+                    <a:ln>
+                      <a:noFill/>
+                    </a:ln>
+                  </pic:spPr>
+                </pic:pic>
+              </a:graphicData>
+            </a:graphic>
+          </wp:inline>
+        </w:drawing>
+      </w:r>
+    </w:p>
+    <w:p>
+      <w:pPr>
+        <w:pStyle w:val="TE-Normal"/>
+        <w:jc w:val="center"/>
+      </w:pPr>
+      <w:r>
+        <w:rPr>
+          <w:lang w:val="pt-PT"/>
+        </w:rPr>
+        <w:t>Fonte</w:t>
+      </w:r>
+      <w:r>
+        <w:t>: Autor próprio</w:t>
+      </w:r>
+    </w:p>
+    <w:p>
+      <w:pPr>
+        <w:pStyle w:val="TE-Normal"/>
       </w:pPr>
     </w:p>
     <w:sectPr>
-      <w:headerReference w:type="even" r:id="rId25"/>
-      <w:headerReference w:type="default" r:id="rId26"/>
-      <w:footerReference w:type="even" r:id="rId27"/>
-      <w:footerReference w:type="first" r:id="rId28"/>
+      <w:headerReference w:type="even" r:id="rId41"/>
+      <w:headerReference w:type="default" r:id="rId42"/>
+      <w:footerReference w:type="even" r:id="rId43"/>
+      <w:footerReference w:type="first" r:id="rId44"/>
       <w:pgSz w:w="11906" w:h="16838" w:code="9"/>
       <w:pgMar w:top="1701" w:right="1134" w:bottom="1531" w:left="1701" w:header="720" w:footer="720" w:gutter="0"/>
       <w:cols w:space="720"/>
@@ -5016,8 +8084,23 @@
       <w:jc w:val="right"/>
     </w:pPr>
     <w:r>
-      <w:t>S. Sandri, J. Stolfi, L.Velho</w:t>
+      <w:t xml:space="preserve">S. </w:t>
     </w:r>
+    <w:proofErr w:type="spellStart"/>
+    <w:r>
+      <w:t>Sandri</w:t>
+    </w:r>
+    <w:proofErr w:type="spellEnd"/>
+    <w:r>
+      <w:t xml:space="preserve">, J. Stolfi, </w:t>
+    </w:r>
+    <w:proofErr w:type="spellStart"/>
+    <w:proofErr w:type="gramStart"/>
+    <w:r>
+      <w:t>L.Velho</w:t>
+    </w:r>
+    <w:proofErr w:type="spellEnd"/>
+    <w:proofErr w:type="gramEnd"/>
   </w:p>
 </w:hdr>
 </file>
@@ -5044,7 +8127,7 @@
   <w:abstractNum w:abstractNumId="0" w15:restartNumberingAfterBreak="0">
     <w:nsid w:val="FFFFFF7C"/>
     <w:multiLevelType w:val="singleLevel"/>
-    <w:tmpl w:val="376475C4"/>
+    <w:tmpl w:val="B1A0E5FC"/>
     <w:lvl w:ilvl="0">
       <w:start w:val="1"/>
       <w:numFmt w:val="decimal"/>
@@ -5061,7 +8144,7 @@
   <w:abstractNum w:abstractNumId="1" w15:restartNumberingAfterBreak="0">
     <w:nsid w:val="FFFFFF7D"/>
     <w:multiLevelType w:val="singleLevel"/>
-    <w:tmpl w:val="AE6E2DFA"/>
+    <w:tmpl w:val="3F0AE690"/>
     <w:lvl w:ilvl="0">
       <w:start w:val="1"/>
       <w:numFmt w:val="decimal"/>
@@ -5078,7 +8161,7 @@
   <w:abstractNum w:abstractNumId="2" w15:restartNumberingAfterBreak="0">
     <w:nsid w:val="FFFFFF7E"/>
     <w:multiLevelType w:val="singleLevel"/>
-    <w:tmpl w:val="ABD48020"/>
+    <w:tmpl w:val="F68E47EA"/>
     <w:lvl w:ilvl="0">
       <w:start w:val="1"/>
       <w:numFmt w:val="decimal"/>
@@ -5095,7 +8178,7 @@
   <w:abstractNum w:abstractNumId="3" w15:restartNumberingAfterBreak="0">
     <w:nsid w:val="FFFFFF7F"/>
     <w:multiLevelType w:val="singleLevel"/>
-    <w:tmpl w:val="E3605D8E"/>
+    <w:tmpl w:val="39F499BA"/>
     <w:lvl w:ilvl="0">
       <w:start w:val="1"/>
       <w:numFmt w:val="decimal"/>
@@ -5112,7 +8195,7 @@
   <w:abstractNum w:abstractNumId="4" w15:restartNumberingAfterBreak="0">
     <w:nsid w:val="FFFFFF80"/>
     <w:multiLevelType w:val="singleLevel"/>
-    <w:tmpl w:val="E74AC2F6"/>
+    <w:tmpl w:val="F53E1378"/>
     <w:lvl w:ilvl="0">
       <w:start w:val="1"/>
       <w:numFmt w:val="bullet"/>
@@ -5132,7 +8215,7 @@
   <w:abstractNum w:abstractNumId="5" w15:restartNumberingAfterBreak="0">
     <w:nsid w:val="FFFFFF81"/>
     <w:multiLevelType w:val="singleLevel"/>
-    <w:tmpl w:val="3ED285F0"/>
+    <w:tmpl w:val="8BEED410"/>
     <w:lvl w:ilvl="0">
       <w:start w:val="1"/>
       <w:numFmt w:val="bullet"/>
@@ -5152,7 +8235,7 @@
   <w:abstractNum w:abstractNumId="6" w15:restartNumberingAfterBreak="0">
     <w:nsid w:val="FFFFFF82"/>
     <w:multiLevelType w:val="singleLevel"/>
-    <w:tmpl w:val="3B546140"/>
+    <w:tmpl w:val="438CCDC4"/>
     <w:lvl w:ilvl="0">
       <w:start w:val="1"/>
       <w:numFmt w:val="bullet"/>
@@ -5172,7 +8255,7 @@
   <w:abstractNum w:abstractNumId="7" w15:restartNumberingAfterBreak="0">
     <w:nsid w:val="FFFFFF83"/>
     <w:multiLevelType w:val="singleLevel"/>
-    <w:tmpl w:val="89CA9DA4"/>
+    <w:tmpl w:val="1AD26410"/>
     <w:lvl w:ilvl="0">
       <w:start w:val="1"/>
       <w:numFmt w:val="bullet"/>
@@ -5192,7 +8275,7 @@
   <w:abstractNum w:abstractNumId="8" w15:restartNumberingAfterBreak="0">
     <w:nsid w:val="FFFFFF88"/>
     <w:multiLevelType w:val="singleLevel"/>
-    <w:tmpl w:val="EC2A8A3E"/>
+    <w:tmpl w:val="5CACC4E6"/>
     <w:lvl w:ilvl="0">
       <w:start w:val="1"/>
       <w:numFmt w:val="decimal"/>
@@ -5209,7 +8292,7 @@
   <w:abstractNum w:abstractNumId="9" w15:restartNumberingAfterBreak="0">
     <w:nsid w:val="FFFFFF89"/>
     <w:multiLevelType w:val="singleLevel"/>
-    <w:tmpl w:val="26F6F5E2"/>
+    <w:tmpl w:val="17EE5F80"/>
     <w:lvl w:ilvl="0">
       <w:start w:val="1"/>
       <w:numFmt w:val="bullet"/>
@@ -9590,7 +12673,7 @@
 </file>
 
 <file path=customXml/itemProps1.xml><?xml version="1.0" encoding="utf-8"?>
-<ds:datastoreItem xmlns:ds="http://schemas.openxmlformats.org/officeDocument/2006/customXml" ds:itemID="{7207367E-4B7E-4CA4-903D-05243AEAC538}">
+<ds:datastoreItem xmlns:ds="http://schemas.openxmlformats.org/officeDocument/2006/customXml" ds:itemID="{549FD793-6391-42C5-840A-C7D20C4F3021}">
   <ds:schemaRefs>
     <ds:schemaRef ds:uri="http://schemas.openxmlformats.org/officeDocument/2006/bibliography"/>
   </ds:schemaRefs>

</xml_diff>

<commit_message>
Adicionando o título do novo capítulo e a implementação
</commit_message>
<xml_diff>
--- a/Documents/Projeto de desenvolvimento de sistemas.docx
+++ b/Documents/Projeto de desenvolvimento de sistemas.docx
@@ -1059,16 +1059,16 @@
       <w:pPr>
         <w:pStyle w:val="T1-TituloPrimario"/>
       </w:pPr>
-      <w:bookmarkStart w:id="9" w:name="_Toc527721613"/>
-      <w:bookmarkStart w:id="10" w:name="_Toc527793652"/>
-      <w:bookmarkStart w:id="11" w:name="_Toc527795385"/>
-      <w:bookmarkStart w:id="12" w:name="_Toc527798495"/>
-      <w:bookmarkStart w:id="13" w:name="_Toc41740074"/>
+      <w:bookmarkStart w:id="9" w:name="_Toc41740074"/>
+      <w:bookmarkStart w:id="10" w:name="_Toc527721613"/>
+      <w:bookmarkStart w:id="11" w:name="_Toc527793652"/>
+      <w:bookmarkStart w:id="12" w:name="_Toc527795385"/>
+      <w:bookmarkStart w:id="13" w:name="_Toc527798495"/>
       <w:r>
         <w:lastRenderedPageBreak/>
         <w:t>REgra de negócio</w:t>
       </w:r>
-      <w:bookmarkEnd w:id="13"/>
+      <w:bookmarkEnd w:id="9"/>
     </w:p>
     <w:p>
       <w:pPr>
@@ -3251,7 +3251,6 @@
           <w:numId w:val="44"/>
         </w:numPr>
       </w:pPr>
-      <w:proofErr w:type="spellStart"/>
       <w:r>
         <w:rPr>
           <w:i/>
@@ -3259,14 +3258,12 @@
         </w:rPr>
         <w:t>ListaCompra</w:t>
       </w:r>
-      <w:proofErr w:type="spellEnd"/>
       <w:r>
         <w:t xml:space="preserve">: </w:t>
       </w:r>
       <w:r>
         <w:t xml:space="preserve">O </w:t>
       </w:r>
-      <w:proofErr w:type="spellStart"/>
       <w:r>
         <w:rPr>
           <w:i/>
@@ -3295,7 +3292,6 @@
         </w:rPr>
         <w:t>ompra</w:t>
       </w:r>
-      <w:proofErr w:type="spellEnd"/>
       <w:r>
         <w:t xml:space="preserve"> tem como função </w:t>
       </w:r>
@@ -3374,7 +3370,6 @@
       <w:r>
         <w:t xml:space="preserve">udo o que está no </w:t>
       </w:r>
-      <w:proofErr w:type="spellStart"/>
       <w:r>
         <w:rPr>
           <w:i/>
@@ -3382,17 +3377,8 @@
         </w:rPr>
         <w:t>ItemCompra</w:t>
       </w:r>
-      <w:proofErr w:type="spellEnd"/>
-      <w:r>
-        <w:t xml:space="preserve"> para coletar todos os dados que ele armazenou. E o </w:t>
-      </w:r>
-      <w:proofErr w:type="spellStart"/>
-      <w:r>
-        <w:t>totalEstimado</w:t>
-      </w:r>
-      <w:proofErr w:type="spellEnd"/>
-      <w:r>
-        <w:t xml:space="preserve"> é o </w:t>
+      <w:r>
+        <w:t xml:space="preserve"> para coletar todos os dados que ele armazenou. E o totalEstimado é o </w:t>
       </w:r>
       <w:r>
         <w:t>cálculo</w:t>
@@ -3410,21 +3396,12 @@
       <w:r>
         <w:t xml:space="preserve"> está público na visibilidade dele, e o </w:t>
       </w:r>
-      <w:proofErr w:type="spellStart"/>
       <w:r>
         <w:rPr>
           <w:i/>
           <w:iCs/>
         </w:rPr>
-        <w:t>ObterTotalEstimado</w:t>
-      </w:r>
-      <w:proofErr w:type="spellEnd"/>
-      <w:r>
-        <w:rPr>
-          <w:i/>
-          <w:iCs/>
-        </w:rPr>
-        <w:t xml:space="preserve"> </w:t>
+        <w:t xml:space="preserve">ObterTotalEstimado </w:t>
       </w:r>
       <w:r>
         <w:t xml:space="preserve">gera o valor total estimado que foi </w:t>
@@ -3441,7 +3418,6 @@
           <w:numId w:val="44"/>
         </w:numPr>
       </w:pPr>
-      <w:proofErr w:type="spellStart"/>
       <w:r>
         <w:rPr>
           <w:i/>
@@ -3449,7 +3425,6 @@
         </w:rPr>
         <w:t>ItemCompra</w:t>
       </w:r>
-      <w:proofErr w:type="spellEnd"/>
       <w:r>
         <w:t>:</w:t>
       </w:r>
@@ -3462,7 +3437,6 @@
       <w:r>
         <w:t xml:space="preserve"> </w:t>
       </w:r>
-      <w:proofErr w:type="spellStart"/>
       <w:r>
         <w:rPr>
           <w:i/>
@@ -3470,7 +3444,6 @@
         </w:rPr>
         <w:t>ItemCompra</w:t>
       </w:r>
-      <w:proofErr w:type="spellEnd"/>
       <w:r>
         <w:t xml:space="preserve"> </w:t>
       </w:r>
@@ -3499,7 +3472,6 @@
       <w:r>
         <w:t xml:space="preserve">que ele herda um certo produto com as descrições que apresenta. O </w:t>
       </w:r>
-      <w:proofErr w:type="spellStart"/>
       <w:r>
         <w:rPr>
           <w:i/>
@@ -3507,7 +3479,6 @@
         </w:rPr>
         <w:t>totalEstimado</w:t>
       </w:r>
-      <w:proofErr w:type="spellEnd"/>
       <w:r>
         <w:rPr>
           <w:i/>
@@ -3904,122 +3875,70 @@
         </w:rPr>
         <w:t>No "</w:t>
       </w:r>
-      <w:proofErr w:type="spellStart"/>
       <w:r>
         <w:rPr>
           <w:i/>
           <w:iCs/>
           <w:lang w:val="pt"/>
         </w:rPr>
-        <w:t>repository</w:t>
-      </w:r>
-      <w:proofErr w:type="spellEnd"/>
+        <w:t>repository name",</w:t>
+      </w:r>
+      <w:r>
+        <w:rPr>
+          <w:lang w:val="pt"/>
+        </w:rPr>
+        <w:t xml:space="preserve"> basta colocar o nome do repositório que deseja, em "</w:t>
+      </w:r>
       <w:r>
         <w:rPr>
           <w:i/>
           <w:iCs/>
           <w:lang w:val="pt"/>
         </w:rPr>
-        <w:t xml:space="preserve"> </w:t>
-      </w:r>
-      <w:proofErr w:type="spellStart"/>
+        <w:t>description</w:t>
+      </w:r>
+      <w:r>
+        <w:rPr>
+          <w:lang w:val="pt"/>
+        </w:rPr>
+        <w:t>" descreva o que quer colocar como uma descrição sobre ele ou algum complemento na função que ele foi criado.</w:t>
+      </w:r>
+    </w:p>
+    <w:p>
+      <w:pPr>
+        <w:pStyle w:val="TE-Normal"/>
+        <w:rPr>
+          <w:lang w:val="pt"/>
+        </w:rPr>
+      </w:pPr>
+      <w:r>
+        <w:rPr>
+          <w:lang w:val="pt"/>
+        </w:rPr>
+        <w:t xml:space="preserve">Em seguida tem as opções de público ou privado, sendo que quando o projeto do repositório é público fica acessível a todos quando todos podem ver o que está dentro dele, e o uso do </w:t>
+      </w:r>
       <w:r>
         <w:rPr>
           <w:i/>
           <w:iCs/>
           <w:lang w:val="pt"/>
         </w:rPr>
-        <w:t>name</w:t>
-      </w:r>
-      <w:proofErr w:type="spellEnd"/>
+        <w:t>private</w:t>
+      </w:r>
+      <w:r>
+        <w:rPr>
+          <w:lang w:val="pt"/>
+        </w:rPr>
+        <w:t xml:space="preserve"> é usado para usuários que querem colocar permissões de acesso alterando a visibilidade do repositório. E para finalizar a criação do repositório clique em "</w:t>
+      </w:r>
       <w:r>
         <w:rPr>
           <w:i/>
           <w:iCs/>
           <w:lang w:val="pt"/>
         </w:rPr>
-        <w:t>",</w:t>
-      </w:r>
-      <w:r>
-        <w:rPr>
-          <w:lang w:val="pt"/>
-        </w:rPr>
-        <w:t xml:space="preserve"> basta colocar o nome do repositório que deseja, em "</w:t>
-      </w:r>
-      <w:proofErr w:type="spellStart"/>
-      <w:r>
-        <w:rPr>
-          <w:i/>
-          <w:iCs/>
-          <w:lang w:val="pt"/>
-        </w:rPr>
-        <w:t>description</w:t>
-      </w:r>
-      <w:proofErr w:type="spellEnd"/>
-      <w:r>
-        <w:rPr>
-          <w:lang w:val="pt"/>
-        </w:rPr>
-        <w:t>" descreva o que quer colocar como uma descrição sobre ele ou algum complemento na função que ele foi criado.</w:t>
-      </w:r>
-    </w:p>
-    <w:p>
-      <w:pPr>
-        <w:pStyle w:val="TE-Normal"/>
-        <w:rPr>
-          <w:lang w:val="pt"/>
-        </w:rPr>
-      </w:pPr>
-      <w:r>
-        <w:rPr>
-          <w:lang w:val="pt"/>
-        </w:rPr>
-        <w:t xml:space="preserve">Em seguida tem as opções de público ou privado, sendo que quando o projeto do repositório é público fica acessível a todos quando todos podem ver o que está dentro dele, e o uso do </w:t>
-      </w:r>
-      <w:proofErr w:type="spellStart"/>
-      <w:r>
-        <w:rPr>
-          <w:i/>
-          <w:iCs/>
-          <w:lang w:val="pt"/>
-        </w:rPr>
-        <w:t>private</w:t>
-      </w:r>
-      <w:proofErr w:type="spellEnd"/>
-      <w:r>
-        <w:rPr>
-          <w:lang w:val="pt"/>
-        </w:rPr>
-        <w:t xml:space="preserve"> é usado para usuários que querem colocar permissões de acesso alterando a visibilidade do repositório. E para finalizar a criação do repositório clique em "</w:t>
-      </w:r>
-      <w:proofErr w:type="spellStart"/>
-      <w:r>
-        <w:rPr>
-          <w:i/>
-          <w:iCs/>
-          <w:lang w:val="pt"/>
-        </w:rPr>
-        <w:t>create</w:t>
-      </w:r>
-      <w:proofErr w:type="spellEnd"/>
-      <w:r>
-        <w:rPr>
-          <w:i/>
-          <w:iCs/>
-          <w:lang w:val="pt"/>
-        </w:rPr>
-        <w:t xml:space="preserve"> </w:t>
-      </w:r>
-      <w:proofErr w:type="spellStart"/>
-      <w:r>
-        <w:rPr>
-          <w:i/>
-          <w:iCs/>
-          <w:lang w:val="pt"/>
-        </w:rPr>
-        <w:t>repository</w:t>
-      </w:r>
-      <w:proofErr w:type="spellEnd"/>
+        <w:t>create repository</w:t>
+      </w:r>
       <w:r>
         <w:rPr>
           <w:lang w:val="pt"/>
@@ -4424,21 +4343,7 @@
         <w:rPr>
           <w:lang w:val="pt"/>
         </w:rPr>
-        <w:t>Em seguida digite o comando "</w:t>
-      </w:r>
-      <w:proofErr w:type="spellStart"/>
-      <w:r>
-        <w:rPr>
-          <w:lang w:val="pt"/>
-        </w:rPr>
-        <w:t>cd</w:t>
-      </w:r>
-      <w:proofErr w:type="spellEnd"/>
-      <w:r>
-        <w:rPr>
-          <w:lang w:val="pt"/>
-        </w:rPr>
-        <w:t>" para ir no diretório que a pasta está e depois a posição que ele está presente.</w:t>
+        <w:t>Em seguida digite o comando "cd" para ir no diretório que a pasta está e depois a posição que ele está presente.</w:t>
       </w:r>
     </w:p>
     <w:p>
@@ -4452,21 +4357,7 @@
         <w:rPr>
           <w:lang w:val="pt"/>
         </w:rPr>
-        <w:t>Inserindo o comando “</w:t>
-      </w:r>
-      <w:proofErr w:type="spellStart"/>
-      <w:r>
-        <w:rPr>
-          <w:lang w:val="pt"/>
-        </w:rPr>
-        <w:t>cd</w:t>
-      </w:r>
-      <w:proofErr w:type="spellEnd"/>
-      <w:r>
-        <w:rPr>
-          <w:lang w:val="pt"/>
-        </w:rPr>
-        <w:t>”.</w:t>
+        <w:t>Inserindo o comando “cd”.</w:t>
       </w:r>
     </w:p>
     <w:p>
@@ -4571,35 +4462,7 @@
           <w:lang w:val="pt"/>
         </w:rPr>
         <w:tab/>
-        <w:t xml:space="preserve">Para fazer pegar o clone do repositório é </w:t>
-      </w:r>
-      <w:proofErr w:type="spellStart"/>
-      <w:r>
-        <w:rPr>
-          <w:lang w:val="pt"/>
-        </w:rPr>
-        <w:t>necessario</w:t>
-      </w:r>
-      <w:proofErr w:type="spellEnd"/>
-      <w:r>
-        <w:rPr>
-          <w:lang w:val="pt"/>
-        </w:rPr>
-        <w:t xml:space="preserve"> ir no link dele e clicar no botão "Clone </w:t>
-      </w:r>
-      <w:proofErr w:type="spellStart"/>
-      <w:r>
-        <w:rPr>
-          <w:lang w:val="pt"/>
-        </w:rPr>
-        <w:t>or</w:t>
-      </w:r>
-      <w:proofErr w:type="spellEnd"/>
-      <w:r>
-        <w:rPr>
-          <w:lang w:val="pt"/>
-        </w:rPr>
-        <w:t xml:space="preserve"> Download", depois de clicado ele vai mostrar um link de endereço onde o repositório está, e copie-o.</w:t>
+        <w:t>Para fazer pegar o clone do repositório é necessario ir no link dele e clicar no botão "Clone or Download", depois de clicado ele vai mostrar um link de endereço onde o repositório está, e copie-o.</w:t>
       </w:r>
     </w:p>
     <w:p>
@@ -4719,21 +4582,7 @@
           <w:lang w:val="pt"/>
         </w:rPr>
         <w:tab/>
-        <w:t>Agora no prompt de comando, se usa o comando "</w:t>
-      </w:r>
-      <w:proofErr w:type="spellStart"/>
-      <w:r>
-        <w:rPr>
-          <w:lang w:val="pt"/>
-        </w:rPr>
-        <w:t>git</w:t>
-      </w:r>
-      <w:proofErr w:type="spellEnd"/>
-      <w:r>
-        <w:rPr>
-          <w:lang w:val="pt"/>
-        </w:rPr>
-        <w:t xml:space="preserve"> clone", com ele se </w:t>
+        <w:t xml:space="preserve">Agora no prompt de comando, se usa o comando "git clone", com ele se </w:t>
       </w:r>
       <w:r>
         <w:rPr>
@@ -4767,21 +4616,7 @@
         <w:rPr>
           <w:lang w:val="pt"/>
         </w:rPr>
-        <w:t>Usando o comando “</w:t>
-      </w:r>
-      <w:proofErr w:type="spellStart"/>
-      <w:r>
-        <w:rPr>
-          <w:lang w:val="pt"/>
-        </w:rPr>
-        <w:t>git</w:t>
-      </w:r>
-      <w:proofErr w:type="spellEnd"/>
-      <w:r>
-        <w:rPr>
-          <w:lang w:val="pt"/>
-        </w:rPr>
-        <w:t xml:space="preserve"> clone”.</w:t>
+        <w:t>Usando o comando “git clone”.</w:t>
       </w:r>
     </w:p>
     <w:p>
@@ -4916,21 +4751,7 @@
         <w:rPr>
           <w:lang w:val="pt"/>
         </w:rPr>
-        <w:t>Confirmação após o “</w:t>
-      </w:r>
-      <w:proofErr w:type="spellStart"/>
-      <w:r>
-        <w:rPr>
-          <w:lang w:val="pt"/>
-        </w:rPr>
-        <w:t>git</w:t>
-      </w:r>
-      <w:proofErr w:type="spellEnd"/>
-      <w:r>
-        <w:rPr>
-          <w:lang w:val="pt"/>
-        </w:rPr>
-        <w:t xml:space="preserve"> clone”.</w:t>
+        <w:t>Confirmação após o “git clone”.</w:t>
       </w:r>
     </w:p>
     <w:p>
@@ -5031,23 +4852,13 @@
         <w:tab/>
         <w:t>Depois de clonado os arquivos do repositório dentro do documento, é necessário colocar o comando "</w:t>
       </w:r>
-      <w:proofErr w:type="spellStart"/>
       <w:r>
         <w:rPr>
           <w:i/>
           <w:iCs/>
           <w:lang w:val="pt"/>
         </w:rPr>
-        <w:t>git</w:t>
-      </w:r>
-      <w:proofErr w:type="spellEnd"/>
-      <w:r>
-        <w:rPr>
-          <w:i/>
-          <w:iCs/>
-          <w:lang w:val="pt"/>
-        </w:rPr>
-        <w:t xml:space="preserve"> status</w:t>
+        <w:t>git status</w:t>
       </w:r>
       <w:r>
         <w:rPr>
@@ -5075,21 +4886,7 @@
         <w:rPr>
           <w:lang w:val="pt"/>
         </w:rPr>
-        <w:t>Após usar o comando “</w:t>
-      </w:r>
-      <w:proofErr w:type="spellStart"/>
-      <w:r>
-        <w:rPr>
-          <w:lang w:val="pt"/>
-        </w:rPr>
-        <w:t>git</w:t>
-      </w:r>
-      <w:proofErr w:type="spellEnd"/>
-      <w:r>
-        <w:rPr>
-          <w:lang w:val="pt"/>
-        </w:rPr>
-        <w:t xml:space="preserve"> status”.</w:t>
+        <w:t>Após usar o comando “git status”.</w:t>
       </w:r>
     </w:p>
     <w:p>
@@ -5203,85 +5000,21 @@
           <w:iCs/>
           <w:lang w:val="pt"/>
         </w:rPr>
-        <w:t>"</w:t>
-      </w:r>
-      <w:proofErr w:type="spellStart"/>
+        <w:t>"git add *"</w:t>
+      </w:r>
+      <w:r>
+        <w:rPr>
+          <w:lang w:val="pt"/>
+        </w:rPr>
+        <w:t>, com esse comando ele adiciona as mudanças do repositório nas quais que foram adicionadas dentro dela, e em seguida digite "</w:t>
+      </w:r>
       <w:r>
         <w:rPr>
           <w:i/>
           <w:iCs/>
           <w:lang w:val="pt"/>
         </w:rPr>
-        <w:t>git</w:t>
-      </w:r>
-      <w:proofErr w:type="spellEnd"/>
-      <w:r>
-        <w:rPr>
-          <w:i/>
-          <w:iCs/>
-          <w:lang w:val="pt"/>
-        </w:rPr>
-        <w:t xml:space="preserve"> </w:t>
-      </w:r>
-      <w:proofErr w:type="spellStart"/>
-      <w:r>
-        <w:rPr>
-          <w:i/>
-          <w:iCs/>
-          <w:lang w:val="pt"/>
-        </w:rPr>
-        <w:t>add</w:t>
-      </w:r>
-      <w:proofErr w:type="spellEnd"/>
-      <w:r>
-        <w:rPr>
-          <w:i/>
-          <w:iCs/>
-          <w:lang w:val="pt"/>
-        </w:rPr>
-        <w:t xml:space="preserve"> *"</w:t>
-      </w:r>
-      <w:r>
-        <w:rPr>
-          <w:lang w:val="pt"/>
-        </w:rPr>
-        <w:t>, com esse comando ele adiciona as mudanças do repositório nas quais que foram adicionadas dentro dela, e em seguida digite "</w:t>
-      </w:r>
-      <w:proofErr w:type="spellStart"/>
-      <w:r>
-        <w:rPr>
-          <w:i/>
-          <w:iCs/>
-          <w:lang w:val="pt"/>
-        </w:rPr>
-        <w:t>git</w:t>
-      </w:r>
-      <w:proofErr w:type="spellEnd"/>
-      <w:r>
-        <w:rPr>
-          <w:i/>
-          <w:iCs/>
-          <w:lang w:val="pt"/>
-        </w:rPr>
-        <w:t xml:space="preserve"> </w:t>
-      </w:r>
-      <w:proofErr w:type="spellStart"/>
-      <w:r>
-        <w:rPr>
-          <w:i/>
-          <w:iCs/>
-          <w:lang w:val="pt"/>
-        </w:rPr>
-        <w:t>commit</w:t>
-      </w:r>
-      <w:proofErr w:type="spellEnd"/>
-      <w:r>
-        <w:rPr>
-          <w:i/>
-          <w:iCs/>
-          <w:lang w:val="pt"/>
-        </w:rPr>
-        <w:t xml:space="preserve"> -m "mensagem explicando o que está fazendo" ", </w:t>
+        <w:t xml:space="preserve">git commit -m "mensagem explicando o que está fazendo" ", </w:t>
       </w:r>
       <w:r>
         <w:rPr>
@@ -5309,63 +5042,7 @@
         <w:rPr>
           <w:lang w:val="pt"/>
         </w:rPr>
-        <w:t>Usando o comando “</w:t>
-      </w:r>
-      <w:proofErr w:type="spellStart"/>
-      <w:r>
-        <w:rPr>
-          <w:lang w:val="pt"/>
-        </w:rPr>
-        <w:t>git</w:t>
-      </w:r>
-      <w:proofErr w:type="spellEnd"/>
-      <w:r>
-        <w:rPr>
-          <w:lang w:val="pt"/>
-        </w:rPr>
-        <w:t xml:space="preserve"> </w:t>
-      </w:r>
-      <w:proofErr w:type="spellStart"/>
-      <w:r>
-        <w:rPr>
-          <w:lang w:val="pt"/>
-        </w:rPr>
-        <w:t>add</w:t>
-      </w:r>
-      <w:proofErr w:type="spellEnd"/>
-      <w:r>
-        <w:rPr>
-          <w:lang w:val="pt"/>
-        </w:rPr>
-        <w:t>” e “</w:t>
-      </w:r>
-      <w:proofErr w:type="spellStart"/>
-      <w:r>
-        <w:rPr>
-          <w:lang w:val="pt"/>
-        </w:rPr>
-        <w:t>git</w:t>
-      </w:r>
-      <w:proofErr w:type="spellEnd"/>
-      <w:r>
-        <w:rPr>
-          <w:lang w:val="pt"/>
-        </w:rPr>
-        <w:t xml:space="preserve"> </w:t>
-      </w:r>
-      <w:proofErr w:type="spellStart"/>
-      <w:r>
-        <w:rPr>
-          <w:lang w:val="pt"/>
-        </w:rPr>
-        <w:t>commit</w:t>
-      </w:r>
-      <w:proofErr w:type="spellEnd"/>
-      <w:r>
-        <w:rPr>
-          <w:lang w:val="pt"/>
-        </w:rPr>
-        <w:t xml:space="preserve"> -m”.</w:t>
+        <w:t>Usando o comando “git add” e “git commit -m”.</w:t>
       </w:r>
     </w:p>
     <w:p>
@@ -5466,53 +5143,19 @@
         <w:tab/>
         <w:t>E por fim, para mandar o documento para o repositório, se usa o comando "</w:t>
       </w:r>
-      <w:proofErr w:type="spellStart"/>
       <w:r>
         <w:rPr>
           <w:i/>
           <w:iCs/>
           <w:lang w:val="pt"/>
         </w:rPr>
-        <w:t>git</w:t>
-      </w:r>
-      <w:proofErr w:type="spellEnd"/>
-      <w:r>
-        <w:rPr>
-          <w:i/>
-          <w:iCs/>
-          <w:lang w:val="pt"/>
-        </w:rPr>
-        <w:t xml:space="preserve"> </w:t>
-      </w:r>
-      <w:proofErr w:type="spellStart"/>
-      <w:r>
-        <w:rPr>
-          <w:i/>
-          <w:iCs/>
-          <w:lang w:val="pt"/>
-        </w:rPr>
-        <w:t>push</w:t>
-      </w:r>
-      <w:proofErr w:type="spellEnd"/>
-      <w:r>
-        <w:rPr>
-          <w:lang w:val="pt"/>
-        </w:rPr>
-        <w:t xml:space="preserve">", faz com que mande o </w:t>
-      </w:r>
-      <w:proofErr w:type="spellStart"/>
-      <w:r>
-        <w:rPr>
-          <w:lang w:val="pt"/>
-        </w:rPr>
-        <w:t>commit</w:t>
-      </w:r>
-      <w:proofErr w:type="spellEnd"/>
-      <w:r>
-        <w:rPr>
-          <w:lang w:val="pt"/>
-        </w:rPr>
-        <w:t xml:space="preserve"> localmente do computador para o repositório. </w:t>
+        <w:t>git push</w:t>
+      </w:r>
+      <w:r>
+        <w:rPr>
+          <w:lang w:val="pt"/>
+        </w:rPr>
+        <w:t xml:space="preserve">", faz com que mande o commit localmente do computador para o repositório. </w:t>
       </w:r>
     </w:p>
     <w:p>
@@ -5886,10 +5529,10 @@
         <w:pStyle w:val="T1-TituloPrimario"/>
       </w:pPr>
       <w:bookmarkStart w:id="18" w:name="_Toc41740078"/>
-      <w:bookmarkEnd w:id="9"/>
       <w:bookmarkEnd w:id="10"/>
       <w:bookmarkEnd w:id="11"/>
       <w:bookmarkEnd w:id="12"/>
+      <w:bookmarkEnd w:id="13"/>
       <w:r>
         <w:lastRenderedPageBreak/>
         <w:t>Desenvolvimento</w:t>
@@ -6677,15 +6320,7 @@
         <w:pStyle w:val="TE-Normal"/>
       </w:pPr>
       <w:r>
-        <w:t xml:space="preserve">Como padrão na tela de Design do Windows Forms ele aparece uma janela em branco, para o desenvolvimento desse projeto vai ser utilizado a ferramenta </w:t>
-      </w:r>
-      <w:proofErr w:type="spellStart"/>
-      <w:r>
-        <w:t>TabControl</w:t>
-      </w:r>
-      <w:proofErr w:type="spellEnd"/>
-      <w:r>
-        <w:t>, com ela cria tabelas paralelas e separa os tipos de preenchimentos que vai ser gerenciado.</w:t>
+        <w:t>Como padrão na tela de Design do Windows Forms ele aparece uma janela em branco, para o desenvolvimento desse projeto vai ser utilizado a ferramenta TabControl, com ela cria tabelas paralelas e separa os tipos de preenchimentos que vai ser gerenciado.</w:t>
       </w:r>
       <w:r>
         <w:t xml:space="preserve"> Para essa solução vai ser usadas duas tabelas e são referenciadas conforme o Quadro 1 e o Quadro 2, que usa os diagramas de classe e os levantamentos para adicionar o que deve ter nas tabelas criadas as quais são “Produto” e “Lista de Compras”.</w:t>
@@ -6935,7 +6570,13 @@
       </w:pPr>
       <w:bookmarkStart w:id="23" w:name="_Toc41740083"/>
       <w:r>
-        <w:t>Criando a classe de acesso a dados (DAO)</w:t>
+        <w:t>Criando</w:t>
+      </w:r>
+      <w:r>
+        <w:t xml:space="preserve"> um teste em uma</w:t>
+      </w:r>
+      <w:r>
+        <w:t xml:space="preserve"> classe de acesso a dados (DAO)</w:t>
       </w:r>
       <w:bookmarkEnd w:id="23"/>
     </w:p>
@@ -6944,62 +6585,7 @@
         <w:pStyle w:val="TE-Normal"/>
       </w:pPr>
       <w:r>
-        <w:t>N</w:t>
-      </w:r>
-      <w:r>
-        <w:t>o projeto de banco de dados vai ser colocado um "DAO" para cada classe que vai ter,</w:t>
-      </w:r>
-      <w:r>
-        <w:t xml:space="preserve"> </w:t>
-      </w:r>
-      <w:r>
-        <w:t>sendo assim são duas no projeto "</w:t>
-      </w:r>
-      <w:proofErr w:type="spellStart"/>
-      <w:r>
-        <w:t>produto.DAO</w:t>
-      </w:r>
-      <w:proofErr w:type="spellEnd"/>
-      <w:r>
-        <w:t>" e "</w:t>
-      </w:r>
-      <w:proofErr w:type="spellStart"/>
-      <w:r>
-        <w:t>lista_produto.DAO</w:t>
-      </w:r>
-      <w:proofErr w:type="spellEnd"/>
-      <w:r>
-        <w:t>"</w:t>
-      </w:r>
-      <w:r>
-        <w:t>.</w:t>
-      </w:r>
-      <w:r>
-        <w:t xml:space="preserve"> </w:t>
-      </w:r>
-      <w:r>
-        <w:t>O2</w:t>
-      </w:r>
-      <w:r>
-        <w:t xml:space="preserve"> produto DAO, é </w:t>
-      </w:r>
-      <w:r>
-        <w:t>responsável</w:t>
-      </w:r>
-      <w:r>
-        <w:t xml:space="preserve"> por abrir e fechar conexão com o banco de dados, onde vai ter as </w:t>
-      </w:r>
-      <w:r>
-        <w:t>“</w:t>
-      </w:r>
-      <w:r>
-        <w:t>Queue&lt;T&gt;</w:t>
-      </w:r>
-      <w:r>
-        <w:t>”</w:t>
-      </w:r>
-      <w:r>
-        <w:t xml:space="preserve"> que vai fazer a comunicação com o banco de dados e fazer inserção, conexão e afins. </w:t>
+        <w:t xml:space="preserve">No projeto de banco de dados vai ser colocado um "DAO" para cada classe que vai ter, sendo assim são duas no projeto "produto.DAO" e "lista_produto.DAO". O2 produto DAO, é responsável por abrir e fechar conexão com o banco de dados, onde vai ter as “Queue&lt;T&gt;” que vai fazer a comunicação com o banco de dados e fazer inserção, conexão e afins. </w:t>
       </w:r>
       <w:r>
         <w:tab/>
@@ -7010,27 +6596,7 @@
         <w:pStyle w:val="TE-Normal"/>
       </w:pPr>
       <w:r>
-        <w:t xml:space="preserve">- </w:t>
-      </w:r>
-      <w:r>
-        <w:t xml:space="preserve">O </w:t>
-      </w:r>
-      <w:proofErr w:type="gramStart"/>
-      <w:r>
-        <w:t>“.dao</w:t>
-      </w:r>
-      <w:proofErr w:type="gramEnd"/>
-      <w:r>
-        <w:t xml:space="preserve">" é uma dll de banco de dados que faz comunicação da classe </w:t>
-      </w:r>
-      <w:r>
-        <w:t>domínio</w:t>
-      </w:r>
-      <w:r>
-        <w:t xml:space="preserve"> com as tabelas do banco de dados, com isso ele vai fazer o gerenciamento da tela de </w:t>
-      </w:r>
-      <w:r>
-        <w:t xml:space="preserve">interface. </w:t>
+        <w:t xml:space="preserve">- O “.dao" é uma dll de banco de dados que faz comunicação da classe domínio com as tabelas do banco de dados, com isso ele vai fazer o gerenciamento da tela de interface. </w:t>
       </w:r>
     </w:p>
     <w:p>
@@ -7067,6 +6633,9 @@
         <w:pStyle w:val="TE-Figura"/>
       </w:pPr>
       <w:r>
+        <w:rPr>
+          <w:noProof/>
+        </w:rPr>
         <w:drawing>
           <wp:inline distT="0" distB="0" distL="0" distR="0" wp14:anchorId="029C7BE9" wp14:editId="19E31231">
             <wp:extent cx="5477749" cy="3629025"/>
@@ -7142,15 +6711,7 @@
         <w:pStyle w:val="TE-Normal"/>
       </w:pPr>
       <w:r>
-        <w:t xml:space="preserve">Em seguida é necessário um Connection </w:t>
-      </w:r>
-      <w:proofErr w:type="spellStart"/>
-      <w:r>
-        <w:t>String</w:t>
-      </w:r>
-      <w:proofErr w:type="spellEnd"/>
-      <w:r>
-        <w:t xml:space="preserve"> para fazer a cadeia de conexão com o banco de dados, nesse caso irá ser usado uma conexão via SSMS, com ele tem que colocar o nome do servidor, o nome do banco de dados, o nome do usuário e a senha</w:t>
+        <w:t>Em seguida é necessário um Connection String para fazer a cadeia de conexão com o banco de dados, nesse caso irá ser usado uma conexão via SSMS, com ele tem que colocar o nome do servidor, o nome do banco de dados, o nome do usuário e a senha</w:t>
       </w:r>
       <w:r>
         <w:t>.</w:t>
@@ -7161,15 +6722,7 @@
         <w:pStyle w:val="TE-Normal"/>
       </w:pPr>
       <w:r>
-        <w:t xml:space="preserve">Para ele abrir uma conexão se usa o comando </w:t>
-      </w:r>
-      <w:proofErr w:type="gramStart"/>
-      <w:r>
-        <w:t>“.Open</w:t>
-      </w:r>
-      <w:proofErr w:type="gramEnd"/>
-      <w:r>
-        <w:t>();” com isso ele vai abrir conexão para acessar o SSMS e o banco de dados</w:t>
+        <w:t>Para ele abrir uma conexão se usa o comando “.Open();” com isso ele vai abrir conexão para acessar o SSMS e o banco de dados</w:t>
       </w:r>
       <w:r>
         <w:t xml:space="preserve"> </w:t>
@@ -7626,15 +7179,7 @@
         <w:pStyle w:val="TE-LegendaFigura"/>
       </w:pPr>
       <w:r>
-        <w:t>Mudança de senha do “</w:t>
-      </w:r>
-      <w:proofErr w:type="spellStart"/>
-      <w:r>
-        <w:t>sa</w:t>
-      </w:r>
-      <w:proofErr w:type="spellEnd"/>
-      <w:r>
-        <w:t>”</w:t>
+        <w:t>Mudança de senha do “sa”</w:t>
       </w:r>
     </w:p>
     <w:p>
@@ -7753,15 +7298,7 @@
         <w:pStyle w:val="TE-Normal"/>
       </w:pPr>
       <w:r>
-        <w:t>Após ele ser reiniciado, ele irá pedir a autenticação de conexão, ao invés de usar o autenticador do Windows, agora configurado vai ser usado o SQL, com isso ele pedirá o nome do usuário (“</w:t>
-      </w:r>
-      <w:proofErr w:type="spellStart"/>
-      <w:r>
-        <w:t>sa</w:t>
-      </w:r>
-      <w:proofErr w:type="spellEnd"/>
-      <w:r>
-        <w:t>”) e a senha configurada.</w:t>
+        <w:t>Após ele ser reiniciado, ele irá pedir a autenticação de conexão, ao invés de usar o autenticador do Windows, agora configurado vai ser usado o SQL, com isso ele pedirá o nome do usuário (“sa”) e a senha configurada.</w:t>
       </w:r>
     </w:p>
     <w:p>
@@ -8084,23 +7621,8 @@
       <w:jc w:val="right"/>
     </w:pPr>
     <w:r>
-      <w:t xml:space="preserve">S. </w:t>
+      <w:t>S. Sandri, J. Stolfi, L.Velho</w:t>
     </w:r>
-    <w:proofErr w:type="spellStart"/>
-    <w:r>
-      <w:t>Sandri</w:t>
-    </w:r>
-    <w:proofErr w:type="spellEnd"/>
-    <w:r>
-      <w:t xml:space="preserve">, J. Stolfi, </w:t>
-    </w:r>
-    <w:proofErr w:type="spellStart"/>
-    <w:proofErr w:type="gramStart"/>
-    <w:r>
-      <w:t>L.Velho</w:t>
-    </w:r>
-    <w:proofErr w:type="spellEnd"/>
-    <w:proofErr w:type="gramEnd"/>
   </w:p>
 </w:hdr>
 </file>
@@ -12673,7 +12195,7 @@
 </file>
 
 <file path=customXml/itemProps1.xml><?xml version="1.0" encoding="utf-8"?>
-<ds:datastoreItem xmlns:ds="http://schemas.openxmlformats.org/officeDocument/2006/customXml" ds:itemID="{549FD793-6391-42C5-840A-C7D20C4F3021}">
+<ds:datastoreItem xmlns:ds="http://schemas.openxmlformats.org/officeDocument/2006/customXml" ds:itemID="{4B42D501-555D-43F7-92AD-DB726D6F82C4}">
   <ds:schemaRefs>
     <ds:schemaRef ds:uri="http://schemas.openxmlformats.org/officeDocument/2006/bibliography"/>
   </ds:schemaRefs>

</xml_diff>

<commit_message>
Finalizado as penúltimas correções e considerações finais
</commit_message>
<xml_diff>
--- a/Documents/Projeto de desenvolvimento de sistemas.docx
+++ b/Documents/Projeto de desenvolvimento de sistemas.docx
@@ -307,7 +307,7 @@
         <w:rPr>
           <w:noProof/>
         </w:rPr>
-        <w:instrText xml:space="preserve"> PAGEREF _Toc43135241 \h </w:instrText>
+        <w:instrText xml:space="preserve"> PAGEREF _Toc44072677 \h </w:instrText>
       </w:r>
       <w:r>
         <w:rPr>
@@ -324,7 +324,7 @@
         <w:rPr>
           <w:noProof/>
         </w:rPr>
-        <w:t>4</w:t>
+        <w:t>3</w:t>
       </w:r>
       <w:r>
         <w:rPr>
@@ -370,7 +370,7 @@
         <w:rPr>
           <w:noProof/>
         </w:rPr>
-        <w:instrText xml:space="preserve"> PAGEREF _Toc43135242 \h </w:instrText>
+        <w:instrText xml:space="preserve"> PAGEREF _Toc44072678 \h </w:instrText>
       </w:r>
       <w:r>
         <w:rPr>
@@ -387,7 +387,7 @@
         <w:rPr>
           <w:noProof/>
         </w:rPr>
-        <w:t>5</w:t>
+        <w:t>4</w:t>
       </w:r>
       <w:r>
         <w:rPr>
@@ -433,7 +433,7 @@
         <w:rPr>
           <w:noProof/>
         </w:rPr>
-        <w:instrText xml:space="preserve"> PAGEREF _Toc43135243 \h </w:instrText>
+        <w:instrText xml:space="preserve"> PAGEREF _Toc44072679 \h </w:instrText>
       </w:r>
       <w:r>
         <w:rPr>
@@ -450,7 +450,7 @@
         <w:rPr>
           <w:noProof/>
         </w:rPr>
-        <w:t>7</w:t>
+        <w:t>6</w:t>
       </w:r>
       <w:r>
         <w:rPr>
@@ -496,7 +496,7 @@
         <w:rPr>
           <w:noProof/>
         </w:rPr>
-        <w:instrText xml:space="preserve"> PAGEREF _Toc43135244 \h </w:instrText>
+        <w:instrText xml:space="preserve"> PAGEREF _Toc44072680 \h </w:instrText>
       </w:r>
       <w:r>
         <w:rPr>
@@ -513,7 +513,7 @@
         <w:rPr>
           <w:noProof/>
         </w:rPr>
-        <w:t>9</w:t>
+        <w:t>8</w:t>
       </w:r>
       <w:r>
         <w:rPr>
@@ -559,7 +559,7 @@
         <w:rPr>
           <w:noProof/>
         </w:rPr>
-        <w:instrText xml:space="preserve"> PAGEREF _Toc43135245 \h </w:instrText>
+        <w:instrText xml:space="preserve"> PAGEREF _Toc44072681 \h </w:instrText>
       </w:r>
       <w:r>
         <w:rPr>
@@ -576,7 +576,7 @@
         <w:rPr>
           <w:noProof/>
         </w:rPr>
-        <w:t>16</w:t>
+        <w:t>15</w:t>
       </w:r>
       <w:r>
         <w:rPr>
@@ -621,7 +621,7 @@
         <w:rPr>
           <w:noProof/>
         </w:rPr>
-        <w:instrText xml:space="preserve"> PAGEREF _Toc43135246 \h </w:instrText>
+        <w:instrText xml:space="preserve"> PAGEREF _Toc44072682 \h </w:instrText>
       </w:r>
       <w:r>
         <w:rPr>
@@ -638,7 +638,7 @@
         <w:rPr>
           <w:noProof/>
         </w:rPr>
-        <w:t>16</w:t>
+        <w:t>15</w:t>
       </w:r>
       <w:r>
         <w:rPr>
@@ -683,7 +683,7 @@
         <w:rPr>
           <w:noProof/>
         </w:rPr>
-        <w:instrText xml:space="preserve"> PAGEREF _Toc43135247 \h </w:instrText>
+        <w:instrText xml:space="preserve"> PAGEREF _Toc44072683 \h </w:instrText>
       </w:r>
       <w:r>
         <w:rPr>
@@ -700,7 +700,7 @@
         <w:rPr>
           <w:noProof/>
         </w:rPr>
-        <w:t>19</w:t>
+        <w:t>18</w:t>
       </w:r>
       <w:r>
         <w:rPr>
@@ -745,7 +745,7 @@
         <w:rPr>
           <w:noProof/>
         </w:rPr>
-        <w:instrText xml:space="preserve"> PAGEREF _Toc43135248 \h </w:instrText>
+        <w:instrText xml:space="preserve"> PAGEREF _Toc44072684 \h </w:instrText>
       </w:r>
       <w:r>
         <w:rPr>
@@ -762,7 +762,7 @@
         <w:rPr>
           <w:noProof/>
         </w:rPr>
-        <w:t>19</w:t>
+        <w:t>18</w:t>
       </w:r>
       <w:r>
         <w:rPr>
@@ -807,7 +807,7 @@
         <w:rPr>
           <w:noProof/>
         </w:rPr>
-        <w:instrText xml:space="preserve"> PAGEREF _Toc43135249 \h </w:instrText>
+        <w:instrText xml:space="preserve"> PAGEREF _Toc44072685 \h </w:instrText>
       </w:r>
       <w:r>
         <w:rPr>
@@ -824,7 +824,7 @@
         <w:rPr>
           <w:noProof/>
         </w:rPr>
-        <w:t>20</w:t>
+        <w:t>19</w:t>
       </w:r>
       <w:r>
         <w:rPr>
@@ -869,7 +869,7 @@
         <w:rPr>
           <w:noProof/>
         </w:rPr>
-        <w:instrText xml:space="preserve"> PAGEREF _Toc43135250 \h </w:instrText>
+        <w:instrText xml:space="preserve"> PAGEREF _Toc44072686 \h </w:instrText>
       </w:r>
       <w:r>
         <w:rPr>
@@ -886,7 +886,7 @@
         <w:rPr>
           <w:noProof/>
         </w:rPr>
-        <w:t>22</w:t>
+        <w:t>21</w:t>
       </w:r>
       <w:r>
         <w:rPr>
@@ -931,7 +931,7 @@
         <w:rPr>
           <w:noProof/>
         </w:rPr>
-        <w:instrText xml:space="preserve"> PAGEREF _Toc43135251 \h </w:instrText>
+        <w:instrText xml:space="preserve"> PAGEREF _Toc44072687 \h </w:instrText>
       </w:r>
       <w:r>
         <w:rPr>
@@ -948,7 +948,7 @@
         <w:rPr>
           <w:noProof/>
         </w:rPr>
-        <w:t>23</w:t>
+        <w:t>22</w:t>
       </w:r>
       <w:r>
         <w:rPr>
@@ -994,7 +994,7 @@
         <w:rPr>
           <w:noProof/>
         </w:rPr>
-        <w:instrText xml:space="preserve"> PAGEREF _Toc43135252 \h </w:instrText>
+        <w:instrText xml:space="preserve"> PAGEREF _Toc44072688 \h </w:instrText>
       </w:r>
       <w:r>
         <w:rPr>
@@ -1011,7 +1011,7 @@
         <w:rPr>
           <w:noProof/>
         </w:rPr>
-        <w:t>29</w:t>
+        <w:t>28</w:t>
       </w:r>
       <w:r>
         <w:rPr>
@@ -1057,7 +1057,7 @@
         <w:rPr>
           <w:noProof/>
         </w:rPr>
-        <w:instrText xml:space="preserve"> PAGEREF _Toc43135253 \h </w:instrText>
+        <w:instrText xml:space="preserve"> PAGEREF _Toc44072689 \h </w:instrText>
       </w:r>
       <w:r>
         <w:rPr>
@@ -1074,7 +1074,7 @@
         <w:rPr>
           <w:noProof/>
         </w:rPr>
-        <w:t>31</w:t>
+        <w:t>30</w:t>
       </w:r>
       <w:r>
         <w:rPr>
@@ -1102,7 +1102,7 @@
           <w:noProof/>
           <w:lang w:val="pt"/>
         </w:rPr>
-        <w:t>6.2 Criando uma tabela no SSMS</w:t>
+        <w:t>6.2 Criando uma tabela no SqlServer</w:t>
       </w:r>
       <w:r>
         <w:rPr>
@@ -1120,7 +1120,7 @@
         <w:rPr>
           <w:noProof/>
         </w:rPr>
-        <w:instrText xml:space="preserve"> PAGEREF _Toc43135254 \h </w:instrText>
+        <w:instrText xml:space="preserve"> PAGEREF _Toc44072690 \h </w:instrText>
       </w:r>
       <w:r>
         <w:rPr>
@@ -1137,7 +1137,7 @@
         <w:rPr>
           <w:noProof/>
         </w:rPr>
-        <w:t>32</w:t>
+        <w:t>31</w:t>
       </w:r>
       <w:r>
         <w:rPr>
@@ -1183,7 +1183,7 @@
         <w:rPr>
           <w:noProof/>
         </w:rPr>
-        <w:instrText xml:space="preserve"> PAGEREF _Toc43135255 \h </w:instrText>
+        <w:instrText xml:space="preserve"> PAGEREF _Toc44072691 \h </w:instrText>
       </w:r>
       <w:r>
         <w:rPr>
@@ -1200,7 +1200,7 @@
         <w:rPr>
           <w:noProof/>
         </w:rPr>
-        <w:t>34</w:t>
+        <w:t>32</w:t>
       </w:r>
       <w:r>
         <w:rPr>
@@ -1246,7 +1246,7 @@
         <w:rPr>
           <w:noProof/>
         </w:rPr>
-        <w:instrText xml:space="preserve"> PAGEREF _Toc43135256 \h </w:instrText>
+        <w:instrText xml:space="preserve"> PAGEREF _Toc44072692 \h </w:instrText>
       </w:r>
       <w:r>
         <w:rPr>
@@ -1263,7 +1263,7 @@
         <w:rPr>
           <w:noProof/>
         </w:rPr>
-        <w:t>36</w:t>
+        <w:t>34</w:t>
       </w:r>
       <w:r>
         <w:rPr>
@@ -1309,7 +1309,7 @@
         <w:rPr>
           <w:noProof/>
         </w:rPr>
-        <w:instrText xml:space="preserve"> PAGEREF _Toc43135257 \h </w:instrText>
+        <w:instrText xml:space="preserve"> PAGEREF _Toc44072693 \h </w:instrText>
       </w:r>
       <w:r>
         <w:rPr>
@@ -1349,31 +1349,6 @@
       <w:r>
         <w:t xml:space="preserve"> </w:t>
       </w:r>
-    </w:p>
-    <w:p>
-      <w:pPr>
-        <w:pStyle w:val="TE-Normal"/>
-      </w:pPr>
-    </w:p>
-    <w:p>
-      <w:pPr>
-        <w:pStyle w:val="TE-Normal"/>
-      </w:pPr>
-    </w:p>
-    <w:p>
-      <w:pPr>
-        <w:pStyle w:val="TE-Normal"/>
-      </w:pPr>
-    </w:p>
-    <w:p>
-      <w:pPr>
-        <w:pStyle w:val="TE-Normal"/>
-      </w:pPr>
-    </w:p>
-    <w:p>
-      <w:pPr>
-        <w:pStyle w:val="TE-Normal"/>
-      </w:pPr>
     </w:p>
     <w:p>
       <w:pPr>
@@ -1441,7 +1416,7 @@
       <w:bookmarkStart w:id="10" w:name="_Toc527793652"/>
       <w:bookmarkStart w:id="11" w:name="_Toc527795385"/>
       <w:bookmarkStart w:id="12" w:name="_Toc527798495"/>
-      <w:bookmarkStart w:id="13" w:name="_Toc43135241"/>
+      <w:bookmarkStart w:id="13" w:name="_Toc44072677"/>
       <w:r>
         <w:lastRenderedPageBreak/>
         <w:t>REgra de negócio</w:t>
@@ -1606,7 +1581,7 @@
       <w:pPr>
         <w:pStyle w:val="T1-TituloPrimario"/>
       </w:pPr>
-      <w:bookmarkStart w:id="14" w:name="_Toc43135242"/>
+      <w:bookmarkStart w:id="14" w:name="_Toc44072678"/>
       <w:r>
         <w:lastRenderedPageBreak/>
         <w:t>LEvantamento de requisitos</w:t>
@@ -3502,7 +3477,7 @@
       <w:pPr>
         <w:pStyle w:val="T1-TituloPrimario"/>
       </w:pPr>
-      <w:bookmarkStart w:id="15" w:name="_Toc43135243"/>
+      <w:bookmarkStart w:id="15" w:name="_Toc44072679"/>
       <w:r>
         <w:lastRenderedPageBreak/>
         <w:t>diagrama de classe</w:t>
@@ -3991,7 +3966,7 @@
         <w:pStyle w:val="T1-TituloPrimario"/>
       </w:pPr>
       <w:bookmarkStart w:id="16" w:name="_Toc40539014"/>
-      <w:bookmarkStart w:id="17" w:name="_Toc43135244"/>
+      <w:bookmarkStart w:id="17" w:name="_Toc44072680"/>
       <w:r>
         <w:lastRenderedPageBreak/>
         <w:t>como criar repositório no github</w:t>
@@ -6261,7 +6236,7 @@
       <w:pPr>
         <w:pStyle w:val="T1-TituloPrimario"/>
       </w:pPr>
-      <w:bookmarkStart w:id="18" w:name="_Toc43135245"/>
+      <w:bookmarkStart w:id="18" w:name="_Toc44072681"/>
       <w:bookmarkEnd w:id="9"/>
       <w:bookmarkEnd w:id="10"/>
       <w:bookmarkEnd w:id="11"/>
@@ -6306,7 +6281,7 @@
       <w:pPr>
         <w:pStyle w:val="T2-TituloSecundario"/>
       </w:pPr>
-      <w:bookmarkStart w:id="19" w:name="_Toc43135246"/>
+      <w:bookmarkStart w:id="19" w:name="_Toc44072682"/>
       <w:r>
         <w:t>Criando uma solução</w:t>
       </w:r>
@@ -6770,7 +6745,7 @@
       <w:pPr>
         <w:pStyle w:val="T2-TituloSecundario"/>
       </w:pPr>
-      <w:bookmarkStart w:id="20" w:name="_Toc43135247"/>
+      <w:bookmarkStart w:id="20" w:name="_Toc44072683"/>
       <w:r>
         <w:lastRenderedPageBreak/>
         <w:t>Criando os projetos</w:t>
@@ -6916,7 +6891,7 @@
       <w:pPr>
         <w:pStyle w:val="T2-TituloSecundario"/>
       </w:pPr>
-      <w:bookmarkStart w:id="21" w:name="_Toc43135248"/>
+      <w:bookmarkStart w:id="21" w:name="_Toc44072684"/>
       <w:r>
         <w:t>Organizando em pastas</w:t>
       </w:r>
@@ -7042,7 +7017,7 @@
       <w:pPr>
         <w:pStyle w:val="T2-TituloSecundario"/>
       </w:pPr>
-      <w:bookmarkStart w:id="22" w:name="_Toc43135249"/>
+      <w:bookmarkStart w:id="22" w:name="_Toc44072685"/>
       <w:r>
         <w:t>Criando as telas do projeto</w:t>
       </w:r>
@@ -7315,7 +7290,7 @@
       <w:pPr>
         <w:pStyle w:val="T2-TituloSecundario"/>
       </w:pPr>
-      <w:bookmarkStart w:id="23" w:name="_Toc43135250"/>
+      <w:bookmarkStart w:id="23" w:name="_Toc44072686"/>
       <w:r>
         <w:t>Criando</w:t>
       </w:r>
@@ -7514,7 +7489,7 @@
       <w:pPr>
         <w:pStyle w:val="T2-TituloSecundario"/>
       </w:pPr>
-      <w:bookmarkStart w:id="24" w:name="_Toc43135251"/>
+      <w:bookmarkStart w:id="24" w:name="_Toc44072687"/>
       <w:r>
         <w:rPr>
           <w:noProof/>
@@ -8271,7 +8246,7 @@
       <w:pPr>
         <w:pStyle w:val="T1-TituloPrimario"/>
       </w:pPr>
-      <w:bookmarkStart w:id="25" w:name="_Toc43135252"/>
+      <w:bookmarkStart w:id="25" w:name="_Toc44072688"/>
       <w:r>
         <w:lastRenderedPageBreak/>
         <w:t>adicionando um produto</w:t>
@@ -8289,7 +8264,13 @@
         <w:t xml:space="preserve">Para começar </w:t>
       </w:r>
       <w:r>
-        <w:t xml:space="preserve">com que possa adicionar a lista de compras no banco de dados </w:t>
+        <w:t xml:space="preserve">com que possa adicionar </w:t>
+      </w:r>
+      <w:r>
+        <w:t>à</w:t>
+      </w:r>
+      <w:r>
+        <w:t xml:space="preserve"> lista de compras no banco de dados </w:t>
       </w:r>
       <w:r>
         <w:t xml:space="preserve">precisa fazer certos requisitos de preparação e </w:t>
@@ -8948,7 +8929,7 @@
           <w:lang w:val="pt"/>
         </w:rPr>
       </w:pPr>
-      <w:bookmarkStart w:id="26" w:name="_Toc43135253"/>
+      <w:bookmarkStart w:id="26" w:name="_Toc44072689"/>
       <w:r>
         <w:rPr>
           <w:lang w:val="pt"/>
@@ -9060,7 +9041,19 @@
         <w:rPr>
           <w:lang w:val="pt"/>
         </w:rPr>
-        <w:t xml:space="preserve"> sendo efetuado está sendo puxado para o banco de dados assim ele reconhece o SSMS e fazer esse tipo de comunicação. </w:t>
+        <w:t xml:space="preserve"> sendo efetuado está sendo puxado para o banco de dados assim ele reconhece o S</w:t>
+      </w:r>
+      <w:r>
+        <w:rPr>
+          <w:lang w:val="pt"/>
+        </w:rPr>
+        <w:t>GBD</w:t>
+      </w:r>
+      <w:r>
+        <w:rPr>
+          <w:lang w:val="pt"/>
+        </w:rPr>
+        <w:t xml:space="preserve"> e fazer esse tipo de comunicação. </w:t>
       </w:r>
     </w:p>
     <w:p>
@@ -9168,14 +9161,28 @@
           <w:lang w:val="pt"/>
         </w:rPr>
       </w:pPr>
-      <w:bookmarkStart w:id="27" w:name="_Toc43135254"/>
-      <w:r>
-        <w:rPr>
-          <w:lang w:val="pt"/>
-        </w:rPr>
-        <w:t>Criando uma tabela no SSMS</w:t>
+      <w:bookmarkStart w:id="27" w:name="_Toc44072690"/>
+      <w:r>
+        <w:rPr>
+          <w:lang w:val="pt"/>
+        </w:rPr>
+        <w:t xml:space="preserve">Criando uma tabela no </w:t>
+      </w:r>
+      <w:proofErr w:type="spellStart"/>
+      <w:r>
+        <w:rPr>
+          <w:lang w:val="pt"/>
+        </w:rPr>
+        <w:t>S</w:t>
+      </w:r>
+      <w:r>
+        <w:rPr>
+          <w:lang w:val="pt"/>
+        </w:rPr>
+        <w:t>qlServer</w:t>
       </w:r>
       <w:bookmarkEnd w:id="27"/>
+      <w:proofErr w:type="spellEnd"/>
     </w:p>
     <w:p>
       <w:pPr>
@@ -9363,16 +9370,14 @@
         <w:rPr>
           <w:lang w:val="pt"/>
         </w:rPr>
-        <w:t>depois de finalizado as configurações é necessário atualizar ela e podendo adicionar um dado dentro dela.</w:t>
-      </w:r>
-    </w:p>
-    <w:p>
-      <w:pPr>
-        <w:pStyle w:val="TE-Normal"/>
-        <w:rPr>
-          <w:lang w:val="pt"/>
-        </w:rPr>
-      </w:pPr>
+        <w:t>De</w:t>
+      </w:r>
+      <w:r>
+        <w:rPr>
+          <w:lang w:val="pt"/>
+        </w:rPr>
+        <w:t>pois de finalizado as configurações é necessário atualizar ela e podendo adicionar um dado dentro dela.</w:t>
+      </w:r>
     </w:p>
     <w:p>
       <w:pPr>
@@ -9479,24 +9484,90 @@
     </w:p>
     <w:p>
       <w:pPr>
-        <w:pStyle w:val="TE-Normal"/>
-        <w:rPr>
-          <w:lang w:val="pt"/>
-        </w:rPr>
-      </w:pPr>
-    </w:p>
-    <w:p>
-      <w:pPr>
-        <w:pStyle w:val="TE-Normal"/>
-        <w:rPr>
-          <w:lang w:val="pt"/>
-        </w:rPr>
-      </w:pPr>
-      <w:r>
-        <w:rPr>
-          <w:lang w:val="pt"/>
-        </w:rPr>
-        <w:t>Quando foi criado um script, é preciso fazer um requerimento de testar ele, usando a função do SSMS de criar uma nova consulta usando o script da tabela criada para o insert</w:t>
+        <w:pStyle w:val="T2-TituloSecundario"/>
+        <w:rPr>
+          <w:lang w:val="pt"/>
+        </w:rPr>
+      </w:pPr>
+      <w:bookmarkStart w:id="28" w:name="_Toc44072691"/>
+      <w:r>
+        <w:rPr>
+          <w:lang w:val="pt"/>
+        </w:rPr>
+        <w:t>Usando o insert e values no código</w:t>
+      </w:r>
+      <w:bookmarkEnd w:id="28"/>
+    </w:p>
+    <w:p>
+      <w:pPr>
+        <w:pStyle w:val="TE-Normal"/>
+        <w:rPr>
+          <w:lang w:val="pt"/>
+        </w:rPr>
+      </w:pPr>
+      <w:r>
+        <w:rPr>
+          <w:lang w:val="pt"/>
+        </w:rPr>
+        <w:t>C</w:t>
+      </w:r>
+      <w:r>
+        <w:rPr>
+          <w:lang w:val="pt"/>
+        </w:rPr>
+        <w:t xml:space="preserve">om o insert </w:t>
+      </w:r>
+      <w:r>
+        <w:rPr>
+          <w:lang w:val="pt"/>
+        </w:rPr>
+        <w:t xml:space="preserve">concluído, </w:t>
+      </w:r>
+      <w:r>
+        <w:rPr>
+          <w:lang w:val="pt"/>
+        </w:rPr>
+        <w:t xml:space="preserve">ele vai ser colocado </w:t>
+      </w:r>
+      <w:r>
+        <w:rPr>
+          <w:lang w:val="pt"/>
+        </w:rPr>
+        <w:t xml:space="preserve">na “string </w:t>
+      </w:r>
+      <w:proofErr w:type="spellStart"/>
+      <w:r>
+        <w:rPr>
+          <w:lang w:val="pt"/>
+        </w:rPr>
+        <w:t>sql</w:t>
+      </w:r>
+      <w:proofErr w:type="spellEnd"/>
+      <w:r>
+        <w:rPr>
+          <w:lang w:val="pt"/>
+        </w:rPr>
+        <w:t>” dentro do “</w:t>
+      </w:r>
+      <w:proofErr w:type="spellStart"/>
+      <w:r>
+        <w:rPr>
+          <w:lang w:val="pt"/>
+        </w:rPr>
+        <w:t>ProdutoDao</w:t>
+      </w:r>
+      <w:proofErr w:type="spellEnd"/>
+      <w:r>
+        <w:rPr>
+          <w:lang w:val="pt"/>
+        </w:rPr>
+        <w:t xml:space="preserve">” </w:t>
+      </w:r>
+      <w:r>
+        <w:rPr>
+          <w:lang w:val="pt"/>
+        </w:rPr>
+        <w:t>de adicionar o produto: e nele é colocado o nome, preço, unidade e quantidade no mes, quando ele tem um auto incremento ele o ID não precisa ser inserido</w:t>
       </w:r>
       <w:r>
         <w:rPr>
@@ -9507,6 +9578,14 @@
     </w:p>
     <w:p>
       <w:pPr>
+        <w:pStyle w:val="TE-Normal"/>
+        <w:rPr>
+          <w:lang w:val="pt"/>
+        </w:rPr>
+      </w:pPr>
+    </w:p>
+    <w:p>
+      <w:pPr>
         <w:pStyle w:val="TE-LegendaFigura"/>
         <w:rPr>
           <w:lang w:val="pt"/>
@@ -9516,12 +9595,25 @@
         <w:rPr>
           <w:lang w:val="pt"/>
         </w:rPr>
-        <w:t>Script criado</w:t>
-      </w:r>
-    </w:p>
-    <w:p>
-      <w:pPr>
-        <w:pStyle w:val="TE-Figura"/>
+        <w:t xml:space="preserve">Insert e values dentro do </w:t>
+      </w:r>
+      <w:proofErr w:type="spellStart"/>
+      <w:r>
+        <w:rPr>
+          <w:lang w:val="pt"/>
+        </w:rPr>
+        <w:t>ProdutoDao</w:t>
+      </w:r>
+      <w:proofErr w:type="spellEnd"/>
+    </w:p>
+    <w:p>
+      <w:pPr>
+        <w:pStyle w:val="TE-LegendaFigura"/>
+        <w:numPr>
+          <w:ilvl w:val="0"/>
+          <w:numId w:val="0"/>
+        </w:numPr>
+        <w:ind w:left="1277"/>
         <w:rPr>
           <w:lang w:val="pt"/>
         </w:rPr>
@@ -9532,10 +9624,10 @@
           <w:lang w:val="pt"/>
         </w:rPr>
         <w:drawing>
-          <wp:inline distT="0" distB="0" distL="0" distR="0" wp14:anchorId="22DA5245" wp14:editId="2C92F6C9">
-            <wp:extent cx="5089525" cy="1863090"/>
-            <wp:effectExtent l="0" t="0" r="0" b="3810"/>
-            <wp:docPr id="45" name="Imagem 45"/>
+          <wp:inline distT="0" distB="0" distL="0" distR="0" wp14:anchorId="76906BDB" wp14:editId="190F11C1">
+            <wp:extent cx="3978275" cy="1813439"/>
+            <wp:effectExtent l="0" t="0" r="3175" b="0"/>
+            <wp:docPr id="51" name="Imagem 51"/>
             <wp:cNvGraphicFramePr>
               <a:graphicFrameLocks xmlns:a="http://schemas.openxmlformats.org/drawingml/2006/main" noChangeAspect="1"/>
             </wp:cNvGraphicFramePr>
@@ -9543,7 +9635,7 @@
               <a:graphicData uri="http://schemas.openxmlformats.org/drawingml/2006/picture">
                 <pic:pic xmlns:pic="http://schemas.openxmlformats.org/drawingml/2006/picture">
                   <pic:nvPicPr>
-                    <pic:cNvPr id="0" name="Picture 13"/>
+                    <pic:cNvPr id="0" name="Picture 21"/>
                     <pic:cNvPicPr>
                       <a:picLocks noChangeAspect="1" noChangeArrowheads="1"/>
                     </pic:cNvPicPr>
@@ -9564,7 +9656,7 @@
                   <pic:spPr bwMode="auto">
                     <a:xfrm>
                       <a:off x="0" y="0"/>
-                      <a:ext cx="5089525" cy="1863090"/>
+                      <a:ext cx="3990776" cy="1819138"/>
                     </a:xfrm>
                     <a:prstGeom prst="rect">
                       <a:avLst/>
@@ -9603,99 +9695,95 @@
           <w:lang w:val="pt"/>
         </w:rPr>
       </w:pPr>
-    </w:p>
-    <w:p>
-      <w:pPr>
-        <w:pStyle w:val="TE-Normal"/>
-        <w:rPr>
-          <w:lang w:val="pt"/>
-        </w:rPr>
-      </w:pPr>
-      <w:r>
-        <w:rPr>
-          <w:lang w:val="pt"/>
-        </w:rPr>
-        <w:t>Conforme a FIGURA 38, a</w:t>
-      </w:r>
-      <w:r>
-        <w:rPr>
-          <w:lang w:val="pt"/>
-        </w:rPr>
-        <w:t xml:space="preserve"> tabela de banco de dados à qual a linha</w:t>
-      </w:r>
-      <w:r>
-        <w:rPr>
-          <w:lang w:val="pt"/>
-        </w:rPr>
-        <w:t xml:space="preserve"> ela</w:t>
-      </w:r>
-      <w:r>
-        <w:rPr>
-          <w:lang w:val="pt"/>
-        </w:rPr>
-        <w:t xml:space="preserve"> será </w:t>
-      </w:r>
       <w:r>
         <w:rPr>
           <w:lang w:val="pt"/>
         </w:rPr>
         <w:lastRenderedPageBreak/>
-        <w:t>adicionada</w:t>
-      </w:r>
-      <w:r>
-        <w:rPr>
-          <w:lang w:val="pt"/>
-        </w:rPr>
-        <w:t>, na</w:t>
-      </w:r>
-      <w:r>
-        <w:rPr>
-          <w:lang w:val="pt"/>
-        </w:rPr>
-        <w:t>s colunas cujo</w:t>
-      </w:r>
-      <w:r>
-        <w:rPr>
-          <w:lang w:val="pt"/>
-        </w:rPr>
-        <w:t xml:space="preserve"> o</w:t>
-      </w:r>
-      <w:r>
-        <w:rPr>
-          <w:lang w:val="pt"/>
-        </w:rPr>
-        <w:t xml:space="preserve"> conteúdo deseja</w:t>
-      </w:r>
-      <w:r>
-        <w:rPr>
-          <w:lang w:val="pt"/>
-        </w:rPr>
-        <w:t xml:space="preserve">do em </w:t>
-      </w:r>
-      <w:r>
-        <w:rPr>
-          <w:lang w:val="pt"/>
-        </w:rPr>
-        <w:t>adicionar</w:t>
-      </w:r>
-      <w:r>
-        <w:rPr>
-          <w:lang w:val="pt"/>
-        </w:rPr>
-        <w:t xml:space="preserve"> e finalizando com o</w:t>
-      </w:r>
-      <w:r>
-        <w:rPr>
-          <w:lang w:val="pt"/>
-        </w:rPr>
-        <w:t xml:space="preserve"> valor ou a expressão a ser inserida nas colunas individuais.</w:t>
-      </w:r>
-    </w:p>
-    <w:p>
-      <w:pPr>
-        <w:pStyle w:val="TE-Normal"/>
-        <w:rPr>
-          <w:lang w:val="pt-PT"/>
+        <w:t xml:space="preserve">Na classe “ProdutoDAO” dentro do </w:t>
+      </w:r>
+      <w:r>
+        <w:rPr>
+          <w:lang w:val="pt"/>
+        </w:rPr>
+        <w:t>AdicionarProduto (</w:t>
+      </w:r>
+      <w:r>
+        <w:rPr>
+          <w:lang w:val="pt"/>
+        </w:rPr>
+        <w:t>),</w:t>
+      </w:r>
+      <w:r>
+        <w:rPr>
+          <w:lang w:val="pt"/>
+        </w:rPr>
+        <w:t xml:space="preserve"> o </w:t>
+      </w:r>
+      <w:r>
+        <w:rPr>
+          <w:lang w:val="pt"/>
+        </w:rPr>
+        <w:t>comando (“</w:t>
+      </w:r>
+      <w:r>
+        <w:rPr>
+          <w:lang w:val="pt"/>
+        </w:rPr>
+        <w:t>_</w:t>
+      </w:r>
+      <w:proofErr w:type="spellStart"/>
+      <w:proofErr w:type="gramStart"/>
+      <w:r>
+        <w:rPr>
+          <w:lang w:val="pt"/>
+        </w:rPr>
+        <w:t>comando.Parameters.AddWithValue</w:t>
+      </w:r>
+      <w:proofErr w:type="spellEnd"/>
+      <w:proofErr w:type="gramEnd"/>
+      <w:r>
+        <w:rPr>
+          <w:lang w:val="pt"/>
+        </w:rPr>
+        <w:t>”)</w:t>
+      </w:r>
+      <w:r>
+        <w:rPr>
+          <w:lang w:val="pt"/>
+        </w:rPr>
+        <w:t xml:space="preserve"> é adicionada </w:t>
+      </w:r>
+      <w:r>
+        <w:rPr>
+          <w:lang w:val="pt"/>
+        </w:rPr>
+        <w:t xml:space="preserve">para </w:t>
+      </w:r>
+      <w:r>
+        <w:rPr>
+          <w:lang w:val="pt"/>
+        </w:rPr>
+        <w:t>pegar</w:t>
+      </w:r>
+      <w:r>
+        <w:rPr>
+          <w:lang w:val="pt"/>
+        </w:rPr>
+        <w:t xml:space="preserve"> o valor adicionado no tipo de parâmetro que ele atribui dentro da lista de compras. que vai pegar o que está dentro do campo na listagem de compras, e com ele vai passar o valor dos parâmetros</w:t>
+      </w:r>
+      <w:r>
+        <w:rPr>
+          <w:lang w:val="pt"/>
+        </w:rPr>
+        <w:t>.</w:t>
+      </w:r>
+    </w:p>
+    <w:p>
+      <w:pPr>
+        <w:pStyle w:val="TE-Normal"/>
+        <w:rPr>
+          <w:lang w:val="pt"/>
         </w:rPr>
       </w:pPr>
     </w:p>
@@ -9703,61 +9791,39 @@
       <w:pPr>
         <w:pStyle w:val="TE-LegendaFigura"/>
         <w:rPr>
-          <w:lang w:val="pt-PT"/>
-        </w:rPr>
-      </w:pPr>
-      <w:r>
-        <w:rPr>
-          <w:lang w:val="pt-PT"/>
-        </w:rPr>
-        <w:t xml:space="preserve">O </w:t>
-      </w:r>
-      <w:r>
-        <w:rPr>
-          <w:i/>
-          <w:iCs/>
-          <w:lang w:val="pt-PT"/>
-        </w:rPr>
-        <w:t>insert</w:t>
-      </w:r>
-      <w:r>
-        <w:rPr>
-          <w:lang w:val="pt-PT"/>
-        </w:rPr>
-        <w:t xml:space="preserve"> e </w:t>
-      </w:r>
-      <w:r>
-        <w:rPr>
-          <w:i/>
-          <w:iCs/>
-          <w:lang w:val="pt-PT"/>
-        </w:rPr>
-        <w:t>values</w:t>
-      </w:r>
-      <w:r>
-        <w:rPr>
-          <w:lang w:val="pt-PT"/>
-        </w:rPr>
-        <w:t xml:space="preserve"> dentro do SSMS</w:t>
+          <w:lang w:val="pt"/>
+        </w:rPr>
+      </w:pPr>
+      <w:r>
+        <w:rPr>
+          <w:lang w:val="pt"/>
+        </w:rPr>
+        <w:t>Complementando</w:t>
+      </w:r>
+      <w:r>
+        <w:rPr>
+          <w:lang w:val="pt"/>
+        </w:rPr>
+        <w:t xml:space="preserve"> o (“AddWithValue”)</w:t>
       </w:r>
     </w:p>
     <w:p>
       <w:pPr>
         <w:pStyle w:val="TE-Figura"/>
         <w:rPr>
-          <w:lang w:val="pt-PT"/>
-        </w:rPr>
-      </w:pPr>
-      <w:r>
-        <w:rPr>
-          <w:noProof/>
-          <w:lang w:val="pt-PT"/>
+          <w:lang w:val="pt"/>
+        </w:rPr>
+      </w:pPr>
+      <w:r>
+        <w:rPr>
+          <w:noProof/>
+          <w:lang w:val="pt"/>
         </w:rPr>
         <w:drawing>
-          <wp:inline distT="0" distB="0" distL="0" distR="0" wp14:anchorId="11A5E635" wp14:editId="55FFCFB4">
-            <wp:extent cx="3079750" cy="2458720"/>
-            <wp:effectExtent l="0" t="0" r="6350" b="0"/>
-            <wp:docPr id="50" name="Imagem 50"/>
+          <wp:inline distT="0" distB="0" distL="0" distR="0" wp14:anchorId="0D43C10C" wp14:editId="4C53FB17">
+            <wp:extent cx="5104326" cy="5095875"/>
+            <wp:effectExtent l="0" t="0" r="1270" b="0"/>
+            <wp:docPr id="38" name="Imagem 38"/>
             <wp:cNvGraphicFramePr>
               <a:graphicFrameLocks xmlns:a="http://schemas.openxmlformats.org/drawingml/2006/main" noChangeAspect="1"/>
             </wp:cNvGraphicFramePr>
@@ -9765,7 +9831,7 @@
               <a:graphicData uri="http://schemas.openxmlformats.org/drawingml/2006/picture">
                 <pic:pic xmlns:pic="http://schemas.openxmlformats.org/drawingml/2006/picture">
                   <pic:nvPicPr>
-                    <pic:cNvPr id="0" name="Picture 20"/>
+                    <pic:cNvPr id="0" name="Picture 1"/>
                     <pic:cNvPicPr>
                       <a:picLocks noChangeAspect="1" noChangeArrowheads="1"/>
                     </pic:cNvPicPr>
@@ -9786,7 +9852,7 @@
                   <pic:spPr bwMode="auto">
                     <a:xfrm>
                       <a:off x="0" y="0"/>
-                      <a:ext cx="3079750" cy="2458720"/>
+                      <a:ext cx="5112359" cy="5103895"/>
                     </a:xfrm>
                     <a:prstGeom prst="rect">
                       <a:avLst/>
@@ -9806,424 +9872,10 @@
     <w:p>
       <w:pPr>
         <w:pStyle w:val="TE-Figura"/>
-        <w:jc w:val="left"/>
-        <w:rPr>
-          <w:lang w:val="pt-PT"/>
-        </w:rPr>
-      </w:pPr>
-    </w:p>
-    <w:p>
-      <w:pPr>
-        <w:pStyle w:val="TE-Normal"/>
-        <w:jc w:val="center"/>
-      </w:pPr>
-      <w:r>
-        <w:rPr>
-          <w:lang w:val="pt-PT"/>
-        </w:rPr>
-        <w:t>Fonte</w:t>
-      </w:r>
-      <w:r>
-        <w:t>: Autor próprio</w:t>
-      </w:r>
-    </w:p>
-    <w:p>
-      <w:pPr>
-        <w:pStyle w:val="T2-TituloSecundario"/>
-        <w:rPr>
-          <w:lang w:val="pt"/>
-        </w:rPr>
-      </w:pPr>
-      <w:bookmarkStart w:id="28" w:name="_Toc43135255"/>
-      <w:r>
-        <w:rPr>
-          <w:lang w:val="pt"/>
-        </w:rPr>
-        <w:t>Usando o insert e values no código</w:t>
-      </w:r>
-      <w:bookmarkEnd w:id="28"/>
-    </w:p>
-    <w:p>
-      <w:pPr>
-        <w:pStyle w:val="TE-Normal"/>
-        <w:rPr>
-          <w:lang w:val="pt"/>
-        </w:rPr>
-      </w:pPr>
-      <w:r>
-        <w:rPr>
-          <w:lang w:val="pt"/>
-        </w:rPr>
-        <w:t>com o insert pronto ele vai ser colocado na Queue de adicionar o produto: e nele é colocado o nome, preço, unidade e quantidade no mes, quando ele tem um auto incremento ele o ID não precisa ser inserido</w:t>
-      </w:r>
-      <w:r>
-        <w:rPr>
-          <w:lang w:val="pt"/>
-        </w:rPr>
-        <w:t>.</w:t>
-      </w:r>
-    </w:p>
-    <w:p>
-      <w:pPr>
-        <w:pStyle w:val="TE-Normal"/>
-        <w:rPr>
-          <w:lang w:val="pt"/>
-        </w:rPr>
-      </w:pPr>
-    </w:p>
-    <w:p>
-      <w:pPr>
-        <w:pStyle w:val="TE-LegendaFigura"/>
-        <w:rPr>
-          <w:lang w:val="pt"/>
-        </w:rPr>
-      </w:pPr>
-      <w:r>
-        <w:rPr>
-          <w:lang w:val="pt"/>
-        </w:rPr>
-        <w:t xml:space="preserve">Insert e values dentro do </w:t>
-      </w:r>
-      <w:proofErr w:type="spellStart"/>
-      <w:r>
-        <w:rPr>
-          <w:lang w:val="pt"/>
-        </w:rPr>
-        <w:t>ProdutoDao</w:t>
-      </w:r>
-      <w:proofErr w:type="spellEnd"/>
-    </w:p>
-    <w:p>
-      <w:pPr>
-        <w:pStyle w:val="TE-LegendaFigura"/>
-        <w:numPr>
-          <w:ilvl w:val="0"/>
-          <w:numId w:val="0"/>
-        </w:numPr>
-        <w:ind w:left="1277"/>
-        <w:rPr>
-          <w:lang w:val="pt"/>
-        </w:rPr>
-      </w:pPr>
-      <w:r>
-        <w:rPr>
-          <w:noProof/>
-          <w:lang w:val="pt"/>
-        </w:rPr>
-        <w:drawing>
-          <wp:inline distT="0" distB="0" distL="0" distR="0" wp14:anchorId="76906BDB" wp14:editId="76EA9858">
-            <wp:extent cx="4787900" cy="2182495"/>
-            <wp:effectExtent l="0" t="0" r="0" b="8255"/>
-            <wp:docPr id="51" name="Imagem 51"/>
-            <wp:cNvGraphicFramePr>
-              <a:graphicFrameLocks xmlns:a="http://schemas.openxmlformats.org/drawingml/2006/main" noChangeAspect="1"/>
-            </wp:cNvGraphicFramePr>
-            <a:graphic xmlns:a="http://schemas.openxmlformats.org/drawingml/2006/main">
-              <a:graphicData uri="http://schemas.openxmlformats.org/drawingml/2006/picture">
-                <pic:pic xmlns:pic="http://schemas.openxmlformats.org/drawingml/2006/picture">
-                  <pic:nvPicPr>
-                    <pic:cNvPr id="0" name="Picture 21"/>
-                    <pic:cNvPicPr>
-                      <a:picLocks noChangeAspect="1" noChangeArrowheads="1"/>
-                    </pic:cNvPicPr>
-                  </pic:nvPicPr>
-                  <pic:blipFill>
-                    <a:blip r:embed="rId50">
-                      <a:extLst>
-                        <a:ext uri="{28A0092B-C50C-407E-A947-70E740481C1C}">
-                          <a14:useLocalDpi xmlns:a14="http://schemas.microsoft.com/office/drawing/2010/main" val="0"/>
-                        </a:ext>
-                      </a:extLst>
-                    </a:blip>
-                    <a:srcRect/>
-                    <a:stretch>
-                      <a:fillRect/>
-                    </a:stretch>
-                  </pic:blipFill>
-                  <pic:spPr bwMode="auto">
-                    <a:xfrm>
-                      <a:off x="0" y="0"/>
-                      <a:ext cx="4787900" cy="2182495"/>
-                    </a:xfrm>
-                    <a:prstGeom prst="rect">
-                      <a:avLst/>
-                    </a:prstGeom>
-                    <a:noFill/>
-                    <a:ln>
-                      <a:noFill/>
-                    </a:ln>
-                  </pic:spPr>
-                </pic:pic>
-              </a:graphicData>
-            </a:graphic>
-          </wp:inline>
-        </w:drawing>
-      </w:r>
-    </w:p>
-    <w:p>
-      <w:pPr>
-        <w:pStyle w:val="TE-Normal"/>
-        <w:rPr>
-          <w:lang w:val="pt"/>
-        </w:rPr>
-      </w:pPr>
-    </w:p>
-    <w:p>
-      <w:pPr>
-        <w:pStyle w:val="TE-Normal"/>
-        <w:rPr>
-          <w:lang w:val="pt"/>
-        </w:rPr>
-      </w:pPr>
-      <w:r>
-        <w:rPr>
-          <w:lang w:val="pt"/>
-        </w:rPr>
-        <w:t xml:space="preserve"> </w:t>
-      </w:r>
-      <w:r>
-        <w:rPr>
-          <w:lang w:val="pt"/>
-        </w:rPr>
-        <w:t>V</w:t>
-      </w:r>
-      <w:r>
-        <w:rPr>
-          <w:lang w:val="pt"/>
-        </w:rPr>
-        <w:t>oltando para a tabela no SSMS, a tabela só vai querer são os valores que vão ser inseridos, sendo na parte do insert ele referência e com o valor se colocar o que vai ser inserido no banco, esses dados que vão ser postos na tela da lista de compras</w:t>
-      </w:r>
-      <w:r>
-        <w:rPr>
-          <w:lang w:val="pt"/>
-        </w:rPr>
-        <w:t>.</w:t>
-      </w:r>
-    </w:p>
-    <w:p>
-      <w:pPr>
-        <w:pStyle w:val="TE-LegendaFigura"/>
-        <w:rPr>
-          <w:lang w:val="pt"/>
-        </w:rPr>
-      </w:pPr>
-      <w:r>
-        <w:rPr>
-          <w:lang w:val="pt"/>
-        </w:rPr>
-        <w:t>Tabela da lista de compras</w:t>
-      </w:r>
-    </w:p>
-    <w:p>
-      <w:pPr>
-        <w:pStyle w:val="TE-Figura"/>
-        <w:rPr>
-          <w:lang w:val="pt"/>
-        </w:rPr>
-      </w:pPr>
-      <w:r>
-        <w:rPr>
-          <w:noProof/>
-          <w:lang w:val="pt"/>
-        </w:rPr>
-        <w:drawing>
-          <wp:inline distT="0" distB="0" distL="0" distR="0" wp14:anchorId="77C0E73D" wp14:editId="33BC359E">
-            <wp:extent cx="3286760" cy="1198880"/>
-            <wp:effectExtent l="0" t="0" r="8890" b="1270"/>
-            <wp:docPr id="59" name="Imagem 59"/>
-            <wp:cNvGraphicFramePr>
-              <a:graphicFrameLocks xmlns:a="http://schemas.openxmlformats.org/drawingml/2006/main" noChangeAspect="1"/>
-            </wp:cNvGraphicFramePr>
-            <a:graphic xmlns:a="http://schemas.openxmlformats.org/drawingml/2006/main">
-              <a:graphicData uri="http://schemas.openxmlformats.org/drawingml/2006/picture">
-                <pic:pic xmlns:pic="http://schemas.openxmlformats.org/drawingml/2006/picture">
-                  <pic:nvPicPr>
-                    <pic:cNvPr id="0" name="Picture 31"/>
-                    <pic:cNvPicPr>
-                      <a:picLocks noChangeAspect="1" noChangeArrowheads="1"/>
-                    </pic:cNvPicPr>
-                  </pic:nvPicPr>
-                  <pic:blipFill>
-                    <a:blip r:embed="rId51">
-                      <a:extLst>
-                        <a:ext uri="{28A0092B-C50C-407E-A947-70E740481C1C}">
-                          <a14:useLocalDpi xmlns:a14="http://schemas.microsoft.com/office/drawing/2010/main" val="0"/>
-                        </a:ext>
-                      </a:extLst>
-                    </a:blip>
-                    <a:srcRect/>
-                    <a:stretch>
-                      <a:fillRect/>
-                    </a:stretch>
-                  </pic:blipFill>
-                  <pic:spPr bwMode="auto">
-                    <a:xfrm>
-                      <a:off x="0" y="0"/>
-                      <a:ext cx="3286760" cy="1198880"/>
-                    </a:xfrm>
-                    <a:prstGeom prst="rect">
-                      <a:avLst/>
-                    </a:prstGeom>
-                    <a:noFill/>
-                    <a:ln>
-                      <a:noFill/>
-                    </a:ln>
-                  </pic:spPr>
-                </pic:pic>
-              </a:graphicData>
-            </a:graphic>
-          </wp:inline>
-        </w:drawing>
-      </w:r>
-    </w:p>
-    <w:p>
-      <w:pPr>
-        <w:pStyle w:val="TE-Normal"/>
-        <w:jc w:val="center"/>
-      </w:pPr>
-      <w:r>
-        <w:rPr>
-          <w:lang w:val="pt-PT"/>
-        </w:rPr>
-        <w:t>Fonte</w:t>
-      </w:r>
-      <w:r>
-        <w:t>: Autor próprio</w:t>
-      </w:r>
-    </w:p>
-    <w:p>
-      <w:pPr>
-        <w:pStyle w:val="TE-Normal"/>
-        <w:rPr>
-          <w:lang w:val="pt"/>
-        </w:rPr>
-      </w:pPr>
-    </w:p>
-    <w:p>
-      <w:pPr>
-        <w:pStyle w:val="TE-Normal"/>
-        <w:rPr>
-          <w:lang w:val="pt"/>
-        </w:rPr>
-      </w:pPr>
-      <w:r>
-        <w:rPr>
-          <w:lang w:val="pt"/>
-        </w:rPr>
-        <w:t>O comando (“</w:t>
-      </w:r>
-      <w:r>
-        <w:rPr>
-          <w:lang w:val="pt"/>
-        </w:rPr>
-        <w:t>_</w:t>
-      </w:r>
-      <w:proofErr w:type="spellStart"/>
-      <w:proofErr w:type="gramStart"/>
-      <w:r>
-        <w:rPr>
-          <w:lang w:val="pt"/>
-        </w:rPr>
-        <w:t>comando.Parameters.AddWithValue</w:t>
-      </w:r>
-      <w:proofErr w:type="spellEnd"/>
-      <w:proofErr w:type="gramEnd"/>
-      <w:r>
-        <w:rPr>
-          <w:lang w:val="pt"/>
-        </w:rPr>
-        <w:t>”)</w:t>
-      </w:r>
-      <w:r>
-        <w:rPr>
-          <w:lang w:val="pt"/>
-        </w:rPr>
-        <w:t xml:space="preserve"> serve para pegar o valor adicionado no tipo de parâmetro que ele atribui dentro da lista de compras. que vai pegar o que está dentro do campo na listagem de compras, e com ele vai passar o valor dos parâmetros</w:t>
-      </w:r>
-      <w:r>
-        <w:rPr>
-          <w:lang w:val="pt"/>
-        </w:rPr>
-        <w:t>.</w:t>
-      </w:r>
-    </w:p>
-    <w:p>
-      <w:pPr>
-        <w:pStyle w:val="TE-LegendaFigura"/>
-        <w:rPr>
-          <w:lang w:val="pt"/>
-        </w:rPr>
-      </w:pPr>
-      <w:r>
-        <w:rPr>
-          <w:lang w:val="pt"/>
-        </w:rPr>
-        <w:t>Complementando</w:t>
-      </w:r>
-      <w:r>
-        <w:rPr>
-          <w:lang w:val="pt"/>
-        </w:rPr>
-        <w:t xml:space="preserve"> o (“AddWithValue”)</w:t>
-      </w:r>
-    </w:p>
-    <w:p>
-      <w:pPr>
-        <w:pStyle w:val="TE-Figura"/>
-        <w:rPr>
-          <w:lang w:val="pt"/>
-        </w:rPr>
-      </w:pPr>
-      <w:r>
-        <w:drawing>
-          <wp:inline distT="0" distB="0" distL="0" distR="0" wp14:anchorId="252C3DD2" wp14:editId="41F17826">
-            <wp:extent cx="4986020" cy="1009015"/>
-            <wp:effectExtent l="0" t="0" r="5080" b="635"/>
-            <wp:docPr id="43" name="Imagem 43"/>
-            <wp:cNvGraphicFramePr>
-              <a:graphicFrameLocks xmlns:a="http://schemas.openxmlformats.org/drawingml/2006/main" noChangeAspect="1"/>
-            </wp:cNvGraphicFramePr>
-            <a:graphic xmlns:a="http://schemas.openxmlformats.org/drawingml/2006/main">
-              <a:graphicData uri="http://schemas.openxmlformats.org/drawingml/2006/picture">
-                <pic:pic xmlns:pic="http://schemas.openxmlformats.org/drawingml/2006/picture">
-                  <pic:nvPicPr>
-                    <pic:cNvPr id="0" name="Picture 11"/>
-                    <pic:cNvPicPr>
-                      <a:picLocks noChangeAspect="1" noChangeArrowheads="1"/>
-                    </pic:cNvPicPr>
-                  </pic:nvPicPr>
-                  <pic:blipFill>
-                    <a:blip r:embed="rId52">
-                      <a:extLst>
-                        <a:ext uri="{28A0092B-C50C-407E-A947-70E740481C1C}">
-                          <a14:useLocalDpi xmlns:a14="http://schemas.microsoft.com/office/drawing/2010/main" val="0"/>
-                        </a:ext>
-                      </a:extLst>
-                    </a:blip>
-                    <a:srcRect/>
-                    <a:stretch>
-                      <a:fillRect/>
-                    </a:stretch>
-                  </pic:blipFill>
-                  <pic:spPr bwMode="auto">
-                    <a:xfrm>
-                      <a:off x="0" y="0"/>
-                      <a:ext cx="4986020" cy="1009015"/>
-                    </a:xfrm>
-                    <a:prstGeom prst="rect">
-                      <a:avLst/>
-                    </a:prstGeom>
-                    <a:noFill/>
-                    <a:ln>
-                      <a:noFill/>
-                    </a:ln>
-                  </pic:spPr>
-                </pic:pic>
-              </a:graphicData>
-            </a:graphic>
-          </wp:inline>
-        </w:drawing>
-      </w:r>
+        <w:rPr>
+          <w:lang w:val="pt"/>
+        </w:rPr>
+      </w:pPr>
     </w:p>
     <w:p>
       <w:pPr>
@@ -10349,7 +10001,14 @@
         <w:rPr>
           <w:lang w:val="pt"/>
         </w:rPr>
-        <w:t>, e no final do da adição do produto, deve criar um comando</w:t>
+        <w:t xml:space="preserve">, e no final do da adição do </w:t>
+      </w:r>
+      <w:r>
+        <w:rPr>
+          <w:lang w:val="pt"/>
+        </w:rPr>
+        <w:lastRenderedPageBreak/>
+        <w:t>produto, deve criar um comando</w:t>
       </w:r>
       <w:r>
         <w:rPr>
@@ -10407,7 +10066,6 @@
         <w:rPr>
           <w:lang w:val="pt"/>
         </w:rPr>
-        <w:lastRenderedPageBreak/>
         <w:t xml:space="preserve">Comando de texto </w:t>
       </w:r>
       <w:proofErr w:type="spellStart"/>
@@ -10451,7 +10109,7 @@
                     </pic:cNvPicPr>
                   </pic:nvPicPr>
                   <pic:blipFill>
-                    <a:blip r:embed="rId53">
+                    <a:blip r:embed="rId50">
                       <a:extLst>
                         <a:ext uri="{28A0092B-C50C-407E-A947-70E740481C1C}">
                           <a14:useLocalDpi xmlns:a14="http://schemas.microsoft.com/office/drawing/2010/main" val="0"/>
@@ -10609,7 +10267,7 @@
           <w:lang w:val="pt"/>
         </w:rPr>
       </w:pPr>
-      <w:bookmarkStart w:id="29" w:name="_Toc43135256"/>
+      <w:bookmarkStart w:id="29" w:name="_Toc44072692"/>
       <w:r>
         <w:rPr>
           <w:lang w:val="pt"/>
@@ -10681,46 +10339,6 @@
         </w:rPr>
         <w:t xml:space="preserve"> ela precisa ser pública que com ela vai poder ter o acesso para fora desse (“projetoDominio”).</w:t>
       </w:r>
-    </w:p>
-    <w:p>
-      <w:pPr>
-        <w:pStyle w:val="TE-Normal"/>
-        <w:rPr>
-          <w:lang w:val="pt"/>
-        </w:rPr>
-      </w:pPr>
-    </w:p>
-    <w:p>
-      <w:pPr>
-        <w:pStyle w:val="TE-Normal"/>
-        <w:rPr>
-          <w:lang w:val="pt"/>
-        </w:rPr>
-      </w:pPr>
-    </w:p>
-    <w:p>
-      <w:pPr>
-        <w:pStyle w:val="TE-Normal"/>
-        <w:rPr>
-          <w:lang w:val="pt"/>
-        </w:rPr>
-      </w:pPr>
-    </w:p>
-    <w:p>
-      <w:pPr>
-        <w:pStyle w:val="TE-Normal"/>
-        <w:rPr>
-          <w:lang w:val="pt"/>
-        </w:rPr>
-      </w:pPr>
-    </w:p>
-    <w:p>
-      <w:pPr>
-        <w:pStyle w:val="TE-Normal"/>
-        <w:rPr>
-          <w:lang w:val="pt"/>
-        </w:rPr>
-      </w:pPr>
     </w:p>
     <w:p>
       <w:pPr>
@@ -10775,7 +10393,7 @@
                     </pic:cNvPicPr>
                   </pic:nvPicPr>
                   <pic:blipFill>
-                    <a:blip r:embed="rId54">
+                    <a:blip r:embed="rId51">
                       <a:extLst>
                         <a:ext uri="{28A0092B-C50C-407E-A947-70E740481C1C}">
                           <a14:useLocalDpi xmlns:a14="http://schemas.microsoft.com/office/drawing/2010/main" val="0"/>
@@ -10859,19 +10477,7 @@
         <w:rPr>
           <w:lang w:val="pt"/>
         </w:rPr>
-        <w:t xml:space="preserve"> para que ele ocorra uma instancia com a classe "produto" para puxar de adicionar e listar as informações colocadas na lista de compras do produto, </w:t>
-      </w:r>
-      <w:r>
-        <w:rPr>
-          <w:lang w:val="pt"/>
-        </w:rPr>
-        <w:t>prosseguindo</w:t>
-      </w:r>
-      <w:r>
-        <w:rPr>
-          <w:lang w:val="pt"/>
-        </w:rPr>
-        <w:t xml:space="preserve"> ele o </w:t>
+        <w:t xml:space="preserve"> para que ele ocorra uma instancia com a classe "produto" para puxar de adicionar e listar as informações colocadas na lista de compras do produto, prosseguindo ele o </w:t>
       </w:r>
       <w:r>
         <w:rPr>
@@ -10903,19 +10509,7 @@
         <w:rPr>
           <w:lang w:val="pt"/>
         </w:rPr>
-        <w:t xml:space="preserve"> </w:t>
-      </w:r>
-      <w:r>
-        <w:rPr>
-          <w:lang w:val="pt"/>
-        </w:rPr>
-        <w:t>também</w:t>
-      </w:r>
-      <w:r>
-        <w:rPr>
-          <w:lang w:val="pt"/>
-        </w:rPr>
-        <w:t xml:space="preserve"> pode ser modificado com o objeto novoProduto</w:t>
+        <w:t xml:space="preserve"> também pode ser modificado com o objeto novoProduto</w:t>
       </w:r>
       <w:r>
         <w:rPr>
@@ -10951,9 +10545,9 @@
           <w:lang w:val="pt"/>
         </w:rPr>
         <w:drawing>
-          <wp:inline distT="0" distB="0" distL="0" distR="0" wp14:anchorId="4C11D65D" wp14:editId="6246348E">
-            <wp:extent cx="5753735" cy="1526732"/>
-            <wp:effectExtent l="0" t="0" r="0" b="0"/>
+          <wp:inline distT="0" distB="0" distL="0" distR="0" wp14:anchorId="4C11D65D" wp14:editId="334AC080">
+            <wp:extent cx="5707546" cy="1514475"/>
+            <wp:effectExtent l="0" t="0" r="7620" b="0"/>
             <wp:docPr id="60" name="Imagem 60"/>
             <wp:cNvGraphicFramePr>
               <a:graphicFrameLocks xmlns:a="http://schemas.openxmlformats.org/drawingml/2006/main" noChangeAspect="1"/>
@@ -10968,7 +10562,7 @@
                     </pic:cNvPicPr>
                   </pic:nvPicPr>
                   <pic:blipFill>
-                    <a:blip r:embed="rId55">
+                    <a:blip r:embed="rId52">
                       <a:extLst>
                         <a:ext uri="{28A0092B-C50C-407E-A947-70E740481C1C}">
                           <a14:useLocalDpi xmlns:a14="http://schemas.microsoft.com/office/drawing/2010/main" val="0"/>
@@ -10983,7 +10577,7 @@
                   <pic:spPr bwMode="auto">
                     <a:xfrm>
                       <a:off x="0" y="0"/>
-                      <a:ext cx="5766731" cy="1530180"/>
+                      <a:ext cx="5745495" cy="1524545"/>
                     </a:xfrm>
                     <a:prstGeom prst="rect">
                       <a:avLst/>
@@ -11033,19 +10627,7 @@
         <w:rPr>
           <w:lang w:val="pt"/>
         </w:rPr>
-        <w:t xml:space="preserve">o </w:t>
-      </w:r>
-      <w:r>
-        <w:rPr>
-          <w:lang w:val="pt"/>
-        </w:rPr>
-        <w:t>parâmetro</w:t>
-      </w:r>
-      <w:r>
-        <w:rPr>
-          <w:lang w:val="pt"/>
-        </w:rPr>
-        <w:t xml:space="preserve"> </w:t>
+        <w:t xml:space="preserve">o parâmetro </w:t>
       </w:r>
       <w:r>
         <w:rPr>
@@ -11077,43 +10659,7 @@
         <w:rPr>
           <w:lang w:val="pt"/>
         </w:rPr>
-        <w:t xml:space="preserve"> deve ter essa </w:t>
-      </w:r>
-      <w:r>
-        <w:rPr>
-          <w:lang w:val="pt"/>
-        </w:rPr>
-        <w:t>modificação</w:t>
-      </w:r>
-      <w:r>
-        <w:rPr>
-          <w:lang w:val="pt"/>
-        </w:rPr>
-        <w:t xml:space="preserve"> de colocar o objeto do tipo "produto" que quando for executado o programa e de ter adicionado um </w:t>
-      </w:r>
-      <w:r>
-        <w:rPr>
-          <w:lang w:val="pt"/>
-        </w:rPr>
-        <w:t>produto</w:t>
-      </w:r>
-      <w:r>
-        <w:rPr>
-          <w:lang w:val="pt"/>
-        </w:rPr>
-        <w:t xml:space="preserve"> para colocar na lista, na depuração do </w:t>
-      </w:r>
-      <w:r>
-        <w:rPr>
-          <w:lang w:val="pt"/>
-        </w:rPr>
-        <w:t>botão</w:t>
-      </w:r>
-      <w:r>
-        <w:rPr>
-          <w:lang w:val="pt"/>
-        </w:rPr>
-        <w:t xml:space="preserve"> ele vai definir que esse produto é um novo produto a ser colocado e adicionas as especificações do produto</w:t>
+        <w:t xml:space="preserve"> deve ter essa modificação de colocar o objeto do tipo "produto" que quando for executado o programa e de ter adicionado um produto para colocar na lista, na depuração do botão ele vai definir que esse produto é um novo produto a ser colocado e adicionas as especificações do produto</w:t>
       </w:r>
       <w:r>
         <w:rPr>
@@ -11189,19 +10735,7 @@
         <w:rPr>
           <w:lang w:val="pt"/>
         </w:rPr>
-        <w:t xml:space="preserve"> abrir a conexão e adicionar os </w:t>
-      </w:r>
-      <w:r>
-        <w:rPr>
-          <w:lang w:val="pt"/>
-        </w:rPr>
-        <w:t>parâmetros</w:t>
-      </w:r>
-      <w:r>
-        <w:rPr>
-          <w:lang w:val="pt"/>
-        </w:rPr>
-        <w:t xml:space="preserve"> para o banco de dados</w:t>
+        <w:t xml:space="preserve"> abrir a conexão e adicionar os parâmetros para o banco de dados</w:t>
       </w:r>
       <w:r>
         <w:rPr>
@@ -11260,7 +10794,7 @@
                     </pic:cNvPicPr>
                   </pic:nvPicPr>
                   <pic:blipFill>
-                    <a:blip r:embed="rId56">
+                    <a:blip r:embed="rId53">
                       <a:extLst>
                         <a:ext uri="{28A0092B-C50C-407E-A947-70E740481C1C}">
                           <a14:useLocalDpi xmlns:a14="http://schemas.microsoft.com/office/drawing/2010/main" val="0"/>
@@ -11333,10 +10867,167 @@
         <w:rPr>
           <w:lang w:val="pt"/>
         </w:rPr>
-        <w:t>método</w:t>
-      </w:r>
-      <w:r>
-        <w:rPr>
+        <w:t xml:space="preserve">método </w:t>
+      </w:r>
+      <w:r>
+        <w:rPr>
+          <w:lang w:val="pt"/>
+        </w:rPr>
+        <w:t>(“</w:t>
+      </w:r>
+      <w:r>
+        <w:rPr>
+          <w:lang w:val="pt"/>
+        </w:rPr>
+        <w:t>AdicionarProduto (</w:t>
+      </w:r>
+      <w:r>
+        <w:rPr>
+          <w:lang w:val="pt"/>
+        </w:rPr>
+        <w:t xml:space="preserve">Produto </w:t>
+      </w:r>
+      <w:proofErr w:type="spellStart"/>
+      <w:r>
+        <w:rPr>
+          <w:lang w:val="pt"/>
+        </w:rPr>
+        <w:t>produto</w:t>
+      </w:r>
+      <w:proofErr w:type="spellEnd"/>
+      <w:r>
+        <w:rPr>
+          <w:lang w:val="pt"/>
+        </w:rPr>
+        <w:t>)</w:t>
+      </w:r>
+      <w:r>
+        <w:rPr>
+          <w:lang w:val="pt"/>
+        </w:rPr>
+        <w:t xml:space="preserve">”), </w:t>
+      </w:r>
+      <w:r>
+        <w:rPr>
+          <w:lang w:val="pt"/>
+        </w:rPr>
+        <w:t xml:space="preserve">o ID ele </w:t>
+      </w:r>
+      <w:r>
+        <w:rPr>
+          <w:lang w:val="pt"/>
+        </w:rPr>
+        <w:t>está</w:t>
+      </w:r>
+      <w:r>
+        <w:rPr>
+          <w:lang w:val="pt"/>
+        </w:rPr>
+        <w:t xml:space="preserve"> zerado pois </w:t>
+      </w:r>
+      <w:r>
+        <w:rPr>
+          <w:lang w:val="pt"/>
+        </w:rPr>
+        <w:t>não</w:t>
+      </w:r>
+      <w:r>
+        <w:rPr>
+          <w:lang w:val="pt"/>
+        </w:rPr>
+        <w:t xml:space="preserve"> é definido no começo da </w:t>
+      </w:r>
+      <w:r>
+        <w:rPr>
+          <w:lang w:val="pt"/>
+        </w:rPr>
+        <w:t>depuração, o</w:t>
+      </w:r>
+      <w:r>
+        <w:rPr>
+          <w:lang w:val="pt"/>
+        </w:rPr>
+        <w:t xml:space="preserve"> que vai dar auto </w:t>
+      </w:r>
+      <w:r>
+        <w:rPr>
+          <w:lang w:val="pt"/>
+        </w:rPr>
+        <w:t>incremento</w:t>
+      </w:r>
+      <w:r>
+        <w:rPr>
+          <w:lang w:val="pt"/>
+        </w:rPr>
+        <w:t xml:space="preserve"> vai ser no banco de dados</w:t>
+      </w:r>
+      <w:r>
+        <w:rPr>
+          <w:lang w:val="pt"/>
+        </w:rPr>
+        <w:t>.</w:t>
+      </w:r>
+    </w:p>
+    <w:p>
+      <w:pPr>
+        <w:pStyle w:val="TE-Normal"/>
+        <w:rPr>
+          <w:lang w:val="pt"/>
+        </w:rPr>
+      </w:pPr>
+    </w:p>
+    <w:p>
+      <w:pPr>
+        <w:pStyle w:val="TE-Normal"/>
+        <w:rPr>
+          <w:lang w:val="pt"/>
+        </w:rPr>
+      </w:pPr>
+    </w:p>
+    <w:p>
+      <w:pPr>
+        <w:pStyle w:val="TE-Normal"/>
+        <w:rPr>
+          <w:lang w:val="pt"/>
+        </w:rPr>
+      </w:pPr>
+    </w:p>
+    <w:p>
+      <w:pPr>
+        <w:pStyle w:val="TE-Normal"/>
+        <w:rPr>
+          <w:lang w:val="pt"/>
+        </w:rPr>
+      </w:pPr>
+    </w:p>
+    <w:p>
+      <w:pPr>
+        <w:pStyle w:val="TE-LegendaFigura"/>
+        <w:rPr>
+          <w:lang w:val="pt"/>
+        </w:rPr>
+      </w:pPr>
+      <w:r>
+        <w:rPr>
+          <w:lang w:val="pt"/>
+        </w:rPr>
+        <w:lastRenderedPageBreak/>
+        <w:t xml:space="preserve">Usando a função </w:t>
+      </w:r>
+      <w:proofErr w:type="spellStart"/>
+      <w:r>
+        <w:rPr>
+          <w:i/>
+          <w:iCs/>
+          <w:lang w:val="pt"/>
+        </w:rPr>
+        <w:t>clear</w:t>
+      </w:r>
+      <w:proofErr w:type="spellEnd"/>
+      <w:r>
+        <w:rPr>
+          <w:i/>
+          <w:iCs/>
           <w:lang w:val="pt"/>
         </w:rPr>
         <w:t xml:space="preserve"> </w:t>
@@ -11345,81 +11036,148 @@
         <w:rPr>
           <w:lang w:val="pt"/>
         </w:rPr>
-        <w:t>(“</w:t>
-      </w:r>
-      <w:proofErr w:type="gramStart"/>
-      <w:r>
-        <w:rPr>
-          <w:lang w:val="pt"/>
-        </w:rPr>
-        <w:t>AdicionarProduto(</w:t>
-      </w:r>
-      <w:proofErr w:type="gramEnd"/>
-      <w:r>
-        <w:rPr>
-          <w:lang w:val="pt"/>
-        </w:rPr>
-        <w:t>Produto produto)</w:t>
-      </w:r>
-      <w:r>
-        <w:rPr>
-          <w:lang w:val="pt"/>
-        </w:rPr>
-        <w:t xml:space="preserve">”), </w:t>
-      </w:r>
-      <w:r>
-        <w:rPr>
-          <w:lang w:val="pt"/>
-        </w:rPr>
-        <w:t xml:space="preserve">o ID ele </w:t>
-      </w:r>
-      <w:r>
-        <w:rPr>
-          <w:lang w:val="pt"/>
-        </w:rPr>
-        <w:t>está</w:t>
-      </w:r>
-      <w:r>
-        <w:rPr>
-          <w:lang w:val="pt"/>
-        </w:rPr>
-        <w:t xml:space="preserve"> zerado pois </w:t>
-      </w:r>
-      <w:r>
-        <w:rPr>
-          <w:lang w:val="pt"/>
-        </w:rPr>
-        <w:t>não</w:t>
-      </w:r>
-      <w:r>
-        <w:rPr>
-          <w:lang w:val="pt"/>
-        </w:rPr>
-        <w:t xml:space="preserve"> é definido no começo da </w:t>
-      </w:r>
-      <w:r>
-        <w:rPr>
-          <w:lang w:val="pt"/>
-        </w:rPr>
-        <w:t>depuração, o</w:t>
-      </w:r>
-      <w:r>
-        <w:rPr>
-          <w:lang w:val="pt"/>
-        </w:rPr>
-        <w:t xml:space="preserve"> que vai dar auto </w:t>
-      </w:r>
-      <w:r>
-        <w:rPr>
-          <w:lang w:val="pt"/>
-        </w:rPr>
-        <w:t>incremento</w:t>
-      </w:r>
-      <w:r>
-        <w:rPr>
-          <w:lang w:val="pt"/>
-        </w:rPr>
-        <w:t xml:space="preserve"> vai ser no banco de dados</w:t>
+        <w:t>e repetidor</w:t>
+      </w:r>
+    </w:p>
+    <w:p>
+      <w:pPr>
+        <w:pStyle w:val="TE-LegendaFigura"/>
+        <w:numPr>
+          <w:ilvl w:val="0"/>
+          <w:numId w:val="0"/>
+        </w:numPr>
+        <w:ind w:left="2581"/>
+        <w:jc w:val="left"/>
+        <w:rPr>
+          <w:lang w:val="pt"/>
+        </w:rPr>
+      </w:pPr>
+    </w:p>
+    <w:p>
+      <w:pPr>
+        <w:pStyle w:val="TE-Figura"/>
+        <w:rPr>
+          <w:lang w:val="pt"/>
+        </w:rPr>
+      </w:pPr>
+      <w:r>
+        <w:rPr>
+          <w:noProof/>
+          <w:lang w:val="pt"/>
+        </w:rPr>
+        <w:drawing>
+          <wp:inline distT="0" distB="0" distL="0" distR="0" wp14:anchorId="3E17FB39" wp14:editId="390D8FA7">
+            <wp:extent cx="4976491" cy="4718649"/>
+            <wp:effectExtent l="0" t="0" r="0" b="6350"/>
+            <wp:docPr id="56" name="Imagem 56"/>
+            <wp:cNvGraphicFramePr>
+              <a:graphicFrameLocks xmlns:a="http://schemas.openxmlformats.org/drawingml/2006/main" noChangeAspect="1"/>
+            </wp:cNvGraphicFramePr>
+            <a:graphic xmlns:a="http://schemas.openxmlformats.org/drawingml/2006/main">
+              <a:graphicData uri="http://schemas.openxmlformats.org/drawingml/2006/picture">
+                <pic:pic xmlns:pic="http://schemas.openxmlformats.org/drawingml/2006/picture">
+                  <pic:nvPicPr>
+                    <pic:cNvPr id="0" name="Picture 28"/>
+                    <pic:cNvPicPr>
+                      <a:picLocks noChangeAspect="1" noChangeArrowheads="1"/>
+                    </pic:cNvPicPr>
+                  </pic:nvPicPr>
+                  <pic:blipFill>
+                    <a:blip r:embed="rId54">
+                      <a:extLst>
+                        <a:ext uri="{28A0092B-C50C-407E-A947-70E740481C1C}">
+                          <a14:useLocalDpi xmlns:a14="http://schemas.microsoft.com/office/drawing/2010/main" val="0"/>
+                        </a:ext>
+                      </a:extLst>
+                    </a:blip>
+                    <a:srcRect/>
+                    <a:stretch>
+                      <a:fillRect/>
+                    </a:stretch>
+                  </pic:blipFill>
+                  <pic:spPr bwMode="auto">
+                    <a:xfrm>
+                      <a:off x="0" y="0"/>
+                      <a:ext cx="4999637" cy="4740596"/>
+                    </a:xfrm>
+                    <a:prstGeom prst="rect">
+                      <a:avLst/>
+                    </a:prstGeom>
+                    <a:noFill/>
+                    <a:ln>
+                      <a:noFill/>
+                    </a:ln>
+                  </pic:spPr>
+                </pic:pic>
+              </a:graphicData>
+            </a:graphic>
+          </wp:inline>
+        </w:drawing>
+      </w:r>
+    </w:p>
+    <w:p>
+      <w:pPr>
+        <w:pStyle w:val="TE-Normal"/>
+        <w:jc w:val="center"/>
+      </w:pPr>
+      <w:r>
+        <w:rPr>
+          <w:lang w:val="pt-PT"/>
+        </w:rPr>
+        <w:t>Fonte</w:t>
+      </w:r>
+      <w:r>
+        <w:t>: Autor próprio</w:t>
+      </w:r>
+    </w:p>
+    <w:p>
+      <w:pPr>
+        <w:pStyle w:val="TE-Normal"/>
+        <w:jc w:val="center"/>
+      </w:pPr>
+    </w:p>
+    <w:p>
+      <w:pPr>
+        <w:pStyle w:val="TE-Normal"/>
+        <w:rPr>
+          <w:lang w:val="pt"/>
+        </w:rPr>
+      </w:pPr>
+      <w:r>
+        <w:rPr>
+          <w:lang w:val="pt"/>
+        </w:rPr>
+        <w:t xml:space="preserve"> Por fim os campos vão ser limpados</w:t>
+      </w:r>
+      <w:r>
+        <w:rPr>
+          <w:lang w:val="pt"/>
+        </w:rPr>
+        <w:t xml:space="preserve"> toda vez que o produto é adicionado junto com a listagem na lista de produtos</w:t>
+      </w:r>
+      <w:r>
+        <w:rPr>
+          <w:lang w:val="pt"/>
+        </w:rPr>
+        <w:t xml:space="preserve">, resumindo, toda a vez que é adicionado um produto ele vai limpar, depois listar os produtos e por fim atualizar e no banco de dados, o preenchimento de </w:t>
+      </w:r>
+      <w:r>
+        <w:rPr>
+          <w:lang w:val="pt"/>
+        </w:rPr>
+        <w:t>números não e aceito o número vazio</w:t>
+      </w:r>
+      <w:r>
+        <w:rPr>
+          <w:lang w:val="pt"/>
+        </w:rPr>
+        <w:t xml:space="preserve"> </w:t>
+      </w:r>
+      <w:r>
+        <w:rPr>
+          <w:lang w:val="pt"/>
+        </w:rPr>
+        <w:t>o index 0 é o primeiro do combo box, e o -1 é o vazio</w:t>
       </w:r>
       <w:r>
         <w:rPr>
@@ -11430,16 +11188,49 @@
     </w:p>
     <w:p>
       <w:pPr>
+        <w:pStyle w:val="TE-Normal"/>
+        <w:rPr>
+          <w:lang w:val="pt"/>
+        </w:rPr>
+      </w:pPr>
+    </w:p>
+    <w:p>
+      <w:pPr>
+        <w:pStyle w:val="TE-Normal"/>
+        <w:rPr>
+          <w:lang w:val="pt"/>
+        </w:rPr>
+      </w:pPr>
+    </w:p>
+    <w:p>
+      <w:pPr>
+        <w:pStyle w:val="TE-Normal"/>
+        <w:rPr>
+          <w:lang w:val="pt"/>
+        </w:rPr>
+      </w:pPr>
+    </w:p>
+    <w:p>
+      <w:pPr>
+        <w:pStyle w:val="TE-Normal"/>
+        <w:rPr>
+          <w:lang w:val="pt"/>
+        </w:rPr>
+      </w:pPr>
+    </w:p>
+    <w:p>
+      <w:pPr>
         <w:pStyle w:val="T2-TituloSecundario"/>
         <w:rPr>
           <w:lang w:val="pt"/>
         </w:rPr>
       </w:pPr>
-      <w:bookmarkStart w:id="30" w:name="_Toc43135257"/>
-      <w:r>
-        <w:rPr>
-          <w:lang w:val="pt"/>
-        </w:rPr>
+      <w:bookmarkStart w:id="30" w:name="_Toc44072693"/>
+      <w:r>
+        <w:rPr>
+          <w:lang w:val="pt"/>
+        </w:rPr>
+        <w:lastRenderedPageBreak/>
         <w:t xml:space="preserve">Configurando o </w:t>
       </w:r>
       <w:proofErr w:type="spellStart"/>
@@ -11501,14 +11292,7 @@
         <w:rPr>
           <w:lang w:val="pt"/>
         </w:rPr>
-        <w:t xml:space="preserve"> mostrando a lista </w:t>
-      </w:r>
-      <w:r>
-        <w:rPr>
-          <w:lang w:val="pt"/>
-        </w:rPr>
-        <w:lastRenderedPageBreak/>
-        <w:t>dos produtos no banco de dados</w:t>
+        <w:t xml:space="preserve"> mostrando a lista dos produtos no banco de dados</w:t>
       </w:r>
       <w:r>
         <w:rPr>
@@ -11675,7 +11459,7 @@
                     </pic:cNvPicPr>
                   </pic:nvPicPr>
                   <pic:blipFill>
-                    <a:blip r:embed="rId57">
+                    <a:blip r:embed="rId55">
                       <a:extLst>
                         <a:ext uri="{28A0092B-C50C-407E-A947-70E740481C1C}">
                           <a14:useLocalDpi xmlns:a14="http://schemas.microsoft.com/office/drawing/2010/main" val="0"/>
@@ -11710,6 +11494,29 @@
     <w:p>
       <w:pPr>
         <w:pStyle w:val="TE-Normal"/>
+        <w:jc w:val="center"/>
+      </w:pPr>
+      <w:r>
+        <w:rPr>
+          <w:lang w:val="pt-PT"/>
+        </w:rPr>
+        <w:t>Fonte</w:t>
+      </w:r>
+      <w:r>
+        <w:t>: Autor próprio</w:t>
+      </w:r>
+    </w:p>
+    <w:p>
+      <w:pPr>
+        <w:pStyle w:val="TE-Normal"/>
+        <w:rPr>
+          <w:lang w:val="pt"/>
+        </w:rPr>
+      </w:pPr>
+    </w:p>
+    <w:p>
+      <w:pPr>
+        <w:pStyle w:val="TE-Normal"/>
         <w:rPr>
           <w:lang w:val="pt"/>
         </w:rPr>
@@ -11794,31 +11601,7 @@
         <w:rPr>
           <w:lang w:val="pt"/>
         </w:rPr>
-        <w:t xml:space="preserve">precisa adicionar um </w:t>
-      </w:r>
-      <w:r>
-        <w:rPr>
-          <w:lang w:val="pt"/>
-        </w:rPr>
-        <w:t>método</w:t>
-      </w:r>
-      <w:r>
-        <w:rPr>
-          <w:lang w:val="pt"/>
-        </w:rPr>
-        <w:t xml:space="preserve"> que lista a lista dos produtos, dentro dele é </w:t>
-      </w:r>
-      <w:r>
-        <w:rPr>
-          <w:lang w:val="pt"/>
-        </w:rPr>
-        <w:t>necessário</w:t>
-      </w:r>
-      <w:r>
-        <w:rPr>
-          <w:lang w:val="pt"/>
-        </w:rPr>
-        <w:t xml:space="preserve"> que para acessar a lista no banco de dados tem que abrir e fechar uma conexão para que só seja usado quando puxa essa lista e depois disso ele fechar a conexão.</w:t>
+        <w:t>precisa adicionar um método que lista a lista dos produtos, dentro dele é necessário que para acessar a lista no banco de dados tem que abrir e fechar uma conexão para que só seja usado quando puxa essa lista e depois disso ele fechar a conexão.</w:t>
       </w:r>
     </w:p>
     <w:p>
@@ -11918,6 +11701,7 @@
         <w:rPr>
           <w:lang w:val="pt"/>
         </w:rPr>
+        <w:lastRenderedPageBreak/>
         <w:t>(“</w:t>
       </w:r>
       <w:proofErr w:type="spellStart"/>
@@ -11979,7 +11763,6 @@
           <w:noProof/>
           <w:lang w:val="pt"/>
         </w:rPr>
-        <w:lastRenderedPageBreak/>
         <w:drawing>
           <wp:inline distT="0" distB="0" distL="0" distR="0" wp14:anchorId="12855C87" wp14:editId="756E66E1">
             <wp:extent cx="4060677" cy="1714212"/>
@@ -11998,7 +11781,7 @@
                     </pic:cNvPicPr>
                   </pic:nvPicPr>
                   <pic:blipFill>
-                    <a:blip r:embed="rId58">
+                    <a:blip r:embed="rId56">
                       <a:extLst>
                         <a:ext uri="{28A0092B-C50C-407E-A947-70E740481C1C}">
                           <a14:useLocalDpi xmlns:a14="http://schemas.microsoft.com/office/drawing/2010/main" val="0"/>
@@ -12072,7 +11855,19 @@
         <w:rPr>
           <w:lang w:val="pt"/>
         </w:rPr>
-        <w:t xml:space="preserve">Conforme a FIGURA 45, </w:t>
+        <w:t>Conforme a FIGURA 4</w:t>
+      </w:r>
+      <w:r>
+        <w:rPr>
+          <w:lang w:val="pt"/>
+        </w:rPr>
+        <w:t>8</w:t>
+      </w:r>
+      <w:r>
+        <w:rPr>
+          <w:lang w:val="pt"/>
+        </w:rPr>
+        <w:t xml:space="preserve">, </w:t>
       </w:r>
       <w:r>
         <w:rPr>
@@ -12102,13 +11897,39 @@
         <w:rPr>
           <w:lang w:val="pt"/>
         </w:rPr>
-        <w:t xml:space="preserve"> receber uma a </w:t>
-      </w:r>
-      <w:r>
-        <w:rPr>
-          <w:lang w:val="pt"/>
-        </w:rPr>
-        <w:t>própria</w:t>
+        <w:t xml:space="preserve"> receber uma a própria execução com uma lista no </w:t>
+      </w:r>
+      <w:proofErr w:type="spellStart"/>
+      <w:r>
+        <w:rPr>
+          <w:lang w:val="pt"/>
+        </w:rPr>
+        <w:t>S</w:t>
+      </w:r>
+      <w:r>
+        <w:rPr>
+          <w:lang w:val="pt"/>
+        </w:rPr>
+        <w:t>ql</w:t>
+      </w:r>
+      <w:r>
+        <w:rPr>
+          <w:lang w:val="pt"/>
+        </w:rPr>
+        <w:t>S</w:t>
+      </w:r>
+      <w:r>
+        <w:rPr>
+          <w:lang w:val="pt"/>
+        </w:rPr>
+        <w:t>erver</w:t>
+      </w:r>
+      <w:proofErr w:type="spellEnd"/>
+      <w:r>
+        <w:rPr>
+          <w:lang w:val="pt"/>
+        </w:rPr>
+        <w:t xml:space="preserve"> e ele vai trazer a lista e vai ter um leitor, depois se coloca um repetidor que lista os produtos e vai adicionar cada item que foi colocado no insert, como o "produto" foi adicionado como classe</w:t>
       </w:r>
       <w:r>
         <w:rPr>
@@ -12120,81 +11941,7 @@
         <w:rPr>
           <w:lang w:val="pt"/>
         </w:rPr>
-        <w:t>execução</w:t>
-      </w:r>
-      <w:r>
-        <w:rPr>
-          <w:lang w:val="pt"/>
-        </w:rPr>
-        <w:t xml:space="preserve"> com uma lista no </w:t>
-      </w:r>
-      <w:proofErr w:type="spellStart"/>
-      <w:r>
-        <w:rPr>
-          <w:lang w:val="pt"/>
-        </w:rPr>
-        <w:t>S</w:t>
-      </w:r>
-      <w:r>
-        <w:rPr>
-          <w:lang w:val="pt"/>
-        </w:rPr>
-        <w:t>ql</w:t>
-      </w:r>
-      <w:r>
-        <w:rPr>
-          <w:lang w:val="pt"/>
-        </w:rPr>
-        <w:t>S</w:t>
-      </w:r>
-      <w:r>
-        <w:rPr>
-          <w:lang w:val="pt"/>
-        </w:rPr>
-        <w:t>erver</w:t>
-      </w:r>
-      <w:proofErr w:type="spellEnd"/>
-      <w:r>
-        <w:rPr>
-          <w:lang w:val="pt"/>
-        </w:rPr>
-        <w:t xml:space="preserve"> e ele vai trazer a lista e vai ter um leitor, depois se coloca um repetidor que lista os produtos e vai adicionar cada item que foi colocado no insert, como o "produto" foi adicionado como classe</w:t>
-      </w:r>
-      <w:r>
-        <w:rPr>
-          <w:lang w:val="pt"/>
-        </w:rPr>
-        <w:t xml:space="preserve"> </w:t>
-      </w:r>
-      <w:r>
-        <w:rPr>
-          <w:lang w:val="pt"/>
-        </w:rPr>
-        <w:t xml:space="preserve">e atribuiu a ele um novo valor para ser adicionado na lista e os itens que estão dentro vem do banco de dados e deve ser passado pela ordem dos </w:t>
-      </w:r>
-      <w:r>
-        <w:rPr>
-          <w:lang w:val="pt"/>
-        </w:rPr>
-        <w:t>parâmetros</w:t>
-      </w:r>
-      <w:r>
-        <w:rPr>
-          <w:lang w:val="pt"/>
-        </w:rPr>
-        <w:t xml:space="preserve"> em ordem correta e assim ele vai </w:t>
-      </w:r>
-      <w:r>
-        <w:rPr>
-          <w:lang w:val="pt"/>
-        </w:rPr>
-        <w:t>está</w:t>
-      </w:r>
-      <w:r>
-        <w:rPr>
-          <w:lang w:val="pt"/>
-        </w:rPr>
-        <w:t xml:space="preserve"> adicionando a lista de produtos.</w:t>
+        <w:t>e atribuiu a ele um novo valor para ser adicionado na lista e os itens que estão dentro vem do banco de dados e deve ser passado pela ordem dos parâmetros em ordem correta e assim ele vai está adicionando a lista de produtos.</w:t>
       </w:r>
     </w:p>
     <w:p>
@@ -12241,7 +11988,7 @@
                     </pic:cNvPicPr>
                   </pic:nvPicPr>
                   <pic:blipFill>
-                    <a:blip r:embed="rId59">
+                    <a:blip r:embed="rId57">
                       <a:extLst>
                         <a:ext uri="{28A0092B-C50C-407E-A947-70E740481C1C}">
                           <a14:useLocalDpi xmlns:a14="http://schemas.microsoft.com/office/drawing/2010/main" val="0"/>
@@ -12416,165 +12163,78 @@
     </w:p>
     <w:p>
       <w:pPr>
-        <w:pStyle w:val="TE-Normal"/>
-        <w:rPr>
-          <w:lang w:val="pt"/>
-        </w:rPr>
-      </w:pPr>
-    </w:p>
-    <w:p>
-      <w:pPr>
-        <w:pStyle w:val="TE-LegendaFigura"/>
-        <w:rPr>
-          <w:lang w:val="pt"/>
-        </w:rPr>
-      </w:pPr>
-      <w:r>
-        <w:rPr>
-          <w:lang w:val="pt"/>
-        </w:rPr>
-        <w:t xml:space="preserve">Usando a função </w:t>
+        <w:pStyle w:val="T1-TituloPrimario"/>
+        <w:rPr>
+          <w:lang w:val="pt"/>
+        </w:rPr>
+      </w:pPr>
+      <w:r>
+        <w:rPr>
+          <w:lang w:val="pt"/>
+        </w:rPr>
+        <w:lastRenderedPageBreak/>
+        <w:t>Considerações finais</w:t>
+      </w:r>
+    </w:p>
+    <w:p>
+      <w:pPr>
+        <w:pStyle w:val="TE-Normal"/>
+        <w:rPr>
+          <w:lang w:val="pt"/>
+        </w:rPr>
+      </w:pPr>
+      <w:r>
+        <w:rPr>
+          <w:lang w:val="pt"/>
+        </w:rPr>
+        <w:t xml:space="preserve">Esse trabalho foi desenvolvido </w:t>
+      </w:r>
+      <w:r>
+        <w:rPr>
+          <w:lang w:val="pt"/>
+        </w:rPr>
+        <w:t>com o Visual Studio</w:t>
+      </w:r>
+      <w:r>
+        <w:rPr>
+          <w:lang w:val="pt"/>
+        </w:rPr>
+        <w:t>,</w:t>
+      </w:r>
+      <w:r>
+        <w:rPr>
+          <w:lang w:val="pt"/>
+        </w:rPr>
+        <w:t xml:space="preserve"> </w:t>
       </w:r>
       <w:proofErr w:type="spellStart"/>
       <w:r>
         <w:rPr>
-          <w:i/>
-          <w:iCs/>
-          <w:lang w:val="pt"/>
-        </w:rPr>
-        <w:t>clear</w:t>
+          <w:lang w:val="pt"/>
+        </w:rPr>
+        <w:t>S</w:t>
+      </w:r>
+      <w:r>
+        <w:rPr>
+          <w:lang w:val="pt"/>
+        </w:rPr>
+        <w:t>ql</w:t>
       </w:r>
       <w:proofErr w:type="spellEnd"/>
       <w:r>
         <w:rPr>
-          <w:i/>
-          <w:iCs/>
           <w:lang w:val="pt"/>
         </w:rPr>
         <w:t xml:space="preserve"> </w:t>
       </w:r>
-      <w:r>
-        <w:rPr>
-          <w:lang w:val="pt"/>
-        </w:rPr>
-        <w:t>e repetidor</w:t>
-      </w:r>
-    </w:p>
-    <w:p>
-      <w:pPr>
-        <w:pStyle w:val="TE-Figura"/>
-        <w:rPr>
-          <w:lang w:val="pt"/>
-        </w:rPr>
-      </w:pPr>
-      <w:r>
-        <w:rPr>
-          <w:noProof/>
-          <w:lang w:val="pt"/>
-        </w:rPr>
-        <w:lastRenderedPageBreak/>
-        <w:drawing>
-          <wp:inline distT="0" distB="0" distL="0" distR="0" wp14:anchorId="428C2DF1" wp14:editId="7FD1EBA1">
-            <wp:extent cx="4976491" cy="4718649"/>
-            <wp:effectExtent l="0" t="0" r="0" b="6350"/>
-            <wp:docPr id="56" name="Imagem 56"/>
-            <wp:cNvGraphicFramePr>
-              <a:graphicFrameLocks xmlns:a="http://schemas.openxmlformats.org/drawingml/2006/main" noChangeAspect="1"/>
-            </wp:cNvGraphicFramePr>
-            <a:graphic xmlns:a="http://schemas.openxmlformats.org/drawingml/2006/main">
-              <a:graphicData uri="http://schemas.openxmlformats.org/drawingml/2006/picture">
-                <pic:pic xmlns:pic="http://schemas.openxmlformats.org/drawingml/2006/picture">
-                  <pic:nvPicPr>
-                    <pic:cNvPr id="0" name="Picture 28"/>
-                    <pic:cNvPicPr>
-                      <a:picLocks noChangeAspect="1" noChangeArrowheads="1"/>
-                    </pic:cNvPicPr>
-                  </pic:nvPicPr>
-                  <pic:blipFill>
-                    <a:blip r:embed="rId60">
-                      <a:extLst>
-                        <a:ext uri="{28A0092B-C50C-407E-A947-70E740481C1C}">
-                          <a14:useLocalDpi xmlns:a14="http://schemas.microsoft.com/office/drawing/2010/main" val="0"/>
-                        </a:ext>
-                      </a:extLst>
-                    </a:blip>
-                    <a:srcRect/>
-                    <a:stretch>
-                      <a:fillRect/>
-                    </a:stretch>
-                  </pic:blipFill>
-                  <pic:spPr bwMode="auto">
-                    <a:xfrm>
-                      <a:off x="0" y="0"/>
-                      <a:ext cx="4999637" cy="4740596"/>
-                    </a:xfrm>
-                    <a:prstGeom prst="rect">
-                      <a:avLst/>
-                    </a:prstGeom>
-                    <a:noFill/>
-                    <a:ln>
-                      <a:noFill/>
-                    </a:ln>
-                  </pic:spPr>
-                </pic:pic>
-              </a:graphicData>
-            </a:graphic>
-          </wp:inline>
-        </w:drawing>
-      </w:r>
-    </w:p>
-    <w:p>
-      <w:pPr>
-        <w:pStyle w:val="TE-Normal"/>
-        <w:jc w:val="center"/>
-      </w:pPr>
-      <w:r>
-        <w:rPr>
-          <w:lang w:val="pt-PT"/>
-        </w:rPr>
-        <w:t>Fonte</w:t>
-      </w:r>
-      <w:r>
-        <w:t>: Autor próprio</w:t>
-      </w:r>
-    </w:p>
-    <w:p>
-      <w:pPr>
-        <w:pStyle w:val="TE-Normal"/>
-        <w:rPr>
-          <w:lang w:val="pt"/>
-        </w:rPr>
-      </w:pPr>
-      <w:r>
-        <w:rPr>
-          <w:lang w:val="pt"/>
-        </w:rPr>
-        <w:t xml:space="preserve"> Por fim os campos vão ser limpados</w:t>
-      </w:r>
-      <w:r>
-        <w:rPr>
-          <w:lang w:val="pt"/>
-        </w:rPr>
-        <w:t xml:space="preserve"> toda vez que o produto é adicionado junto com a listagem na lista de produtos</w:t>
-      </w:r>
-      <w:r>
-        <w:rPr>
-          <w:lang w:val="pt"/>
-        </w:rPr>
-        <w:t>, resumindo, toda a vez que é adicionado um produto ele vai limpar, depois listar os produtos e por fim atualizar</w:t>
-      </w:r>
-      <w:r>
-        <w:rPr>
-          <w:lang w:val="pt"/>
-        </w:rPr>
-        <w:t xml:space="preserve"> e no banco de dados, o preenchimento de </w:t>
-      </w:r>
-      <w:r>
-        <w:rPr>
-          <w:lang w:val="pt"/>
-        </w:rPr>
-        <w:t>números</w:t>
-      </w:r>
+      <w:proofErr w:type="spellStart"/>
+      <w:r>
+        <w:rPr>
+          <w:lang w:val="pt"/>
+        </w:rPr>
+        <w:t>Sever</w:t>
+      </w:r>
+      <w:proofErr w:type="spellEnd"/>
       <w:r>
         <w:rPr>
           <w:lang w:val="pt"/>
@@ -12585,25 +12245,37 @@
         <w:rPr>
           <w:lang w:val="pt"/>
         </w:rPr>
-        <w:t>não</w:t>
-      </w:r>
-      <w:r>
-        <w:rPr>
-          <w:lang w:val="pt"/>
-        </w:rPr>
-        <w:t xml:space="preserve"> e aceito o </w:t>
-      </w:r>
-      <w:r>
-        <w:rPr>
-          <w:lang w:val="pt"/>
-        </w:rPr>
-        <w:t>número</w:t>
-      </w:r>
-      <w:r>
-        <w:rPr>
-          <w:lang w:val="pt"/>
-        </w:rPr>
-        <w:t xml:space="preserve"> vazio</w:t>
+        <w:t>M</w:t>
+      </w:r>
+      <w:r>
+        <w:rPr>
+          <w:lang w:val="pt"/>
+        </w:rPr>
+        <w:t xml:space="preserve">anagement </w:t>
+      </w:r>
+      <w:r>
+        <w:rPr>
+          <w:lang w:val="pt"/>
+        </w:rPr>
+        <w:t>S</w:t>
+      </w:r>
+      <w:r>
+        <w:rPr>
+          <w:lang w:val="pt"/>
+        </w:rPr>
+        <w:t>tudio</w:t>
+      </w:r>
+      <w:r>
+        <w:rPr>
+          <w:lang w:val="pt"/>
+        </w:rPr>
+        <w:t xml:space="preserve"> e </w:t>
+      </w:r>
+      <w:r>
+        <w:rPr>
+          <w:lang w:val="pt"/>
+        </w:rPr>
+        <w:t>funcionalidades para a criação</w:t>
       </w:r>
       <w:r>
         <w:rPr>
@@ -12615,35 +12287,200 @@
         <w:rPr>
           <w:lang w:val="pt"/>
         </w:rPr>
-        <w:t>o index 0 é o primeiro do combo box, e o -1 é o vazio</w:t>
-      </w:r>
-      <w:r>
-        <w:rPr>
-          <w:lang w:val="pt"/>
-        </w:rPr>
-        <w:t>.</w:t>
-      </w:r>
-    </w:p>
-    <w:p>
-      <w:pPr>
-        <w:pStyle w:val="TE-Normal"/>
-        <w:ind w:firstLine="0"/>
-        <w:rPr>
-          <w:lang w:val="pt"/>
-        </w:rPr>
-      </w:pPr>
+        <w:t>sistemas,</w:t>
+      </w:r>
       <w:r>
         <w:rPr>
           <w:lang w:val="pt"/>
         </w:rPr>
         <w:t xml:space="preserve"> </w:t>
       </w:r>
+      <w:r>
+        <w:rPr>
+          <w:lang w:val="pt"/>
+        </w:rPr>
+        <w:t xml:space="preserve">para </w:t>
+      </w:r>
+      <w:r>
+        <w:rPr>
+          <w:lang w:val="pt"/>
+        </w:rPr>
+        <w:t>elaborar</w:t>
+      </w:r>
+      <w:r>
+        <w:rPr>
+          <w:lang w:val="pt"/>
+        </w:rPr>
+        <w:t xml:space="preserve"> um sistema de itens de compra</w:t>
+      </w:r>
+      <w:r>
+        <w:rPr>
+          <w:lang w:val="pt"/>
+        </w:rPr>
+        <w:t>s</w:t>
+      </w:r>
+      <w:r>
+        <w:rPr>
+          <w:lang w:val="pt"/>
+        </w:rPr>
+        <w:t xml:space="preserve"> perm</w:t>
+      </w:r>
+      <w:r>
+        <w:rPr>
+          <w:lang w:val="pt"/>
+        </w:rPr>
+        <w:t>itindo que o usuário pudesse ter o controle de gastos mensais de seus alimentos comprados.</w:t>
+      </w:r>
+      <w:r>
+        <w:rPr>
+          <w:lang w:val="pt"/>
+        </w:rPr>
+        <w:t xml:space="preserve"> </w:t>
+      </w:r>
+      <w:r>
+        <w:rPr>
+          <w:lang w:val="pt"/>
+        </w:rPr>
+        <w:t xml:space="preserve">A relevância de apresentar esse projeto, vem de apresentar desde o início </w:t>
+      </w:r>
+      <w:r>
+        <w:rPr>
+          <w:lang w:val="pt"/>
+        </w:rPr>
+        <w:t>d</w:t>
+      </w:r>
+      <w:r>
+        <w:rPr>
+          <w:lang w:val="pt"/>
+        </w:rPr>
+        <w:t xml:space="preserve">o desenvolvimento de uma aplicação </w:t>
+      </w:r>
+      <w:r>
+        <w:rPr>
+          <w:lang w:val="pt"/>
+        </w:rPr>
+        <w:t>em fazer</w:t>
+      </w:r>
+      <w:r>
+        <w:rPr>
+          <w:lang w:val="pt"/>
+        </w:rPr>
+        <w:t xml:space="preserve"> o</w:t>
+      </w:r>
+      <w:r>
+        <w:rPr>
+          <w:lang w:val="pt"/>
+        </w:rPr>
+        <w:t>s</w:t>
+      </w:r>
+      <w:r>
+        <w:rPr>
+          <w:lang w:val="pt"/>
+        </w:rPr>
+        <w:t xml:space="preserve"> dados d</w:t>
+      </w:r>
+      <w:r>
+        <w:rPr>
+          <w:lang w:val="pt"/>
+        </w:rPr>
+        <w:t>e levantamento das funcionalidades em o que ela deve operar ou não no sistema, criar diagramas para que possa representar a estruturação do projeto para que ele possa ser colocado em prática.</w:t>
+      </w:r>
+    </w:p>
+    <w:p>
+      <w:pPr>
+        <w:pStyle w:val="TE-Normal"/>
+        <w:rPr>
+          <w:lang w:val="pt"/>
+        </w:rPr>
+      </w:pPr>
+      <w:r>
+        <w:rPr>
+          <w:lang w:val="pt"/>
+        </w:rPr>
+        <w:t>Durante o processo do projeto não houve dificuldade na criação das classes, os procedimentos para a execução em adicionar os produtos, criar um banco de dados para adicionar os produtos listados.</w:t>
+      </w:r>
+      <w:r>
+        <w:rPr>
+          <w:lang w:val="pt"/>
+        </w:rPr>
+        <w:t xml:space="preserve"> </w:t>
+      </w:r>
+      <w:r>
+        <w:rPr>
+          <w:lang w:val="pt"/>
+        </w:rPr>
+        <w:t>O projeto em si ficou em estado parcial, em questão de desenvolvimento foi mostrado como limitado pelo tempo previsto, assim faltando a conclusão de criar um editor para os produtos adicionados, e de fazer a exclusão deles. Mesmo estado como não finalizado, ele pode-se dizer que ele foi concluído em apresentar a essência da criação do desenvolvimento desse sistema e como ele deve ser projetado teoricamente até chegar na parte pratica.</w:t>
+      </w:r>
+    </w:p>
+    <w:p>
+      <w:pPr>
+        <w:pStyle w:val="TE-Normal"/>
+        <w:rPr>
+          <w:lang w:val="pt"/>
+        </w:rPr>
+      </w:pPr>
+      <w:r>
+        <w:rPr>
+          <w:lang w:val="pt"/>
+        </w:rPr>
+        <w:t xml:space="preserve">O ganho pessoal ao longo do trabalho foi de ver como acontece um planejamento na aplicação, vindo da ideia dele, o que ela pode mostrar de ser </w:t>
+      </w:r>
+      <w:r>
+        <w:rPr>
+          <w:lang w:val="pt"/>
+        </w:rPr>
+        <w:t>viável em ser criado ou não para a sua solução, até alcançar todo esse material de estudo e executar o desenvolvimento sem que haja problemas futuros com o conceito do projeto.</w:t>
+      </w:r>
+    </w:p>
+    <w:p>
+      <w:pPr>
+        <w:pStyle w:val="TE-Normal"/>
+        <w:rPr>
+          <w:lang w:val="pt"/>
+        </w:rPr>
+      </w:pPr>
+      <w:r>
+        <w:rPr>
+          <w:lang w:val="pt"/>
+        </w:rPr>
+        <w:t>Para trabalhos futuros pode ser efetuado em continuar e finalizar os quesitos faltantes, adicionar novas funcionalidades em cima do conceito de</w:t>
+      </w:r>
+      <w:r>
+        <w:rPr>
+          <w:lang w:val="pt"/>
+        </w:rPr>
+        <w:t xml:space="preserve"> adicionar uma lista de compras,</w:t>
+      </w:r>
+      <w:r>
+        <w:rPr>
+          <w:lang w:val="pt"/>
+        </w:rPr>
+        <w:t xml:space="preserve"> criar novas classes para o refinamento visual e estrutural do projeto,</w:t>
+      </w:r>
+      <w:r>
+        <w:rPr>
+          <w:lang w:val="pt"/>
+        </w:rPr>
+        <w:t xml:space="preserve"> </w:t>
+      </w:r>
+      <w:r>
+        <w:rPr>
+          <w:lang w:val="pt"/>
+        </w:rPr>
+        <w:t xml:space="preserve"> </w:t>
+      </w:r>
+      <w:r>
+        <w:rPr>
+          <w:lang w:val="pt"/>
+        </w:rPr>
+        <w:t xml:space="preserve">e de procurar em ser criado em outras plataformas além do Windows como outros sistemas operacionais para o computador, e ser aplicado em sistemas mobile. </w:t>
+      </w:r>
     </w:p>
     <w:sectPr>
-      <w:headerReference w:type="even" r:id="rId61"/>
-      <w:headerReference w:type="default" r:id="rId62"/>
-      <w:footerReference w:type="even" r:id="rId63"/>
-      <w:footerReference w:type="first" r:id="rId64"/>
+      <w:headerReference w:type="even" r:id="rId58"/>
+      <w:headerReference w:type="default" r:id="rId59"/>
+      <w:footerReference w:type="even" r:id="rId60"/>
+      <w:footerReference w:type="first" r:id="rId61"/>
       <w:pgSz w:w="11906" w:h="16838" w:code="9"/>
       <w:pgMar w:top="1701" w:right="1134" w:bottom="1531" w:left="1701" w:header="720" w:footer="720" w:gutter="0"/>
       <w:cols w:space="720"/>
@@ -12826,7 +12663,7 @@
   <w:abstractNum w:abstractNumId="0" w15:restartNumberingAfterBreak="0">
     <w:nsid w:val="FFFFFF7C"/>
     <w:multiLevelType w:val="singleLevel"/>
-    <w:tmpl w:val="D99CC524"/>
+    <w:tmpl w:val="D36424C8"/>
     <w:lvl w:ilvl="0">
       <w:start w:val="1"/>
       <w:numFmt w:val="decimal"/>
@@ -12843,7 +12680,7 @@
   <w:abstractNum w:abstractNumId="1" w15:restartNumberingAfterBreak="0">
     <w:nsid w:val="FFFFFF7D"/>
     <w:multiLevelType w:val="singleLevel"/>
-    <w:tmpl w:val="AFD0398A"/>
+    <w:tmpl w:val="26642BA6"/>
     <w:lvl w:ilvl="0">
       <w:start w:val="1"/>
       <w:numFmt w:val="decimal"/>
@@ -12860,7 +12697,7 @@
   <w:abstractNum w:abstractNumId="2" w15:restartNumberingAfterBreak="0">
     <w:nsid w:val="FFFFFF7E"/>
     <w:multiLevelType w:val="singleLevel"/>
-    <w:tmpl w:val="DF5A08CA"/>
+    <w:tmpl w:val="1996D8D0"/>
     <w:lvl w:ilvl="0">
       <w:start w:val="1"/>
       <w:numFmt w:val="decimal"/>
@@ -12877,7 +12714,7 @@
   <w:abstractNum w:abstractNumId="3" w15:restartNumberingAfterBreak="0">
     <w:nsid w:val="FFFFFF7F"/>
     <w:multiLevelType w:val="singleLevel"/>
-    <w:tmpl w:val="C68688A6"/>
+    <w:tmpl w:val="C6287CB2"/>
     <w:lvl w:ilvl="0">
       <w:start w:val="1"/>
       <w:numFmt w:val="decimal"/>
@@ -12894,7 +12731,7 @@
   <w:abstractNum w:abstractNumId="4" w15:restartNumberingAfterBreak="0">
     <w:nsid w:val="FFFFFF80"/>
     <w:multiLevelType w:val="singleLevel"/>
-    <w:tmpl w:val="CB3A2C80"/>
+    <w:tmpl w:val="910888BA"/>
     <w:lvl w:ilvl="0">
       <w:start w:val="1"/>
       <w:numFmt w:val="bullet"/>
@@ -12914,7 +12751,7 @@
   <w:abstractNum w:abstractNumId="5" w15:restartNumberingAfterBreak="0">
     <w:nsid w:val="FFFFFF81"/>
     <w:multiLevelType w:val="singleLevel"/>
-    <w:tmpl w:val="BC0C886A"/>
+    <w:tmpl w:val="A70E6614"/>
     <w:lvl w:ilvl="0">
       <w:start w:val="1"/>
       <w:numFmt w:val="bullet"/>
@@ -12934,7 +12771,7 @@
   <w:abstractNum w:abstractNumId="6" w15:restartNumberingAfterBreak="0">
     <w:nsid w:val="FFFFFF82"/>
     <w:multiLevelType w:val="singleLevel"/>
-    <w:tmpl w:val="984E7F3C"/>
+    <w:tmpl w:val="BD60B75A"/>
     <w:lvl w:ilvl="0">
       <w:start w:val="1"/>
       <w:numFmt w:val="bullet"/>
@@ -12954,7 +12791,7 @@
   <w:abstractNum w:abstractNumId="7" w15:restartNumberingAfterBreak="0">
     <w:nsid w:val="FFFFFF83"/>
     <w:multiLevelType w:val="singleLevel"/>
-    <w:tmpl w:val="8D127AAC"/>
+    <w:tmpl w:val="B5A0302E"/>
     <w:lvl w:ilvl="0">
       <w:start w:val="1"/>
       <w:numFmt w:val="bullet"/>
@@ -12974,7 +12811,7 @@
   <w:abstractNum w:abstractNumId="8" w15:restartNumberingAfterBreak="0">
     <w:nsid w:val="FFFFFF88"/>
     <w:multiLevelType w:val="singleLevel"/>
-    <w:tmpl w:val="85CA1A2E"/>
+    <w:tmpl w:val="B0820748"/>
     <w:lvl w:ilvl="0">
       <w:start w:val="1"/>
       <w:numFmt w:val="decimal"/>
@@ -12991,7 +12828,7 @@
   <w:abstractNum w:abstractNumId="9" w15:restartNumberingAfterBreak="0">
     <w:nsid w:val="FFFFFF89"/>
     <w:multiLevelType w:val="singleLevel"/>
-    <w:tmpl w:val="A2FE5208"/>
+    <w:tmpl w:val="1F1AA58E"/>
     <w:lvl w:ilvl="0">
       <w:start w:val="1"/>
       <w:numFmt w:val="bullet"/>
@@ -14073,8 +13910,8 @@
   <w:abstractNum w:abstractNumId="22" w15:restartNumberingAfterBreak="0">
     <w:nsid w:val="614861D1"/>
     <w:multiLevelType w:val="hybridMultilevel"/>
-    <w:tmpl w:val="D972A0C6"/>
-    <w:lvl w:ilvl="0" w:tplc="4F34FDC8">
+    <w:tmpl w:val="DDE4FD3E"/>
+    <w:lvl w:ilvl="0" w:tplc="C94CE758">
       <w:start w:val="1"/>
       <w:numFmt w:val="decimal"/>
       <w:pStyle w:val="TE-LegendaFigura"/>
@@ -14935,6 +14772,12 @@
     </w:lvlOverride>
   </w:num>
   <w:num w:numId="49">
+    <w:abstractNumId w:val="22"/>
+    <w:lvlOverride w:ilvl="0">
+      <w:startOverride w:val="1"/>
+    </w:lvlOverride>
+  </w:num>
+  <w:num w:numId="50">
     <w:abstractNumId w:val="22"/>
     <w:lvlOverride w:ilvl="0">
       <w:startOverride w:val="1"/>

</xml_diff>

<commit_message>
Adição do "adicionar lista de produtos", remoção de capítulos e alguns ajustes.
</commit_message>
<xml_diff>
--- a/Documents/Projeto de desenvolvimento de sistemas.docx
+++ b/Documents/Projeto de desenvolvimento de sistemas.docx
@@ -1412,16 +1412,16 @@
       <w:pPr>
         <w:pStyle w:val="T1-TituloPrimario"/>
       </w:pPr>
-      <w:bookmarkStart w:id="9" w:name="_Toc527721613"/>
-      <w:bookmarkStart w:id="10" w:name="_Toc527793652"/>
-      <w:bookmarkStart w:id="11" w:name="_Toc527795385"/>
-      <w:bookmarkStart w:id="12" w:name="_Toc527798495"/>
-      <w:bookmarkStart w:id="13" w:name="_Toc44072677"/>
+      <w:bookmarkStart w:id="9" w:name="_Toc44072677"/>
+      <w:bookmarkStart w:id="10" w:name="_Toc527721613"/>
+      <w:bookmarkStart w:id="11" w:name="_Toc527793652"/>
+      <w:bookmarkStart w:id="12" w:name="_Toc527795385"/>
+      <w:bookmarkStart w:id="13" w:name="_Toc527798495"/>
       <w:r>
         <w:lastRenderedPageBreak/>
         <w:t>REgra de negócio</w:t>
       </w:r>
-      <w:bookmarkEnd w:id="13"/>
+      <w:bookmarkEnd w:id="9"/>
     </w:p>
     <w:p>
       <w:pPr>
@@ -6237,10 +6237,10 @@
         <w:pStyle w:val="T1-TituloPrimario"/>
       </w:pPr>
       <w:bookmarkStart w:id="18" w:name="_Toc44072681"/>
-      <w:bookmarkEnd w:id="9"/>
       <w:bookmarkEnd w:id="10"/>
       <w:bookmarkEnd w:id="11"/>
       <w:bookmarkEnd w:id="12"/>
+      <w:bookmarkEnd w:id="13"/>
       <w:r>
         <w:lastRenderedPageBreak/>
         <w:t>Desenvolvimento</w:t>
@@ -6533,42 +6533,38 @@
       <w:pPr>
         <w:pStyle w:val="TE-Normal"/>
         <w:rPr>
+          <w:szCs w:val="26"/>
+        </w:rPr>
+      </w:pPr>
+      <w:r>
+        <w:rPr>
+          <w:szCs w:val="26"/>
+        </w:rPr>
+        <w:t xml:space="preserve">Assim que foi selecionado, pede para dar continuidade com a criação, depois que escolheu o tipo do projeto, ele mostra na tela como confirmação se é esse o projeto a ser criado, com ele, mostra qual linguagem ele suporta, onde vai ser aplicado e qual o sistema operacional que vai suporta-lo. </w:t>
+      </w:r>
+    </w:p>
+    <w:p>
+      <w:pPr>
+        <w:pStyle w:val="TE-Normal"/>
+        <w:rPr>
+          <w:szCs w:val="26"/>
+        </w:rPr>
+      </w:pPr>
+      <w:r>
+        <w:rPr>
+          <w:szCs w:val="26"/>
+        </w:rPr>
+        <w:t>Abaixo pede para colocar o nome do projeto, em seguida o local onde o repositório do arquivo deve ficar, o nome da solução, significa que ele é um container para um ou mais projetos no Visual Studio, e por fim qual a versão do .NET Framework que vai ser utilizado, e com isso com o botão “criar” ele fez um novo projeto para trabalhar.</w:t>
+      </w:r>
+    </w:p>
+    <w:p>
+      <w:pPr>
+        <w:pStyle w:val="TE-Normal"/>
+        <w:rPr>
           <w:sz w:val="24"/>
           <w:szCs w:val="24"/>
         </w:rPr>
       </w:pPr>
-      <w:r>
-        <w:rPr>
-          <w:sz w:val="24"/>
-          <w:szCs w:val="24"/>
-        </w:rPr>
-        <w:t xml:space="preserve">Assim que foi selecionado, pede para dar continuidade com a criação, depois que escolheu o tipo do projeto, ele mostra na tela como confirmação se é esse o projeto a ser criado, com ele, mostra qual linguagem ele suporta, onde vai ser aplicado e qual o sistema operacional que vai suporta-lo. </w:t>
-      </w:r>
-    </w:p>
-    <w:p>
-      <w:pPr>
-        <w:pStyle w:val="TE-Normal"/>
-        <w:rPr>
-          <w:sz w:val="24"/>
-          <w:szCs w:val="24"/>
-        </w:rPr>
-      </w:pPr>
-      <w:r>
-        <w:rPr>
-          <w:sz w:val="24"/>
-          <w:szCs w:val="24"/>
-        </w:rPr>
-        <w:t>Abaixo pede para colocar o nome do projeto, em seguida o local onde o repositório do arquivo deve ficar, o nome da solução, significa que ele é um container para um ou mais projetos no Visual Studio, e por fim qual a versão do .NET Framework que vai ser utilizado, e com isso com o botão “criar” ele fez um novo projeto para trabalhar.</w:t>
-      </w:r>
-    </w:p>
-    <w:p>
-      <w:pPr>
-        <w:pStyle w:val="TE-Normal"/>
-        <w:rPr>
-          <w:sz w:val="24"/>
-          <w:szCs w:val="24"/>
-        </w:rPr>
-      </w:pPr>
     </w:p>
     <w:p>
       <w:pPr>
@@ -6586,7 +6582,6 @@
         <w:rPr>
           <w:noProof/>
         </w:rPr>
-        <w:lastRenderedPageBreak/>
         <w:drawing>
           <wp:inline distT="0" distB="0" distL="0" distR="0" wp14:anchorId="7D36188E" wp14:editId="73E0D0D2">
             <wp:extent cx="5139693" cy="3381154"/>
@@ -6676,6 +6671,7 @@
         <w:rPr>
           <w:noProof/>
         </w:rPr>
+        <w:lastRenderedPageBreak/>
         <w:drawing>
           <wp:inline distT="0" distB="0" distL="0" distR="0" wp14:anchorId="460A270A" wp14:editId="3725B3DB">
             <wp:extent cx="5248408" cy="3529090"/>
@@ -6747,35 +6743,35 @@
       </w:pPr>
       <w:bookmarkStart w:id="20" w:name="_Toc44072683"/>
       <w:r>
+        <w:t>Criando os projetos</w:t>
+      </w:r>
+      <w:bookmarkEnd w:id="20"/>
+    </w:p>
+    <w:p>
+      <w:pPr>
+        <w:pStyle w:val="TE-Normal"/>
+      </w:pPr>
+      <w:r>
+        <w:t>Para criar novos projetos dento da solução feita, deve-se ir no nome da solução dentro do gerenciador de soluções e dentro dele tem o nome da solução e o números de projetos que tem dentro dela, para adicionar um novo deve-se clicar o botão direito, ir em adicionar e pro fim no “Novo projeto...”.</w:t>
+      </w:r>
+    </w:p>
+    <w:p>
+      <w:pPr>
+        <w:pStyle w:val="TE-LegendaFigura"/>
+      </w:pPr>
+      <w:r>
+        <w:t>Adicionado um projeto no gerenciador de soluções</w:t>
+      </w:r>
+    </w:p>
+    <w:p>
+      <w:pPr>
+        <w:pStyle w:val="TE-Figura"/>
+      </w:pPr>
+      <w:r>
+        <w:rPr>
+          <w:noProof/>
+        </w:rPr>
         <w:lastRenderedPageBreak/>
-        <w:t>Criando os projetos</w:t>
-      </w:r>
-      <w:bookmarkEnd w:id="20"/>
-    </w:p>
-    <w:p>
-      <w:pPr>
-        <w:pStyle w:val="TE-Normal"/>
-      </w:pPr>
-      <w:r>
-        <w:t>Para criar novos projetos dento da solução feita, deve-se ir no nome da solução dentro do gerenciador de soluções e dentro dele tem o nome da solução e o números de projetos que tem dentro dela, para adicionar um novo deve-se clicar o botão direito, ir em adicionar e pro fim no “Novo projeto...”.</w:t>
-      </w:r>
-    </w:p>
-    <w:p>
-      <w:pPr>
-        <w:pStyle w:val="TE-LegendaFigura"/>
-      </w:pPr>
-      <w:r>
-        <w:t>Adicionado um projeto no gerenciador de soluções</w:t>
-      </w:r>
-    </w:p>
-    <w:p>
-      <w:pPr>
-        <w:pStyle w:val="TE-Figura"/>
-      </w:pPr>
-      <w:r>
-        <w:rPr>
-          <w:noProof/>
-        </w:rPr>
         <w:drawing>
           <wp:inline distT="0" distB="0" distL="0" distR="0" wp14:anchorId="19CBED2C" wp14:editId="125F2FC8">
             <wp:extent cx="5762625" cy="3867150"/>
@@ -6911,43 +6907,40 @@
         <w:t>FIGURA</w:t>
       </w:r>
       <w:r>
-        <w:t xml:space="preserve"> 19, ela segue o mesmo caminho para criar uma pasta ao invés de um novo </w:t>
-      </w:r>
-      <w:r>
+        <w:t xml:space="preserve"> 19, ela segue o mesmo caminho para criar uma pasta ao invés de um novo projeto, é selecionado “Nova Pasta Solução”. </w:t>
+      </w:r>
+    </w:p>
+    <w:p>
+      <w:pPr>
+        <w:pStyle w:val="TE-Normal"/>
+      </w:pPr>
+      <w:r>
+        <w:t xml:space="preserve">Dentro da solução ListaCompras tem 3 classes sendo cada uma separada em 3 pastas, sendo elas, "1.Apresentação" com a função </w:t>
+      </w:r>
+      <w:r>
+        <w:t>de ser o</w:t>
+      </w:r>
+      <w:r>
+        <w:t xml:space="preserve"> ponto de entrada principal para a aplicação, "2.Domínio" dentro dela vai ficar as classes e a conexão para o SQL SERVER, o "3.Acesso a dados"  nessa pasta terá o acesso aos dados de conexão ao banco de dados.</w:t>
+      </w:r>
+    </w:p>
+    <w:p>
+      <w:pPr>
+        <w:pStyle w:val="TE-LegendaFigura"/>
+      </w:pPr>
+      <w:r>
+        <w:t>O uso da criação de pastas.</w:t>
+      </w:r>
+    </w:p>
+    <w:p>
+      <w:pPr>
+        <w:pStyle w:val="TE-Figura"/>
+      </w:pPr>
+      <w:r>
+        <w:rPr>
+          <w:noProof/>
+        </w:rPr>
         <w:lastRenderedPageBreak/>
-        <w:t xml:space="preserve">projeto, é selecionado “Nova Pasta Solução”. </w:t>
-      </w:r>
-    </w:p>
-    <w:p>
-      <w:pPr>
-        <w:pStyle w:val="TE-Normal"/>
-      </w:pPr>
-      <w:r>
-        <w:t xml:space="preserve">Dentro da solução ListaCompras tem 3 classes sendo cada uma separada em 3 pastas, sendo elas, "1.Apresentação" com a função </w:t>
-      </w:r>
-      <w:r>
-        <w:t>de ser o</w:t>
-      </w:r>
-      <w:r>
-        <w:t xml:space="preserve"> ponto de entrada principal para a aplicação, "2.Domínio" dentro dela vai ficar as classes e a conexão para o SQL SERVER, o "3.Acesso a dados"  nessa pasta terá o acesso aos dados de conexão ao banco de dados.</w:t>
-      </w:r>
-    </w:p>
-    <w:p>
-      <w:pPr>
-        <w:pStyle w:val="TE-LegendaFigura"/>
-      </w:pPr>
-      <w:r>
-        <w:t>O uso da criação de pastas.</w:t>
-      </w:r>
-    </w:p>
-    <w:p>
-      <w:pPr>
-        <w:pStyle w:val="TE-Figura"/>
-      </w:pPr>
-      <w:r>
-        <w:rPr>
-          <w:noProof/>
-        </w:rPr>
         <w:drawing>
           <wp:inline distT="0" distB="0" distL="0" distR="0" wp14:anchorId="1A353479" wp14:editId="2FB81445">
             <wp:extent cx="3219450" cy="2847975"/>
@@ -7062,18 +7055,18 @@
         <w:pStyle w:val="TE-LegendaFigura"/>
       </w:pPr>
       <w:r>
+        <w:t>Tabela Produto</w:t>
+      </w:r>
+    </w:p>
+    <w:p>
+      <w:pPr>
+        <w:pStyle w:val="TE-Figura"/>
+      </w:pPr>
+      <w:r>
+        <w:rPr>
+          <w:noProof/>
+        </w:rPr>
         <w:lastRenderedPageBreak/>
-        <w:t>Tabela Produto</w:t>
-      </w:r>
-    </w:p>
-    <w:p>
-      <w:pPr>
-        <w:pStyle w:val="TE-Figura"/>
-      </w:pPr>
-      <w:r>
-        <w:rPr>
-          <w:noProof/>
-        </w:rPr>
         <w:drawing>
           <wp:inline distT="0" distB="0" distL="0" distR="0" wp14:anchorId="7107385A" wp14:editId="5767915A">
             <wp:extent cx="5429250" cy="5411302"/>
@@ -7206,21 +7199,21 @@
         <w:pStyle w:val="TE-LegendaFigura"/>
       </w:pPr>
       <w:r>
+        <w:t>Tabela</w:t>
+      </w:r>
+      <w:r>
+        <w:t xml:space="preserve"> “Lista de compras”.</w:t>
+      </w:r>
+    </w:p>
+    <w:p>
+      <w:pPr>
+        <w:pStyle w:val="TE-Figura"/>
+      </w:pPr>
+      <w:r>
+        <w:rPr>
+          <w:noProof/>
+        </w:rPr>
         <w:lastRenderedPageBreak/>
-        <w:t>Tabela</w:t>
-      </w:r>
-      <w:r>
-        <w:t xml:space="preserve"> “Lista de compras”.</w:t>
-      </w:r>
-    </w:p>
-    <w:p>
-      <w:pPr>
-        <w:pStyle w:val="TE-Figura"/>
-      </w:pPr>
-      <w:r>
-        <w:rPr>
-          <w:noProof/>
-        </w:rPr>
         <w:drawing>
           <wp:inline distT="0" distB="0" distL="0" distR="0" wp14:anchorId="670F08D9" wp14:editId="36C018F4">
             <wp:extent cx="5753100" cy="3962400"/>
@@ -7290,254 +7283,55 @@
       <w:pPr>
         <w:pStyle w:val="T2-TituloSecundario"/>
       </w:pPr>
-      <w:bookmarkStart w:id="23" w:name="_Toc44072686"/>
-      <w:r>
-        <w:t>Criando</w:t>
-      </w:r>
-      <w:r>
-        <w:t xml:space="preserve"> um teste em uma</w:t>
-      </w:r>
-      <w:r>
-        <w:t xml:space="preserve"> classe de acesso a dados (DAO)</w:t>
+      <w:bookmarkStart w:id="23" w:name="_Toc44072687"/>
+      <w:r>
+        <w:rPr>
+          <w:noProof/>
+        </w:rPr>
+        <w:t>Criando uma base de dados no SQL Management Studio</w:t>
       </w:r>
       <w:bookmarkEnd w:id="23"/>
     </w:p>
     <w:p>
       <w:pPr>
         <w:pStyle w:val="TE-Normal"/>
-      </w:pPr>
-      <w:r>
-        <w:t>No projeto de banco de dados vai ser colocado um "DAO" para cada classe que vai ter, sendo assim são duas no projeto "</w:t>
-      </w:r>
-      <w:proofErr w:type="spellStart"/>
-      <w:r>
-        <w:t>produto.DAO</w:t>
-      </w:r>
-      <w:proofErr w:type="spellEnd"/>
-      <w:r>
-        <w:t>" e "</w:t>
-      </w:r>
-      <w:proofErr w:type="spellStart"/>
-      <w:r>
-        <w:t>lista_produto.DAO</w:t>
-      </w:r>
-      <w:proofErr w:type="spellEnd"/>
-      <w:r>
-        <w:t xml:space="preserve">". O2 produto DAO, é responsável por abrir e fechar conexão com o banco de dados, onde vai ter as “Queue&lt;T&gt;” que vai fazer a comunicação com o banco de dados e fazer inserção, conexão e afins. </w:t>
-      </w:r>
-      <w:r>
-        <w:tab/>
-      </w:r>
-    </w:p>
-    <w:p>
-      <w:pPr>
-        <w:pStyle w:val="TE-Normal"/>
-      </w:pPr>
-      <w:r>
-        <w:t xml:space="preserve">- O </w:t>
-      </w:r>
-      <w:proofErr w:type="gramStart"/>
-      <w:r>
-        <w:t>“.dao</w:t>
-      </w:r>
-      <w:proofErr w:type="gramEnd"/>
-      <w:r>
-        <w:t xml:space="preserve">" é uma dll de banco de dados que faz comunicação da classe domínio com as tabelas do banco de dados, com isso ele vai fazer o gerenciamento da tela de interface. </w:t>
-      </w:r>
-    </w:p>
-    <w:p>
-      <w:pPr>
-        <w:pStyle w:val="TE-Normal"/>
-      </w:pPr>
-      <w:r>
-        <w:t xml:space="preserve">Para fazer a conexão é usado o </w:t>
-      </w:r>
-      <w:r>
-        <w:t>“</w:t>
-      </w:r>
-      <w:r>
-        <w:t>SqlConnection</w:t>
-      </w:r>
-      <w:r>
-        <w:t>”</w:t>
-      </w:r>
-      <w:r>
-        <w:t>, que representa uma conexão ao banco de dados do SQL Server, com um sistema de banco de dados cliente/servidor, é equivalente a uma conexão de rede com o servidor.</w:t>
-      </w:r>
+        <w:rPr>
+          <w:szCs w:val="26"/>
+        </w:rPr>
+      </w:pPr>
+      <w:r>
+        <w:rPr>
+          <w:szCs w:val="26"/>
+        </w:rPr>
+        <w:t>O SSMS (SQL Server Management Studio), é um ambiente integrado feito para gerenciar seja qual for a infraestrutura SQL. O uso dele tem como função de acessar, configurar, gerenciar, desenvolver, administrar todos os componentes e fornecer um grupo de ferramentas gráficas para proporcionar o acesso ao SQL Server.</w:t>
+      </w:r>
+    </w:p>
+    <w:p>
+      <w:pPr>
+        <w:pStyle w:val="TE-Normal"/>
+        <w:rPr>
+          <w:szCs w:val="26"/>
+        </w:rPr>
+      </w:pPr>
     </w:p>
     <w:p>
       <w:pPr>
         <w:pStyle w:val="TE-LegendaFigura"/>
       </w:pPr>
       <w:r>
+        <w:t>Tela Principal do SSMS</w:t>
+      </w:r>
+    </w:p>
+    <w:p>
+      <w:pPr>
+        <w:pStyle w:val="TE-Figura"/>
+      </w:pPr>
+      <w:r>
+        <w:rPr>
+          <w:noProof/>
+          <w:lang w:val="en"/>
+        </w:rPr>
         <w:lastRenderedPageBreak/>
-        <w:t>Aplicação do SqlConnection no Visual Studio</w:t>
-      </w:r>
-    </w:p>
-    <w:p>
-      <w:pPr>
-        <w:pStyle w:val="TE-Figura"/>
-      </w:pPr>
-      <w:r>
-        <w:rPr>
-          <w:noProof/>
-        </w:rPr>
-        <w:drawing>
-          <wp:inline distT="0" distB="0" distL="0" distR="0" wp14:anchorId="029C7BE9" wp14:editId="19E31231">
-            <wp:extent cx="5477749" cy="3629025"/>
-            <wp:effectExtent l="0" t="0" r="8890" b="0"/>
-            <wp:docPr id="7" name="Imagem 7"/>
-            <wp:cNvGraphicFramePr>
-              <a:graphicFrameLocks xmlns:a="http://schemas.openxmlformats.org/drawingml/2006/main" noChangeAspect="1"/>
-            </wp:cNvGraphicFramePr>
-            <a:graphic xmlns:a="http://schemas.openxmlformats.org/drawingml/2006/main">
-              <a:graphicData uri="http://schemas.openxmlformats.org/drawingml/2006/picture">
-                <pic:pic xmlns:pic="http://schemas.openxmlformats.org/drawingml/2006/picture">
-                  <pic:nvPicPr>
-                    <pic:cNvPr id="0" name="Picture 3"/>
-                    <pic:cNvPicPr>
-                      <a:picLocks noChangeAspect="1" noChangeArrowheads="1"/>
-                    </pic:cNvPicPr>
-                  </pic:nvPicPr>
-                  <pic:blipFill>
-                    <a:blip r:embed="rId33">
-                      <a:extLst>
-                        <a:ext uri="{28A0092B-C50C-407E-A947-70E740481C1C}">
-                          <a14:useLocalDpi xmlns:a14="http://schemas.microsoft.com/office/drawing/2010/main" val="0"/>
-                        </a:ext>
-                      </a:extLst>
-                    </a:blip>
-                    <a:srcRect/>
-                    <a:stretch>
-                      <a:fillRect/>
-                    </a:stretch>
-                  </pic:blipFill>
-                  <pic:spPr bwMode="auto">
-                    <a:xfrm>
-                      <a:off x="0" y="0"/>
-                      <a:ext cx="5529879" cy="3663561"/>
-                    </a:xfrm>
-                    <a:prstGeom prst="rect">
-                      <a:avLst/>
-                    </a:prstGeom>
-                    <a:noFill/>
-                    <a:ln>
-                      <a:noFill/>
-                    </a:ln>
-                  </pic:spPr>
-                </pic:pic>
-              </a:graphicData>
-            </a:graphic>
-          </wp:inline>
-        </w:drawing>
-      </w:r>
-    </w:p>
-    <w:p>
-      <w:pPr>
-        <w:pStyle w:val="TE-Normal"/>
-        <w:jc w:val="center"/>
-      </w:pPr>
-      <w:r>
-        <w:rPr>
-          <w:lang w:val="pt-PT"/>
-        </w:rPr>
-        <w:t>Fonte</w:t>
-      </w:r>
-      <w:r>
-        <w:t>: Autor próprio</w:t>
-      </w:r>
-    </w:p>
-    <w:p>
-      <w:pPr>
-        <w:pStyle w:val="TE-Normal"/>
-      </w:pPr>
-    </w:p>
-    <w:p>
-      <w:pPr>
-        <w:pStyle w:val="TE-Normal"/>
-      </w:pPr>
-      <w:r>
-        <w:t>Em seguida é necessário um Connection String para fazer a cadeia de conexão com o banco de dados, nesse caso irá ser usado uma conexão via SSMS, com ele tem que colocar o nome do servidor, o nome do banco de dados, o nome do usuário e a senha</w:t>
-      </w:r>
-      <w:r>
-        <w:t>.</w:t>
-      </w:r>
-    </w:p>
-    <w:p>
-      <w:pPr>
-        <w:pStyle w:val="TE-Normal"/>
-      </w:pPr>
-      <w:r>
-        <w:t xml:space="preserve">Para ele abrir uma conexão se usa o comando </w:t>
-      </w:r>
-      <w:proofErr w:type="gramStart"/>
-      <w:r>
-        <w:t>“.Open</w:t>
-      </w:r>
-      <w:proofErr w:type="gramEnd"/>
-      <w:r>
-        <w:t>();” com isso ele vai abrir conexão para acessar o SSMS e o banco de dados</w:t>
-      </w:r>
-      <w:r>
-        <w:t xml:space="preserve"> </w:t>
-      </w:r>
-      <w:r>
-        <w:t>atribuídos.</w:t>
-      </w:r>
-    </w:p>
-    <w:p>
-      <w:pPr>
-        <w:pStyle w:val="T2-TituloSecundario"/>
-      </w:pPr>
-      <w:bookmarkStart w:id="24" w:name="_Toc44072687"/>
-      <w:r>
-        <w:rPr>
-          <w:noProof/>
-        </w:rPr>
-        <w:t>Criando uma base de dados no SQL Management Studio</w:t>
-      </w:r>
-      <w:bookmarkEnd w:id="24"/>
-    </w:p>
-    <w:p>
-      <w:pPr>
-        <w:pStyle w:val="TE-Normal"/>
-        <w:rPr>
-          <w:szCs w:val="26"/>
-        </w:rPr>
-      </w:pPr>
-      <w:r>
-        <w:rPr>
-          <w:szCs w:val="26"/>
-        </w:rPr>
-        <w:t>O SSMS (SQL Server Management Studio), é um ambiente integrado feito para gerenciar seja qual for a infraestrutura SQL. O uso dele tem como função de acessar, configurar, gerenciar, desenvolver, administrar todos os componentes e fornecer um grupo de ferramentas gráficas para proporcionar o acesso ao SQL Server.</w:t>
-      </w:r>
-    </w:p>
-    <w:p>
-      <w:pPr>
-        <w:pStyle w:val="TE-Normal"/>
-        <w:rPr>
-          <w:szCs w:val="26"/>
-        </w:rPr>
-      </w:pPr>
-    </w:p>
-    <w:p>
-      <w:pPr>
-        <w:pStyle w:val="TE-LegendaFigura"/>
-      </w:pPr>
-      <w:r>
-        <w:lastRenderedPageBreak/>
-        <w:t>Tela Principal do SSMS</w:t>
-      </w:r>
-    </w:p>
-    <w:p>
-      <w:pPr>
-        <w:pStyle w:val="TE-Figura"/>
-      </w:pPr>
-      <w:r>
-        <w:rPr>
-          <w:noProof/>
-          <w:lang w:val="en"/>
-        </w:rPr>
         <w:drawing>
           <wp:inline distT="0" distB="0" distL="0" distR="0" wp14:anchorId="71FF166C" wp14:editId="1DEC216C">
             <wp:extent cx="4857750" cy="4724400"/>
@@ -7556,7 +7350,7 @@
                     </pic:cNvPicPr>
                   </pic:nvPicPr>
                   <pic:blipFill>
-                    <a:blip r:embed="rId34">
+                    <a:blip r:embed="rId33">
                       <a:extLst>
                         <a:ext uri="{28A0092B-C50C-407E-A947-70E740481C1C}">
                           <a14:useLocalDpi xmlns:a14="http://schemas.microsoft.com/office/drawing/2010/main" val="0"/>
@@ -7654,7 +7448,7 @@
                     </pic:cNvPicPr>
                   </pic:nvPicPr>
                   <pic:blipFill>
-                    <a:blip r:embed="rId35">
+                    <a:blip r:embed="rId34">
                       <a:extLst>
                         <a:ext uri="{28A0092B-C50C-407E-A947-70E740481C1C}">
                           <a14:useLocalDpi xmlns:a14="http://schemas.microsoft.com/office/drawing/2010/main" val="0"/>
@@ -7695,18 +7489,18 @@
         <w:rPr>
           <w:lang w:val="pt-PT"/>
         </w:rPr>
+        <w:t>Fonte</w:t>
+      </w:r>
+      <w:r>
+        <w:t>: Autor próprio</w:t>
+      </w:r>
+    </w:p>
+    <w:p>
+      <w:pPr>
+        <w:pStyle w:val="TE-Normal"/>
+      </w:pPr>
+      <w:r>
         <w:lastRenderedPageBreak/>
-        <w:t>Fonte</w:t>
-      </w:r>
-      <w:r>
-        <w:t>: Autor próprio</w:t>
-      </w:r>
-    </w:p>
-    <w:p>
-      <w:pPr>
-        <w:pStyle w:val="TE-Normal"/>
-      </w:pPr>
-      <w:r>
         <w:t>Com o acesso do banco de dados via Windows, é necessário ativar para que ele aceite autenticações via SQL</w:t>
       </w:r>
       <w:r>
@@ -7747,7 +7541,7 @@
                     </pic:cNvPicPr>
                   </pic:nvPicPr>
                   <pic:blipFill>
-                    <a:blip r:embed="rId36">
+                    <a:blip r:embed="rId35">
                       <a:extLst>
                         <a:ext uri="{28A0092B-C50C-407E-A947-70E740481C1C}">
                           <a14:useLocalDpi xmlns:a14="http://schemas.microsoft.com/office/drawing/2010/main" val="0"/>
@@ -7840,18 +7634,18 @@
         <w:pStyle w:val="TE-LegendaFigura"/>
       </w:pPr>
       <w:r>
+        <w:t>Mudando o modo de autenticação no SSMS</w:t>
+      </w:r>
+    </w:p>
+    <w:p>
+      <w:pPr>
+        <w:pStyle w:val="TE-Figura"/>
+      </w:pPr>
+      <w:r>
+        <w:rPr>
+          <w:noProof/>
+        </w:rPr>
         <w:lastRenderedPageBreak/>
-        <w:t>Mudando o modo de autenticação no SSMS</w:t>
-      </w:r>
-    </w:p>
-    <w:p>
-      <w:pPr>
-        <w:pStyle w:val="TE-Figura"/>
-      </w:pPr>
-      <w:r>
-        <w:rPr>
-          <w:noProof/>
-        </w:rPr>
         <w:drawing>
           <wp:inline distT="0" distB="0" distL="0" distR="0" wp14:anchorId="391AA0F0" wp14:editId="18FAC8EE">
             <wp:extent cx="5762625" cy="5400675"/>
@@ -7870,7 +7664,7 @@
                     </pic:cNvPicPr>
                   </pic:nvPicPr>
                   <pic:blipFill>
-                    <a:blip r:embed="rId37">
+                    <a:blip r:embed="rId36">
                       <a:extLst>
                         <a:ext uri="{28A0092B-C50C-407E-A947-70E740481C1C}">
                           <a14:useLocalDpi xmlns:a14="http://schemas.microsoft.com/office/drawing/2010/main" val="0"/>
@@ -7971,7 +7765,7 @@
                     </pic:cNvPicPr>
                   </pic:nvPicPr>
                   <pic:blipFill>
-                    <a:blip r:embed="rId38">
+                    <a:blip r:embed="rId37">
                       <a:extLst>
                         <a:ext uri="{28A0092B-C50C-407E-A947-70E740481C1C}">
                           <a14:useLocalDpi xmlns:a14="http://schemas.microsoft.com/office/drawing/2010/main" val="0"/>
@@ -8105,7 +7899,7 @@
                     </pic:cNvPicPr>
                   </pic:nvPicPr>
                   <pic:blipFill>
-                    <a:blip r:embed="rId39">
+                    <a:blip r:embed="rId38">
                       <a:extLst>
                         <a:ext uri="{28A0092B-C50C-407E-A947-70E740481C1C}">
                           <a14:useLocalDpi xmlns:a14="http://schemas.microsoft.com/office/drawing/2010/main" val="0"/>
@@ -8195,7 +7989,7 @@
                     </pic:cNvPicPr>
                   </pic:nvPicPr>
                   <pic:blipFill>
-                    <a:blip r:embed="rId40">
+                    <a:blip r:embed="rId39">
                       <a:extLst>
                         <a:ext uri="{28A0092B-C50C-407E-A947-70E740481C1C}">
                           <a14:useLocalDpi xmlns:a14="http://schemas.microsoft.com/office/drawing/2010/main" val="0"/>
@@ -8246,7 +8040,7 @@
       <w:pPr>
         <w:pStyle w:val="T1-TituloPrimario"/>
       </w:pPr>
-      <w:bookmarkStart w:id="25" w:name="_Toc44072688"/>
+      <w:bookmarkStart w:id="24" w:name="_Toc44072688"/>
       <w:r>
         <w:lastRenderedPageBreak/>
         <w:t>adicionando um produto</w:t>
@@ -8254,7 +8048,7 @@
       <w:r>
         <w:t xml:space="preserve"> no banco de dados</w:t>
       </w:r>
-      <w:bookmarkEnd w:id="25"/>
+      <w:bookmarkEnd w:id="24"/>
     </w:p>
     <w:p>
       <w:pPr>
@@ -8366,7 +8160,7 @@
                     </pic:cNvPicPr>
                   </pic:nvPicPr>
                   <pic:blipFill>
-                    <a:blip r:embed="rId41">
+                    <a:blip r:embed="rId40">
                       <a:extLst>
                         <a:ext uri="{28A0092B-C50C-407E-A947-70E740481C1C}">
                           <a14:useLocalDpi xmlns:a14="http://schemas.microsoft.com/office/drawing/2010/main" val="0"/>
@@ -8454,26 +8248,6 @@
     </w:p>
     <w:p>
       <w:pPr>
-        <w:pStyle w:val="TE-Normal"/>
-      </w:pPr>
-    </w:p>
-    <w:p>
-      <w:pPr>
-        <w:pStyle w:val="TE-Normal"/>
-      </w:pPr>
-    </w:p>
-    <w:p>
-      <w:pPr>
-        <w:pStyle w:val="TE-Normal"/>
-      </w:pPr>
-    </w:p>
-    <w:p>
-      <w:pPr>
-        <w:pStyle w:val="TE-Normal"/>
-      </w:pPr>
-    </w:p>
-    <w:p>
-      <w:pPr>
         <w:pStyle w:val="TE-LegendaFigura"/>
       </w:pPr>
       <w:r>
@@ -8510,7 +8284,7 @@
                     </pic:cNvPicPr>
                   </pic:nvPicPr>
                   <pic:blipFill>
-                    <a:blip r:embed="rId42">
+                    <a:blip r:embed="rId41">
                       <a:extLst>
                         <a:ext uri="{28A0092B-C50C-407E-A947-70E740481C1C}">
                           <a14:useLocalDpi xmlns:a14="http://schemas.microsoft.com/office/drawing/2010/main" val="0"/>
@@ -8738,7 +8512,7 @@
                     </pic:cNvPicPr>
                   </pic:nvPicPr>
                   <pic:blipFill>
-                    <a:blip r:embed="rId43">
+                    <a:blip r:embed="rId42">
                       <a:extLst>
                         <a:ext uri="{28A0092B-C50C-407E-A947-70E740481C1C}">
                           <a14:useLocalDpi xmlns:a14="http://schemas.microsoft.com/office/drawing/2010/main" val="0"/>
@@ -8874,7 +8648,7 @@
                     </pic:cNvPicPr>
                   </pic:nvPicPr>
                   <pic:blipFill>
-                    <a:blip r:embed="rId44">
+                    <a:blip r:embed="rId43">
                       <a:extLst>
                         <a:ext uri="{28A0092B-C50C-407E-A947-70E740481C1C}">
                           <a14:useLocalDpi xmlns:a14="http://schemas.microsoft.com/office/drawing/2010/main" val="0"/>
@@ -8924,244 +8698,18 @@
     </w:p>
     <w:p>
       <w:pPr>
+        <w:pStyle w:val="TE-Normal"/>
+        <w:jc w:val="center"/>
+      </w:pPr>
+    </w:p>
+    <w:p>
+      <w:pPr>
         <w:pStyle w:val="T2-TituloSecundario"/>
         <w:rPr>
           <w:lang w:val="pt"/>
         </w:rPr>
       </w:pPr>
-      <w:bookmarkStart w:id="26" w:name="_Toc44072689"/>
-      <w:r>
-        <w:rPr>
-          <w:lang w:val="pt"/>
-        </w:rPr>
-        <w:t>Adicionando uma lista no Banco de dados</w:t>
-      </w:r>
-      <w:bookmarkEnd w:id="26"/>
-    </w:p>
-    <w:p>
-      <w:pPr>
-        <w:pStyle w:val="TE-Normal"/>
-        <w:rPr>
-          <w:lang w:val="pt"/>
-        </w:rPr>
-      </w:pPr>
-      <w:r>
-        <w:rPr>
-          <w:lang w:val="pt"/>
-        </w:rPr>
-        <w:t>A</w:t>
-      </w:r>
-      <w:r>
-        <w:rPr>
-          <w:lang w:val="pt"/>
-        </w:rPr>
-        <w:t xml:space="preserve"> primeira coisa a ser colocada para adicionar o produto é necessário que abra a conexão para que pegue os dados que o cliente inseriu na tela de interface do programa para se comunicar com o banco de dados.</w:t>
-      </w:r>
-    </w:p>
-    <w:p>
-      <w:pPr>
-        <w:pStyle w:val="TE-Normal"/>
-        <w:rPr>
-          <w:lang w:val="pt"/>
-        </w:rPr>
-      </w:pPr>
-      <w:r>
-        <w:rPr>
-          <w:lang w:val="pt"/>
-        </w:rPr>
-        <w:t xml:space="preserve"> </w:t>
-      </w:r>
-      <w:r>
-        <w:rPr>
-          <w:lang w:val="pt"/>
-        </w:rPr>
-        <w:t xml:space="preserve">Em questão de </w:t>
-      </w:r>
-      <w:r>
-        <w:rPr>
-          <w:lang w:val="pt"/>
-        </w:rPr>
-        <w:t xml:space="preserve"> começar a trabalhar com essa parte é adicionado o</w:t>
-      </w:r>
-      <w:r>
-        <w:rPr>
-          <w:lang w:val="pt"/>
-        </w:rPr>
-        <w:t xml:space="preserve"> comando</w:t>
-      </w:r>
-      <w:r>
-        <w:rPr>
-          <w:lang w:val="pt"/>
-        </w:rPr>
-        <w:t xml:space="preserve"> </w:t>
-      </w:r>
-      <w:r>
-        <w:rPr>
-          <w:lang w:val="pt"/>
-        </w:rPr>
-        <w:t>SqlC</w:t>
-      </w:r>
-      <w:r>
-        <w:rPr>
-          <w:lang w:val="pt"/>
-        </w:rPr>
-        <w:t>ommand</w:t>
-      </w:r>
-      <w:r>
-        <w:rPr>
-          <w:lang w:val="pt"/>
-        </w:rPr>
-        <w:t>,</w:t>
-      </w:r>
-      <w:r>
-        <w:rPr>
-          <w:lang w:val="pt"/>
-        </w:rPr>
-        <w:t xml:space="preserve"> que serve para criar os comandos</w:t>
-      </w:r>
-      <w:r>
-        <w:rPr>
-          <w:lang w:val="pt"/>
-        </w:rPr>
-        <w:t xml:space="preserve"> </w:t>
-      </w:r>
-      <w:r>
-        <w:rPr>
-          <w:lang w:val="pt"/>
-        </w:rPr>
-        <w:t xml:space="preserve">(private SqlCommand _comando;) e um objeto que trabalhe com ele, para abrir tem colocar a conexão que está sendo trabalhada para informar que o comando que </w:t>
-      </w:r>
-      <w:r>
-        <w:rPr>
-          <w:lang w:val="pt"/>
-        </w:rPr>
-        <w:t>se situa-se</w:t>
-      </w:r>
-      <w:r>
-        <w:rPr>
-          <w:lang w:val="pt"/>
-        </w:rPr>
-        <w:t xml:space="preserve"> sendo efetuado está sendo puxado para o banco de dados assim ele reconhece o S</w:t>
-      </w:r>
-      <w:r>
-        <w:rPr>
-          <w:lang w:val="pt"/>
-        </w:rPr>
-        <w:t>GBD</w:t>
-      </w:r>
-      <w:r>
-        <w:rPr>
-          <w:lang w:val="pt"/>
-        </w:rPr>
-        <w:t xml:space="preserve"> e fazer esse tipo de comunicação. </w:t>
-      </w:r>
-    </w:p>
-    <w:p>
-      <w:pPr>
-        <w:pStyle w:val="TE-LegendaFigura"/>
-        <w:rPr>
-          <w:lang w:val="pt"/>
-        </w:rPr>
-      </w:pPr>
-      <w:r>
-        <w:rPr>
-          <w:lang w:val="pt"/>
-        </w:rPr>
-        <w:t>Colocando o SqlCommand</w:t>
-      </w:r>
-    </w:p>
-    <w:p>
-      <w:pPr>
-        <w:pStyle w:val="TE-Figura"/>
-        <w:rPr>
-          <w:lang w:val="pt"/>
-        </w:rPr>
-      </w:pPr>
-      <w:r>
-        <w:rPr>
-          <w:noProof/>
-          <w:lang w:val="pt"/>
-        </w:rPr>
-        <w:lastRenderedPageBreak/>
-        <w:drawing>
-          <wp:inline distT="0" distB="0" distL="0" distR="0" wp14:anchorId="70F51E93" wp14:editId="0973217A">
-            <wp:extent cx="5753735" cy="1595755"/>
-            <wp:effectExtent l="0" t="0" r="0" b="4445"/>
-            <wp:docPr id="39" name="Imagem 39"/>
-            <wp:cNvGraphicFramePr>
-              <a:graphicFrameLocks xmlns:a="http://schemas.openxmlformats.org/drawingml/2006/main" noChangeAspect="1"/>
-            </wp:cNvGraphicFramePr>
-            <a:graphic xmlns:a="http://schemas.openxmlformats.org/drawingml/2006/main">
-              <a:graphicData uri="http://schemas.openxmlformats.org/drawingml/2006/picture">
-                <pic:pic xmlns:pic="http://schemas.openxmlformats.org/drawingml/2006/picture">
-                  <pic:nvPicPr>
-                    <pic:cNvPr id="0" name="Picture 7"/>
-                    <pic:cNvPicPr>
-                      <a:picLocks noChangeAspect="1" noChangeArrowheads="1"/>
-                    </pic:cNvPicPr>
-                  </pic:nvPicPr>
-                  <pic:blipFill>
-                    <a:blip r:embed="rId45">
-                      <a:extLst>
-                        <a:ext uri="{28A0092B-C50C-407E-A947-70E740481C1C}">
-                          <a14:useLocalDpi xmlns:a14="http://schemas.microsoft.com/office/drawing/2010/main" val="0"/>
-                        </a:ext>
-                      </a:extLst>
-                    </a:blip>
-                    <a:srcRect/>
-                    <a:stretch>
-                      <a:fillRect/>
-                    </a:stretch>
-                  </pic:blipFill>
-                  <pic:spPr bwMode="auto">
-                    <a:xfrm>
-                      <a:off x="0" y="0"/>
-                      <a:ext cx="5753735" cy="1595755"/>
-                    </a:xfrm>
-                    <a:prstGeom prst="rect">
-                      <a:avLst/>
-                    </a:prstGeom>
-                    <a:noFill/>
-                    <a:ln>
-                      <a:noFill/>
-                    </a:ln>
-                  </pic:spPr>
-                </pic:pic>
-              </a:graphicData>
-            </a:graphic>
-          </wp:inline>
-        </w:drawing>
-      </w:r>
-    </w:p>
-    <w:p>
-      <w:pPr>
-        <w:pStyle w:val="TE-Normal"/>
-        <w:jc w:val="center"/>
-      </w:pPr>
-      <w:r>
-        <w:rPr>
-          <w:lang w:val="pt-PT"/>
-        </w:rPr>
-        <w:t>Fonte</w:t>
-      </w:r>
-      <w:r>
-        <w:t>: Autor próprio</w:t>
-      </w:r>
-    </w:p>
-    <w:p>
-      <w:pPr>
-        <w:pStyle w:val="TE-Normal"/>
-        <w:jc w:val="center"/>
-      </w:pPr>
-    </w:p>
-    <w:p>
-      <w:pPr>
-        <w:pStyle w:val="T2-TituloSecundario"/>
-        <w:rPr>
-          <w:lang w:val="pt"/>
-        </w:rPr>
-      </w:pPr>
-      <w:bookmarkStart w:id="27" w:name="_Toc44072690"/>
+      <w:bookmarkStart w:id="25" w:name="_Toc44072690"/>
       <w:r>
         <w:rPr>
           <w:lang w:val="pt"/>
@@ -9181,7 +8729,7 @@
         </w:rPr>
         <w:t>qlServer</w:t>
       </w:r>
-      <w:bookmarkEnd w:id="27"/>
+      <w:bookmarkEnd w:id="25"/>
       <w:proofErr w:type="spellEnd"/>
     </w:p>
     <w:p>
@@ -9286,6 +8834,7 @@
           <w:noProof/>
           <w:lang w:val="pt"/>
         </w:rPr>
+        <w:lastRenderedPageBreak/>
         <w:drawing>
           <wp:inline distT="0" distB="0" distL="0" distR="0" wp14:anchorId="3CF96898" wp14:editId="4B12321B">
             <wp:extent cx="4676650" cy="3950898"/>
@@ -9304,7 +8853,7 @@
                     </pic:cNvPicPr>
                   </pic:nvPicPr>
                   <pic:blipFill>
-                    <a:blip r:embed="rId46">
+                    <a:blip r:embed="rId44">
                       <a:extLst>
                         <a:ext uri="{28A0092B-C50C-407E-A947-70E740481C1C}">
                           <a14:useLocalDpi xmlns:a14="http://schemas.microsoft.com/office/drawing/2010/main" val="0"/>
@@ -9435,7 +8984,7 @@
                     </pic:cNvPicPr>
                   </pic:nvPicPr>
                   <pic:blipFill>
-                    <a:blip r:embed="rId47">
+                    <a:blip r:embed="rId45">
                       <a:extLst>
                         <a:ext uri="{28A0092B-C50C-407E-A947-70E740481C1C}">
                           <a14:useLocalDpi xmlns:a14="http://schemas.microsoft.com/office/drawing/2010/main" val="0"/>
@@ -9489,14 +9038,15 @@
           <w:lang w:val="pt"/>
         </w:rPr>
       </w:pPr>
-      <w:bookmarkStart w:id="28" w:name="_Toc44072691"/>
-      <w:r>
-        <w:rPr>
-          <w:lang w:val="pt"/>
-        </w:rPr>
+      <w:bookmarkStart w:id="26" w:name="_Toc44072691"/>
+      <w:r>
+        <w:rPr>
+          <w:lang w:val="pt"/>
+        </w:rPr>
+        <w:lastRenderedPageBreak/>
         <w:t>Usando o insert e values no código</w:t>
       </w:r>
-      <w:bookmarkEnd w:id="28"/>
+      <w:bookmarkEnd w:id="26"/>
     </w:p>
     <w:p>
       <w:pPr>
@@ -9641,7 +9191,7 @@
                     </pic:cNvPicPr>
                   </pic:nvPicPr>
                   <pic:blipFill>
-                    <a:blip r:embed="rId48">
+                    <a:blip r:embed="rId46">
                       <a:extLst>
                         <a:ext uri="{28A0092B-C50C-407E-A947-70E740481C1C}">
                           <a14:useLocalDpi xmlns:a14="http://schemas.microsoft.com/office/drawing/2010/main" val="0"/>
@@ -9699,7 +9249,6 @@
         <w:rPr>
           <w:lang w:val="pt"/>
         </w:rPr>
-        <w:lastRenderedPageBreak/>
         <w:t xml:space="preserve">Na classe “ProdutoDAO” dentro do </w:t>
       </w:r>
       <w:r>
@@ -9819,6 +9368,7 @@
           <w:noProof/>
           <w:lang w:val="pt"/>
         </w:rPr>
+        <w:lastRenderedPageBreak/>
         <w:drawing>
           <wp:inline distT="0" distB="0" distL="0" distR="0" wp14:anchorId="0D43C10C" wp14:editId="4C53FB17">
             <wp:extent cx="5104326" cy="5095875"/>
@@ -9837,7 +9387,7 @@
                     </pic:cNvPicPr>
                   </pic:nvPicPr>
                   <pic:blipFill>
-                    <a:blip r:embed="rId49">
+                    <a:blip r:embed="rId47">
                       <a:extLst>
                         <a:ext uri="{28A0092B-C50C-407E-A947-70E740481C1C}">
                           <a14:useLocalDpi xmlns:a14="http://schemas.microsoft.com/office/drawing/2010/main" val="0"/>
@@ -10001,14 +9551,7 @@
         <w:rPr>
           <w:lang w:val="pt"/>
         </w:rPr>
-        <w:t xml:space="preserve">, e no final do da adição do </w:t>
-      </w:r>
-      <w:r>
-        <w:rPr>
-          <w:lang w:val="pt"/>
-        </w:rPr>
-        <w:lastRenderedPageBreak/>
-        <w:t>produto, deve criar um comando</w:t>
+        <w:t>, e no final do da adição do produto, deve criar um comando</w:t>
       </w:r>
       <w:r>
         <w:rPr>
@@ -10091,6 +9634,7 @@
           <w:noProof/>
           <w:lang w:val="pt"/>
         </w:rPr>
+        <w:lastRenderedPageBreak/>
         <w:drawing>
           <wp:inline distT="0" distB="0" distL="0" distR="0" wp14:anchorId="1B258FBA" wp14:editId="61A9CEA6">
             <wp:extent cx="5649460" cy="2113472"/>
@@ -10109,7 +9653,7 @@
                     </pic:cNvPicPr>
                   </pic:nvPicPr>
                   <pic:blipFill>
-                    <a:blip r:embed="rId50">
+                    <a:blip r:embed="rId48">
                       <a:extLst>
                         <a:ext uri="{28A0092B-C50C-407E-A947-70E740481C1C}">
                           <a14:useLocalDpi xmlns:a14="http://schemas.microsoft.com/office/drawing/2010/main" val="0"/>
@@ -10267,14 +9811,14 @@
           <w:lang w:val="pt"/>
         </w:rPr>
       </w:pPr>
-      <w:bookmarkStart w:id="29" w:name="_Toc44072692"/>
+      <w:bookmarkStart w:id="27" w:name="_Toc44072692"/>
       <w:r>
         <w:rPr>
           <w:lang w:val="pt"/>
         </w:rPr>
         <w:t>Classe Produto</w:t>
       </w:r>
-      <w:bookmarkEnd w:id="29"/>
+      <w:bookmarkEnd w:id="27"/>
     </w:p>
     <w:p>
       <w:pPr>
@@ -10359,22 +9903,22 @@
         <w:rPr>
           <w:lang w:val="pt"/>
         </w:rPr>
+        <w:t>Classe burra</w:t>
+      </w:r>
+    </w:p>
+    <w:p>
+      <w:pPr>
+        <w:pStyle w:val="TE-Figura"/>
+        <w:rPr>
+          <w:lang w:val="pt"/>
+        </w:rPr>
+      </w:pPr>
+      <w:r>
+        <w:rPr>
+          <w:noProof/>
+          <w:lang w:val="pt"/>
+        </w:rPr>
         <w:lastRenderedPageBreak/>
-        <w:t>Classe burra</w:t>
-      </w:r>
-    </w:p>
-    <w:p>
-      <w:pPr>
-        <w:pStyle w:val="TE-Figura"/>
-        <w:rPr>
-          <w:lang w:val="pt"/>
-        </w:rPr>
-      </w:pPr>
-      <w:r>
-        <w:rPr>
-          <w:noProof/>
-          <w:lang w:val="pt"/>
-        </w:rPr>
         <w:drawing>
           <wp:inline distT="0" distB="0" distL="0" distR="0" wp14:anchorId="0B99800F" wp14:editId="1AD27B2B">
             <wp:extent cx="4483029" cy="4174670"/>
@@ -10393,7 +9937,7 @@
                     </pic:cNvPicPr>
                   </pic:nvPicPr>
                   <pic:blipFill>
-                    <a:blip r:embed="rId51">
+                    <a:blip r:embed="rId49">
                       <a:extLst>
                         <a:ext uri="{28A0092B-C50C-407E-A947-70E740481C1C}">
                           <a14:useLocalDpi xmlns:a14="http://schemas.microsoft.com/office/drawing/2010/main" val="0"/>
@@ -10562,7 +10106,7 @@
                     </pic:cNvPicPr>
                   </pic:nvPicPr>
                   <pic:blipFill>
-                    <a:blip r:embed="rId52">
+                    <a:blip r:embed="rId50">
                       <a:extLst>
                         <a:ext uri="{28A0092B-C50C-407E-A947-70E740481C1C}">
                           <a14:useLocalDpi xmlns:a14="http://schemas.microsoft.com/office/drawing/2010/main" val="0"/>
@@ -10620,46 +10164,52 @@
         <w:rPr>
           <w:lang w:val="pt"/>
         </w:rPr>
+        <w:t>N</w:t>
+      </w:r>
+      <w:r>
+        <w:rPr>
+          <w:lang w:val="pt"/>
+        </w:rPr>
+        <w:t xml:space="preserve">o parâmetro </w:t>
+      </w:r>
+      <w:r>
+        <w:rPr>
+          <w:lang w:val="pt"/>
+        </w:rPr>
+        <w:t>(“</w:t>
+      </w:r>
+      <w:r>
+        <w:rPr>
+          <w:lang w:val="pt"/>
+        </w:rPr>
+        <w:t>_</w:t>
+      </w:r>
+      <w:proofErr w:type="spellStart"/>
+      <w:r>
+        <w:rPr>
+          <w:lang w:val="pt"/>
+        </w:rPr>
+        <w:t>comando.Parameters.AddWithValue</w:t>
+      </w:r>
+      <w:proofErr w:type="spellEnd"/>
+      <w:r>
+        <w:rPr>
+          <w:lang w:val="pt"/>
+        </w:rPr>
+        <w:t>”)</w:t>
+      </w:r>
+      <w:r>
+        <w:rPr>
+          <w:lang w:val="pt"/>
+        </w:rPr>
+        <w:t xml:space="preserve"> deve ter essa </w:t>
+      </w:r>
+      <w:r>
+        <w:rPr>
+          <w:lang w:val="pt"/>
+        </w:rPr>
         <w:lastRenderedPageBreak/>
-        <w:t>N</w:t>
-      </w:r>
-      <w:r>
-        <w:rPr>
-          <w:lang w:val="pt"/>
-        </w:rPr>
-        <w:t xml:space="preserve">o parâmetro </w:t>
-      </w:r>
-      <w:r>
-        <w:rPr>
-          <w:lang w:val="pt"/>
-        </w:rPr>
-        <w:t>(“</w:t>
-      </w:r>
-      <w:r>
-        <w:rPr>
-          <w:lang w:val="pt"/>
-        </w:rPr>
-        <w:t>_</w:t>
-      </w:r>
-      <w:proofErr w:type="spellStart"/>
-      <w:r>
-        <w:rPr>
-          <w:lang w:val="pt"/>
-        </w:rPr>
-        <w:t>comando.Parameters.AddWithValue</w:t>
-      </w:r>
-      <w:proofErr w:type="spellEnd"/>
-      <w:r>
-        <w:rPr>
-          <w:lang w:val="pt"/>
-        </w:rPr>
-        <w:t>”)</w:t>
-      </w:r>
-      <w:r>
-        <w:rPr>
-          <w:lang w:val="pt"/>
-        </w:rPr>
-        <w:t xml:space="preserve"> deve ter essa modificação de colocar o objeto do tipo "produto" que quando for executado o programa e de ter adicionado um produto para colocar na lista, na depuração do botão ele vai definir que esse produto é um novo produto a ser colocado e adicionas as especificações do produto</w:t>
+        <w:t>modificação de colocar o objeto do tipo "produto" que quando for executado o programa e de ter adicionado um produto para colocar na lista, na depuração do botão ele vai definir que esse produto é um novo produto a ser colocado e adicionas as especificações do produto</w:t>
       </w:r>
       <w:r>
         <w:rPr>
@@ -10794,7 +10344,7 @@
                     </pic:cNvPicPr>
                   </pic:nvPicPr>
                   <pic:blipFill>
-                    <a:blip r:embed="rId53">
+                    <a:blip r:embed="rId51">
                       <a:extLst>
                         <a:ext uri="{28A0092B-C50C-407E-A947-70E740481C1C}">
                           <a14:useLocalDpi xmlns:a14="http://schemas.microsoft.com/office/drawing/2010/main" val="0"/>
@@ -11011,7 +10561,6 @@
         <w:rPr>
           <w:lang w:val="pt"/>
         </w:rPr>
-        <w:lastRenderedPageBreak/>
         <w:t xml:space="preserve">Usando a função </w:t>
       </w:r>
       <w:proofErr w:type="spellStart"/>
@@ -11065,10 +10614,11 @@
           <w:noProof/>
           <w:lang w:val="pt"/>
         </w:rPr>
+        <w:lastRenderedPageBreak/>
         <w:drawing>
-          <wp:inline distT="0" distB="0" distL="0" distR="0" wp14:anchorId="3E17FB39" wp14:editId="390D8FA7">
-            <wp:extent cx="4976491" cy="4718649"/>
-            <wp:effectExtent l="0" t="0" r="0" b="6350"/>
+          <wp:inline distT="0" distB="0" distL="0" distR="0" wp14:anchorId="3E17FB39" wp14:editId="551EA098">
+            <wp:extent cx="4661534" cy="4420011"/>
+            <wp:effectExtent l="0" t="0" r="6350" b="0"/>
             <wp:docPr id="56" name="Imagem 56"/>
             <wp:cNvGraphicFramePr>
               <a:graphicFrameLocks xmlns:a="http://schemas.openxmlformats.org/drawingml/2006/main" noChangeAspect="1"/>
@@ -11078,6 +10628,375 @@
                 <pic:pic xmlns:pic="http://schemas.openxmlformats.org/drawingml/2006/picture">
                   <pic:nvPicPr>
                     <pic:cNvPr id="0" name="Picture 28"/>
+                    <pic:cNvPicPr>
+                      <a:picLocks noChangeAspect="1" noChangeArrowheads="1"/>
+                    </pic:cNvPicPr>
+                  </pic:nvPicPr>
+                  <pic:blipFill>
+                    <a:blip r:embed="rId52">
+                      <a:extLst>
+                        <a:ext uri="{28A0092B-C50C-407E-A947-70E740481C1C}">
+                          <a14:useLocalDpi xmlns:a14="http://schemas.microsoft.com/office/drawing/2010/main" val="0"/>
+                        </a:ext>
+                      </a:extLst>
+                    </a:blip>
+                    <a:srcRect/>
+                    <a:stretch>
+                      <a:fillRect/>
+                    </a:stretch>
+                  </pic:blipFill>
+                  <pic:spPr bwMode="auto">
+                    <a:xfrm>
+                      <a:off x="0" y="0"/>
+                      <a:ext cx="4690073" cy="4447071"/>
+                    </a:xfrm>
+                    <a:prstGeom prst="rect">
+                      <a:avLst/>
+                    </a:prstGeom>
+                    <a:noFill/>
+                    <a:ln>
+                      <a:noFill/>
+                    </a:ln>
+                  </pic:spPr>
+                </pic:pic>
+              </a:graphicData>
+            </a:graphic>
+          </wp:inline>
+        </w:drawing>
+      </w:r>
+    </w:p>
+    <w:p>
+      <w:pPr>
+        <w:pStyle w:val="TE-Normal"/>
+        <w:jc w:val="center"/>
+      </w:pPr>
+      <w:r>
+        <w:rPr>
+          <w:lang w:val="pt-PT"/>
+        </w:rPr>
+        <w:t>Fonte</w:t>
+      </w:r>
+      <w:r>
+        <w:t>: Autor próprio</w:t>
+      </w:r>
+    </w:p>
+    <w:p>
+      <w:pPr>
+        <w:pStyle w:val="TE-Normal"/>
+        <w:jc w:val="center"/>
+      </w:pPr>
+    </w:p>
+    <w:p>
+      <w:pPr>
+        <w:pStyle w:val="TE-Normal"/>
+        <w:rPr>
+          <w:lang w:val="pt"/>
+        </w:rPr>
+      </w:pPr>
+      <w:r>
+        <w:rPr>
+          <w:lang w:val="pt"/>
+        </w:rPr>
+        <w:t xml:space="preserve"> Por fim os campos vão ser limpados</w:t>
+      </w:r>
+      <w:r>
+        <w:rPr>
+          <w:lang w:val="pt"/>
+        </w:rPr>
+        <w:t xml:space="preserve"> toda vez que o produto é adicionado junto com a listagem na lista de produtos</w:t>
+      </w:r>
+      <w:r>
+        <w:rPr>
+          <w:lang w:val="pt"/>
+        </w:rPr>
+        <w:t xml:space="preserve">, resumindo, toda a vez que é adicionado um produto ele vai limpar, depois listar os produtos e por fim atualizar e no banco de dados, o preenchimento de </w:t>
+      </w:r>
+      <w:r>
+        <w:rPr>
+          <w:lang w:val="pt"/>
+        </w:rPr>
+        <w:t>números não e aceito o número vazio</w:t>
+      </w:r>
+      <w:r>
+        <w:rPr>
+          <w:lang w:val="pt"/>
+        </w:rPr>
+        <w:t xml:space="preserve"> </w:t>
+      </w:r>
+      <w:r>
+        <w:rPr>
+          <w:lang w:val="pt"/>
+        </w:rPr>
+        <w:t>o index 0 é o primeiro do combo box, e o -1 é o vazio</w:t>
+      </w:r>
+      <w:r>
+        <w:rPr>
+          <w:lang w:val="pt"/>
+        </w:rPr>
+        <w:t>.</w:t>
+      </w:r>
+    </w:p>
+    <w:p>
+      <w:pPr>
+        <w:pStyle w:val="T2-TituloSecundario"/>
+        <w:rPr>
+          <w:lang w:val="pt"/>
+        </w:rPr>
+      </w:pPr>
+      <w:r>
+        <w:rPr>
+          <w:lang w:val="pt"/>
+        </w:rPr>
+        <w:t>Adicionando o listar produtos</w:t>
+      </w:r>
+    </w:p>
+    <w:p>
+      <w:pPr>
+        <w:pStyle w:val="TE-Normal"/>
+        <w:ind w:firstLine="0"/>
+        <w:rPr>
+          <w:lang w:val="pt"/>
+        </w:rPr>
+      </w:pPr>
+    </w:p>
+    <w:p>
+      <w:pPr>
+        <w:pStyle w:val="TE-Normal"/>
+        <w:rPr>
+          <w:lang w:val="pt"/>
+        </w:rPr>
+      </w:pPr>
+      <w:r>
+        <w:rPr>
+          <w:lang w:val="pt"/>
+        </w:rPr>
+        <w:t xml:space="preserve">Para listar os produtos é usado o </w:t>
+      </w:r>
+      <w:proofErr w:type="spellStart"/>
+      <w:r>
+        <w:rPr>
+          <w:lang w:val="pt"/>
+        </w:rPr>
+        <w:t>SqlDataReader</w:t>
+      </w:r>
+      <w:proofErr w:type="spellEnd"/>
+      <w:r>
+        <w:rPr>
+          <w:lang w:val="pt"/>
+        </w:rPr>
+        <w:t xml:space="preserve">, ele é usado para exibir as informações de uma base de dados, que no casos seria a descrição do produto, os seus dados obtidos por ele é usado somente para leitura, e que tenha uma conexão ao banco de dados enquanto ela estiver aberta para quando está sendo usado e nisso reflete o </w:t>
+      </w:r>
+      <w:r>
+        <w:rPr>
+          <w:lang w:val="pt"/>
+        </w:rPr>
+        <w:lastRenderedPageBreak/>
+        <w:t>estado atualizado dos dados</w:t>
+      </w:r>
+      <w:r>
+        <w:rPr>
+          <w:lang w:val="pt"/>
+        </w:rPr>
+        <w:t>.</w:t>
+      </w:r>
+    </w:p>
+    <w:p>
+      <w:pPr>
+        <w:pStyle w:val="TE-LegendaFigura"/>
+        <w:rPr>
+          <w:lang w:val="pt"/>
+        </w:rPr>
+      </w:pPr>
+      <w:proofErr w:type="spellStart"/>
+      <w:r>
+        <w:rPr>
+          <w:lang w:val="pt"/>
+        </w:rPr>
+        <w:t>SqlDataReader</w:t>
+      </w:r>
+      <w:proofErr w:type="spellEnd"/>
+      <w:r>
+        <w:rPr>
+          <w:lang w:val="pt"/>
+        </w:rPr>
+        <w:t xml:space="preserve"> dentro da conexão e na classe ListaCompras.DAO</w:t>
+      </w:r>
+    </w:p>
+    <w:p>
+      <w:pPr>
+        <w:pStyle w:val="TE-Figura"/>
+        <w:rPr>
+          <w:lang w:val="pt"/>
+        </w:rPr>
+      </w:pPr>
+      <w:r>
+        <w:rPr>
+          <w:noProof/>
+          <w:lang w:val="pt"/>
+        </w:rPr>
+        <w:drawing>
+          <wp:inline distT="0" distB="0" distL="0" distR="0" wp14:anchorId="59E42BF8" wp14:editId="6E9FFD75">
+            <wp:extent cx="6240145" cy="2486025"/>
+            <wp:effectExtent l="0" t="0" r="8255" b="9525"/>
+            <wp:docPr id="40" name="Imagem 40"/>
+            <wp:cNvGraphicFramePr>
+              <a:graphicFrameLocks xmlns:a="http://schemas.openxmlformats.org/drawingml/2006/main" noChangeAspect="1"/>
+            </wp:cNvGraphicFramePr>
+            <a:graphic xmlns:a="http://schemas.openxmlformats.org/drawingml/2006/main">
+              <a:graphicData uri="http://schemas.openxmlformats.org/drawingml/2006/picture">
+                <pic:pic xmlns:pic="http://schemas.openxmlformats.org/drawingml/2006/picture">
+                  <pic:nvPicPr>
+                    <pic:cNvPr id="0" name="Picture 1"/>
+                    <pic:cNvPicPr>
+                      <a:picLocks noChangeAspect="1" noChangeArrowheads="1"/>
+                    </pic:cNvPicPr>
+                  </pic:nvPicPr>
+                  <pic:blipFill>
+                    <a:blip r:embed="rId53">
+                      <a:extLst>
+                        <a:ext uri="{28A0092B-C50C-407E-A947-70E740481C1C}">
+                          <a14:useLocalDpi xmlns:a14="http://schemas.microsoft.com/office/drawing/2010/main" val="0"/>
+                        </a:ext>
+                      </a:extLst>
+                    </a:blip>
+                    <a:srcRect/>
+                    <a:stretch>
+                      <a:fillRect/>
+                    </a:stretch>
+                  </pic:blipFill>
+                  <pic:spPr bwMode="auto">
+                    <a:xfrm>
+                      <a:off x="0" y="0"/>
+                      <a:ext cx="6262389" cy="2494887"/>
+                    </a:xfrm>
+                    <a:prstGeom prst="rect">
+                      <a:avLst/>
+                    </a:prstGeom>
+                    <a:noFill/>
+                    <a:ln>
+                      <a:noFill/>
+                    </a:ln>
+                  </pic:spPr>
+                </pic:pic>
+              </a:graphicData>
+            </a:graphic>
+          </wp:inline>
+        </w:drawing>
+      </w:r>
+    </w:p>
+    <w:p>
+      <w:pPr>
+        <w:pStyle w:val="TE-Normal"/>
+        <w:jc w:val="center"/>
+      </w:pPr>
+      <w:r>
+        <w:rPr>
+          <w:lang w:val="pt-PT"/>
+        </w:rPr>
+        <w:t>Fonte</w:t>
+      </w:r>
+      <w:r>
+        <w:t>: Autor próprio</w:t>
+      </w:r>
+    </w:p>
+    <w:p>
+      <w:pPr>
+        <w:pStyle w:val="TE-Normal"/>
+      </w:pPr>
+      <w:r>
+        <w:rPr>
+          <w:lang w:val="pt"/>
+        </w:rPr>
+        <w:t xml:space="preserve">Com isso </w:t>
+      </w:r>
+      <w:r>
+        <w:rPr>
+          <w:lang w:val="pt"/>
+        </w:rPr>
+        <w:t xml:space="preserve">ele vai receber uma própria execução com a lista do </w:t>
+      </w:r>
+      <w:proofErr w:type="spellStart"/>
+      <w:r>
+        <w:rPr>
+          <w:lang w:val="pt"/>
+        </w:rPr>
+        <w:t>sqlserver</w:t>
+      </w:r>
+      <w:proofErr w:type="spellEnd"/>
+      <w:r>
+        <w:rPr>
+          <w:lang w:val="pt"/>
+        </w:rPr>
+        <w:t xml:space="preserve"> e vai trazer uma lista e com isso ele vai ter um leitor dela, em seguida é colocado um repetidor</w:t>
+      </w:r>
+      <w:r>
+        <w:rPr>
+          <w:lang w:val="pt"/>
+        </w:rPr>
+        <w:t xml:space="preserve"> e </w:t>
+      </w:r>
+      <w:r>
+        <w:t>essa</w:t>
+      </w:r>
+      <w:r>
+        <w:t xml:space="preserve"> conexão utilizada no </w:t>
+      </w:r>
+      <w:proofErr w:type="spellStart"/>
+      <w:r>
+        <w:t>SqlDataReader</w:t>
+      </w:r>
+      <w:proofErr w:type="spellEnd"/>
+      <w:r>
+        <w:t xml:space="preserve"> deve ser aberta e fechada manualmente. </w:t>
+      </w:r>
+    </w:p>
+    <w:p>
+      <w:pPr>
+        <w:pStyle w:val="TE-LegendaFigura"/>
+        <w:rPr>
+          <w:lang w:val="pt"/>
+        </w:rPr>
+      </w:pPr>
+      <w:proofErr w:type="spellStart"/>
+      <w:r>
+        <w:rPr>
+          <w:lang w:val="pt"/>
+        </w:rPr>
+        <w:t>SqlDataReader</w:t>
+      </w:r>
+      <w:proofErr w:type="spellEnd"/>
+      <w:r>
+        <w:rPr>
+          <w:lang w:val="pt"/>
+        </w:rPr>
+        <w:t xml:space="preserve"> fazendo adição dos produtos</w:t>
+      </w:r>
+    </w:p>
+    <w:p>
+      <w:pPr>
+        <w:pStyle w:val="TE-Figura"/>
+        <w:rPr>
+          <w:lang w:val="pt"/>
+        </w:rPr>
+      </w:pPr>
+      <w:r>
+        <w:rPr>
+          <w:noProof/>
+          <w:lang w:val="pt"/>
+        </w:rPr>
+        <w:drawing>
+          <wp:inline distT="0" distB="0" distL="0" distR="0" wp14:anchorId="3774DF5C" wp14:editId="07615747">
+            <wp:extent cx="4447759" cy="3790950"/>
+            <wp:effectExtent l="0" t="0" r="0" b="0"/>
+            <wp:docPr id="43" name="Imagem 43"/>
+            <wp:cNvGraphicFramePr>
+              <a:graphicFrameLocks xmlns:a="http://schemas.openxmlformats.org/drawingml/2006/main" noChangeAspect="1"/>
+            </wp:cNvGraphicFramePr>
+            <a:graphic xmlns:a="http://schemas.openxmlformats.org/drawingml/2006/main">
+              <a:graphicData uri="http://schemas.openxmlformats.org/drawingml/2006/picture">
+                <pic:pic xmlns:pic="http://schemas.openxmlformats.org/drawingml/2006/picture">
+                  <pic:nvPicPr>
+                    <pic:cNvPr id="0" name="Picture 3"/>
                     <pic:cNvPicPr>
                       <a:picLocks noChangeAspect="1" noChangeArrowheads="1"/>
                     </pic:cNvPicPr>
@@ -11098,7 +11017,7 @@
                   <pic:spPr bwMode="auto">
                     <a:xfrm>
                       <a:off x="0" y="0"/>
-                      <a:ext cx="4999637" cy="4740596"/>
+                      <a:ext cx="4559013" cy="3885775"/>
                     </a:xfrm>
                     <a:prstGeom prst="rect">
                       <a:avLst/>
@@ -11133,42 +11052,29 @@
     <w:p>
       <w:pPr>
         <w:pStyle w:val="TE-Normal"/>
-        <w:jc w:val="center"/>
-      </w:pPr>
-    </w:p>
-    <w:p>
-      <w:pPr>
-        <w:pStyle w:val="TE-Normal"/>
-        <w:rPr>
-          <w:lang w:val="pt"/>
-        </w:rPr>
-      </w:pPr>
-      <w:r>
-        <w:rPr>
-          <w:lang w:val="pt"/>
-        </w:rPr>
-        <w:t xml:space="preserve"> Por fim os campos vão ser limpados</w:t>
-      </w:r>
-      <w:r>
-        <w:rPr>
-          <w:lang w:val="pt"/>
-        </w:rPr>
-        <w:t xml:space="preserve"> toda vez que o produto é adicionado junto com a listagem na lista de produtos</w:t>
-      </w:r>
-      <w:r>
-        <w:rPr>
-          <w:lang w:val="pt"/>
-        </w:rPr>
-        <w:t xml:space="preserve">, resumindo, toda a vez que é adicionado um produto ele vai limpar, depois listar os produtos e por fim atualizar e no banco de dados, o preenchimento de </w:t>
-      </w:r>
-      <w:r>
-        <w:rPr>
-          <w:lang w:val="pt"/>
-        </w:rPr>
-        <w:t>números não e aceito o número vazio</w:t>
-      </w:r>
-      <w:r>
-        <w:rPr>
+        <w:rPr>
+          <w:lang w:val="pt"/>
+        </w:rPr>
+      </w:pPr>
+      <w:r>
+        <w:rPr>
+          <w:lang w:val="pt"/>
+        </w:rPr>
+        <w:lastRenderedPageBreak/>
+        <w:t xml:space="preserve">Para exibir o resultado é usado um repetidor </w:t>
+      </w:r>
+      <w:r>
+        <w:rPr>
+          <w:i/>
+          <w:iCs/>
+          <w:lang w:val="pt"/>
+        </w:rPr>
+        <w:t>while</w:t>
+      </w:r>
+      <w:r>
+        <w:rPr>
+          <w:i/>
+          <w:iCs/>
           <w:lang w:val="pt"/>
         </w:rPr>
         <w:t xml:space="preserve"> </w:t>
@@ -11177,46 +11083,44 @@
         <w:rPr>
           <w:lang w:val="pt"/>
         </w:rPr>
-        <w:t>o index 0 é o primeiro do combo box, e o -1 é o vazio</w:t>
-      </w:r>
-      <w:r>
-        <w:rPr>
-          <w:lang w:val="pt"/>
-        </w:rPr>
-        <w:t>.</w:t>
-      </w:r>
-    </w:p>
-    <w:p>
-      <w:pPr>
-        <w:pStyle w:val="TE-Normal"/>
-        <w:rPr>
-          <w:lang w:val="pt"/>
-        </w:rPr>
-      </w:pPr>
-    </w:p>
-    <w:p>
-      <w:pPr>
-        <w:pStyle w:val="TE-Normal"/>
-        <w:rPr>
-          <w:lang w:val="pt"/>
-        </w:rPr>
-      </w:pPr>
-    </w:p>
-    <w:p>
-      <w:pPr>
-        <w:pStyle w:val="TE-Normal"/>
-        <w:rPr>
-          <w:lang w:val="pt"/>
-        </w:rPr>
-      </w:pPr>
-    </w:p>
-    <w:p>
-      <w:pPr>
-        <w:pStyle w:val="TE-Normal"/>
-        <w:rPr>
-          <w:lang w:val="pt"/>
-        </w:rPr>
-      </w:pPr>
+        <w:t xml:space="preserve">onde ele percorre o </w:t>
+      </w:r>
+      <w:proofErr w:type="spellStart"/>
+      <w:r>
+        <w:rPr>
+          <w:lang w:val="pt"/>
+        </w:rPr>
+        <w:t>SqlDataReader</w:t>
+      </w:r>
+      <w:proofErr w:type="spellEnd"/>
+      <w:r>
+        <w:rPr>
+          <w:lang w:val="pt"/>
+        </w:rPr>
+        <w:t xml:space="preserve"> usando o método </w:t>
+      </w:r>
+      <w:proofErr w:type="spellStart"/>
+      <w:proofErr w:type="gramStart"/>
+      <w:r>
+        <w:rPr>
+          <w:lang w:val="pt"/>
+        </w:rPr>
+        <w:t>Read</w:t>
+      </w:r>
+      <w:proofErr w:type="spellEnd"/>
+      <w:r>
+        <w:rPr>
+          <w:lang w:val="pt"/>
+        </w:rPr>
+        <w:t>(</w:t>
+      </w:r>
+      <w:proofErr w:type="gramEnd"/>
+      <w:r>
+        <w:rPr>
+          <w:lang w:val="pt"/>
+        </w:rPr>
+        <w:t>), com ele o método avança sempre para o próximo registro e retorna com a lista adicionada.</w:t>
+      </w:r>
     </w:p>
     <w:p>
       <w:pPr>
@@ -11225,12 +11129,11 @@
           <w:lang w:val="pt"/>
         </w:rPr>
       </w:pPr>
-      <w:bookmarkStart w:id="30" w:name="_Toc44072693"/>
-      <w:r>
-        <w:rPr>
-          <w:lang w:val="pt"/>
-        </w:rPr>
-        <w:lastRenderedPageBreak/>
+      <w:bookmarkStart w:id="28" w:name="_Toc44072693"/>
+      <w:r>
+        <w:rPr>
+          <w:lang w:val="pt"/>
+        </w:rPr>
         <w:t xml:space="preserve">Configurando o </w:t>
       </w:r>
       <w:proofErr w:type="spellStart"/>
@@ -11240,7 +11143,7 @@
         </w:rPr>
         <w:t>Tabpage</w:t>
       </w:r>
-      <w:bookmarkEnd w:id="30"/>
+      <w:bookmarkEnd w:id="28"/>
       <w:proofErr w:type="spellEnd"/>
     </w:p>
     <w:p>
@@ -11601,7 +11504,14 @@
         <w:rPr>
           <w:lang w:val="pt"/>
         </w:rPr>
-        <w:t>precisa adicionar um método que lista a lista dos produtos, dentro dele é necessário que para acessar a lista no banco de dados tem que abrir e fechar uma conexão para que só seja usado quando puxa essa lista e depois disso ele fechar a conexão.</w:t>
+        <w:t xml:space="preserve">precisa adicionar um método que lista a lista dos produtos, dentro dele é necessário que para acessar a lista no banco de dados tem que abrir e fechar uma conexão para que só seja usado quando puxa essa lista e depois disso ele fechar a </w:t>
+      </w:r>
+      <w:r>
+        <w:rPr>
+          <w:lang w:val="pt"/>
+        </w:rPr>
+        <w:lastRenderedPageBreak/>
+        <w:t>conexão.</w:t>
       </w:r>
     </w:p>
     <w:p>
@@ -11701,7 +11611,6 @@
         <w:rPr>
           <w:lang w:val="pt"/>
         </w:rPr>
-        <w:lastRenderedPageBreak/>
         <w:t>(“</w:t>
       </w:r>
       <w:proofErr w:type="spellStart"/>
@@ -11710,6 +11619,12 @@
           <w:lang w:val="pt"/>
         </w:rPr>
         <w:t>Sql</w:t>
+      </w:r>
+      <w:r>
+        <w:rPr>
+          <w:lang w:val="pt"/>
+        </w:rPr>
+        <w:t>Data</w:t>
       </w:r>
       <w:r>
         <w:rPr>
@@ -12663,7 +12578,7 @@
   <w:abstractNum w:abstractNumId="0" w15:restartNumberingAfterBreak="0">
     <w:nsid w:val="FFFFFF7C"/>
     <w:multiLevelType w:val="singleLevel"/>
-    <w:tmpl w:val="D36424C8"/>
+    <w:tmpl w:val="777E895A"/>
     <w:lvl w:ilvl="0">
       <w:start w:val="1"/>
       <w:numFmt w:val="decimal"/>
@@ -12680,7 +12595,7 @@
   <w:abstractNum w:abstractNumId="1" w15:restartNumberingAfterBreak="0">
     <w:nsid w:val="FFFFFF7D"/>
     <w:multiLevelType w:val="singleLevel"/>
-    <w:tmpl w:val="26642BA6"/>
+    <w:tmpl w:val="05EEE2A6"/>
     <w:lvl w:ilvl="0">
       <w:start w:val="1"/>
       <w:numFmt w:val="decimal"/>
@@ -12697,7 +12612,7 @@
   <w:abstractNum w:abstractNumId="2" w15:restartNumberingAfterBreak="0">
     <w:nsid w:val="FFFFFF7E"/>
     <w:multiLevelType w:val="singleLevel"/>
-    <w:tmpl w:val="1996D8D0"/>
+    <w:tmpl w:val="48AC572E"/>
     <w:lvl w:ilvl="0">
       <w:start w:val="1"/>
       <w:numFmt w:val="decimal"/>
@@ -12714,7 +12629,7 @@
   <w:abstractNum w:abstractNumId="3" w15:restartNumberingAfterBreak="0">
     <w:nsid w:val="FFFFFF7F"/>
     <w:multiLevelType w:val="singleLevel"/>
-    <w:tmpl w:val="C6287CB2"/>
+    <w:tmpl w:val="2B9C747C"/>
     <w:lvl w:ilvl="0">
       <w:start w:val="1"/>
       <w:numFmt w:val="decimal"/>
@@ -12731,7 +12646,7 @@
   <w:abstractNum w:abstractNumId="4" w15:restartNumberingAfterBreak="0">
     <w:nsid w:val="FFFFFF80"/>
     <w:multiLevelType w:val="singleLevel"/>
-    <w:tmpl w:val="910888BA"/>
+    <w:tmpl w:val="EDA80004"/>
     <w:lvl w:ilvl="0">
       <w:start w:val="1"/>
       <w:numFmt w:val="bullet"/>
@@ -12751,7 +12666,7 @@
   <w:abstractNum w:abstractNumId="5" w15:restartNumberingAfterBreak="0">
     <w:nsid w:val="FFFFFF81"/>
     <w:multiLevelType w:val="singleLevel"/>
-    <w:tmpl w:val="A70E6614"/>
+    <w:tmpl w:val="1FE29976"/>
     <w:lvl w:ilvl="0">
       <w:start w:val="1"/>
       <w:numFmt w:val="bullet"/>
@@ -12771,7 +12686,7 @@
   <w:abstractNum w:abstractNumId="6" w15:restartNumberingAfterBreak="0">
     <w:nsid w:val="FFFFFF82"/>
     <w:multiLevelType w:val="singleLevel"/>
-    <w:tmpl w:val="BD60B75A"/>
+    <w:tmpl w:val="9BCEAFEA"/>
     <w:lvl w:ilvl="0">
       <w:start w:val="1"/>
       <w:numFmt w:val="bullet"/>
@@ -12791,7 +12706,7 @@
   <w:abstractNum w:abstractNumId="7" w15:restartNumberingAfterBreak="0">
     <w:nsid w:val="FFFFFF83"/>
     <w:multiLevelType w:val="singleLevel"/>
-    <w:tmpl w:val="B5A0302E"/>
+    <w:tmpl w:val="DBFE4E12"/>
     <w:lvl w:ilvl="0">
       <w:start w:val="1"/>
       <w:numFmt w:val="bullet"/>
@@ -12811,7 +12726,7 @@
   <w:abstractNum w:abstractNumId="8" w15:restartNumberingAfterBreak="0">
     <w:nsid w:val="FFFFFF88"/>
     <w:multiLevelType w:val="singleLevel"/>
-    <w:tmpl w:val="B0820748"/>
+    <w:tmpl w:val="D7CA0B92"/>
     <w:lvl w:ilvl="0">
       <w:start w:val="1"/>
       <w:numFmt w:val="decimal"/>
@@ -12828,7 +12743,7 @@
   <w:abstractNum w:abstractNumId="9" w15:restartNumberingAfterBreak="0">
     <w:nsid w:val="FFFFFF89"/>
     <w:multiLevelType w:val="singleLevel"/>
-    <w:tmpl w:val="1F1AA58E"/>
+    <w:tmpl w:val="47C00D62"/>
     <w:lvl w:ilvl="0">
       <w:start w:val="1"/>
       <w:numFmt w:val="bullet"/>

</xml_diff>

<commit_message>
Correção da atualização do sumário.
</commit_message>
<xml_diff>
--- a/Documents/Projeto de desenvolvimento de sistemas.docx
+++ b/Documents/Projeto de desenvolvimento de sistemas.docx
@@ -307,7 +307,7 @@
         <w:rPr>
           <w:noProof/>
         </w:rPr>
-        <w:instrText xml:space="preserve"> PAGEREF _Toc44072677 \h </w:instrText>
+        <w:instrText xml:space="preserve"> PAGEREF _Toc44783341 \h </w:instrText>
       </w:r>
       <w:r>
         <w:rPr>
@@ -370,7 +370,7 @@
         <w:rPr>
           <w:noProof/>
         </w:rPr>
-        <w:instrText xml:space="preserve"> PAGEREF _Toc44072678 \h </w:instrText>
+        <w:instrText xml:space="preserve"> PAGEREF _Toc44783342 \h </w:instrText>
       </w:r>
       <w:r>
         <w:rPr>
@@ -433,7 +433,7 @@
         <w:rPr>
           <w:noProof/>
         </w:rPr>
-        <w:instrText xml:space="preserve"> PAGEREF _Toc44072679 \h </w:instrText>
+        <w:instrText xml:space="preserve"> PAGEREF _Toc44783343 \h </w:instrText>
       </w:r>
       <w:r>
         <w:rPr>
@@ -496,7 +496,7 @@
         <w:rPr>
           <w:noProof/>
         </w:rPr>
-        <w:instrText xml:space="preserve"> PAGEREF _Toc44072680 \h </w:instrText>
+        <w:instrText xml:space="preserve"> PAGEREF _Toc44783344 \h </w:instrText>
       </w:r>
       <w:r>
         <w:rPr>
@@ -559,7 +559,7 @@
         <w:rPr>
           <w:noProof/>
         </w:rPr>
-        <w:instrText xml:space="preserve"> PAGEREF _Toc44072681 \h </w:instrText>
+        <w:instrText xml:space="preserve"> PAGEREF _Toc44783345 \h </w:instrText>
       </w:r>
       <w:r>
         <w:rPr>
@@ -621,7 +621,7 @@
         <w:rPr>
           <w:noProof/>
         </w:rPr>
-        <w:instrText xml:space="preserve"> PAGEREF _Toc44072682 \h </w:instrText>
+        <w:instrText xml:space="preserve"> PAGEREF _Toc44783346 \h </w:instrText>
       </w:r>
       <w:r>
         <w:rPr>
@@ -683,7 +683,7 @@
         <w:rPr>
           <w:noProof/>
         </w:rPr>
-        <w:instrText xml:space="preserve"> PAGEREF _Toc44072683 \h </w:instrText>
+        <w:instrText xml:space="preserve"> PAGEREF _Toc44783347 \h </w:instrText>
       </w:r>
       <w:r>
         <w:rPr>
@@ -745,7 +745,7 @@
         <w:rPr>
           <w:noProof/>
         </w:rPr>
-        <w:instrText xml:space="preserve"> PAGEREF _Toc44072684 \h </w:instrText>
+        <w:instrText xml:space="preserve"> PAGEREF _Toc44783348 \h </w:instrText>
       </w:r>
       <w:r>
         <w:rPr>
@@ -762,7 +762,7 @@
         <w:rPr>
           <w:noProof/>
         </w:rPr>
-        <w:t>18</w:t>
+        <w:t>19</w:t>
       </w:r>
       <w:r>
         <w:rPr>
@@ -807,7 +807,7 @@
         <w:rPr>
           <w:noProof/>
         </w:rPr>
-        <w:instrText xml:space="preserve"> PAGEREF _Toc44072685 \h </w:instrText>
+        <w:instrText xml:space="preserve"> PAGEREF _Toc44783349 \h </w:instrText>
       </w:r>
       <w:r>
         <w:rPr>
@@ -824,7 +824,7 @@
         <w:rPr>
           <w:noProof/>
         </w:rPr>
-        <w:t>19</w:t>
+        <w:t>20</w:t>
       </w:r>
       <w:r>
         <w:rPr>
@@ -851,7 +851,7 @@
         <w:rPr>
           <w:noProof/>
         </w:rPr>
-        <w:t>5.5 Criando um teste em uma classe de acesso a dados (DAO)</w:t>
+        <w:t>5.5 Criando uma base de dados no SQL Management Studio</w:t>
       </w:r>
       <w:r>
         <w:rPr>
@@ -869,7 +869,7 @@
         <w:rPr>
           <w:noProof/>
         </w:rPr>
-        <w:instrText xml:space="preserve"> PAGEREF _Toc44072686 \h </w:instrText>
+        <w:instrText xml:space="preserve"> PAGEREF _Toc44783350 \h </w:instrText>
       </w:r>
       <w:r>
         <w:rPr>
@@ -886,7 +886,70 @@
         <w:rPr>
           <w:noProof/>
         </w:rPr>
-        <w:t>21</w:t>
+        <w:t>22</w:t>
+      </w:r>
+      <w:r>
+        <w:rPr>
+          <w:noProof/>
+        </w:rPr>
+        <w:fldChar w:fldCharType="end"/>
+      </w:r>
+    </w:p>
+    <w:p>
+      <w:pPr>
+        <w:pStyle w:val="Sumrio2"/>
+        <w:tabs>
+          <w:tab w:val="right" w:leader="dot" w:pos="9061"/>
+        </w:tabs>
+        <w:rPr>
+          <w:rFonts w:asciiTheme="minorHAnsi" w:eastAsiaTheme="minorEastAsia" w:hAnsiTheme="minorHAnsi" w:cstheme="minorBidi"/>
+          <w:b w:val="0"/>
+          <w:caps w:val="0"/>
+          <w:noProof/>
+          <w:sz w:val="22"/>
+          <w:szCs w:val="22"/>
+        </w:rPr>
+      </w:pPr>
+      <w:r>
+        <w:rPr>
+          <w:noProof/>
+        </w:rPr>
+        <w:t>6 adicionando um produto no banco de dados</w:t>
+      </w:r>
+      <w:r>
+        <w:rPr>
+          <w:noProof/>
+        </w:rPr>
+        <w:tab/>
+      </w:r>
+      <w:r>
+        <w:rPr>
+          <w:noProof/>
+        </w:rPr>
+        <w:fldChar w:fldCharType="begin"/>
+      </w:r>
+      <w:r>
+        <w:rPr>
+          <w:noProof/>
+        </w:rPr>
+        <w:instrText xml:space="preserve"> PAGEREF _Toc44783351 \h </w:instrText>
+      </w:r>
+      <w:r>
+        <w:rPr>
+          <w:noProof/>
+        </w:rPr>
+      </w:r>
+      <w:r>
+        <w:rPr>
+          <w:noProof/>
+        </w:rPr>
+        <w:fldChar w:fldCharType="separate"/>
+      </w:r>
+      <w:r>
+        <w:rPr>
+          <w:noProof/>
+        </w:rPr>
+        <w:t>28</w:t>
       </w:r>
       <w:r>
         <w:rPr>
@@ -912,8 +975,9 @@
       <w:r>
         <w:rPr>
           <w:noProof/>
-        </w:rPr>
-        <w:t>5.6 Criando uma base de dados no SQL Management Studio</w:t>
+          <w:lang w:val="pt"/>
+        </w:rPr>
+        <w:t>6.1 Criando uma tabela no SqlServer</w:t>
       </w:r>
       <w:r>
         <w:rPr>
@@ -931,7 +995,7 @@
         <w:rPr>
           <w:noProof/>
         </w:rPr>
-        <w:instrText xml:space="preserve"> PAGEREF _Toc44072687 \h </w:instrText>
+        <w:instrText xml:space="preserve"> PAGEREF _Toc44783352 \h </w:instrText>
       </w:r>
       <w:r>
         <w:rPr>
@@ -948,7 +1012,259 @@
         <w:rPr>
           <w:noProof/>
         </w:rPr>
-        <w:t>22</w:t>
+        <w:t>30</w:t>
+      </w:r>
+      <w:r>
+        <w:rPr>
+          <w:noProof/>
+        </w:rPr>
+        <w:fldChar w:fldCharType="end"/>
+      </w:r>
+    </w:p>
+    <w:p>
+      <w:pPr>
+        <w:pStyle w:val="Sumrio3"/>
+        <w:tabs>
+          <w:tab w:val="right" w:leader="dot" w:pos="9061"/>
+        </w:tabs>
+        <w:rPr>
+          <w:rFonts w:asciiTheme="minorHAnsi" w:eastAsiaTheme="minorEastAsia" w:hAnsiTheme="minorHAnsi" w:cstheme="minorBidi"/>
+          <w:iCs w:val="0"/>
+          <w:noProof/>
+          <w:sz w:val="22"/>
+          <w:szCs w:val="22"/>
+        </w:rPr>
+      </w:pPr>
+      <w:r>
+        <w:rPr>
+          <w:noProof/>
+          <w:lang w:val="pt"/>
+        </w:rPr>
+        <w:t>6.2 Usando o insert e values no código</w:t>
+      </w:r>
+      <w:r>
+        <w:rPr>
+          <w:noProof/>
+        </w:rPr>
+        <w:tab/>
+      </w:r>
+      <w:r>
+        <w:rPr>
+          <w:noProof/>
+        </w:rPr>
+        <w:fldChar w:fldCharType="begin"/>
+      </w:r>
+      <w:r>
+        <w:rPr>
+          <w:noProof/>
+        </w:rPr>
+        <w:instrText xml:space="preserve"> PAGEREF _Toc44783353 \h </w:instrText>
+      </w:r>
+      <w:r>
+        <w:rPr>
+          <w:noProof/>
+        </w:rPr>
+      </w:r>
+      <w:r>
+        <w:rPr>
+          <w:noProof/>
+        </w:rPr>
+        <w:fldChar w:fldCharType="separate"/>
+      </w:r>
+      <w:r>
+        <w:rPr>
+          <w:noProof/>
+        </w:rPr>
+        <w:t>32</w:t>
+      </w:r>
+      <w:r>
+        <w:rPr>
+          <w:noProof/>
+        </w:rPr>
+        <w:fldChar w:fldCharType="end"/>
+      </w:r>
+    </w:p>
+    <w:p>
+      <w:pPr>
+        <w:pStyle w:val="Sumrio3"/>
+        <w:tabs>
+          <w:tab w:val="right" w:leader="dot" w:pos="9061"/>
+        </w:tabs>
+        <w:rPr>
+          <w:rFonts w:asciiTheme="minorHAnsi" w:eastAsiaTheme="minorEastAsia" w:hAnsiTheme="minorHAnsi" w:cstheme="minorBidi"/>
+          <w:iCs w:val="0"/>
+          <w:noProof/>
+          <w:sz w:val="22"/>
+          <w:szCs w:val="22"/>
+        </w:rPr>
+      </w:pPr>
+      <w:r>
+        <w:rPr>
+          <w:noProof/>
+          <w:lang w:val="pt"/>
+        </w:rPr>
+        <w:t>6.3 Classe Produto</w:t>
+      </w:r>
+      <w:r>
+        <w:rPr>
+          <w:noProof/>
+        </w:rPr>
+        <w:tab/>
+      </w:r>
+      <w:r>
+        <w:rPr>
+          <w:noProof/>
+        </w:rPr>
+        <w:fldChar w:fldCharType="begin"/>
+      </w:r>
+      <w:r>
+        <w:rPr>
+          <w:noProof/>
+        </w:rPr>
+        <w:instrText xml:space="preserve"> PAGEREF _Toc44783354 \h </w:instrText>
+      </w:r>
+      <w:r>
+        <w:rPr>
+          <w:noProof/>
+        </w:rPr>
+      </w:r>
+      <w:r>
+        <w:rPr>
+          <w:noProof/>
+        </w:rPr>
+        <w:fldChar w:fldCharType="separate"/>
+      </w:r>
+      <w:r>
+        <w:rPr>
+          <w:noProof/>
+        </w:rPr>
+        <w:t>34</w:t>
+      </w:r>
+      <w:r>
+        <w:rPr>
+          <w:noProof/>
+        </w:rPr>
+        <w:fldChar w:fldCharType="end"/>
+      </w:r>
+    </w:p>
+    <w:p>
+      <w:pPr>
+        <w:pStyle w:val="Sumrio3"/>
+        <w:tabs>
+          <w:tab w:val="right" w:leader="dot" w:pos="9061"/>
+        </w:tabs>
+        <w:rPr>
+          <w:rFonts w:asciiTheme="minorHAnsi" w:eastAsiaTheme="minorEastAsia" w:hAnsiTheme="minorHAnsi" w:cstheme="minorBidi"/>
+          <w:iCs w:val="0"/>
+          <w:noProof/>
+          <w:sz w:val="22"/>
+          <w:szCs w:val="22"/>
+        </w:rPr>
+      </w:pPr>
+      <w:r>
+        <w:rPr>
+          <w:noProof/>
+          <w:lang w:val="pt"/>
+        </w:rPr>
+        <w:t>6.4 Adicionando o listar produtos</w:t>
+      </w:r>
+      <w:r>
+        <w:rPr>
+          <w:noProof/>
+        </w:rPr>
+        <w:tab/>
+      </w:r>
+      <w:r>
+        <w:rPr>
+          <w:noProof/>
+        </w:rPr>
+        <w:fldChar w:fldCharType="begin"/>
+      </w:r>
+      <w:r>
+        <w:rPr>
+          <w:noProof/>
+        </w:rPr>
+        <w:instrText xml:space="preserve"> PAGEREF _Toc44783355 \h </w:instrText>
+      </w:r>
+      <w:r>
+        <w:rPr>
+          <w:noProof/>
+        </w:rPr>
+      </w:r>
+      <w:r>
+        <w:rPr>
+          <w:noProof/>
+        </w:rPr>
+        <w:fldChar w:fldCharType="separate"/>
+      </w:r>
+      <w:r>
+        <w:rPr>
+          <w:noProof/>
+        </w:rPr>
+        <w:t>37</w:t>
+      </w:r>
+      <w:r>
+        <w:rPr>
+          <w:noProof/>
+        </w:rPr>
+        <w:fldChar w:fldCharType="end"/>
+      </w:r>
+    </w:p>
+    <w:p>
+      <w:pPr>
+        <w:pStyle w:val="Sumrio3"/>
+        <w:tabs>
+          <w:tab w:val="right" w:leader="dot" w:pos="9061"/>
+        </w:tabs>
+        <w:rPr>
+          <w:rFonts w:asciiTheme="minorHAnsi" w:eastAsiaTheme="minorEastAsia" w:hAnsiTheme="minorHAnsi" w:cstheme="minorBidi"/>
+          <w:iCs w:val="0"/>
+          <w:noProof/>
+          <w:sz w:val="22"/>
+          <w:szCs w:val="22"/>
+        </w:rPr>
+      </w:pPr>
+      <w:r>
+        <w:rPr>
+          <w:noProof/>
+          <w:lang w:val="pt"/>
+        </w:rPr>
+        <w:t>6.5 Configurando o Tabpage</w:t>
+      </w:r>
+      <w:r>
+        <w:rPr>
+          <w:noProof/>
+        </w:rPr>
+        <w:tab/>
+      </w:r>
+      <w:r>
+        <w:rPr>
+          <w:noProof/>
+        </w:rPr>
+        <w:fldChar w:fldCharType="begin"/>
+      </w:r>
+      <w:r>
+        <w:rPr>
+          <w:noProof/>
+        </w:rPr>
+        <w:instrText xml:space="preserve"> PAGEREF _Toc44783356 \h </w:instrText>
+      </w:r>
+      <w:r>
+        <w:rPr>
+          <w:noProof/>
+        </w:rPr>
+      </w:r>
+      <w:r>
+        <w:rPr>
+          <w:noProof/>
+        </w:rPr>
+        <w:fldChar w:fldCharType="separate"/>
+      </w:r>
+      <w:r>
+        <w:rPr>
+          <w:noProof/>
+        </w:rPr>
+        <w:t>39</w:t>
       </w:r>
       <w:r>
         <w:rPr>
@@ -975,8 +1291,9 @@
       <w:r>
         <w:rPr>
           <w:noProof/>
-        </w:rPr>
-        <w:t>6 adicionando um produto no banco de dados</w:t>
+          <w:lang w:val="pt"/>
+        </w:rPr>
+        <w:t>7 Considerações finais</w:t>
       </w:r>
       <w:r>
         <w:rPr>
@@ -994,7 +1311,7 @@
         <w:rPr>
           <w:noProof/>
         </w:rPr>
-        <w:instrText xml:space="preserve"> PAGEREF _Toc44072688 \h </w:instrText>
+        <w:instrText xml:space="preserve"> PAGEREF _Toc44783357 \h </w:instrText>
       </w:r>
       <w:r>
         <w:rPr>
@@ -1011,322 +1328,7 @@
         <w:rPr>
           <w:noProof/>
         </w:rPr>
-        <w:t>28</w:t>
-      </w:r>
-      <w:r>
-        <w:rPr>
-          <w:noProof/>
-        </w:rPr>
-        <w:fldChar w:fldCharType="end"/>
-      </w:r>
-    </w:p>
-    <w:p>
-      <w:pPr>
-        <w:pStyle w:val="Sumrio3"/>
-        <w:tabs>
-          <w:tab w:val="right" w:leader="dot" w:pos="9061"/>
-        </w:tabs>
-        <w:rPr>
-          <w:rFonts w:asciiTheme="minorHAnsi" w:eastAsiaTheme="minorEastAsia" w:hAnsiTheme="minorHAnsi" w:cstheme="minorBidi"/>
-          <w:iCs w:val="0"/>
-          <w:noProof/>
-          <w:sz w:val="22"/>
-          <w:szCs w:val="22"/>
-        </w:rPr>
-      </w:pPr>
-      <w:r>
-        <w:rPr>
-          <w:noProof/>
-          <w:lang w:val="pt"/>
-        </w:rPr>
-        <w:t>6.1 Adicionando uma lista no Banco de dados</w:t>
-      </w:r>
-      <w:r>
-        <w:rPr>
-          <w:noProof/>
-        </w:rPr>
-        <w:tab/>
-      </w:r>
-      <w:r>
-        <w:rPr>
-          <w:noProof/>
-        </w:rPr>
-        <w:fldChar w:fldCharType="begin"/>
-      </w:r>
-      <w:r>
-        <w:rPr>
-          <w:noProof/>
-        </w:rPr>
-        <w:instrText xml:space="preserve"> PAGEREF _Toc44072689 \h </w:instrText>
-      </w:r>
-      <w:r>
-        <w:rPr>
-          <w:noProof/>
-        </w:rPr>
-      </w:r>
-      <w:r>
-        <w:rPr>
-          <w:noProof/>
-        </w:rPr>
-        <w:fldChar w:fldCharType="separate"/>
-      </w:r>
-      <w:r>
-        <w:rPr>
-          <w:noProof/>
-        </w:rPr>
-        <w:t>30</w:t>
-      </w:r>
-      <w:r>
-        <w:rPr>
-          <w:noProof/>
-        </w:rPr>
-        <w:fldChar w:fldCharType="end"/>
-      </w:r>
-    </w:p>
-    <w:p>
-      <w:pPr>
-        <w:pStyle w:val="Sumrio3"/>
-        <w:tabs>
-          <w:tab w:val="right" w:leader="dot" w:pos="9061"/>
-        </w:tabs>
-        <w:rPr>
-          <w:rFonts w:asciiTheme="minorHAnsi" w:eastAsiaTheme="minorEastAsia" w:hAnsiTheme="minorHAnsi" w:cstheme="minorBidi"/>
-          <w:iCs w:val="0"/>
-          <w:noProof/>
-          <w:sz w:val="22"/>
-          <w:szCs w:val="22"/>
-        </w:rPr>
-      </w:pPr>
-      <w:r>
-        <w:rPr>
-          <w:noProof/>
-          <w:lang w:val="pt"/>
-        </w:rPr>
-        <w:t>6.2 Criando uma tabela no SqlServer</w:t>
-      </w:r>
-      <w:r>
-        <w:rPr>
-          <w:noProof/>
-        </w:rPr>
-        <w:tab/>
-      </w:r>
-      <w:r>
-        <w:rPr>
-          <w:noProof/>
-        </w:rPr>
-        <w:fldChar w:fldCharType="begin"/>
-      </w:r>
-      <w:r>
-        <w:rPr>
-          <w:noProof/>
-        </w:rPr>
-        <w:instrText xml:space="preserve"> PAGEREF _Toc44072690 \h </w:instrText>
-      </w:r>
-      <w:r>
-        <w:rPr>
-          <w:noProof/>
-        </w:rPr>
-      </w:r>
-      <w:r>
-        <w:rPr>
-          <w:noProof/>
-        </w:rPr>
-        <w:fldChar w:fldCharType="separate"/>
-      </w:r>
-      <w:r>
-        <w:rPr>
-          <w:noProof/>
-        </w:rPr>
-        <w:t>31</w:t>
-      </w:r>
-      <w:r>
-        <w:rPr>
-          <w:noProof/>
-        </w:rPr>
-        <w:fldChar w:fldCharType="end"/>
-      </w:r>
-    </w:p>
-    <w:p>
-      <w:pPr>
-        <w:pStyle w:val="Sumrio3"/>
-        <w:tabs>
-          <w:tab w:val="right" w:leader="dot" w:pos="9061"/>
-        </w:tabs>
-        <w:rPr>
-          <w:rFonts w:asciiTheme="minorHAnsi" w:eastAsiaTheme="minorEastAsia" w:hAnsiTheme="minorHAnsi" w:cstheme="minorBidi"/>
-          <w:iCs w:val="0"/>
-          <w:noProof/>
-          <w:sz w:val="22"/>
-          <w:szCs w:val="22"/>
-        </w:rPr>
-      </w:pPr>
-      <w:r>
-        <w:rPr>
-          <w:noProof/>
-          <w:lang w:val="pt"/>
-        </w:rPr>
-        <w:t>6.3 Usando o insert e values no código</w:t>
-      </w:r>
-      <w:r>
-        <w:rPr>
-          <w:noProof/>
-        </w:rPr>
-        <w:tab/>
-      </w:r>
-      <w:r>
-        <w:rPr>
-          <w:noProof/>
-        </w:rPr>
-        <w:fldChar w:fldCharType="begin"/>
-      </w:r>
-      <w:r>
-        <w:rPr>
-          <w:noProof/>
-        </w:rPr>
-        <w:instrText xml:space="preserve"> PAGEREF _Toc44072691 \h </w:instrText>
-      </w:r>
-      <w:r>
-        <w:rPr>
-          <w:noProof/>
-        </w:rPr>
-      </w:r>
-      <w:r>
-        <w:rPr>
-          <w:noProof/>
-        </w:rPr>
-        <w:fldChar w:fldCharType="separate"/>
-      </w:r>
-      <w:r>
-        <w:rPr>
-          <w:noProof/>
-        </w:rPr>
-        <w:t>32</w:t>
-      </w:r>
-      <w:r>
-        <w:rPr>
-          <w:noProof/>
-        </w:rPr>
-        <w:fldChar w:fldCharType="end"/>
-      </w:r>
-    </w:p>
-    <w:p>
-      <w:pPr>
-        <w:pStyle w:val="Sumrio3"/>
-        <w:tabs>
-          <w:tab w:val="right" w:leader="dot" w:pos="9061"/>
-        </w:tabs>
-        <w:rPr>
-          <w:rFonts w:asciiTheme="minorHAnsi" w:eastAsiaTheme="minorEastAsia" w:hAnsiTheme="minorHAnsi" w:cstheme="minorBidi"/>
-          <w:iCs w:val="0"/>
-          <w:noProof/>
-          <w:sz w:val="22"/>
-          <w:szCs w:val="22"/>
-        </w:rPr>
-      </w:pPr>
-      <w:r>
-        <w:rPr>
-          <w:noProof/>
-          <w:lang w:val="pt"/>
-        </w:rPr>
-        <w:t>6.4 Classe Produto</w:t>
-      </w:r>
-      <w:r>
-        <w:rPr>
-          <w:noProof/>
-        </w:rPr>
-        <w:tab/>
-      </w:r>
-      <w:r>
-        <w:rPr>
-          <w:noProof/>
-        </w:rPr>
-        <w:fldChar w:fldCharType="begin"/>
-      </w:r>
-      <w:r>
-        <w:rPr>
-          <w:noProof/>
-        </w:rPr>
-        <w:instrText xml:space="preserve"> PAGEREF _Toc44072692 \h </w:instrText>
-      </w:r>
-      <w:r>
-        <w:rPr>
-          <w:noProof/>
-        </w:rPr>
-      </w:r>
-      <w:r>
-        <w:rPr>
-          <w:noProof/>
-        </w:rPr>
-        <w:fldChar w:fldCharType="separate"/>
-      </w:r>
-      <w:r>
-        <w:rPr>
-          <w:noProof/>
-        </w:rPr>
-        <w:t>34</w:t>
-      </w:r>
-      <w:r>
-        <w:rPr>
-          <w:noProof/>
-        </w:rPr>
-        <w:fldChar w:fldCharType="end"/>
-      </w:r>
-    </w:p>
-    <w:p>
-      <w:pPr>
-        <w:pStyle w:val="Sumrio3"/>
-        <w:tabs>
-          <w:tab w:val="right" w:leader="dot" w:pos="9061"/>
-        </w:tabs>
-        <w:rPr>
-          <w:rFonts w:asciiTheme="minorHAnsi" w:eastAsiaTheme="minorEastAsia" w:hAnsiTheme="minorHAnsi" w:cstheme="minorBidi"/>
-          <w:iCs w:val="0"/>
-          <w:noProof/>
-          <w:sz w:val="22"/>
-          <w:szCs w:val="22"/>
-        </w:rPr>
-      </w:pPr>
-      <w:r>
-        <w:rPr>
-          <w:noProof/>
-          <w:lang w:val="pt"/>
-        </w:rPr>
-        <w:t>6.5 Configurando o Tabpage</w:t>
-      </w:r>
-      <w:r>
-        <w:rPr>
-          <w:noProof/>
-        </w:rPr>
-        <w:tab/>
-      </w:r>
-      <w:r>
-        <w:rPr>
-          <w:noProof/>
-        </w:rPr>
-        <w:fldChar w:fldCharType="begin"/>
-      </w:r>
-      <w:r>
-        <w:rPr>
-          <w:noProof/>
-        </w:rPr>
-        <w:instrText xml:space="preserve"> PAGEREF _Toc44072693 \h </w:instrText>
-      </w:r>
-      <w:r>
-        <w:rPr>
-          <w:noProof/>
-        </w:rPr>
-      </w:r>
-      <w:r>
-        <w:rPr>
-          <w:noProof/>
-        </w:rPr>
-        <w:fldChar w:fldCharType="separate"/>
-      </w:r>
-      <w:r>
-        <w:rPr>
-          <w:noProof/>
-        </w:rPr>
-        <w:t>38</w:t>
+        <w:t>42</w:t>
       </w:r>
       <w:r>
         <w:rPr>
@@ -1412,16 +1414,16 @@
       <w:pPr>
         <w:pStyle w:val="T1-TituloPrimario"/>
       </w:pPr>
-      <w:bookmarkStart w:id="9" w:name="_Toc44072677"/>
-      <w:bookmarkStart w:id="10" w:name="_Toc527721613"/>
-      <w:bookmarkStart w:id="11" w:name="_Toc527793652"/>
-      <w:bookmarkStart w:id="12" w:name="_Toc527795385"/>
-      <w:bookmarkStart w:id="13" w:name="_Toc527798495"/>
+      <w:bookmarkStart w:id="9" w:name="_Toc527721613"/>
+      <w:bookmarkStart w:id="10" w:name="_Toc527793652"/>
+      <w:bookmarkStart w:id="11" w:name="_Toc527795385"/>
+      <w:bookmarkStart w:id="12" w:name="_Toc527798495"/>
+      <w:bookmarkStart w:id="13" w:name="_Toc44783341"/>
       <w:r>
         <w:lastRenderedPageBreak/>
         <w:t>REgra de negócio</w:t>
       </w:r>
-      <w:bookmarkEnd w:id="9"/>
+      <w:bookmarkEnd w:id="13"/>
     </w:p>
     <w:p>
       <w:pPr>
@@ -1581,7 +1583,7 @@
       <w:pPr>
         <w:pStyle w:val="T1-TituloPrimario"/>
       </w:pPr>
-      <w:bookmarkStart w:id="14" w:name="_Toc44072678"/>
+      <w:bookmarkStart w:id="14" w:name="_Toc44783342"/>
       <w:r>
         <w:lastRenderedPageBreak/>
         <w:t>LEvantamento de requisitos</w:t>
@@ -3477,7 +3479,7 @@
       <w:pPr>
         <w:pStyle w:val="T1-TituloPrimario"/>
       </w:pPr>
-      <w:bookmarkStart w:id="15" w:name="_Toc44072679"/>
+      <w:bookmarkStart w:id="15" w:name="_Toc44783343"/>
       <w:r>
         <w:lastRenderedPageBreak/>
         <w:t>diagrama de classe</w:t>
@@ -3966,7 +3968,7 @@
         <w:pStyle w:val="T1-TituloPrimario"/>
       </w:pPr>
       <w:bookmarkStart w:id="16" w:name="_Toc40539014"/>
-      <w:bookmarkStart w:id="17" w:name="_Toc44072680"/>
+      <w:bookmarkStart w:id="17" w:name="_Toc44783344"/>
       <w:r>
         <w:lastRenderedPageBreak/>
         <w:t>como criar repositório no github</w:t>
@@ -6236,11 +6238,11 @@
       <w:pPr>
         <w:pStyle w:val="T1-TituloPrimario"/>
       </w:pPr>
-      <w:bookmarkStart w:id="18" w:name="_Toc44072681"/>
+      <w:bookmarkStart w:id="18" w:name="_Toc44783345"/>
+      <w:bookmarkEnd w:id="9"/>
       <w:bookmarkEnd w:id="10"/>
       <w:bookmarkEnd w:id="11"/>
       <w:bookmarkEnd w:id="12"/>
-      <w:bookmarkEnd w:id="13"/>
       <w:r>
         <w:lastRenderedPageBreak/>
         <w:t>Desenvolvimento</w:t>
@@ -6281,7 +6283,7 @@
       <w:pPr>
         <w:pStyle w:val="T2-TituloSecundario"/>
       </w:pPr>
-      <w:bookmarkStart w:id="19" w:name="_Toc44072682"/>
+      <w:bookmarkStart w:id="19" w:name="_Toc44783346"/>
       <w:r>
         <w:t>Criando uma solução</w:t>
       </w:r>
@@ -6741,7 +6743,7 @@
       <w:pPr>
         <w:pStyle w:val="T2-TituloSecundario"/>
       </w:pPr>
-      <w:bookmarkStart w:id="20" w:name="_Toc44072683"/>
+      <w:bookmarkStart w:id="20" w:name="_Toc44783347"/>
       <w:r>
         <w:t>Criando os projetos</w:t>
       </w:r>
@@ -6887,7 +6889,7 @@
       <w:pPr>
         <w:pStyle w:val="T2-TituloSecundario"/>
       </w:pPr>
-      <w:bookmarkStart w:id="21" w:name="_Toc44072684"/>
+      <w:bookmarkStart w:id="21" w:name="_Toc44783348"/>
       <w:r>
         <w:t>Organizando em pastas</w:t>
       </w:r>
@@ -7010,7 +7012,7 @@
       <w:pPr>
         <w:pStyle w:val="T2-TituloSecundario"/>
       </w:pPr>
-      <w:bookmarkStart w:id="22" w:name="_Toc44072685"/>
+      <w:bookmarkStart w:id="22" w:name="_Toc44783349"/>
       <w:r>
         <w:t>Criando as telas do projeto</w:t>
       </w:r>
@@ -7283,7 +7285,7 @@
       <w:pPr>
         <w:pStyle w:val="T2-TituloSecundario"/>
       </w:pPr>
-      <w:bookmarkStart w:id="23" w:name="_Toc44072687"/>
+      <w:bookmarkStart w:id="23" w:name="_Toc44783350"/>
       <w:r>
         <w:rPr>
           <w:noProof/>
@@ -8040,7 +8042,7 @@
       <w:pPr>
         <w:pStyle w:val="T1-TituloPrimario"/>
       </w:pPr>
-      <w:bookmarkStart w:id="24" w:name="_Toc44072688"/>
+      <w:bookmarkStart w:id="24" w:name="_Toc44783351"/>
       <w:r>
         <w:lastRenderedPageBreak/>
         <w:t>adicionando um produto</w:t>
@@ -8709,7 +8711,7 @@
           <w:lang w:val="pt"/>
         </w:rPr>
       </w:pPr>
-      <w:bookmarkStart w:id="25" w:name="_Toc44072690"/>
+      <w:bookmarkStart w:id="25" w:name="_Toc44783352"/>
       <w:r>
         <w:rPr>
           <w:lang w:val="pt"/>
@@ -9038,7 +9040,7 @@
           <w:lang w:val="pt"/>
         </w:rPr>
       </w:pPr>
-      <w:bookmarkStart w:id="26" w:name="_Toc44072691"/>
+      <w:bookmarkStart w:id="26" w:name="_Toc44783353"/>
       <w:r>
         <w:rPr>
           <w:lang w:val="pt"/>
@@ -9811,7 +9813,7 @@
           <w:lang w:val="pt"/>
         </w:rPr>
       </w:pPr>
-      <w:bookmarkStart w:id="27" w:name="_Toc44072692"/>
+      <w:bookmarkStart w:id="27" w:name="_Toc44783354"/>
       <w:r>
         <w:rPr>
           <w:lang w:val="pt"/>
@@ -10743,12 +10745,14 @@
           <w:lang w:val="pt"/>
         </w:rPr>
       </w:pPr>
+      <w:bookmarkStart w:id="28" w:name="_Toc44783355"/>
       <w:r>
         <w:rPr>
           <w:lang w:val="pt"/>
         </w:rPr>
         <w:t>Adicionando o listar produtos</w:t>
       </w:r>
+      <w:bookmarkEnd w:id="28"/>
     </w:p>
     <w:p>
       <w:pPr>
@@ -10936,10 +10940,7 @@
         <w:t xml:space="preserve"> e </w:t>
       </w:r>
       <w:r>
-        <w:t>essa</w:t>
-      </w:r>
-      <w:r>
-        <w:t xml:space="preserve"> conexão utilizada no </w:t>
+        <w:t xml:space="preserve">essa conexão utilizada no </w:t>
       </w:r>
       <w:proofErr w:type="spellStart"/>
       <w:r>
@@ -11129,7 +11130,7 @@
           <w:lang w:val="pt"/>
         </w:rPr>
       </w:pPr>
-      <w:bookmarkStart w:id="28" w:name="_Toc44072693"/>
+      <w:bookmarkStart w:id="29" w:name="_Toc44783356"/>
       <w:r>
         <w:rPr>
           <w:lang w:val="pt"/>
@@ -11143,7 +11144,7 @@
         </w:rPr>
         <w:t>Tabpage</w:t>
       </w:r>
-      <w:bookmarkEnd w:id="28"/>
+      <w:bookmarkEnd w:id="29"/>
       <w:proofErr w:type="spellEnd"/>
     </w:p>
     <w:p>
@@ -12083,6 +12084,7 @@
           <w:lang w:val="pt"/>
         </w:rPr>
       </w:pPr>
+      <w:bookmarkStart w:id="30" w:name="_Toc44783357"/>
       <w:r>
         <w:rPr>
           <w:lang w:val="pt"/>
@@ -12090,6 +12092,7 @@
         <w:lastRenderedPageBreak/>
         <w:t>Considerações finais</w:t>
       </w:r>
+      <w:bookmarkEnd w:id="30"/>
     </w:p>
     <w:p>
       <w:pPr>

</xml_diff>